<commit_message>
Started(and finished some) programs for 2018 problem set.
</commit_message>
<xml_diff>
--- a/packets/ProblemPacket2018.docx
+++ b/packets/ProblemPacket2018.docx
@@ -1,6 +1,6 @@
 
 <file path=word/document.xml><?xml version="1.0" encoding="utf-8"?>
-<w:document xmlns:wpc="http://schemas.microsoft.com/office/word/2010/wordprocessingCanvas" xmlns:mc="http://schemas.openxmlformats.org/markup-compatibility/2006" xmlns:o="urn:schemas-microsoft-com:office:office" xmlns:r="http://schemas.openxmlformats.org/officeDocument/2006/relationships" xmlns:m="http://schemas.openxmlformats.org/officeDocument/2006/math" xmlns:v="urn:schemas-microsoft-com:vml" xmlns:wp14="http://schemas.microsoft.com/office/word/2010/wordprocessingDrawing" xmlns:wp="http://schemas.openxmlformats.org/drawingml/2006/wordprocessingDrawing" xmlns:w10="urn:schemas-microsoft-com:office:word" xmlns:w="http://schemas.openxmlformats.org/wordprocessingml/2006/main" xmlns:w14="http://schemas.microsoft.com/office/word/2010/wordml" xmlns:w15="http://schemas.microsoft.com/office/word/2012/wordml" xmlns:wpg="http://schemas.microsoft.com/office/word/2010/wordprocessingGroup" xmlns:wpi="http://schemas.microsoft.com/office/word/2010/wordprocessingInk" xmlns:wne="http://schemas.microsoft.com/office/word/2006/wordml" xmlns:wps="http://schemas.microsoft.com/office/word/2010/wordprocessingShape" mc:Ignorable="w14 w15 wp14">
+<w:document xmlns:wpc="http://schemas.microsoft.com/office/word/2010/wordprocessingCanvas" xmlns:cx="http://schemas.microsoft.com/office/drawing/2014/chartex" xmlns:cx1="http://schemas.microsoft.com/office/drawing/2015/9/8/chartex" xmlns:cx2="http://schemas.microsoft.com/office/drawing/2015/10/21/chartex" xmlns:cx3="http://schemas.microsoft.com/office/drawing/2016/5/9/chartex" xmlns:cx4="http://schemas.microsoft.com/office/drawing/2016/5/10/chartex" xmlns:cx5="http://schemas.microsoft.com/office/drawing/2016/5/11/chartex" xmlns:cx6="http://schemas.microsoft.com/office/drawing/2016/5/12/chartex" xmlns:cx7="http://schemas.microsoft.com/office/drawing/2016/5/13/chartex" xmlns:cx8="http://schemas.microsoft.com/office/drawing/2016/5/14/chartex" xmlns:mc="http://schemas.openxmlformats.org/markup-compatibility/2006" xmlns:aink="http://schemas.microsoft.com/office/drawing/2016/ink" xmlns:am3d="http://schemas.microsoft.com/office/drawing/2017/model3d" xmlns:o="urn:schemas-microsoft-com:office:office" xmlns:r="http://schemas.openxmlformats.org/officeDocument/2006/relationships" xmlns:m="http://schemas.openxmlformats.org/officeDocument/2006/math" xmlns:v="urn:schemas-microsoft-com:vml" xmlns:wp14="http://schemas.microsoft.com/office/word/2010/wordprocessingDrawing" xmlns:wp="http://schemas.openxmlformats.org/drawingml/2006/wordprocessingDrawing" xmlns:w10="urn:schemas-microsoft-com:office:word" xmlns:w="http://schemas.openxmlformats.org/wordprocessingml/2006/main" xmlns:w14="http://schemas.microsoft.com/office/word/2010/wordml" xmlns:w15="http://schemas.microsoft.com/office/word/2012/wordml" xmlns:w16cid="http://schemas.microsoft.com/office/word/2016/wordml/cid" xmlns:w16se="http://schemas.microsoft.com/office/word/2015/wordml/symex" xmlns:wpg="http://schemas.microsoft.com/office/word/2010/wordprocessingGroup" xmlns:wpi="http://schemas.microsoft.com/office/word/2010/wordprocessingInk" xmlns:wne="http://schemas.microsoft.com/office/word/2006/wordml" xmlns:wps="http://schemas.microsoft.com/office/word/2010/wordprocessingShape" mc:Ignorable="w14 w15 w16se w16cid wp14">
   <w:body>
     <w:sdt>
       <w:sdtPr>
@@ -277,9 +277,11 @@
                 <w:r>
                   <w:t xml:space="preserve">Problem 3: </w:t>
                 </w:r>
+                <w:proofErr w:type="spellStart"/>
                 <w:r>
                   <w:t>SufFIX</w:t>
                 </w:r>
+                <w:proofErr w:type="spellEnd"/>
               </w:p>
             </w:tc>
             <w:tc>
@@ -341,8 +343,13 @@
                 <w:r>
                   <w:t xml:space="preserve">Problem 5: </w:t>
                 </w:r>
+                <w:proofErr w:type="spellStart"/>
                 <w:r>
-                  <w:t>Collatz Conjecture</w:t>
+                  <w:t>Collatz</w:t>
+                </w:r>
+                <w:proofErr w:type="spellEnd"/>
+                <w:r>
+                  <w:t xml:space="preserve"> Conjecture</w:t>
                 </w:r>
               </w:p>
             </w:tc>
@@ -470,7 +477,15 @@
                   <w:t xml:space="preserve">Problem 9: </w:t>
                 </w:r>
                 <w:r>
-                  <w:t>Are Eucliding Me?</w:t>
+                  <w:t xml:space="preserve">Are </w:t>
+                </w:r>
+                <w:proofErr w:type="spellStart"/>
+                <w:r>
+                  <w:t>Eucliding</w:t>
+                </w:r>
+                <w:proofErr w:type="spellEnd"/>
+                <w:r>
+                  <w:t xml:space="preserve"> Me?</w:t>
                 </w:r>
               </w:p>
             </w:tc>
@@ -597,9 +612,11 @@
                 <w:r>
                   <w:t xml:space="preserve">Problem 13: </w:t>
                 </w:r>
+                <w:proofErr w:type="spellStart"/>
                 <w:r>
                   <w:t>Peoplebook</w:t>
                 </w:r>
+                <w:proofErr w:type="spellEnd"/>
               </w:p>
             </w:tc>
             <w:tc>
@@ -662,8 +679,13 @@
                   <w:t xml:space="preserve">Problem 15: </w:t>
                 </w:r>
                 <w:r>
-                  <w:t>Piecewise Encrypter</w:t>
+                  <w:t xml:space="preserve">Piecewise </w:t>
                 </w:r>
+                <w:proofErr w:type="spellStart"/>
+                <w:r>
+                  <w:t>Encrypter</w:t>
+                </w:r>
+                <w:proofErr w:type="spellEnd"/>
               </w:p>
             </w:tc>
             <w:tc>
@@ -694,8 +716,13 @@
                   <w:t xml:space="preserve">Problem 16: </w:t>
                 </w:r>
                 <w:r>
-                  <w:t>Twinkle Twinkle</w:t>
+                  <w:t xml:space="preserve">Twinkle </w:t>
                 </w:r>
+                <w:proofErr w:type="spellStart"/>
+                <w:r>
+                  <w:t>Twinkle</w:t>
+                </w:r>
+                <w:proofErr w:type="spellEnd"/>
               </w:p>
             </w:tc>
             <w:tc>
@@ -1030,7 +1057,15 @@
         <w:pStyle w:val="NoSpacing"/>
       </w:pPr>
       <w:r>
-        <w:t>Students stress about their grades.  It’s only natural, because grades are important!  However, many universities offer the option to take certain classes as pass/fail.  Generally speaking, if you get a grade of 70 or above, you pass.  Otherwise, you fail.</w:t>
+        <w:t xml:space="preserve">Students stress about their grades.  It’s only natural, because grades are important!  However, many universities offer the option to take certain classes as pass/fail.  </w:t>
+      </w:r>
+      <w:proofErr w:type="gramStart"/>
+      <w:r>
+        <w:t>Generally speaking, if</w:t>
+      </w:r>
+      <w:proofErr w:type="gramEnd"/>
+      <w:r>
+        <w:t xml:space="preserve"> you get a grade of 70 or above, you pass.  Otherwise, you fail.</w:t>
       </w:r>
     </w:p>
     <w:p>
@@ -1339,7 +1374,15 @@
         <w:t>PASS</w:t>
       </w:r>
       <w:r>
-        <w:t xml:space="preserve"> is the grade is 70 or above, and </w:t>
+        <w:t xml:space="preserve"> is the grade is 70 or </w:t>
+      </w:r>
+      <w:proofErr w:type="gramStart"/>
+      <w:r>
+        <w:t>above, and</w:t>
+      </w:r>
+      <w:proofErr w:type="gramEnd"/>
+      <w:r>
+        <w:t xml:space="preserve"> </w:t>
       </w:r>
       <w:r>
         <w:rPr>
@@ -2157,7 +2200,15 @@
         <w:pStyle w:val="NoSpacing"/>
       </w:pPr>
       <w:r>
-        <w:t>English is a strange language.  We say "first," "second," and "third," but then almost every number after that ends in "th" – "fourth," "fifth," "sixth."  Why can’t they all be the same?</w:t>
+        <w:t>English is a strange language.  We say "first," "second," and "third," but then almost every number after that ends in "</w:t>
+      </w:r>
+      <w:proofErr w:type="spellStart"/>
+      <w:r>
+        <w:t>th</w:t>
+      </w:r>
+      <w:proofErr w:type="spellEnd"/>
+      <w:r>
+        <w:t>" – "fourth," "fifth," "sixth."  Why can’t they all be the same?</w:t>
       </w:r>
     </w:p>
     <w:p>
@@ -2300,7 +2351,15 @@
         <w:t>:</w:t>
       </w:r>
       <w:r>
-        <w:t xml:space="preserve"> an integer followed by the letters "th"</w:t>
+        <w:t xml:space="preserve"> an integer followed by the letters "</w:t>
+      </w:r>
+      <w:proofErr w:type="spellStart"/>
+      <w:r>
+        <w:t>th</w:t>
+      </w:r>
+      <w:proofErr w:type="spellEnd"/>
+      <w:r>
+        <w:t>"</w:t>
       </w:r>
       <w:r>
         <w:t>.</w:t>
@@ -2848,7 +2907,15 @@
         </w:numPr>
       </w:pPr>
       <w:r>
-        <w:t>SCISSORS beats PAPER</w:t>
+        <w:t xml:space="preserve">SCISSORS </w:t>
+      </w:r>
+      <w:proofErr w:type="gramStart"/>
+      <w:r>
+        <w:t>beats</w:t>
+      </w:r>
+      <w:proofErr w:type="gramEnd"/>
+      <w:r>
+        <w:t xml:space="preserve"> PAPER</w:t>
       </w:r>
     </w:p>
     <w:p>
@@ -2897,7 +2964,15 @@
         </w:numPr>
       </w:pPr>
       <w:r>
-        <w:t>In a 4 player game with hands of ROCK, SCISSORS, ROCK, ROCK the result is "NO WINNER" because the 3 people with ROCK each beat SCISSORS, but tie with each other.</w:t>
+        <w:t xml:space="preserve">In a </w:t>
+      </w:r>
+      <w:proofErr w:type="gramStart"/>
+      <w:r>
+        <w:t>4 player</w:t>
+      </w:r>
+      <w:proofErr w:type="gramEnd"/>
+      <w:r>
+        <w:t xml:space="preserve"> game with hands of ROCK, SCISSORS, ROCK, ROCK the result is "NO WINNER" because the 3 people with ROCK each beat SCISSORS, but tie with each other.</w:t>
       </w:r>
     </w:p>
     <w:p>
@@ -2909,7 +2984,15 @@
         </w:numPr>
       </w:pPr>
       <w:r>
-        <w:t>In a 4 player game with hands of ROCK, PAPER, ROCK, ROCK the winner is "PAPER" because the single player with PAPER beats all other players with ROCK.</w:t>
+        <w:t xml:space="preserve">In a </w:t>
+      </w:r>
+      <w:proofErr w:type="gramStart"/>
+      <w:r>
+        <w:t>4 player</w:t>
+      </w:r>
+      <w:proofErr w:type="gramEnd"/>
+      <w:r>
+        <w:t xml:space="preserve"> game with hands of ROCK, PAPER, ROCK, ROCK the winner is "PAPER" because the single player with PAPER beats all other players with ROCK.</w:t>
       </w:r>
     </w:p>
     <w:p>
@@ -2941,6 +3024,7 @@
     <w:p>
       <w:pPr>
         <w:pStyle w:val="NoSpacing"/>
+        <w:ind w:left="720" w:hanging="720"/>
         <w:rPr>
           <w:rFonts w:ascii="Times New Roman" w:hAnsi="Times New Roman" w:cs="Times New Roman"/>
           <w:b/>
@@ -3131,8 +3215,16 @@
         <w:rPr>
           <w:rFonts w:ascii="Courier New" w:hAnsi="Courier New" w:cs="Courier New"/>
         </w:rPr>
-        <w:t>R P R R</w:t>
-      </w:r>
+        <w:t xml:space="preserve">R P R </w:t>
+      </w:r>
+      <w:proofErr w:type="spellStart"/>
+      <w:r>
+        <w:rPr>
+          <w:rFonts w:ascii="Courier New" w:hAnsi="Courier New" w:cs="Courier New"/>
+        </w:rPr>
+        <w:t>R</w:t>
+      </w:r>
+      <w:proofErr w:type="spellEnd"/>
     </w:p>
     <w:p>
       <w:pPr>
@@ -3159,36 +3251,276 @@
         <w:rPr>
           <w:rFonts w:ascii="Courier New" w:hAnsi="Courier New" w:cs="Courier New"/>
         </w:rPr>
-        <w:t>P S P S P R P S S R</w:t>
-      </w:r>
-    </w:p>
-    <w:p>
-      <w:pPr>
-        <w:pStyle w:val="NoSpacing"/>
-        <w:rPr>
-          <w:rFonts w:ascii="Courier New" w:hAnsi="Courier New" w:cs="Courier New"/>
-        </w:rPr>
-      </w:pPr>
-      <w:r>
-        <w:rPr>
-          <w:rFonts w:ascii="Courier New" w:hAnsi="Courier New" w:cs="Courier New"/>
-        </w:rPr>
-        <w:t>P P P</w:t>
-      </w:r>
-    </w:p>
-    <w:p>
-      <w:pPr>
-        <w:pStyle w:val="NoSpacing"/>
-        <w:rPr>
-          <w:rFonts w:ascii="Courier New" w:hAnsi="Courier New" w:cs="Courier New"/>
-        </w:rPr>
-      </w:pPr>
-      <w:r>
-        <w:rPr>
-          <w:rFonts w:ascii="Courier New" w:hAnsi="Courier New" w:cs="Courier New"/>
-        </w:rPr>
-        <w:t>S R S S S S S S S S S S S S S S S S</w:t>
-      </w:r>
+        <w:t xml:space="preserve">P S P S P R P S </w:t>
+      </w:r>
+      <w:proofErr w:type="spellStart"/>
+      <w:r>
+        <w:rPr>
+          <w:rFonts w:ascii="Courier New" w:hAnsi="Courier New" w:cs="Courier New"/>
+        </w:rPr>
+        <w:t>S</w:t>
+      </w:r>
+      <w:proofErr w:type="spellEnd"/>
+      <w:r>
+        <w:rPr>
+          <w:rFonts w:ascii="Courier New" w:hAnsi="Courier New" w:cs="Courier New"/>
+        </w:rPr>
+        <w:t xml:space="preserve"> R</w:t>
+      </w:r>
+    </w:p>
+    <w:p>
+      <w:pPr>
+        <w:pStyle w:val="NoSpacing"/>
+        <w:rPr>
+          <w:rFonts w:ascii="Courier New" w:hAnsi="Courier New" w:cs="Courier New"/>
+        </w:rPr>
+      </w:pPr>
+      <w:r>
+        <w:rPr>
+          <w:rFonts w:ascii="Courier New" w:hAnsi="Courier New" w:cs="Courier New"/>
+        </w:rPr>
+        <w:t xml:space="preserve">P </w:t>
+      </w:r>
+      <w:proofErr w:type="spellStart"/>
+      <w:r>
+        <w:rPr>
+          <w:rFonts w:ascii="Courier New" w:hAnsi="Courier New" w:cs="Courier New"/>
+        </w:rPr>
+        <w:t>P</w:t>
+      </w:r>
+      <w:proofErr w:type="spellEnd"/>
+      <w:r>
+        <w:rPr>
+          <w:rFonts w:ascii="Courier New" w:hAnsi="Courier New" w:cs="Courier New"/>
+        </w:rPr>
+        <w:t xml:space="preserve"> </w:t>
+      </w:r>
+      <w:proofErr w:type="spellStart"/>
+      <w:r>
+        <w:rPr>
+          <w:rFonts w:ascii="Courier New" w:hAnsi="Courier New" w:cs="Courier New"/>
+        </w:rPr>
+        <w:t>P</w:t>
+      </w:r>
+      <w:proofErr w:type="spellEnd"/>
+    </w:p>
+    <w:p>
+      <w:pPr>
+        <w:pStyle w:val="NoSpacing"/>
+        <w:rPr>
+          <w:rFonts w:ascii="Courier New" w:hAnsi="Courier New" w:cs="Courier New"/>
+        </w:rPr>
+      </w:pPr>
+      <w:r>
+        <w:rPr>
+          <w:rFonts w:ascii="Courier New" w:hAnsi="Courier New" w:cs="Courier New"/>
+        </w:rPr>
+        <w:t xml:space="preserve">S R S </w:t>
+      </w:r>
+      <w:proofErr w:type="spellStart"/>
+      <w:r>
+        <w:rPr>
+          <w:rFonts w:ascii="Courier New" w:hAnsi="Courier New" w:cs="Courier New"/>
+        </w:rPr>
+        <w:t>S</w:t>
+      </w:r>
+      <w:proofErr w:type="spellEnd"/>
+      <w:r>
+        <w:rPr>
+          <w:rFonts w:ascii="Courier New" w:hAnsi="Courier New" w:cs="Courier New"/>
+        </w:rPr>
+        <w:t xml:space="preserve"> </w:t>
+      </w:r>
+      <w:proofErr w:type="spellStart"/>
+      <w:r>
+        <w:rPr>
+          <w:rFonts w:ascii="Courier New" w:hAnsi="Courier New" w:cs="Courier New"/>
+        </w:rPr>
+        <w:t>S</w:t>
+      </w:r>
+      <w:proofErr w:type="spellEnd"/>
+      <w:r>
+        <w:rPr>
+          <w:rFonts w:ascii="Courier New" w:hAnsi="Courier New" w:cs="Courier New"/>
+        </w:rPr>
+        <w:t xml:space="preserve"> </w:t>
+      </w:r>
+      <w:proofErr w:type="spellStart"/>
+      <w:r>
+        <w:rPr>
+          <w:rFonts w:ascii="Courier New" w:hAnsi="Courier New" w:cs="Courier New"/>
+        </w:rPr>
+        <w:t>S</w:t>
+      </w:r>
+      <w:proofErr w:type="spellEnd"/>
+      <w:r>
+        <w:rPr>
+          <w:rFonts w:ascii="Courier New" w:hAnsi="Courier New" w:cs="Courier New"/>
+        </w:rPr>
+        <w:t xml:space="preserve"> </w:t>
+      </w:r>
+      <w:proofErr w:type="spellStart"/>
+      <w:r>
+        <w:rPr>
+          <w:rFonts w:ascii="Courier New" w:hAnsi="Courier New" w:cs="Courier New"/>
+        </w:rPr>
+        <w:t>S</w:t>
+      </w:r>
+      <w:proofErr w:type="spellEnd"/>
+      <w:r>
+        <w:rPr>
+          <w:rFonts w:ascii="Courier New" w:hAnsi="Courier New" w:cs="Courier New"/>
+        </w:rPr>
+        <w:t xml:space="preserve"> </w:t>
+      </w:r>
+      <w:proofErr w:type="spellStart"/>
+      <w:r>
+        <w:rPr>
+          <w:rFonts w:ascii="Courier New" w:hAnsi="Courier New" w:cs="Courier New"/>
+        </w:rPr>
+        <w:t>S</w:t>
+      </w:r>
+      <w:proofErr w:type="spellEnd"/>
+      <w:r>
+        <w:rPr>
+          <w:rFonts w:ascii="Courier New" w:hAnsi="Courier New" w:cs="Courier New"/>
+        </w:rPr>
+        <w:t xml:space="preserve"> </w:t>
+      </w:r>
+      <w:proofErr w:type="spellStart"/>
+      <w:r>
+        <w:rPr>
+          <w:rFonts w:ascii="Courier New" w:hAnsi="Courier New" w:cs="Courier New"/>
+        </w:rPr>
+        <w:t>S</w:t>
+      </w:r>
+      <w:proofErr w:type="spellEnd"/>
+      <w:r>
+        <w:rPr>
+          <w:rFonts w:ascii="Courier New" w:hAnsi="Courier New" w:cs="Courier New"/>
+        </w:rPr>
+        <w:t xml:space="preserve"> </w:t>
+      </w:r>
+      <w:proofErr w:type="spellStart"/>
+      <w:r>
+        <w:rPr>
+          <w:rFonts w:ascii="Courier New" w:hAnsi="Courier New" w:cs="Courier New"/>
+        </w:rPr>
+        <w:t>S</w:t>
+      </w:r>
+      <w:proofErr w:type="spellEnd"/>
+      <w:r>
+        <w:rPr>
+          <w:rFonts w:ascii="Courier New" w:hAnsi="Courier New" w:cs="Courier New"/>
+        </w:rPr>
+        <w:t xml:space="preserve"> </w:t>
+      </w:r>
+      <w:proofErr w:type="spellStart"/>
+      <w:r>
+        <w:rPr>
+          <w:rFonts w:ascii="Courier New" w:hAnsi="Courier New" w:cs="Courier New"/>
+        </w:rPr>
+        <w:t>S</w:t>
+      </w:r>
+      <w:proofErr w:type="spellEnd"/>
+      <w:r>
+        <w:rPr>
+          <w:rFonts w:ascii="Courier New" w:hAnsi="Courier New" w:cs="Courier New"/>
+        </w:rPr>
+        <w:t xml:space="preserve"> </w:t>
+      </w:r>
+      <w:proofErr w:type="spellStart"/>
+      <w:r>
+        <w:rPr>
+          <w:rFonts w:ascii="Courier New" w:hAnsi="Courier New" w:cs="Courier New"/>
+        </w:rPr>
+        <w:t>S</w:t>
+      </w:r>
+      <w:proofErr w:type="spellEnd"/>
+      <w:r>
+        <w:rPr>
+          <w:rFonts w:ascii="Courier New" w:hAnsi="Courier New" w:cs="Courier New"/>
+        </w:rPr>
+        <w:t xml:space="preserve"> </w:t>
+      </w:r>
+      <w:proofErr w:type="spellStart"/>
+      <w:r>
+        <w:rPr>
+          <w:rFonts w:ascii="Courier New" w:hAnsi="Courier New" w:cs="Courier New"/>
+        </w:rPr>
+        <w:t>S</w:t>
+      </w:r>
+      <w:proofErr w:type="spellEnd"/>
+      <w:r>
+        <w:rPr>
+          <w:rFonts w:ascii="Courier New" w:hAnsi="Courier New" w:cs="Courier New"/>
+        </w:rPr>
+        <w:t xml:space="preserve"> </w:t>
+      </w:r>
+      <w:proofErr w:type="spellStart"/>
+      <w:r>
+        <w:rPr>
+          <w:rFonts w:ascii="Courier New" w:hAnsi="Courier New" w:cs="Courier New"/>
+        </w:rPr>
+        <w:t>S</w:t>
+      </w:r>
+      <w:proofErr w:type="spellEnd"/>
+      <w:r>
+        <w:rPr>
+          <w:rFonts w:ascii="Courier New" w:hAnsi="Courier New" w:cs="Courier New"/>
+        </w:rPr>
+        <w:t xml:space="preserve"> </w:t>
+      </w:r>
+      <w:proofErr w:type="spellStart"/>
+      <w:r>
+        <w:rPr>
+          <w:rFonts w:ascii="Courier New" w:hAnsi="Courier New" w:cs="Courier New"/>
+        </w:rPr>
+        <w:t>S</w:t>
+      </w:r>
+      <w:proofErr w:type="spellEnd"/>
+      <w:r>
+        <w:rPr>
+          <w:rFonts w:ascii="Courier New" w:hAnsi="Courier New" w:cs="Courier New"/>
+        </w:rPr>
+        <w:t xml:space="preserve"> </w:t>
+      </w:r>
+      <w:proofErr w:type="spellStart"/>
+      <w:r>
+        <w:rPr>
+          <w:rFonts w:ascii="Courier New" w:hAnsi="Courier New" w:cs="Courier New"/>
+        </w:rPr>
+        <w:t>S</w:t>
+      </w:r>
+      <w:proofErr w:type="spellEnd"/>
+      <w:r>
+        <w:rPr>
+          <w:rFonts w:ascii="Courier New" w:hAnsi="Courier New" w:cs="Courier New"/>
+        </w:rPr>
+        <w:t xml:space="preserve"> </w:t>
+      </w:r>
+      <w:proofErr w:type="spellStart"/>
+      <w:r>
+        <w:rPr>
+          <w:rFonts w:ascii="Courier New" w:hAnsi="Courier New" w:cs="Courier New"/>
+        </w:rPr>
+        <w:t>S</w:t>
+      </w:r>
+      <w:proofErr w:type="spellEnd"/>
+      <w:r>
+        <w:rPr>
+          <w:rFonts w:ascii="Courier New" w:hAnsi="Courier New" w:cs="Courier New"/>
+        </w:rPr>
+        <w:t xml:space="preserve"> </w:t>
+      </w:r>
+      <w:proofErr w:type="spellStart"/>
+      <w:r>
+        <w:rPr>
+          <w:rFonts w:ascii="Courier New" w:hAnsi="Courier New" w:cs="Courier New"/>
+        </w:rPr>
+        <w:t>S</w:t>
+      </w:r>
+      <w:proofErr w:type="spellEnd"/>
     </w:p>
     <w:p>
       <w:pPr>
@@ -3229,22 +3561,38 @@
         <w:rPr>
           <w:rFonts w:ascii="Courier New" w:hAnsi="Courier New" w:cs="Courier New"/>
         </w:rPr>
-        <w:t>S P P</w:t>
-      </w:r>
-    </w:p>
-    <w:p>
-      <w:pPr>
-        <w:pStyle w:val="NoSpacing"/>
-        <w:rPr>
-          <w:rFonts w:ascii="Courier New" w:hAnsi="Courier New" w:cs="Courier New"/>
-        </w:rPr>
-      </w:pPr>
-      <w:r>
-        <w:rPr>
-          <w:rFonts w:ascii="Courier New" w:hAnsi="Courier New" w:cs="Courier New"/>
-        </w:rPr>
-        <w:t>S S</w:t>
-      </w:r>
+        <w:t xml:space="preserve">S P </w:t>
+      </w:r>
+      <w:proofErr w:type="spellStart"/>
+      <w:r>
+        <w:rPr>
+          <w:rFonts w:ascii="Courier New" w:hAnsi="Courier New" w:cs="Courier New"/>
+        </w:rPr>
+        <w:t>P</w:t>
+      </w:r>
+      <w:proofErr w:type="spellEnd"/>
+    </w:p>
+    <w:p>
+      <w:pPr>
+        <w:pStyle w:val="NoSpacing"/>
+        <w:rPr>
+          <w:rFonts w:ascii="Courier New" w:hAnsi="Courier New" w:cs="Courier New"/>
+        </w:rPr>
+      </w:pPr>
+      <w:r>
+        <w:rPr>
+          <w:rFonts w:ascii="Courier New" w:hAnsi="Courier New" w:cs="Courier New"/>
+        </w:rPr>
+        <w:t xml:space="preserve">S </w:t>
+      </w:r>
+      <w:proofErr w:type="spellStart"/>
+      <w:r>
+        <w:rPr>
+          <w:rFonts w:ascii="Courier New" w:hAnsi="Courier New" w:cs="Courier New"/>
+        </w:rPr>
+        <w:t>S</w:t>
+      </w:r>
+      <w:proofErr w:type="spellEnd"/>
     </w:p>
     <w:p>
       <w:pPr>
@@ -3641,20 +3989,52 @@
         <w:pStyle w:val="NoSpacing"/>
       </w:pPr>
       <w:r>
-        <w:t>Can you believe that there are some math problems that still remain unsolved today?  The Collatz Conjecture is one such problem.</w:t>
-      </w:r>
-    </w:p>
-    <w:p>
-      <w:pPr>
-        <w:pStyle w:val="NoSpacing"/>
-      </w:pPr>
-    </w:p>
-    <w:p>
-      <w:pPr>
-        <w:pStyle w:val="NoSpacing"/>
-      </w:pPr>
-      <w:r>
-        <w:t>To create a Collatz Sequence, start with any positive integer n.  Each term in the sequence is derived from the previous term using the following rules: if the previous term is even, then the next term is one half the previous term.  Otherwise, the next term is 3 times the previous term plus 1.  The Collatz Conjecture states that no matter what value you pick for n, the series will eventually reach the number 1.</w:t>
+        <w:t xml:space="preserve">Can you believe that there are some math problems that </w:t>
+      </w:r>
+      <w:proofErr w:type="gramStart"/>
+      <w:r>
+        <w:t>still remain</w:t>
+      </w:r>
+      <w:proofErr w:type="gramEnd"/>
+      <w:r>
+        <w:t xml:space="preserve"> unsolved today?  The </w:t>
+      </w:r>
+      <w:proofErr w:type="spellStart"/>
+      <w:r>
+        <w:t>Collatz</w:t>
+      </w:r>
+      <w:proofErr w:type="spellEnd"/>
+      <w:r>
+        <w:t xml:space="preserve"> Conjecture is one such problem.</w:t>
+      </w:r>
+    </w:p>
+    <w:p>
+      <w:pPr>
+        <w:pStyle w:val="NoSpacing"/>
+      </w:pPr>
+    </w:p>
+    <w:p>
+      <w:pPr>
+        <w:pStyle w:val="NoSpacing"/>
+      </w:pPr>
+      <w:r>
+        <w:t xml:space="preserve">To create a </w:t>
+      </w:r>
+      <w:proofErr w:type="spellStart"/>
+      <w:r>
+        <w:t>Collatz</w:t>
+      </w:r>
+      <w:proofErr w:type="spellEnd"/>
+      <w:r>
+        <w:t xml:space="preserve"> Sequence, start with any positive integer n.  Each term in the sequence is derived from the previous term using the following rules: if the previous term is even, then the next term is one half the previous term.  Otherwise, the next term is 3 times the previous term plus 1.  The </w:t>
+      </w:r>
+      <w:proofErr w:type="spellStart"/>
+      <w:r>
+        <w:t>Collatz</w:t>
+      </w:r>
+      <w:proofErr w:type="spellEnd"/>
+      <w:r>
+        <w:t xml:space="preserve"> Conjecture states that no matter what value you pick for n, the series will eventually reach the number 1.</w:t>
       </w:r>
     </w:p>
     <w:p>
@@ -3692,8 +4072,21 @@
       <w:pPr>
         <w:pStyle w:val="NoSpacing"/>
       </w:pPr>
-      <w:r>
-        <w:t>So starting with 12, the sequence length is 10.  Your task is to write a program that will provide the length of a Collatz Sequence starting from a given number.</w:t>
+      <w:proofErr w:type="gramStart"/>
+      <w:r>
+        <w:t>So</w:t>
+      </w:r>
+      <w:proofErr w:type="gramEnd"/>
+      <w:r>
+        <w:t xml:space="preserve"> starting with 12, the sequence length is 10.  Your task is to write a program that will provide the length of a </w:t>
+      </w:r>
+      <w:proofErr w:type="spellStart"/>
+      <w:r>
+        <w:t>Collatz</w:t>
+      </w:r>
+      <w:proofErr w:type="spellEnd"/>
+      <w:r>
+        <w:t xml:space="preserve"> Sequence starting from a given number.</w:t>
       </w:r>
     </w:p>
     <w:p>
@@ -4019,8 +4412,6 @@
         </w:rPr>
         <w:t>&lt;Start Number&gt;:&lt;Sequence Length&gt;</w:t>
       </w:r>
-      <w:bookmarkStart w:id="0" w:name="_GoBack"/>
-      <w:bookmarkEnd w:id="0"/>
     </w:p>
     <w:p>
       <w:pPr>
@@ -4373,7 +4764,15 @@
         <w:pStyle w:val="NoSpacing"/>
       </w:pPr>
       <w:r>
-        <w:t>Whenever the unit runs, it will add the values of any broken systems together and light up the LEDs to indicate the resulting number.  Each LED has four states, each representing a number – off (0), red (1), green (2), and blue (3).  The astronauts will multiply the left LED’s value by four, then add it to the right LED’s value, in order to determine the correct error code.  For example, if the left LED is red and the right LED is green, the astronauts would calculate the error code as (1 * 4) + 2 = 6.</w:t>
+        <w:t xml:space="preserve">Whenever the unit runs, it will add the values of any broken systems together and light up the LEDs to indicate the resulting number.  Each LED has four states, each representing a number – off (0), red (1), green (2), and blue (3).  The astronauts will multiply the left LED’s value by four, then add it to the right LED’s value, </w:t>
+      </w:r>
+      <w:proofErr w:type="gramStart"/>
+      <w:r>
+        <w:t>in order to</w:t>
+      </w:r>
+      <w:proofErr w:type="gramEnd"/>
+      <w:r>
+        <w:t xml:space="preserve"> determine the correct error code.  For example, if the left LED is red and the right LED is green, the astronauts would calculate the error code as (1 * 4) + 2 = 6.</w:t>
       </w:r>
     </w:p>
     <w:p>
@@ -4578,36 +4977,128 @@
         <w:rPr>
           <w:rFonts w:ascii="Courier New" w:hAnsi="Courier New" w:cs="Courier New"/>
         </w:rPr>
-        <w:t>WORKING WORKING WORKING WORKING</w:t>
-      </w:r>
-    </w:p>
-    <w:p>
-      <w:pPr>
-        <w:pStyle w:val="NoSpacing"/>
-        <w:rPr>
-          <w:rFonts w:ascii="Courier New" w:hAnsi="Courier New" w:cs="Courier New"/>
-        </w:rPr>
-      </w:pPr>
-      <w:r>
-        <w:rPr>
-          <w:rFonts w:ascii="Courier New" w:hAnsi="Courier New" w:cs="Courier New"/>
-        </w:rPr>
-        <w:t>WORKING BROKEN BROKEN WORKING</w:t>
-      </w:r>
-    </w:p>
-    <w:p>
-      <w:pPr>
-        <w:pStyle w:val="NoSpacing"/>
-        <w:rPr>
-          <w:rFonts w:ascii="Courier New" w:hAnsi="Courier New" w:cs="Courier New"/>
-        </w:rPr>
-      </w:pPr>
-      <w:r>
-        <w:rPr>
-          <w:rFonts w:ascii="Courier New" w:hAnsi="Courier New" w:cs="Courier New"/>
-        </w:rPr>
-        <w:t>BROKEN BROKEN BROKEN BROKEN</w:t>
-      </w:r>
+        <w:t xml:space="preserve">WORKING </w:t>
+      </w:r>
+      <w:proofErr w:type="spellStart"/>
+      <w:r>
+        <w:rPr>
+          <w:rFonts w:ascii="Courier New" w:hAnsi="Courier New" w:cs="Courier New"/>
+        </w:rPr>
+        <w:t>WORKING</w:t>
+      </w:r>
+      <w:proofErr w:type="spellEnd"/>
+      <w:r>
+        <w:rPr>
+          <w:rFonts w:ascii="Courier New" w:hAnsi="Courier New" w:cs="Courier New"/>
+        </w:rPr>
+        <w:t xml:space="preserve"> </w:t>
+      </w:r>
+      <w:proofErr w:type="spellStart"/>
+      <w:r>
+        <w:rPr>
+          <w:rFonts w:ascii="Courier New" w:hAnsi="Courier New" w:cs="Courier New"/>
+        </w:rPr>
+        <w:t>WORKING</w:t>
+      </w:r>
+      <w:proofErr w:type="spellEnd"/>
+      <w:r>
+        <w:rPr>
+          <w:rFonts w:ascii="Courier New" w:hAnsi="Courier New" w:cs="Courier New"/>
+        </w:rPr>
+        <w:t xml:space="preserve"> </w:t>
+      </w:r>
+      <w:proofErr w:type="spellStart"/>
+      <w:r>
+        <w:rPr>
+          <w:rFonts w:ascii="Courier New" w:hAnsi="Courier New" w:cs="Courier New"/>
+        </w:rPr>
+        <w:t>WORKING</w:t>
+      </w:r>
+      <w:proofErr w:type="spellEnd"/>
+    </w:p>
+    <w:p>
+      <w:pPr>
+        <w:pStyle w:val="NoSpacing"/>
+        <w:rPr>
+          <w:rFonts w:ascii="Courier New" w:hAnsi="Courier New" w:cs="Courier New"/>
+        </w:rPr>
+      </w:pPr>
+      <w:r>
+        <w:rPr>
+          <w:rFonts w:ascii="Courier New" w:hAnsi="Courier New" w:cs="Courier New"/>
+        </w:rPr>
+        <w:t xml:space="preserve">WORKING BROKEN </w:t>
+      </w:r>
+      <w:proofErr w:type="spellStart"/>
+      <w:r>
+        <w:rPr>
+          <w:rFonts w:ascii="Courier New" w:hAnsi="Courier New" w:cs="Courier New"/>
+        </w:rPr>
+        <w:t>BROKEN</w:t>
+      </w:r>
+      <w:proofErr w:type="spellEnd"/>
+      <w:r>
+        <w:rPr>
+          <w:rFonts w:ascii="Courier New" w:hAnsi="Courier New" w:cs="Courier New"/>
+        </w:rPr>
+        <w:t xml:space="preserve"> WORKING</w:t>
+      </w:r>
+      <w:r>
+        <w:rPr>
+          <w:rFonts w:ascii="Courier New" w:hAnsi="Courier New" w:cs="Courier New"/>
+        </w:rPr>
+        <w:t xml:space="preserve"> </w:t>
+      </w:r>
+    </w:p>
+    <w:p>
+      <w:pPr>
+        <w:pStyle w:val="NoSpacing"/>
+        <w:rPr>
+          <w:rFonts w:ascii="Courier New" w:hAnsi="Courier New" w:cs="Courier New"/>
+        </w:rPr>
+      </w:pPr>
+      <w:r>
+        <w:rPr>
+          <w:rFonts w:ascii="Courier New" w:hAnsi="Courier New" w:cs="Courier New"/>
+        </w:rPr>
+        <w:t xml:space="preserve">BROKEN </w:t>
+      </w:r>
+      <w:proofErr w:type="spellStart"/>
+      <w:r>
+        <w:rPr>
+          <w:rFonts w:ascii="Courier New" w:hAnsi="Courier New" w:cs="Courier New"/>
+        </w:rPr>
+        <w:t>BROKEN</w:t>
+      </w:r>
+      <w:proofErr w:type="spellEnd"/>
+      <w:r>
+        <w:rPr>
+          <w:rFonts w:ascii="Courier New" w:hAnsi="Courier New" w:cs="Courier New"/>
+        </w:rPr>
+        <w:t xml:space="preserve"> </w:t>
+      </w:r>
+      <w:proofErr w:type="spellStart"/>
+      <w:r>
+        <w:rPr>
+          <w:rFonts w:ascii="Courier New" w:hAnsi="Courier New" w:cs="Courier New"/>
+        </w:rPr>
+        <w:t>BROKEN</w:t>
+      </w:r>
+      <w:proofErr w:type="spellEnd"/>
+      <w:r>
+        <w:rPr>
+          <w:rFonts w:ascii="Courier New" w:hAnsi="Courier New" w:cs="Courier New"/>
+        </w:rPr>
+        <w:t xml:space="preserve"> </w:t>
+      </w:r>
+      <w:proofErr w:type="spellStart"/>
+      <w:r>
+        <w:rPr>
+          <w:rFonts w:ascii="Courier New" w:hAnsi="Courier New" w:cs="Courier New"/>
+        </w:rPr>
+        <w:t>BROKEN</w:t>
+      </w:r>
+      <w:proofErr w:type="spellEnd"/>
     </w:p>
     <w:p>
       <w:pPr>
@@ -4700,8 +5191,16 @@
         <w:rPr>
           <w:rFonts w:ascii="Courier New" w:hAnsi="Courier New" w:cs="Courier New"/>
         </w:rPr>
-        <w:t>off off</w:t>
-      </w:r>
+        <w:t xml:space="preserve">off </w:t>
+      </w:r>
+      <w:proofErr w:type="spellStart"/>
+      <w:r>
+        <w:rPr>
+          <w:rFonts w:ascii="Courier New" w:hAnsi="Courier New" w:cs="Courier New"/>
+        </w:rPr>
+        <w:t>off</w:t>
+      </w:r>
+      <w:proofErr w:type="spellEnd"/>
     </w:p>
     <w:p>
       <w:pPr>
@@ -4725,8 +5224,16 @@
         <w:rPr>
           <w:rFonts w:ascii="Courier New" w:hAnsi="Courier New" w:cs="Courier New"/>
         </w:rPr>
-        <w:t>blue blue</w:t>
-      </w:r>
+        <w:t xml:space="preserve">blue </w:t>
+      </w:r>
+      <w:proofErr w:type="spellStart"/>
+      <w:r>
+        <w:rPr>
+          <w:rFonts w:ascii="Courier New" w:hAnsi="Courier New" w:cs="Courier New"/>
+        </w:rPr>
+        <w:t>blue</w:t>
+      </w:r>
+      <w:proofErr w:type="spellEnd"/>
     </w:p>
     <w:p>
       <w:pPr>
@@ -4959,9 +5466,11 @@
           <w:numId w:val="28"/>
         </w:numPr>
       </w:pPr>
+      <w:proofErr w:type="spellStart"/>
       <w:r>
         <w:t>AbBa</w:t>
       </w:r>
+      <w:proofErr w:type="spellEnd"/>
     </w:p>
     <w:p>
       <w:pPr>
@@ -5220,6 +5729,7 @@
           <w:szCs w:val="20"/>
         </w:rPr>
       </w:pPr>
+      <w:proofErr w:type="spellStart"/>
       <w:r>
         <w:rPr>
           <w:rFonts w:ascii="Courier New" w:hAnsi="Courier New" w:cs="Courier New"/>
@@ -5228,6 +5738,7 @@
         </w:rPr>
         <w:t>AbBa</w:t>
       </w:r>
+      <w:proofErr w:type="spellEnd"/>
     </w:p>
     <w:p>
       <w:pPr>
@@ -5310,6 +5821,7 @@
           <w:szCs w:val="20"/>
         </w:rPr>
       </w:pPr>
+      <w:proofErr w:type="spellStart"/>
       <w:r>
         <w:rPr>
           <w:rFonts w:ascii="Courier New" w:hAnsi="Courier New" w:cs="Courier New"/>
@@ -5318,6 +5830,7 @@
         </w:rPr>
         <w:t>aBAb</w:t>
       </w:r>
+      <w:proofErr w:type="spellEnd"/>
     </w:p>
     <w:p>
       <w:pPr>
@@ -5346,6 +5859,7 @@
           <w:szCs w:val="20"/>
         </w:rPr>
       </w:pPr>
+      <w:proofErr w:type="spellStart"/>
       <w:r>
         <w:rPr>
           <w:rFonts w:ascii="Courier New" w:hAnsi="Courier New" w:cs="Courier New"/>
@@ -5354,6 +5868,7 @@
         </w:rPr>
         <w:t>woW</w:t>
       </w:r>
+      <w:proofErr w:type="spellEnd"/>
     </w:p>
     <w:p>
       <w:pPr>
@@ -7438,6 +7953,7 @@
     <w:p>
       <w:pPr>
         <w:pStyle w:val="NoSpacing"/>
+        <w:ind w:firstLine="720"/>
         <w:rPr>
           <w:b/>
         </w:rPr>
@@ -7603,7 +8119,23 @@
         <w:pStyle w:val="NoSpacing"/>
       </w:pPr>
       <w:r>
-        <w:t>For this problem, we are going to take a look at a chess piece called the bishop.  The bishop can move any number of squares, but it has to move diagonally in a straight line.  Also, what fun is a standard chess board?  We are going to be using boards of random size.  One good thing though: your bishop will be the only piece on the board.</w:t>
+        <w:t xml:space="preserve">For this problem, we are going to </w:t>
+      </w:r>
+      <w:proofErr w:type="gramStart"/>
+      <w:r>
+        <w:t>take a look</w:t>
+      </w:r>
+      <w:proofErr w:type="gramEnd"/>
+      <w:r>
+        <w:t xml:space="preserve"> at a chess piece called the bishop.  The bishop can move any number of squares, but it </w:t>
+      </w:r>
+      <w:proofErr w:type="gramStart"/>
+      <w:r>
+        <w:t>has to</w:t>
+      </w:r>
+      <w:proofErr w:type="gramEnd"/>
+      <w:r>
+        <w:t xml:space="preserve"> move diagonally in a straight line.  Also, what fun is a standard chess board?  We are going to be using boards of random size.  One good thing though: your bishop will be the only piece on the board.</w:t>
       </w:r>
     </w:p>
     <w:p>
@@ -8324,7 +8856,12 @@
       </w:pPr>
       <w:r>
         <w:lastRenderedPageBreak/>
-        <w:t>When determining whether the color is "close" enough to the chroma key, it can be helpful to consider the RGB values in a cartesian coordinate system, much like a point (x, y, z) in 3D space.</w:t>
+        <w:t>When determining wh</w:t>
+      </w:r>
+      <w:bookmarkStart w:id="0" w:name="_GoBack"/>
+      <w:bookmarkEnd w:id="0"/>
+      <w:r>
+        <w:t>ether the color is "close" enough to the chroma key, it can be helpful to consider the RGB values in a cartesian coordinate system, much like a point (x, y, z) in 3D space.</w:t>
       </w:r>
       <w:r>
         <w:t xml:space="preserve"> </w:t>
@@ -8743,7 +9280,49 @@
         <w:rPr>
           <w:rFonts w:ascii="Courier New" w:hAnsi="Courier New" w:cs="Courier New"/>
         </w:rPr>
-        <w:t>Cr Cg Cb T Fr Fg Fb Br Bg Bb</w:t>
+        <w:t xml:space="preserve">Cr Cg </w:t>
+      </w:r>
+      <w:proofErr w:type="spellStart"/>
+      <w:r>
+        <w:rPr>
+          <w:rFonts w:ascii="Courier New" w:hAnsi="Courier New" w:cs="Courier New"/>
+        </w:rPr>
+        <w:t>Cb</w:t>
+      </w:r>
+      <w:proofErr w:type="spellEnd"/>
+      <w:r>
+        <w:rPr>
+          <w:rFonts w:ascii="Courier New" w:hAnsi="Courier New" w:cs="Courier New"/>
+        </w:rPr>
+        <w:t xml:space="preserve"> T Fr </w:t>
+      </w:r>
+      <w:proofErr w:type="spellStart"/>
+      <w:r>
+        <w:rPr>
+          <w:rFonts w:ascii="Courier New" w:hAnsi="Courier New" w:cs="Courier New"/>
+        </w:rPr>
+        <w:t>Fg</w:t>
+      </w:r>
+      <w:proofErr w:type="spellEnd"/>
+      <w:r>
+        <w:rPr>
+          <w:rFonts w:ascii="Courier New" w:hAnsi="Courier New" w:cs="Courier New"/>
+        </w:rPr>
+        <w:t xml:space="preserve"> Fb Br </w:t>
+      </w:r>
+      <w:proofErr w:type="spellStart"/>
+      <w:r>
+        <w:rPr>
+          <w:rFonts w:ascii="Courier New" w:hAnsi="Courier New" w:cs="Courier New"/>
+        </w:rPr>
+        <w:t>Bg</w:t>
+      </w:r>
+      <w:proofErr w:type="spellEnd"/>
+      <w:r>
+        <w:rPr>
+          <w:rFonts w:ascii="Courier New" w:hAnsi="Courier New" w:cs="Courier New"/>
+        </w:rPr>
+        <w:t xml:space="preserve"> Bb</w:t>
       </w:r>
     </w:p>
     <w:p>
@@ -8771,8 +9350,16 @@
         <w:rPr>
           <w:rFonts w:ascii="Courier New" w:hAnsi="Courier New" w:cs="Courier New"/>
         </w:rPr>
-        <w:t>Cr, Cg, Cb</w:t>
-      </w:r>
+        <w:t xml:space="preserve">Cr, Cg, </w:t>
+      </w:r>
+      <w:proofErr w:type="spellStart"/>
+      <w:r>
+        <w:rPr>
+          <w:rFonts w:ascii="Courier New" w:hAnsi="Courier New" w:cs="Courier New"/>
+        </w:rPr>
+        <w:t>Cb</w:t>
+      </w:r>
+      <w:proofErr w:type="spellEnd"/>
       <w:r>
         <w:rPr>
           <w:rFonts w:ascii="Courier New" w:hAnsi="Courier New" w:cs="Courier New"/>
@@ -8819,7 +9406,21 @@
         <w:rPr>
           <w:rFonts w:ascii="Courier New" w:hAnsi="Courier New" w:cs="Courier New"/>
         </w:rPr>
-        <w:t>Fr, Fg, Fb</w:t>
+        <w:t xml:space="preserve">Fr, </w:t>
+      </w:r>
+      <w:proofErr w:type="spellStart"/>
+      <w:r>
+        <w:rPr>
+          <w:rFonts w:ascii="Courier New" w:hAnsi="Courier New" w:cs="Courier New"/>
+        </w:rPr>
+        <w:t>Fg</w:t>
+      </w:r>
+      <w:proofErr w:type="spellEnd"/>
+      <w:r>
+        <w:rPr>
+          <w:rFonts w:ascii="Courier New" w:hAnsi="Courier New" w:cs="Courier New"/>
+        </w:rPr>
+        <w:t>, Fb</w:t>
       </w:r>
       <w:r>
         <w:rPr>
@@ -8843,7 +9444,21 @@
         <w:rPr>
           <w:rFonts w:ascii="Courier New" w:hAnsi="Courier New" w:cs="Courier New"/>
         </w:rPr>
-        <w:t>Br, Bg, Bb</w:t>
+        <w:t xml:space="preserve">Br, </w:t>
+      </w:r>
+      <w:proofErr w:type="spellStart"/>
+      <w:r>
+        <w:rPr>
+          <w:rFonts w:ascii="Courier New" w:hAnsi="Courier New" w:cs="Courier New"/>
+        </w:rPr>
+        <w:t>Bg</w:t>
+      </w:r>
+      <w:proofErr w:type="spellEnd"/>
+      <w:r>
+        <w:rPr>
+          <w:rFonts w:ascii="Courier New" w:hAnsi="Courier New" w:cs="Courier New"/>
+        </w:rPr>
+        <w:t>, Bb</w:t>
       </w:r>
       <w:r>
         <w:rPr>
@@ -9014,7 +9629,21 @@
         <w:rPr>
           <w:rFonts w:ascii="Courier New" w:hAnsi="Courier New" w:cs="Courier New"/>
         </w:rPr>
-        <w:t>Or Og Ob</w:t>
+        <w:t xml:space="preserve">Or </w:t>
+      </w:r>
+      <w:proofErr w:type="spellStart"/>
+      <w:r>
+        <w:rPr>
+          <w:rFonts w:ascii="Courier New" w:hAnsi="Courier New" w:cs="Courier New"/>
+        </w:rPr>
+        <w:t>Og</w:t>
+      </w:r>
+      <w:proofErr w:type="spellEnd"/>
+      <w:r>
+        <w:rPr>
+          <w:rFonts w:ascii="Courier New" w:hAnsi="Courier New" w:cs="Courier New"/>
+        </w:rPr>
+        <w:t xml:space="preserve"> Ob</w:t>
       </w:r>
     </w:p>
     <w:p>
@@ -9033,7 +9662,21 @@
         <w:rPr>
           <w:rFonts w:ascii="Courier New" w:hAnsi="Courier New" w:cs="Courier New"/>
         </w:rPr>
-        <w:t>Or, Og, Ob</w:t>
+        <w:t xml:space="preserve">Or, </w:t>
+      </w:r>
+      <w:proofErr w:type="spellStart"/>
+      <w:r>
+        <w:rPr>
+          <w:rFonts w:ascii="Courier New" w:hAnsi="Courier New" w:cs="Courier New"/>
+        </w:rPr>
+        <w:t>Og</w:t>
+      </w:r>
+      <w:proofErr w:type="spellEnd"/>
+      <w:r>
+        <w:rPr>
+          <w:rFonts w:ascii="Courier New" w:hAnsi="Courier New" w:cs="Courier New"/>
+        </w:rPr>
+        <w:t>, Ob</w:t>
       </w:r>
       <w:r>
         <w:rPr>
@@ -9319,7 +9962,15 @@
         <w:pStyle w:val="NoSpacing"/>
       </w:pPr>
       <w:r>
-        <w:t>For example, let’s say that we were working with the numbers up to and including 10.  Our original prime candidate set would be {2, 3, 4, 5, 6, 7, 8, 9, 10}.  Since 2 is first in the list, it must be prime.  We can now eliminate every multiple of 2 from our prime candidates, leaving us with {3, 5, 7, 9}.  Now 3 is first in the list, so 3 is a prime number.  We now eliminate multiples of 3, leaving us with {5, 7}.  Continuing on, we find that 5 and 7 are both primes.  The final set of primes between 1 and 10 is {2, 3, 5, 7}.</w:t>
+        <w:t xml:space="preserve">For example, let’s say that we were working with the numbers up to and including 10.  Our original prime candidate set would be {2, 3, 4, 5, 6, 7, 8, 9, 10}.  Since 2 is first in the list, it must be prime.  We can now eliminate every multiple of 2 from our prime candidates, leaving us with {3, 5, 7, 9}.  Now 3 is first in the list, so 3 is a prime number.  We now eliminate multiples of 3, leaving us with {5, 7}.  </w:t>
+      </w:r>
+      <w:proofErr w:type="gramStart"/>
+      <w:r>
+        <w:t>Continuing on</w:t>
+      </w:r>
+      <w:proofErr w:type="gramEnd"/>
+      <w:r>
+        <w:t>, we find that 5 and 7 are both primes.  The final set of primes between 1 and 10 is {2, 3, 5, 7}.</w:t>
       </w:r>
     </w:p>
     <w:p>
@@ -9475,7 +10126,15 @@
         </w:numPr>
       </w:pPr>
       <w:r>
-        <w:t>A positive integer N denoting the limit for the sieve (inclusive).  N will be greater than or equal to 2, and will be less than or equal to 45,000.</w:t>
+        <w:t xml:space="preserve">A positive integer N denoting the limit for the sieve (inclusive).  N will be greater than or equal to </w:t>
+      </w:r>
+      <w:proofErr w:type="gramStart"/>
+      <w:r>
+        <w:t>2, and</w:t>
+      </w:r>
+      <w:proofErr w:type="gramEnd"/>
+      <w:r>
+        <w:t xml:space="preserve"> will be less than or equal to 45,000.</w:t>
       </w:r>
     </w:p>
     <w:p>
@@ -10207,7 +10866,15 @@
         </w:numPr>
       </w:pPr>
       <w:r>
-        <w:t>A line containing data to be stored in the dictionary.  The data will be provided as an array of arrays; each array contains a different type of data and will be the same length.  Each index corresponds to the same person (in other words, the first entry of each array represents the information for the first person, the second entry contains the second person’s data, and so forth.).  Each array, including the outer array, will be wrapped with square brackets [ ], and each entry will be separated by commas.  The data contained in each array is:</w:t>
+        <w:t xml:space="preserve">A line containing data to be stored in the dictionary.  The data will be provided as an array of arrays; each array contains a different type of data and will be the same length.  Each index corresponds to the same person (in other words, the first entry of each array represents the information for the first person, the second entry contains the second person’s data, and so forth.).  Each array, including the outer array, will be wrapped with square brackets </w:t>
+      </w:r>
+      <w:proofErr w:type="gramStart"/>
+      <w:r>
+        <w:t>[ ]</w:t>
+      </w:r>
+      <w:proofErr w:type="gramEnd"/>
+      <w:r>
+        <w:t>, and each entry will be separated by commas.  The data contained in each array is:</w:t>
       </w:r>
     </w:p>
     <w:p>
@@ -10290,8 +10957,13 @@
           <w:numId w:val="4"/>
         </w:numPr>
       </w:pPr>
-      <w:r>
-        <w:t>A number of lines equal to the number of people, with each line containing the name of one person</w:t>
+      <w:proofErr w:type="gramStart"/>
+      <w:r>
+        <w:t>A number of</w:t>
+      </w:r>
+      <w:proofErr w:type="gramEnd"/>
+      <w:r>
+        <w:t xml:space="preserve"> lines equal to the number of people, with each line containing the name of one person</w:t>
       </w:r>
     </w:p>
     <w:p>
@@ -10371,7 +11043,21 @@
         <w:rPr>
           <w:rFonts w:ascii="Courier New" w:hAnsi="Courier New" w:cs="Courier New"/>
         </w:rPr>
-        <w:t>[[Alice,Bob],[15,16],[aliceInsta,BobIsCool1],[@wonderland,@bobbyBoy],[1234567890,4078675309],[alice123@gmail.com,bobsEmail@yahoo.com]]</w:t>
+        <w:t>[[</w:t>
+      </w:r>
+      <w:proofErr w:type="gramStart"/>
+      <w:r>
+        <w:rPr>
+          <w:rFonts w:ascii="Courier New" w:hAnsi="Courier New" w:cs="Courier New"/>
+        </w:rPr>
+        <w:t>Alice,Bob</w:t>
+      </w:r>
+      <w:proofErr w:type="gramEnd"/>
+      <w:r>
+        <w:rPr>
+          <w:rFonts w:ascii="Courier New" w:hAnsi="Courier New" w:cs="Courier New"/>
+        </w:rPr>
+        <w:t>],[15,16],[aliceInsta,BobIsCool1],[@wonderland,@bobbyBoy],[1234567890,4078675309],[alice123@gmail.com,bobsEmail@yahoo.com]]</w:t>
       </w:r>
     </w:p>
     <w:p>
@@ -10427,7 +11113,21 @@
         <w:rPr>
           <w:rFonts w:ascii="Courier New" w:hAnsi="Courier New" w:cs="Courier New"/>
         </w:rPr>
-        <w:t>[[Joe,Eve],[32,45],[AverageJoe,DropperOfEves],[@shoeless,@eve123],[8374629401,3849502837],[joeabc123@orange.co.uk,eve@army.us.mil]]</w:t>
+        <w:t>[[</w:t>
+      </w:r>
+      <w:proofErr w:type="gramStart"/>
+      <w:r>
+        <w:rPr>
+          <w:rFonts w:ascii="Courier New" w:hAnsi="Courier New" w:cs="Courier New"/>
+        </w:rPr>
+        <w:t>Joe,Eve</w:t>
+      </w:r>
+      <w:proofErr w:type="gramEnd"/>
+      <w:r>
+        <w:rPr>
+          <w:rFonts w:ascii="Courier New" w:hAnsi="Courier New" w:cs="Courier New"/>
+        </w:rPr>
+        <w:t>],[32,45],[AverageJoe,DropperOfEves],[@shoeless,@eve123],[8374629401,3849502837],[joeabc123@orange.co.uk,eve@army.us.mil]]</w:t>
       </w:r>
     </w:p>
     <w:p>
@@ -10585,8 +11285,16 @@
         <w:rPr>
           <w:rFonts w:ascii="Courier New" w:hAnsi="Courier New" w:cs="Courier New"/>
         </w:rPr>
-        <w:t>Instagram: aliceInsta</w:t>
-      </w:r>
+        <w:t xml:space="preserve">Instagram: </w:t>
+      </w:r>
+      <w:proofErr w:type="spellStart"/>
+      <w:r>
+        <w:rPr>
+          <w:rFonts w:ascii="Courier New" w:hAnsi="Courier New" w:cs="Courier New"/>
+        </w:rPr>
+        <w:t>aliceInsta</w:t>
+      </w:r>
+      <w:proofErr w:type="spellEnd"/>
     </w:p>
     <w:p>
       <w:pPr>
@@ -10683,8 +11391,16 @@
         <w:rPr>
           <w:rFonts w:ascii="Courier New" w:hAnsi="Courier New" w:cs="Courier New"/>
         </w:rPr>
-        <w:t>Twitter: @bobbyBoy</w:t>
-      </w:r>
+        <w:t>Twitter: @</w:t>
+      </w:r>
+      <w:proofErr w:type="spellStart"/>
+      <w:r>
+        <w:rPr>
+          <w:rFonts w:ascii="Courier New" w:hAnsi="Courier New" w:cs="Courier New"/>
+        </w:rPr>
+        <w:t>bobbyBoy</w:t>
+      </w:r>
+      <w:proofErr w:type="spellEnd"/>
     </w:p>
     <w:p>
       <w:pPr>
@@ -10753,8 +11469,16 @@
         <w:rPr>
           <w:rFonts w:ascii="Courier New" w:hAnsi="Courier New" w:cs="Courier New"/>
         </w:rPr>
-        <w:t>Instagram: DropperOfEves</w:t>
-      </w:r>
+        <w:t xml:space="preserve">Instagram: </w:t>
+      </w:r>
+      <w:proofErr w:type="spellStart"/>
+      <w:r>
+        <w:rPr>
+          <w:rFonts w:ascii="Courier New" w:hAnsi="Courier New" w:cs="Courier New"/>
+        </w:rPr>
+        <w:t>DropperOfEves</w:t>
+      </w:r>
+      <w:proofErr w:type="spellEnd"/>
     </w:p>
     <w:p>
       <w:pPr>
@@ -10837,8 +11561,16 @@
         <w:rPr>
           <w:rFonts w:ascii="Courier New" w:hAnsi="Courier New" w:cs="Courier New"/>
         </w:rPr>
-        <w:t>Instagram: AverageJoe</w:t>
-      </w:r>
+        <w:t xml:space="preserve">Instagram: </w:t>
+      </w:r>
+      <w:proofErr w:type="spellStart"/>
+      <w:r>
+        <w:rPr>
+          <w:rFonts w:ascii="Courier New" w:hAnsi="Courier New" w:cs="Courier New"/>
+        </w:rPr>
+        <w:t>AverageJoe</w:t>
+      </w:r>
+      <w:proofErr w:type="spellEnd"/>
     </w:p>
     <w:p>
       <w:pPr>
@@ -11180,7 +11912,15 @@
         </w:numPr>
       </w:pPr>
       <w:r>
-        <w:t>The first line of each test case will contain a single integer.  This is the number of lines in the upper case message (we’ll call it U).</w:t>
+        <w:t xml:space="preserve">The first line of each test case will contain a single integer.  This is the number of lines in the </w:t>
+      </w:r>
+      <w:proofErr w:type="gramStart"/>
+      <w:r>
+        <w:t>upper case</w:t>
+      </w:r>
+      <w:proofErr w:type="gramEnd"/>
+      <w:r>
+        <w:t xml:space="preserve"> message (we’ll call it U).</w:t>
       </w:r>
     </w:p>
     <w:p>
@@ -11192,7 +11932,15 @@
         </w:numPr>
       </w:pPr>
       <w:r>
-        <w:t>The second line of each test case will contain U integers separated by a single space each.  These are the line lengths of the upper case message.</w:t>
+        <w:t xml:space="preserve">The second line of each test case will contain U integers separated by a single space each.  These are the line lengths of the </w:t>
+      </w:r>
+      <w:proofErr w:type="gramStart"/>
+      <w:r>
+        <w:t>upper case</w:t>
+      </w:r>
+      <w:proofErr w:type="gramEnd"/>
+      <w:r>
+        <w:t xml:space="preserve"> message.</w:t>
       </w:r>
     </w:p>
     <w:p>
@@ -11204,7 +11952,15 @@
         </w:numPr>
       </w:pPr>
       <w:r>
-        <w:t>The third line of each test case will contain a single integer.  This is the number of lines in the lower case message (we’ll call it L).</w:t>
+        <w:t xml:space="preserve">The third line of each test case will contain a single integer.  This is the number of lines in the </w:t>
+      </w:r>
+      <w:proofErr w:type="gramStart"/>
+      <w:r>
+        <w:t>lower case</w:t>
+      </w:r>
+      <w:proofErr w:type="gramEnd"/>
+      <w:r>
+        <w:t xml:space="preserve"> message (we’ll call it L).</w:t>
       </w:r>
     </w:p>
     <w:p>
@@ -11216,7 +11972,15 @@
         </w:numPr>
       </w:pPr>
       <w:r>
-        <w:t>The fourth line of each test case will contain L integers separated by a single space each.  These are the line lengths of the lower case message.</w:t>
+        <w:t xml:space="preserve">The fourth line of each test case will contain L integers separated by a single space each.  These are the line lengths of the </w:t>
+      </w:r>
+      <w:proofErr w:type="gramStart"/>
+      <w:r>
+        <w:t>lower case</w:t>
+      </w:r>
+      <w:proofErr w:type="gramEnd"/>
+      <w:r>
+        <w:t xml:space="preserve"> message.</w:t>
       </w:r>
     </w:p>
     <w:p>
@@ -11401,12 +12165,42 @@
           <w:rFonts w:ascii="Courier New" w:hAnsi="Courier New" w:cs="Courier New"/>
         </w:rPr>
       </w:pPr>
-      <w:r>
-        <w:rPr>
-          <w:rFonts w:ascii="Courier New" w:hAnsi="Courier New" w:cs="Courier New"/>
-        </w:rPr>
-        <w:t>cEVasEe=RoYnO=theNmE</w:t>
-      </w:r>
+      <w:proofErr w:type="spellStart"/>
+      <w:r>
+        <w:rPr>
+          <w:rFonts w:ascii="Courier New" w:hAnsi="Courier New" w:cs="Courier New"/>
+        </w:rPr>
+        <w:t>cEVasEe</w:t>
+      </w:r>
+      <w:proofErr w:type="spellEnd"/>
+      <w:r>
+        <w:rPr>
+          <w:rFonts w:ascii="Courier New" w:hAnsi="Courier New" w:cs="Courier New"/>
+        </w:rPr>
+        <w:t>=</w:t>
+      </w:r>
+      <w:proofErr w:type="spellStart"/>
+      <w:r>
+        <w:rPr>
+          <w:rFonts w:ascii="Courier New" w:hAnsi="Courier New" w:cs="Courier New"/>
+        </w:rPr>
+        <w:t>RoYnO</w:t>
+      </w:r>
+      <w:proofErr w:type="spellEnd"/>
+      <w:r>
+        <w:rPr>
+          <w:rFonts w:ascii="Courier New" w:hAnsi="Courier New" w:cs="Courier New"/>
+        </w:rPr>
+        <w:t>=</w:t>
+      </w:r>
+      <w:proofErr w:type="spellStart"/>
+      <w:r>
+        <w:rPr>
+          <w:rFonts w:ascii="Courier New" w:hAnsi="Courier New" w:cs="Courier New"/>
+        </w:rPr>
+        <w:t>theNmE</w:t>
+      </w:r>
+      <w:proofErr w:type="spellEnd"/>
     </w:p>
     <w:p>
       <w:pPr>
@@ -11562,7 +12356,21 @@
         <w:rPr>
           <w:rFonts w:ascii="Courier New" w:hAnsi="Courier New" w:cs="Courier New"/>
         </w:rPr>
-        <w:t>CHECK THE LOWER CASE MESSAGE</w:t>
+        <w:t xml:space="preserve">CHECK THE </w:t>
+      </w:r>
+      <w:proofErr w:type="gramStart"/>
+      <w:r>
+        <w:rPr>
+          <w:rFonts w:ascii="Courier New" w:hAnsi="Courier New" w:cs="Courier New"/>
+        </w:rPr>
+        <w:t>LOWER CASE</w:t>
+      </w:r>
+      <w:proofErr w:type="gramEnd"/>
+      <w:r>
+        <w:rPr>
+          <w:rFonts w:ascii="Courier New" w:hAnsi="Courier New" w:cs="Courier New"/>
+        </w:rPr>
+        <w:t xml:space="preserve"> MESSAGE</w:t>
       </w:r>
     </w:p>
     <w:p>
@@ -11622,11 +12430,19 @@
           <w:rFonts w:ascii="Courier New" w:hAnsi="Courier New" w:cs="Courier New"/>
         </w:rPr>
       </w:pPr>
-      <w:r>
-        <w:rPr>
-          <w:rFonts w:ascii="Courier New" w:hAnsi="Courier New" w:cs="Courier New"/>
-        </w:rPr>
-        <w:t>i hope you are careful</w:t>
+      <w:proofErr w:type="spellStart"/>
+      <w:r>
+        <w:rPr>
+          <w:rFonts w:ascii="Courier New" w:hAnsi="Courier New" w:cs="Courier New"/>
+        </w:rPr>
+        <w:t>i</w:t>
+      </w:r>
+      <w:proofErr w:type="spellEnd"/>
+      <w:r>
+        <w:rPr>
+          <w:rFonts w:ascii="Courier New" w:hAnsi="Courier New" w:cs="Courier New"/>
+        </w:rPr>
+        <w:t xml:space="preserve"> hope you are careful</w:t>
       </w:r>
     </w:p>
     <w:p>
@@ -11654,35 +12470,65 @@
         <w:rPr>
           <w:rFonts w:ascii="Courier New" w:hAnsi="Courier New" w:cs="Courier New"/>
         </w:rPr>
-        <w:t>neither of them change</w:t>
-      </w:r>
-    </w:p>
-    <w:p>
-      <w:pPr>
-        <w:pStyle w:val="NoSpacing"/>
-        <w:rPr>
-          <w:rFonts w:ascii="Courier New" w:hAnsi="Courier New" w:cs="Courier New"/>
-        </w:rPr>
-      </w:pPr>
-      <w:r>
-        <w:rPr>
-          <w:rFonts w:ascii="Courier New" w:hAnsi="Courier New" w:cs="Courier New"/>
-        </w:rPr>
-        <w:t>if you call touppercase</w:t>
-      </w:r>
-    </w:p>
-    <w:p>
-      <w:pPr>
-        <w:pStyle w:val="NoSpacing"/>
-        <w:rPr>
-          <w:rFonts w:ascii="Courier New" w:hAnsi="Courier New" w:cs="Courier New"/>
-        </w:rPr>
-      </w:pPr>
-      <w:r>
-        <w:rPr>
-          <w:rFonts w:ascii="Courier New" w:hAnsi="Courier New" w:cs="Courier New"/>
-        </w:rPr>
-        <w:t>or tolowercase on them</w:t>
+        <w:t xml:space="preserve">neither of them </w:t>
+      </w:r>
+      <w:proofErr w:type="gramStart"/>
+      <w:r>
+        <w:rPr>
+          <w:rFonts w:ascii="Courier New" w:hAnsi="Courier New" w:cs="Courier New"/>
+        </w:rPr>
+        <w:t>change</w:t>
+      </w:r>
+      <w:proofErr w:type="gramEnd"/>
+    </w:p>
+    <w:p>
+      <w:pPr>
+        <w:pStyle w:val="NoSpacing"/>
+        <w:rPr>
+          <w:rFonts w:ascii="Courier New" w:hAnsi="Courier New" w:cs="Courier New"/>
+        </w:rPr>
+      </w:pPr>
+      <w:r>
+        <w:rPr>
+          <w:rFonts w:ascii="Courier New" w:hAnsi="Courier New" w:cs="Courier New"/>
+        </w:rPr>
+        <w:t xml:space="preserve">if you call </w:t>
+      </w:r>
+      <w:proofErr w:type="spellStart"/>
+      <w:r>
+        <w:rPr>
+          <w:rFonts w:ascii="Courier New" w:hAnsi="Courier New" w:cs="Courier New"/>
+        </w:rPr>
+        <w:t>touppercase</w:t>
+      </w:r>
+      <w:proofErr w:type="spellEnd"/>
+    </w:p>
+    <w:p>
+      <w:pPr>
+        <w:pStyle w:val="NoSpacing"/>
+        <w:rPr>
+          <w:rFonts w:ascii="Courier New" w:hAnsi="Courier New" w:cs="Courier New"/>
+        </w:rPr>
+      </w:pPr>
+      <w:r>
+        <w:rPr>
+          <w:rFonts w:ascii="Courier New" w:hAnsi="Courier New" w:cs="Courier New"/>
+        </w:rPr>
+        <w:t xml:space="preserve">or </w:t>
+      </w:r>
+      <w:proofErr w:type="spellStart"/>
+      <w:r>
+        <w:rPr>
+          <w:rFonts w:ascii="Courier New" w:hAnsi="Courier New" w:cs="Courier New"/>
+        </w:rPr>
+        <w:t>tolowercase</w:t>
+      </w:r>
+      <w:proofErr w:type="spellEnd"/>
+      <w:r>
+        <w:rPr>
+          <w:rFonts w:ascii="Courier New" w:hAnsi="Courier New" w:cs="Courier New"/>
+        </w:rPr>
+        <w:t xml:space="preserve"> on them</w:t>
       </w:r>
     </w:p>
     <w:p>
@@ -11874,28 +12720,42 @@
         <w:rPr>
           <w:rFonts w:cstheme="minorHAnsi"/>
         </w:rPr>
-        <w:t>In math, a piecewise function is defined by multiple sub-functions, with each sub function applying to different input values.  Your task today is to create a piecewise encrypter!</w:t>
-      </w:r>
-    </w:p>
-    <w:p>
-      <w:pPr>
-        <w:pStyle w:val="NoSpacing"/>
+        <w:t xml:space="preserve">In math, a piecewise function is defined by multiple sub-functions, with each sub function applying to different input values.  Your task today is to create a piecewise </w:t>
+      </w:r>
+      <w:proofErr w:type="spellStart"/>
+      <w:r>
         <w:rPr>
           <w:rFonts w:cstheme="minorHAnsi"/>
         </w:rPr>
-      </w:pPr>
-    </w:p>
-    <w:p>
-      <w:pPr>
-        <w:pStyle w:val="NoSpacing"/>
+        <w:t>encrypter</w:t>
+      </w:r>
+      <w:proofErr w:type="spellEnd"/>
+      <w:r>
         <w:rPr>
           <w:rFonts w:cstheme="minorHAnsi"/>
         </w:rPr>
-      </w:pPr>
-      <w:r>
+        <w:t>!</w:t>
+      </w:r>
+    </w:p>
+    <w:p>
+      <w:pPr>
+        <w:pStyle w:val="NoSpacing"/>
         <w:rPr>
           <w:rFonts w:cstheme="minorHAnsi"/>
         </w:rPr>
+      </w:pPr>
+    </w:p>
+    <w:p>
+      <w:pPr>
+        <w:pStyle w:val="NoSpacing"/>
+        <w:rPr>
+          <w:rFonts w:cstheme="minorHAnsi"/>
+        </w:rPr>
+      </w:pPr>
+      <w:r>
+        <w:rPr>
+          <w:rFonts w:cstheme="minorHAnsi"/>
+        </w:rPr>
         <w:t xml:space="preserve">You were asked to create a program to encrypt a piece of text. </w:t>
       </w:r>
       <w:r>
@@ -11930,7 +12790,21 @@
         <w:rPr>
           <w:rFonts w:cstheme="minorHAnsi"/>
         </w:rPr>
-        <w:t>A=1, B=2, C=3, . . . , X=24, Y=25, Z=26</w:t>
+        <w:t xml:space="preserve">A=1, B=2, C=3, </w:t>
+      </w:r>
+      <w:proofErr w:type="gramStart"/>
+      <w:r>
+        <w:rPr>
+          <w:rFonts w:cstheme="minorHAnsi"/>
+        </w:rPr>
+        <w:t>. . . ,</w:t>
+      </w:r>
+      <w:proofErr w:type="gramEnd"/>
+      <w:r>
+        <w:rPr>
+          <w:rFonts w:cstheme="minorHAnsi"/>
+        </w:rPr>
+        <w:t xml:space="preserve"> X=24, Y=25, Z=26</w:t>
       </w:r>
     </w:p>
     <w:p>
@@ -13213,7 +14087,14 @@
         <w:rPr>
           <w:rFonts w:cstheme="minorHAnsi"/>
         </w:rPr>
-        <w:t>, y</w:t>
+        <w:t xml:space="preserve">, </w:t>
+      </w:r>
+      <w:proofErr w:type="spellStart"/>
+      <w:r>
+        <w:rPr>
+          <w:rFonts w:cstheme="minorHAnsi"/>
+        </w:rPr>
+        <w:t>y</w:t>
       </w:r>
       <w:r>
         <w:rPr>
@@ -13222,6 +14103,7 @@
         </w:rPr>
         <w:t>c</w:t>
       </w:r>
+      <w:proofErr w:type="spellEnd"/>
       <w:r>
         <w:rPr>
           <w:rFonts w:cstheme="minorHAnsi"/>
@@ -13490,7 +14372,14 @@
         <w:rPr>
           <w:rFonts w:ascii="Courier New" w:hAnsi="Courier New" w:cs="Courier New"/>
         </w:rPr>
-        <w:t xml:space="preserve"> y</w:t>
+        <w:t xml:space="preserve"> </w:t>
+      </w:r>
+      <w:proofErr w:type="spellStart"/>
+      <w:r>
+        <w:rPr>
+          <w:rFonts w:ascii="Courier New" w:hAnsi="Courier New" w:cs="Courier New"/>
+        </w:rPr>
+        <w:t>y</w:t>
       </w:r>
       <w:r>
         <w:rPr>
@@ -13499,6 +14388,7 @@
         </w:rPr>
         <w:t>c</w:t>
       </w:r>
+      <w:proofErr w:type="spellEnd"/>
       <w:r>
         <w:rPr>
           <w:rFonts w:ascii="Courier New" w:hAnsi="Courier New" w:cs="Courier New"/>
@@ -13547,7 +14437,11 @@
         <w:t>c</w:t>
       </w:r>
       <w:r>
-        <w:t xml:space="preserve"> is the x-coordinate of the star’s center point, y</w:t>
+        <w:t xml:space="preserve"> is the x-coordinate of the star’s center point, </w:t>
+      </w:r>
+      <w:proofErr w:type="spellStart"/>
+      <w:r>
+        <w:t>y</w:t>
       </w:r>
       <w:r>
         <w:rPr>
@@ -13555,6 +14449,7 @@
         </w:rPr>
         <w:t>c</w:t>
       </w:r>
+      <w:proofErr w:type="spellEnd"/>
       <w:r>
         <w:t xml:space="preserve"> is the y-coordinate of the star’s center point, p is the number of points in the star, r</w:t>
       </w:r>
@@ -13732,7 +14627,11 @@
         <w:t>c</w:t>
       </w:r>
       <w:r>
-        <w:t>, y</w:t>
+        <w:t xml:space="preserve">, </w:t>
+      </w:r>
+      <w:proofErr w:type="spellStart"/>
+      <w:r>
+        <w:t>y</w:t>
       </w:r>
       <w:r>
         <w:rPr>
@@ -13740,6 +14639,7 @@
         </w:rPr>
         <w:t>c</w:t>
       </w:r>
+      <w:proofErr w:type="spellEnd"/>
       <w:r>
         <w:t xml:space="preserve"> + r</w:t>
       </w:r>
@@ -13800,48 +14700,90 @@
         <w:rPr>
           <w:rFonts w:ascii="Courier New" w:hAnsi="Courier New" w:cs="Courier New"/>
         </w:rPr>
-        <w:t>0.00,100.00 -29.39,40.45 -95.11,30.90 -47.55,-15.45 -58.78,-80.90 0.00,-50.00 58.78,-80.90 47.55,-15.45 95.11,30.90 29.39,40.45</w:t>
-      </w:r>
-    </w:p>
-    <w:p>
-      <w:pPr>
-        <w:pStyle w:val="NoSpacing"/>
-        <w:rPr>
-          <w:rFonts w:ascii="Courier New" w:hAnsi="Courier New" w:cs="Courier New"/>
-        </w:rPr>
-      </w:pPr>
-    </w:p>
-    <w:p>
-      <w:pPr>
-        <w:pStyle w:val="NoSpacing"/>
-        <w:rPr>
-          <w:rFonts w:ascii="Courier New" w:hAnsi="Courier New" w:cs="Courier New"/>
-        </w:rPr>
-      </w:pPr>
-      <w:r>
-        <w:rPr>
-          <w:rFonts w:ascii="Courier New" w:hAnsi="Courier New" w:cs="Courier New"/>
-        </w:rPr>
-        <w:t>50.00,170.00 23.21,114.67 -34.85,134.85 -14.67,76.79 -70.00,50.00 -14.67,23.21 -34.85,-34.85 23.21,-14.67 50.00,-70.00 76.79,-14.67 134.85,-34.85 114.67,23.21 170.00,50.00 114.67,76.79 134.85,134.85 76.79,114.67</w:t>
-      </w:r>
-    </w:p>
-    <w:p>
-      <w:pPr>
-        <w:pStyle w:val="NoSpacing"/>
-        <w:rPr>
-          <w:rFonts w:ascii="Courier New" w:hAnsi="Courier New" w:cs="Courier New"/>
-        </w:rPr>
-      </w:pPr>
-    </w:p>
-    <w:p>
-      <w:pPr>
-        <w:pStyle w:val="NoSpacing"/>
-      </w:pPr>
-      <w:r>
-        <w:rPr>
-          <w:rFonts w:ascii="Courier New" w:hAnsi="Courier New" w:cs="Courier New"/>
-        </w:rPr>
-        <w:t>-50.00,30.00 -78.28,-21.72 -130.00,-50.00 -78.28,-78.28 -50.00,-130.00 -21.72,-78.28 30.00,-50.00 -21.72,-21.72</w:t>
+        <w:t>0.00,100.00 -29.39,40.45 -95.11,30.90 -47.</w:t>
+      </w:r>
+      <w:proofErr w:type="gramStart"/>
+      <w:r>
+        <w:rPr>
+          <w:rFonts w:ascii="Courier New" w:hAnsi="Courier New" w:cs="Courier New"/>
+        </w:rPr>
+        <w:t>55,-</w:t>
+      </w:r>
+      <w:proofErr w:type="gramEnd"/>
+      <w:r>
+        <w:rPr>
+          <w:rFonts w:ascii="Courier New" w:hAnsi="Courier New" w:cs="Courier New"/>
+        </w:rPr>
+        <w:t>15.45 -58.78,-80.90 0.00,-50.00 58.78,-80.90 47.55,-15.45 95.11,30.90 29.39,40.45</w:t>
+      </w:r>
+    </w:p>
+    <w:p>
+      <w:pPr>
+        <w:pStyle w:val="NoSpacing"/>
+        <w:rPr>
+          <w:rFonts w:ascii="Courier New" w:hAnsi="Courier New" w:cs="Courier New"/>
+        </w:rPr>
+      </w:pPr>
+    </w:p>
+    <w:p>
+      <w:pPr>
+        <w:pStyle w:val="NoSpacing"/>
+        <w:rPr>
+          <w:rFonts w:ascii="Courier New" w:hAnsi="Courier New" w:cs="Courier New"/>
+        </w:rPr>
+      </w:pPr>
+      <w:r>
+        <w:rPr>
+          <w:rFonts w:ascii="Courier New" w:hAnsi="Courier New" w:cs="Courier New"/>
+        </w:rPr>
+        <w:t>50.00,170.00 23.21,114.67 -34.85,134.85 -14.67,76.79 -70.00,50.00 -14.67,23.21 -34.</w:t>
+      </w:r>
+      <w:proofErr w:type="gramStart"/>
+      <w:r>
+        <w:rPr>
+          <w:rFonts w:ascii="Courier New" w:hAnsi="Courier New" w:cs="Courier New"/>
+        </w:rPr>
+        <w:t>85,-</w:t>
+      </w:r>
+      <w:proofErr w:type="gramEnd"/>
+      <w:r>
+        <w:rPr>
+          <w:rFonts w:ascii="Courier New" w:hAnsi="Courier New" w:cs="Courier New"/>
+        </w:rPr>
+        <w:t>34.85 23.21,-14.67 50.00,-70.00 76.79,-14.67 134.85,-34.85 114.67,23.21 170.00,50.00 114.67,76.79 134.85,134.85 76.79,114.67</w:t>
+      </w:r>
+    </w:p>
+    <w:p>
+      <w:pPr>
+        <w:pStyle w:val="NoSpacing"/>
+        <w:rPr>
+          <w:rFonts w:ascii="Courier New" w:hAnsi="Courier New" w:cs="Courier New"/>
+        </w:rPr>
+      </w:pPr>
+    </w:p>
+    <w:p>
+      <w:pPr>
+        <w:pStyle w:val="NoSpacing"/>
+      </w:pPr>
+      <w:r>
+        <w:rPr>
+          <w:rFonts w:ascii="Courier New" w:hAnsi="Courier New" w:cs="Courier New"/>
+        </w:rPr>
+        <w:t>-50.00,30.00 -78.</w:t>
+      </w:r>
+      <w:proofErr w:type="gramStart"/>
+      <w:r>
+        <w:rPr>
+          <w:rFonts w:ascii="Courier New" w:hAnsi="Courier New" w:cs="Courier New"/>
+        </w:rPr>
+        <w:t>28,-</w:t>
+      </w:r>
+      <w:proofErr w:type="gramEnd"/>
+      <w:r>
+        <w:rPr>
+          <w:rFonts w:ascii="Courier New" w:hAnsi="Courier New" w:cs="Courier New"/>
+        </w:rPr>
+        <w:t>21.72 -130.00,-50.00 -78.28,-78.28 -50.00,-130.00 -21.72,-78.28 30.00,-50.00 -21.72,-21.72</w:t>
       </w:r>
     </w:p>
     <w:p>
@@ -14136,7 +15078,15 @@
         <w:pStyle w:val="NoSpacing"/>
       </w:pPr>
       <w:r>
-        <w:t>You have been hired by CoolGames, Inc. to create a tic-tac-toe checker program that they can use to determine whether X wins, O wins, or if a tie has resulted.</w:t>
+        <w:t xml:space="preserve">You have been hired by </w:t>
+      </w:r>
+      <w:proofErr w:type="spellStart"/>
+      <w:r>
+        <w:t>CoolGames</w:t>
+      </w:r>
+      <w:proofErr w:type="spellEnd"/>
+      <w:r>
+        <w:t>, Inc. to create a tic-tac-toe checker program that they can use to determine whether X wins, O wins, or if a tie has resulted.</w:t>
       </w:r>
     </w:p>
     <w:p>
@@ -14269,7 +15219,15 @@
         <w:pStyle w:val="NoSpacing"/>
       </w:pPr>
       <w:r>
-        <w:t>The game state will represented as follows:</w:t>
+        <w:t xml:space="preserve">The game state will </w:t>
+      </w:r>
+      <w:proofErr w:type="gramStart"/>
+      <w:r>
+        <w:t>represented</w:t>
+      </w:r>
+      <w:proofErr w:type="gramEnd"/>
+      <w:r>
+        <w:t xml:space="preserve"> as follows:</w:t>
       </w:r>
     </w:p>
     <w:p>
@@ -15888,7 +16846,15 @@
         <w:pStyle w:val="NoSpacing"/>
       </w:pPr>
       <w:r>
-        <w:t>You have been tasked with creating a digital version of the Enigma cipher.  Rather than encoding letters of the alphabet, it will encode the digits 0 through 9.  Four rotors and a reflector are pictured below.  However, only three of these rotors (and the reflector) will be used in each problem.  The inputs provided will indicate which rotors are to be used in which positions.  The layout of the rotors and reflector is shown below.  You have three of each rotor, so rotors can be used more than once to form a sequence of three rotors.  The reflector is always in the fourth position.</w:t>
+        <w:t xml:space="preserve">You have been tasked with creating a digital version of the Enigma cipher.  Rather than encoding letters of the alphabet, it will encode the digits 0 through 9.  Four rotors and a reflector are pictured below.  However, only three of these rotors (and the reflector) will be used in each problem.  The inputs provided will indicate which rotors are to be used in which positions.  The layout of the rotors and reflector is shown below.  You have three of each </w:t>
+      </w:r>
+      <w:proofErr w:type="gramStart"/>
+      <w:r>
+        <w:t>rotor</w:t>
+      </w:r>
+      <w:proofErr w:type="gramEnd"/>
+      <w:r>
+        <w:t>, so rotors can be used more than once to form a sequence of three rotors.  The reflector is always in the fourth position.</w:t>
       </w:r>
     </w:p>
     <w:p>
@@ -16564,7 +17530,7 @@
 </file>
 
 <file path=word/endnotes.xml><?xml version="1.0" encoding="utf-8"?>
-<w:endnotes xmlns:wpc="http://schemas.microsoft.com/office/word/2010/wordprocessingCanvas" xmlns:mc="http://schemas.openxmlformats.org/markup-compatibility/2006" xmlns:o="urn:schemas-microsoft-com:office:office" xmlns:r="http://schemas.openxmlformats.org/officeDocument/2006/relationships" xmlns:m="http://schemas.openxmlformats.org/officeDocument/2006/math" xmlns:v="urn:schemas-microsoft-com:vml" xmlns:wp14="http://schemas.microsoft.com/office/word/2010/wordprocessingDrawing" xmlns:wp="http://schemas.openxmlformats.org/drawingml/2006/wordprocessingDrawing" xmlns:w10="urn:schemas-microsoft-com:office:word" xmlns:w="http://schemas.openxmlformats.org/wordprocessingml/2006/main" xmlns:w14="http://schemas.microsoft.com/office/word/2010/wordml" xmlns:w15="http://schemas.microsoft.com/office/word/2012/wordml" xmlns:wpg="http://schemas.microsoft.com/office/word/2010/wordprocessingGroup" xmlns:wpi="http://schemas.microsoft.com/office/word/2010/wordprocessingInk" xmlns:wne="http://schemas.microsoft.com/office/word/2006/wordml" xmlns:wps="http://schemas.microsoft.com/office/word/2010/wordprocessingShape" mc:Ignorable="w14 w15 wp14">
+<w:endnotes xmlns:wpc="http://schemas.microsoft.com/office/word/2010/wordprocessingCanvas" xmlns:cx="http://schemas.microsoft.com/office/drawing/2014/chartex" xmlns:cx1="http://schemas.microsoft.com/office/drawing/2015/9/8/chartex" xmlns:cx2="http://schemas.microsoft.com/office/drawing/2015/10/21/chartex" xmlns:cx3="http://schemas.microsoft.com/office/drawing/2016/5/9/chartex" xmlns:cx4="http://schemas.microsoft.com/office/drawing/2016/5/10/chartex" xmlns:cx5="http://schemas.microsoft.com/office/drawing/2016/5/11/chartex" xmlns:cx6="http://schemas.microsoft.com/office/drawing/2016/5/12/chartex" xmlns:cx7="http://schemas.microsoft.com/office/drawing/2016/5/13/chartex" xmlns:cx8="http://schemas.microsoft.com/office/drawing/2016/5/14/chartex" xmlns:mc="http://schemas.openxmlformats.org/markup-compatibility/2006" xmlns:aink="http://schemas.microsoft.com/office/drawing/2016/ink" xmlns:am3d="http://schemas.microsoft.com/office/drawing/2017/model3d" xmlns:o="urn:schemas-microsoft-com:office:office" xmlns:r="http://schemas.openxmlformats.org/officeDocument/2006/relationships" xmlns:m="http://schemas.openxmlformats.org/officeDocument/2006/math" xmlns:v="urn:schemas-microsoft-com:vml" xmlns:wp14="http://schemas.microsoft.com/office/word/2010/wordprocessingDrawing" xmlns:wp="http://schemas.openxmlformats.org/drawingml/2006/wordprocessingDrawing" xmlns:w10="urn:schemas-microsoft-com:office:word" xmlns:w="http://schemas.openxmlformats.org/wordprocessingml/2006/main" xmlns:w14="http://schemas.microsoft.com/office/word/2010/wordml" xmlns:w15="http://schemas.microsoft.com/office/word/2012/wordml" xmlns:w16cid="http://schemas.microsoft.com/office/word/2016/wordml/cid" xmlns:w16se="http://schemas.microsoft.com/office/word/2015/wordml/symex" xmlns:wpg="http://schemas.microsoft.com/office/word/2010/wordprocessingGroup" xmlns:wpi="http://schemas.microsoft.com/office/word/2010/wordprocessingInk" xmlns:wne="http://schemas.microsoft.com/office/word/2006/wordml" xmlns:wps="http://schemas.microsoft.com/office/word/2010/wordprocessingShape" mc:Ignorable="w14 w15 w16se w16cid wp14">
   <w:endnote w:type="separator" w:id="-1">
     <w:p>
       <w:pPr>
@@ -16589,7 +17555,7 @@
 </file>
 
 <file path=word/footer1.xml><?xml version="1.0" encoding="utf-8"?>
-<w:ftr xmlns:wpc="http://schemas.microsoft.com/office/word/2010/wordprocessingCanvas" xmlns:mc="http://schemas.openxmlformats.org/markup-compatibility/2006" xmlns:o="urn:schemas-microsoft-com:office:office" xmlns:r="http://schemas.openxmlformats.org/officeDocument/2006/relationships" xmlns:m="http://schemas.openxmlformats.org/officeDocument/2006/math" xmlns:v="urn:schemas-microsoft-com:vml" xmlns:wp14="http://schemas.microsoft.com/office/word/2010/wordprocessingDrawing" xmlns:wp="http://schemas.openxmlformats.org/drawingml/2006/wordprocessingDrawing" xmlns:w10="urn:schemas-microsoft-com:office:word" xmlns:w="http://schemas.openxmlformats.org/wordprocessingml/2006/main" xmlns:w14="http://schemas.microsoft.com/office/word/2010/wordml" xmlns:w15="http://schemas.microsoft.com/office/word/2012/wordml" xmlns:wpg="http://schemas.microsoft.com/office/word/2010/wordprocessingGroup" xmlns:wpi="http://schemas.microsoft.com/office/word/2010/wordprocessingInk" xmlns:wne="http://schemas.microsoft.com/office/word/2006/wordml" xmlns:wps="http://schemas.microsoft.com/office/word/2010/wordprocessingShape" mc:Ignorable="w14 w15 wp14">
+<w:ftr xmlns:wpc="http://schemas.microsoft.com/office/word/2010/wordprocessingCanvas" xmlns:cx="http://schemas.microsoft.com/office/drawing/2014/chartex" xmlns:cx1="http://schemas.microsoft.com/office/drawing/2015/9/8/chartex" xmlns:cx2="http://schemas.microsoft.com/office/drawing/2015/10/21/chartex" xmlns:cx3="http://schemas.microsoft.com/office/drawing/2016/5/9/chartex" xmlns:cx4="http://schemas.microsoft.com/office/drawing/2016/5/10/chartex" xmlns:cx5="http://schemas.microsoft.com/office/drawing/2016/5/11/chartex" xmlns:cx6="http://schemas.microsoft.com/office/drawing/2016/5/12/chartex" xmlns:cx7="http://schemas.microsoft.com/office/drawing/2016/5/13/chartex" xmlns:cx8="http://schemas.microsoft.com/office/drawing/2016/5/14/chartex" xmlns:mc="http://schemas.openxmlformats.org/markup-compatibility/2006" xmlns:aink="http://schemas.microsoft.com/office/drawing/2016/ink" xmlns:am3d="http://schemas.microsoft.com/office/drawing/2017/model3d" xmlns:o="urn:schemas-microsoft-com:office:office" xmlns:r="http://schemas.openxmlformats.org/officeDocument/2006/relationships" xmlns:m="http://schemas.openxmlformats.org/officeDocument/2006/math" xmlns:v="urn:schemas-microsoft-com:vml" xmlns:wp14="http://schemas.microsoft.com/office/word/2010/wordprocessingDrawing" xmlns:wp="http://schemas.openxmlformats.org/drawingml/2006/wordprocessingDrawing" xmlns:w10="urn:schemas-microsoft-com:office:word" xmlns:w="http://schemas.openxmlformats.org/wordprocessingml/2006/main" xmlns:w14="http://schemas.microsoft.com/office/word/2010/wordml" xmlns:w15="http://schemas.microsoft.com/office/word/2012/wordml" xmlns:w16cid="http://schemas.microsoft.com/office/word/2016/wordml/cid" xmlns:w16se="http://schemas.microsoft.com/office/word/2015/wordml/symex" xmlns:wpg="http://schemas.microsoft.com/office/word/2010/wordprocessingGroup" xmlns:wpi="http://schemas.microsoft.com/office/word/2010/wordprocessingInk" xmlns:wne="http://schemas.microsoft.com/office/word/2006/wordml" xmlns:wps="http://schemas.microsoft.com/office/word/2010/wordprocessingShape" mc:Ignorable="w14 w15 w16se w16cid wp14">
   <w:p>
     <w:pPr>
       <w:pStyle w:val="Footer"/>
@@ -16611,7 +17577,7 @@
 </file>
 
 <file path=word/footer10.xml><?xml version="1.0" encoding="utf-8"?>
-<w:ftr xmlns:wpc="http://schemas.microsoft.com/office/word/2010/wordprocessingCanvas" xmlns:mc="http://schemas.openxmlformats.org/markup-compatibility/2006" xmlns:o="urn:schemas-microsoft-com:office:office" xmlns:r="http://schemas.openxmlformats.org/officeDocument/2006/relationships" xmlns:m="http://schemas.openxmlformats.org/officeDocument/2006/math" xmlns:v="urn:schemas-microsoft-com:vml" xmlns:wp14="http://schemas.microsoft.com/office/word/2010/wordprocessingDrawing" xmlns:wp="http://schemas.openxmlformats.org/drawingml/2006/wordprocessingDrawing" xmlns:w10="urn:schemas-microsoft-com:office:word" xmlns:w="http://schemas.openxmlformats.org/wordprocessingml/2006/main" xmlns:w14="http://schemas.microsoft.com/office/word/2010/wordml" xmlns:w15="http://schemas.microsoft.com/office/word/2012/wordml" xmlns:wpg="http://schemas.microsoft.com/office/word/2010/wordprocessingGroup" xmlns:wpi="http://schemas.microsoft.com/office/word/2010/wordprocessingInk" xmlns:wne="http://schemas.microsoft.com/office/word/2006/wordml" xmlns:wps="http://schemas.microsoft.com/office/word/2010/wordprocessingShape" mc:Ignorable="w14 w15 wp14">
+<w:ftr xmlns:wpc="http://schemas.microsoft.com/office/word/2010/wordprocessingCanvas" xmlns:cx="http://schemas.microsoft.com/office/drawing/2014/chartex" xmlns:cx1="http://schemas.microsoft.com/office/drawing/2015/9/8/chartex" xmlns:cx2="http://schemas.microsoft.com/office/drawing/2015/10/21/chartex" xmlns:cx3="http://schemas.microsoft.com/office/drawing/2016/5/9/chartex" xmlns:cx4="http://schemas.microsoft.com/office/drawing/2016/5/10/chartex" xmlns:cx5="http://schemas.microsoft.com/office/drawing/2016/5/11/chartex" xmlns:cx6="http://schemas.microsoft.com/office/drawing/2016/5/12/chartex" xmlns:cx7="http://schemas.microsoft.com/office/drawing/2016/5/13/chartex" xmlns:cx8="http://schemas.microsoft.com/office/drawing/2016/5/14/chartex" xmlns:mc="http://schemas.openxmlformats.org/markup-compatibility/2006" xmlns:aink="http://schemas.microsoft.com/office/drawing/2016/ink" xmlns:am3d="http://schemas.microsoft.com/office/drawing/2017/model3d" xmlns:o="urn:schemas-microsoft-com:office:office" xmlns:r="http://schemas.openxmlformats.org/officeDocument/2006/relationships" xmlns:m="http://schemas.openxmlformats.org/officeDocument/2006/math" xmlns:v="urn:schemas-microsoft-com:vml" xmlns:wp14="http://schemas.microsoft.com/office/word/2010/wordprocessingDrawing" xmlns:wp="http://schemas.openxmlformats.org/drawingml/2006/wordprocessingDrawing" xmlns:w10="urn:schemas-microsoft-com:office:word" xmlns:w="http://schemas.openxmlformats.org/wordprocessingml/2006/main" xmlns:w14="http://schemas.microsoft.com/office/word/2010/wordml" xmlns:w15="http://schemas.microsoft.com/office/word/2012/wordml" xmlns:w16cid="http://schemas.microsoft.com/office/word/2016/wordml/cid" xmlns:w16se="http://schemas.microsoft.com/office/word/2015/wordml/symex" xmlns:wpg="http://schemas.microsoft.com/office/word/2010/wordprocessingGroup" xmlns:wpi="http://schemas.microsoft.com/office/word/2010/wordprocessingInk" xmlns:wne="http://schemas.microsoft.com/office/word/2006/wordml" xmlns:wps="http://schemas.microsoft.com/office/word/2010/wordprocessingShape" mc:Ignorable="w14 w15 w16se w16cid wp14">
   <w:p>
     <w:pPr>
       <w:pStyle w:val="Footer"/>
@@ -16633,7 +17599,7 @@
 </file>
 
 <file path=word/footer11.xml><?xml version="1.0" encoding="utf-8"?>
-<w:ftr xmlns:wpc="http://schemas.microsoft.com/office/word/2010/wordprocessingCanvas" xmlns:mc="http://schemas.openxmlformats.org/markup-compatibility/2006" xmlns:o="urn:schemas-microsoft-com:office:office" xmlns:r="http://schemas.openxmlformats.org/officeDocument/2006/relationships" xmlns:m="http://schemas.openxmlformats.org/officeDocument/2006/math" xmlns:v="urn:schemas-microsoft-com:vml" xmlns:wp14="http://schemas.microsoft.com/office/word/2010/wordprocessingDrawing" xmlns:wp="http://schemas.openxmlformats.org/drawingml/2006/wordprocessingDrawing" xmlns:w10="urn:schemas-microsoft-com:office:word" xmlns:w="http://schemas.openxmlformats.org/wordprocessingml/2006/main" xmlns:w14="http://schemas.microsoft.com/office/word/2010/wordml" xmlns:w15="http://schemas.microsoft.com/office/word/2012/wordml" xmlns:wpg="http://schemas.microsoft.com/office/word/2010/wordprocessingGroup" xmlns:wpi="http://schemas.microsoft.com/office/word/2010/wordprocessingInk" xmlns:wne="http://schemas.microsoft.com/office/word/2006/wordml" xmlns:wps="http://schemas.microsoft.com/office/word/2010/wordprocessingShape" mc:Ignorable="w14 w15 wp14">
+<w:ftr xmlns:wpc="http://schemas.microsoft.com/office/word/2010/wordprocessingCanvas" xmlns:cx="http://schemas.microsoft.com/office/drawing/2014/chartex" xmlns:cx1="http://schemas.microsoft.com/office/drawing/2015/9/8/chartex" xmlns:cx2="http://schemas.microsoft.com/office/drawing/2015/10/21/chartex" xmlns:cx3="http://schemas.microsoft.com/office/drawing/2016/5/9/chartex" xmlns:cx4="http://schemas.microsoft.com/office/drawing/2016/5/10/chartex" xmlns:cx5="http://schemas.microsoft.com/office/drawing/2016/5/11/chartex" xmlns:cx6="http://schemas.microsoft.com/office/drawing/2016/5/12/chartex" xmlns:cx7="http://schemas.microsoft.com/office/drawing/2016/5/13/chartex" xmlns:cx8="http://schemas.microsoft.com/office/drawing/2016/5/14/chartex" xmlns:mc="http://schemas.openxmlformats.org/markup-compatibility/2006" xmlns:aink="http://schemas.microsoft.com/office/drawing/2016/ink" xmlns:am3d="http://schemas.microsoft.com/office/drawing/2017/model3d" xmlns:o="urn:schemas-microsoft-com:office:office" xmlns:r="http://schemas.openxmlformats.org/officeDocument/2006/relationships" xmlns:m="http://schemas.openxmlformats.org/officeDocument/2006/math" xmlns:v="urn:schemas-microsoft-com:vml" xmlns:wp14="http://schemas.microsoft.com/office/word/2010/wordprocessingDrawing" xmlns:wp="http://schemas.openxmlformats.org/drawingml/2006/wordprocessingDrawing" xmlns:w10="urn:schemas-microsoft-com:office:word" xmlns:w="http://schemas.openxmlformats.org/wordprocessingml/2006/main" xmlns:w14="http://schemas.microsoft.com/office/word/2010/wordml" xmlns:w15="http://schemas.microsoft.com/office/word/2012/wordml" xmlns:w16cid="http://schemas.microsoft.com/office/word/2016/wordml/cid" xmlns:w16se="http://schemas.microsoft.com/office/word/2015/wordml/symex" xmlns:wpg="http://schemas.microsoft.com/office/word/2010/wordprocessingGroup" xmlns:wpi="http://schemas.microsoft.com/office/word/2010/wordprocessingInk" xmlns:wne="http://schemas.microsoft.com/office/word/2006/wordml" xmlns:wps="http://schemas.microsoft.com/office/word/2010/wordprocessingShape" mc:Ignorable="w14 w15 w16se w16cid wp14">
   <w:p>
     <w:pPr>
       <w:pStyle w:val="Footer"/>
@@ -16685,7 +17651,7 @@
 </file>
 
 <file path=word/footer12.xml><?xml version="1.0" encoding="utf-8"?>
-<w:ftr xmlns:wpc="http://schemas.microsoft.com/office/word/2010/wordprocessingCanvas" xmlns:mc="http://schemas.openxmlformats.org/markup-compatibility/2006" xmlns:o="urn:schemas-microsoft-com:office:office" xmlns:r="http://schemas.openxmlformats.org/officeDocument/2006/relationships" xmlns:m="http://schemas.openxmlformats.org/officeDocument/2006/math" xmlns:v="urn:schemas-microsoft-com:vml" xmlns:wp14="http://schemas.microsoft.com/office/word/2010/wordprocessingDrawing" xmlns:wp="http://schemas.openxmlformats.org/drawingml/2006/wordprocessingDrawing" xmlns:w10="urn:schemas-microsoft-com:office:word" xmlns:w="http://schemas.openxmlformats.org/wordprocessingml/2006/main" xmlns:w14="http://schemas.microsoft.com/office/word/2010/wordml" xmlns:w15="http://schemas.microsoft.com/office/word/2012/wordml" xmlns:wpg="http://schemas.microsoft.com/office/word/2010/wordprocessingGroup" xmlns:wpi="http://schemas.microsoft.com/office/word/2010/wordprocessingInk" xmlns:wne="http://schemas.microsoft.com/office/word/2006/wordml" xmlns:wps="http://schemas.microsoft.com/office/word/2010/wordprocessingShape" mc:Ignorable="w14 w15 wp14">
+<w:ftr xmlns:wpc="http://schemas.microsoft.com/office/word/2010/wordprocessingCanvas" xmlns:cx="http://schemas.microsoft.com/office/drawing/2014/chartex" xmlns:cx1="http://schemas.microsoft.com/office/drawing/2015/9/8/chartex" xmlns:cx2="http://schemas.microsoft.com/office/drawing/2015/10/21/chartex" xmlns:cx3="http://schemas.microsoft.com/office/drawing/2016/5/9/chartex" xmlns:cx4="http://schemas.microsoft.com/office/drawing/2016/5/10/chartex" xmlns:cx5="http://schemas.microsoft.com/office/drawing/2016/5/11/chartex" xmlns:cx6="http://schemas.microsoft.com/office/drawing/2016/5/12/chartex" xmlns:cx7="http://schemas.microsoft.com/office/drawing/2016/5/13/chartex" xmlns:cx8="http://schemas.microsoft.com/office/drawing/2016/5/14/chartex" xmlns:mc="http://schemas.openxmlformats.org/markup-compatibility/2006" xmlns:aink="http://schemas.microsoft.com/office/drawing/2016/ink" xmlns:am3d="http://schemas.microsoft.com/office/drawing/2017/model3d" xmlns:o="urn:schemas-microsoft-com:office:office" xmlns:r="http://schemas.openxmlformats.org/officeDocument/2006/relationships" xmlns:m="http://schemas.openxmlformats.org/officeDocument/2006/math" xmlns:v="urn:schemas-microsoft-com:vml" xmlns:wp14="http://schemas.microsoft.com/office/word/2010/wordprocessingDrawing" xmlns:wp="http://schemas.openxmlformats.org/drawingml/2006/wordprocessingDrawing" xmlns:w10="urn:schemas-microsoft-com:office:word" xmlns:w="http://schemas.openxmlformats.org/wordprocessingml/2006/main" xmlns:w14="http://schemas.microsoft.com/office/word/2010/wordml" xmlns:w15="http://schemas.microsoft.com/office/word/2012/wordml" xmlns:w16cid="http://schemas.microsoft.com/office/word/2016/wordml/cid" xmlns:w16se="http://schemas.microsoft.com/office/word/2015/wordml/symex" xmlns:wpg="http://schemas.microsoft.com/office/word/2010/wordprocessingGroup" xmlns:wpi="http://schemas.microsoft.com/office/word/2010/wordprocessingInk" xmlns:wne="http://schemas.microsoft.com/office/word/2006/wordml" xmlns:wps="http://schemas.microsoft.com/office/word/2010/wordprocessingShape" mc:Ignorable="w14 w15 w16se w16cid wp14">
   <w:p>
     <w:pPr>
       <w:pStyle w:val="Footer"/>
@@ -16707,7 +17673,7 @@
 </file>
 
 <file path=word/footer13.xml><?xml version="1.0" encoding="utf-8"?>
-<w:ftr xmlns:wpc="http://schemas.microsoft.com/office/word/2010/wordprocessingCanvas" xmlns:mc="http://schemas.openxmlformats.org/markup-compatibility/2006" xmlns:o="urn:schemas-microsoft-com:office:office" xmlns:r="http://schemas.openxmlformats.org/officeDocument/2006/relationships" xmlns:m="http://schemas.openxmlformats.org/officeDocument/2006/math" xmlns:v="urn:schemas-microsoft-com:vml" xmlns:wp14="http://schemas.microsoft.com/office/word/2010/wordprocessingDrawing" xmlns:wp="http://schemas.openxmlformats.org/drawingml/2006/wordprocessingDrawing" xmlns:w10="urn:schemas-microsoft-com:office:word" xmlns:w="http://schemas.openxmlformats.org/wordprocessingml/2006/main" xmlns:w14="http://schemas.microsoft.com/office/word/2010/wordml" xmlns:w15="http://schemas.microsoft.com/office/word/2012/wordml" xmlns:wpg="http://schemas.microsoft.com/office/word/2010/wordprocessingGroup" xmlns:wpi="http://schemas.microsoft.com/office/word/2010/wordprocessingInk" xmlns:wne="http://schemas.microsoft.com/office/word/2006/wordml" xmlns:wps="http://schemas.microsoft.com/office/word/2010/wordprocessingShape" mc:Ignorable="w14 w15 wp14">
+<w:ftr xmlns:wpc="http://schemas.microsoft.com/office/word/2010/wordprocessingCanvas" xmlns:cx="http://schemas.microsoft.com/office/drawing/2014/chartex" xmlns:cx1="http://schemas.microsoft.com/office/drawing/2015/9/8/chartex" xmlns:cx2="http://schemas.microsoft.com/office/drawing/2015/10/21/chartex" xmlns:cx3="http://schemas.microsoft.com/office/drawing/2016/5/9/chartex" xmlns:cx4="http://schemas.microsoft.com/office/drawing/2016/5/10/chartex" xmlns:cx5="http://schemas.microsoft.com/office/drawing/2016/5/11/chartex" xmlns:cx6="http://schemas.microsoft.com/office/drawing/2016/5/12/chartex" xmlns:cx7="http://schemas.microsoft.com/office/drawing/2016/5/13/chartex" xmlns:cx8="http://schemas.microsoft.com/office/drawing/2016/5/14/chartex" xmlns:mc="http://schemas.openxmlformats.org/markup-compatibility/2006" xmlns:aink="http://schemas.microsoft.com/office/drawing/2016/ink" xmlns:am3d="http://schemas.microsoft.com/office/drawing/2017/model3d" xmlns:o="urn:schemas-microsoft-com:office:office" xmlns:r="http://schemas.openxmlformats.org/officeDocument/2006/relationships" xmlns:m="http://schemas.openxmlformats.org/officeDocument/2006/math" xmlns:v="urn:schemas-microsoft-com:vml" xmlns:wp14="http://schemas.microsoft.com/office/word/2010/wordprocessingDrawing" xmlns:wp="http://schemas.openxmlformats.org/drawingml/2006/wordprocessingDrawing" xmlns:w10="urn:schemas-microsoft-com:office:word" xmlns:w="http://schemas.openxmlformats.org/wordprocessingml/2006/main" xmlns:w14="http://schemas.microsoft.com/office/word/2010/wordml" xmlns:w15="http://schemas.microsoft.com/office/word/2012/wordml" xmlns:w16cid="http://schemas.microsoft.com/office/word/2016/wordml/cid" xmlns:w16se="http://schemas.microsoft.com/office/word/2015/wordml/symex" xmlns:wpg="http://schemas.microsoft.com/office/word/2010/wordprocessingGroup" xmlns:wpi="http://schemas.microsoft.com/office/word/2010/wordprocessingInk" xmlns:wne="http://schemas.microsoft.com/office/word/2006/wordml" xmlns:wps="http://schemas.microsoft.com/office/word/2010/wordprocessingShape" mc:Ignorable="w14 w15 w16se w16cid wp14">
   <w:p>
     <w:pPr>
       <w:pStyle w:val="Footer"/>
@@ -16729,7 +17695,7 @@
 </file>
 
 <file path=word/footer14.xml><?xml version="1.0" encoding="utf-8"?>
-<w:ftr xmlns:wpc="http://schemas.microsoft.com/office/word/2010/wordprocessingCanvas" xmlns:mc="http://schemas.openxmlformats.org/markup-compatibility/2006" xmlns:o="urn:schemas-microsoft-com:office:office" xmlns:r="http://schemas.openxmlformats.org/officeDocument/2006/relationships" xmlns:m="http://schemas.openxmlformats.org/officeDocument/2006/math" xmlns:v="urn:schemas-microsoft-com:vml" xmlns:wp14="http://schemas.microsoft.com/office/word/2010/wordprocessingDrawing" xmlns:wp="http://schemas.openxmlformats.org/drawingml/2006/wordprocessingDrawing" xmlns:w10="urn:schemas-microsoft-com:office:word" xmlns:w="http://schemas.openxmlformats.org/wordprocessingml/2006/main" xmlns:w14="http://schemas.microsoft.com/office/word/2010/wordml" xmlns:w15="http://schemas.microsoft.com/office/word/2012/wordml" xmlns:wpg="http://schemas.microsoft.com/office/word/2010/wordprocessingGroup" xmlns:wpi="http://schemas.microsoft.com/office/word/2010/wordprocessingInk" xmlns:wne="http://schemas.microsoft.com/office/word/2006/wordml" xmlns:wps="http://schemas.microsoft.com/office/word/2010/wordprocessingShape" mc:Ignorable="w14 w15 wp14">
+<w:ftr xmlns:wpc="http://schemas.microsoft.com/office/word/2010/wordprocessingCanvas" xmlns:cx="http://schemas.microsoft.com/office/drawing/2014/chartex" xmlns:cx1="http://schemas.microsoft.com/office/drawing/2015/9/8/chartex" xmlns:cx2="http://schemas.microsoft.com/office/drawing/2015/10/21/chartex" xmlns:cx3="http://schemas.microsoft.com/office/drawing/2016/5/9/chartex" xmlns:cx4="http://schemas.microsoft.com/office/drawing/2016/5/10/chartex" xmlns:cx5="http://schemas.microsoft.com/office/drawing/2016/5/11/chartex" xmlns:cx6="http://schemas.microsoft.com/office/drawing/2016/5/12/chartex" xmlns:cx7="http://schemas.microsoft.com/office/drawing/2016/5/13/chartex" xmlns:cx8="http://schemas.microsoft.com/office/drawing/2016/5/14/chartex" xmlns:mc="http://schemas.openxmlformats.org/markup-compatibility/2006" xmlns:aink="http://schemas.microsoft.com/office/drawing/2016/ink" xmlns:am3d="http://schemas.microsoft.com/office/drawing/2017/model3d" xmlns:o="urn:schemas-microsoft-com:office:office" xmlns:r="http://schemas.openxmlformats.org/officeDocument/2006/relationships" xmlns:m="http://schemas.openxmlformats.org/officeDocument/2006/math" xmlns:v="urn:schemas-microsoft-com:vml" xmlns:wp14="http://schemas.microsoft.com/office/word/2010/wordprocessingDrawing" xmlns:wp="http://schemas.openxmlformats.org/drawingml/2006/wordprocessingDrawing" xmlns:w10="urn:schemas-microsoft-com:office:word" xmlns:w="http://schemas.openxmlformats.org/wordprocessingml/2006/main" xmlns:w14="http://schemas.microsoft.com/office/word/2010/wordml" xmlns:w15="http://schemas.microsoft.com/office/word/2012/wordml" xmlns:w16cid="http://schemas.microsoft.com/office/word/2016/wordml/cid" xmlns:w16se="http://schemas.microsoft.com/office/word/2015/wordml/symex" xmlns:wpg="http://schemas.microsoft.com/office/word/2010/wordprocessingGroup" xmlns:wpi="http://schemas.microsoft.com/office/word/2010/wordprocessingInk" xmlns:wne="http://schemas.microsoft.com/office/word/2006/wordml" xmlns:wps="http://schemas.microsoft.com/office/word/2010/wordprocessingShape" mc:Ignorable="w14 w15 w16se w16cid wp14">
   <w:p>
     <w:pPr>
       <w:pStyle w:val="Footer"/>
@@ -16781,7 +17747,7 @@
 </file>
 
 <file path=word/footer15.xml><?xml version="1.0" encoding="utf-8"?>
-<w:ftr xmlns:wpc="http://schemas.microsoft.com/office/word/2010/wordprocessingCanvas" xmlns:mc="http://schemas.openxmlformats.org/markup-compatibility/2006" xmlns:o="urn:schemas-microsoft-com:office:office" xmlns:r="http://schemas.openxmlformats.org/officeDocument/2006/relationships" xmlns:m="http://schemas.openxmlformats.org/officeDocument/2006/math" xmlns:v="urn:schemas-microsoft-com:vml" xmlns:wp14="http://schemas.microsoft.com/office/word/2010/wordprocessingDrawing" xmlns:wp="http://schemas.openxmlformats.org/drawingml/2006/wordprocessingDrawing" xmlns:w10="urn:schemas-microsoft-com:office:word" xmlns:w="http://schemas.openxmlformats.org/wordprocessingml/2006/main" xmlns:w14="http://schemas.microsoft.com/office/word/2010/wordml" xmlns:w15="http://schemas.microsoft.com/office/word/2012/wordml" xmlns:wpg="http://schemas.microsoft.com/office/word/2010/wordprocessingGroup" xmlns:wpi="http://schemas.microsoft.com/office/word/2010/wordprocessingInk" xmlns:wne="http://schemas.microsoft.com/office/word/2006/wordml" xmlns:wps="http://schemas.microsoft.com/office/word/2010/wordprocessingShape" mc:Ignorable="w14 w15 wp14">
+<w:ftr xmlns:wpc="http://schemas.microsoft.com/office/word/2010/wordprocessingCanvas" xmlns:cx="http://schemas.microsoft.com/office/drawing/2014/chartex" xmlns:cx1="http://schemas.microsoft.com/office/drawing/2015/9/8/chartex" xmlns:cx2="http://schemas.microsoft.com/office/drawing/2015/10/21/chartex" xmlns:cx3="http://schemas.microsoft.com/office/drawing/2016/5/9/chartex" xmlns:cx4="http://schemas.microsoft.com/office/drawing/2016/5/10/chartex" xmlns:cx5="http://schemas.microsoft.com/office/drawing/2016/5/11/chartex" xmlns:cx6="http://schemas.microsoft.com/office/drawing/2016/5/12/chartex" xmlns:cx7="http://schemas.microsoft.com/office/drawing/2016/5/13/chartex" xmlns:cx8="http://schemas.microsoft.com/office/drawing/2016/5/14/chartex" xmlns:mc="http://schemas.openxmlformats.org/markup-compatibility/2006" xmlns:aink="http://schemas.microsoft.com/office/drawing/2016/ink" xmlns:am3d="http://schemas.microsoft.com/office/drawing/2017/model3d" xmlns:o="urn:schemas-microsoft-com:office:office" xmlns:r="http://schemas.openxmlformats.org/officeDocument/2006/relationships" xmlns:m="http://schemas.openxmlformats.org/officeDocument/2006/math" xmlns:v="urn:schemas-microsoft-com:vml" xmlns:wp14="http://schemas.microsoft.com/office/word/2010/wordprocessingDrawing" xmlns:wp="http://schemas.openxmlformats.org/drawingml/2006/wordprocessingDrawing" xmlns:w10="urn:schemas-microsoft-com:office:word" xmlns:w="http://schemas.openxmlformats.org/wordprocessingml/2006/main" xmlns:w14="http://schemas.microsoft.com/office/word/2010/wordml" xmlns:w15="http://schemas.microsoft.com/office/word/2012/wordml" xmlns:w16cid="http://schemas.microsoft.com/office/word/2016/wordml/cid" xmlns:w16se="http://schemas.microsoft.com/office/word/2015/wordml/symex" xmlns:wpg="http://schemas.microsoft.com/office/word/2010/wordprocessingGroup" xmlns:wpi="http://schemas.microsoft.com/office/word/2010/wordprocessingInk" xmlns:wne="http://schemas.microsoft.com/office/word/2006/wordml" xmlns:wps="http://schemas.microsoft.com/office/word/2010/wordprocessingShape" mc:Ignorable="w14 w15 w16se w16cid wp14">
   <w:p>
     <w:pPr>
       <w:pStyle w:val="Footer"/>
@@ -16803,7 +17769,7 @@
 </file>
 
 <file path=word/footer16.xml><?xml version="1.0" encoding="utf-8"?>
-<w:ftr xmlns:wpc="http://schemas.microsoft.com/office/word/2010/wordprocessingCanvas" xmlns:mc="http://schemas.openxmlformats.org/markup-compatibility/2006" xmlns:o="urn:schemas-microsoft-com:office:office" xmlns:r="http://schemas.openxmlformats.org/officeDocument/2006/relationships" xmlns:m="http://schemas.openxmlformats.org/officeDocument/2006/math" xmlns:v="urn:schemas-microsoft-com:vml" xmlns:wp14="http://schemas.microsoft.com/office/word/2010/wordprocessingDrawing" xmlns:wp="http://schemas.openxmlformats.org/drawingml/2006/wordprocessingDrawing" xmlns:w10="urn:schemas-microsoft-com:office:word" xmlns:w="http://schemas.openxmlformats.org/wordprocessingml/2006/main" xmlns:w14="http://schemas.microsoft.com/office/word/2010/wordml" xmlns:w15="http://schemas.microsoft.com/office/word/2012/wordml" xmlns:wpg="http://schemas.microsoft.com/office/word/2010/wordprocessingGroup" xmlns:wpi="http://schemas.microsoft.com/office/word/2010/wordprocessingInk" xmlns:wne="http://schemas.microsoft.com/office/word/2006/wordml" xmlns:wps="http://schemas.microsoft.com/office/word/2010/wordprocessingShape" mc:Ignorable="w14 w15 wp14">
+<w:ftr xmlns:wpc="http://schemas.microsoft.com/office/word/2010/wordprocessingCanvas" xmlns:cx="http://schemas.microsoft.com/office/drawing/2014/chartex" xmlns:cx1="http://schemas.microsoft.com/office/drawing/2015/9/8/chartex" xmlns:cx2="http://schemas.microsoft.com/office/drawing/2015/10/21/chartex" xmlns:cx3="http://schemas.microsoft.com/office/drawing/2016/5/9/chartex" xmlns:cx4="http://schemas.microsoft.com/office/drawing/2016/5/10/chartex" xmlns:cx5="http://schemas.microsoft.com/office/drawing/2016/5/11/chartex" xmlns:cx6="http://schemas.microsoft.com/office/drawing/2016/5/12/chartex" xmlns:cx7="http://schemas.microsoft.com/office/drawing/2016/5/13/chartex" xmlns:cx8="http://schemas.microsoft.com/office/drawing/2016/5/14/chartex" xmlns:mc="http://schemas.openxmlformats.org/markup-compatibility/2006" xmlns:aink="http://schemas.microsoft.com/office/drawing/2016/ink" xmlns:am3d="http://schemas.microsoft.com/office/drawing/2017/model3d" xmlns:o="urn:schemas-microsoft-com:office:office" xmlns:r="http://schemas.openxmlformats.org/officeDocument/2006/relationships" xmlns:m="http://schemas.openxmlformats.org/officeDocument/2006/math" xmlns:v="urn:schemas-microsoft-com:vml" xmlns:wp14="http://schemas.microsoft.com/office/word/2010/wordprocessingDrawing" xmlns:wp="http://schemas.openxmlformats.org/drawingml/2006/wordprocessingDrawing" xmlns:w10="urn:schemas-microsoft-com:office:word" xmlns:w="http://schemas.openxmlformats.org/wordprocessingml/2006/main" xmlns:w14="http://schemas.microsoft.com/office/word/2010/wordml" xmlns:w15="http://schemas.microsoft.com/office/word/2012/wordml" xmlns:w16cid="http://schemas.microsoft.com/office/word/2016/wordml/cid" xmlns:w16se="http://schemas.microsoft.com/office/word/2015/wordml/symex" xmlns:wpg="http://schemas.microsoft.com/office/word/2010/wordprocessingGroup" xmlns:wpi="http://schemas.microsoft.com/office/word/2010/wordprocessingInk" xmlns:wne="http://schemas.microsoft.com/office/word/2006/wordml" xmlns:wps="http://schemas.microsoft.com/office/word/2010/wordprocessingShape" mc:Ignorable="w14 w15 w16se w16cid wp14">
   <w:p>
     <w:pPr>
       <w:pStyle w:val="Footer"/>
@@ -16825,7 +17791,7 @@
 </file>
 
 <file path=word/footer17.xml><?xml version="1.0" encoding="utf-8"?>
-<w:ftr xmlns:wpc="http://schemas.microsoft.com/office/word/2010/wordprocessingCanvas" xmlns:mc="http://schemas.openxmlformats.org/markup-compatibility/2006" xmlns:o="urn:schemas-microsoft-com:office:office" xmlns:r="http://schemas.openxmlformats.org/officeDocument/2006/relationships" xmlns:m="http://schemas.openxmlformats.org/officeDocument/2006/math" xmlns:v="urn:schemas-microsoft-com:vml" xmlns:wp14="http://schemas.microsoft.com/office/word/2010/wordprocessingDrawing" xmlns:wp="http://schemas.openxmlformats.org/drawingml/2006/wordprocessingDrawing" xmlns:w10="urn:schemas-microsoft-com:office:word" xmlns:w="http://schemas.openxmlformats.org/wordprocessingml/2006/main" xmlns:w14="http://schemas.microsoft.com/office/word/2010/wordml" xmlns:w15="http://schemas.microsoft.com/office/word/2012/wordml" xmlns:wpg="http://schemas.microsoft.com/office/word/2010/wordprocessingGroup" xmlns:wpi="http://schemas.microsoft.com/office/word/2010/wordprocessingInk" xmlns:wne="http://schemas.microsoft.com/office/word/2006/wordml" xmlns:wps="http://schemas.microsoft.com/office/word/2010/wordprocessingShape" mc:Ignorable="w14 w15 wp14">
+<w:ftr xmlns:wpc="http://schemas.microsoft.com/office/word/2010/wordprocessingCanvas" xmlns:cx="http://schemas.microsoft.com/office/drawing/2014/chartex" xmlns:cx1="http://schemas.microsoft.com/office/drawing/2015/9/8/chartex" xmlns:cx2="http://schemas.microsoft.com/office/drawing/2015/10/21/chartex" xmlns:cx3="http://schemas.microsoft.com/office/drawing/2016/5/9/chartex" xmlns:cx4="http://schemas.microsoft.com/office/drawing/2016/5/10/chartex" xmlns:cx5="http://schemas.microsoft.com/office/drawing/2016/5/11/chartex" xmlns:cx6="http://schemas.microsoft.com/office/drawing/2016/5/12/chartex" xmlns:cx7="http://schemas.microsoft.com/office/drawing/2016/5/13/chartex" xmlns:cx8="http://schemas.microsoft.com/office/drawing/2016/5/14/chartex" xmlns:mc="http://schemas.openxmlformats.org/markup-compatibility/2006" xmlns:aink="http://schemas.microsoft.com/office/drawing/2016/ink" xmlns:am3d="http://schemas.microsoft.com/office/drawing/2017/model3d" xmlns:o="urn:schemas-microsoft-com:office:office" xmlns:r="http://schemas.openxmlformats.org/officeDocument/2006/relationships" xmlns:m="http://schemas.openxmlformats.org/officeDocument/2006/math" xmlns:v="urn:schemas-microsoft-com:vml" xmlns:wp14="http://schemas.microsoft.com/office/word/2010/wordprocessingDrawing" xmlns:wp="http://schemas.openxmlformats.org/drawingml/2006/wordprocessingDrawing" xmlns:w10="urn:schemas-microsoft-com:office:word" xmlns:w="http://schemas.openxmlformats.org/wordprocessingml/2006/main" xmlns:w14="http://schemas.microsoft.com/office/word/2010/wordml" xmlns:w15="http://schemas.microsoft.com/office/word/2012/wordml" xmlns:w16cid="http://schemas.microsoft.com/office/word/2016/wordml/cid" xmlns:w16se="http://schemas.microsoft.com/office/word/2015/wordml/symex" xmlns:wpg="http://schemas.microsoft.com/office/word/2010/wordprocessingGroup" xmlns:wpi="http://schemas.microsoft.com/office/word/2010/wordprocessingInk" xmlns:wne="http://schemas.microsoft.com/office/word/2006/wordml" xmlns:wps="http://schemas.microsoft.com/office/word/2010/wordprocessingShape" mc:Ignorable="w14 w15 w16se w16cid wp14">
   <w:p>
     <w:pPr>
       <w:pStyle w:val="Footer"/>
@@ -16877,7 +17843,7 @@
 </file>
 
 <file path=word/footer18.xml><?xml version="1.0" encoding="utf-8"?>
-<w:ftr xmlns:wpc="http://schemas.microsoft.com/office/word/2010/wordprocessingCanvas" xmlns:mc="http://schemas.openxmlformats.org/markup-compatibility/2006" xmlns:o="urn:schemas-microsoft-com:office:office" xmlns:r="http://schemas.openxmlformats.org/officeDocument/2006/relationships" xmlns:m="http://schemas.openxmlformats.org/officeDocument/2006/math" xmlns:v="urn:schemas-microsoft-com:vml" xmlns:wp14="http://schemas.microsoft.com/office/word/2010/wordprocessingDrawing" xmlns:wp="http://schemas.openxmlformats.org/drawingml/2006/wordprocessingDrawing" xmlns:w10="urn:schemas-microsoft-com:office:word" xmlns:w="http://schemas.openxmlformats.org/wordprocessingml/2006/main" xmlns:w14="http://schemas.microsoft.com/office/word/2010/wordml" xmlns:w15="http://schemas.microsoft.com/office/word/2012/wordml" xmlns:wpg="http://schemas.microsoft.com/office/word/2010/wordprocessingGroup" xmlns:wpi="http://schemas.microsoft.com/office/word/2010/wordprocessingInk" xmlns:wne="http://schemas.microsoft.com/office/word/2006/wordml" xmlns:wps="http://schemas.microsoft.com/office/word/2010/wordprocessingShape" mc:Ignorable="w14 w15 wp14">
+<w:ftr xmlns:wpc="http://schemas.microsoft.com/office/word/2010/wordprocessingCanvas" xmlns:cx="http://schemas.microsoft.com/office/drawing/2014/chartex" xmlns:cx1="http://schemas.microsoft.com/office/drawing/2015/9/8/chartex" xmlns:cx2="http://schemas.microsoft.com/office/drawing/2015/10/21/chartex" xmlns:cx3="http://schemas.microsoft.com/office/drawing/2016/5/9/chartex" xmlns:cx4="http://schemas.microsoft.com/office/drawing/2016/5/10/chartex" xmlns:cx5="http://schemas.microsoft.com/office/drawing/2016/5/11/chartex" xmlns:cx6="http://schemas.microsoft.com/office/drawing/2016/5/12/chartex" xmlns:cx7="http://schemas.microsoft.com/office/drawing/2016/5/13/chartex" xmlns:cx8="http://schemas.microsoft.com/office/drawing/2016/5/14/chartex" xmlns:mc="http://schemas.openxmlformats.org/markup-compatibility/2006" xmlns:aink="http://schemas.microsoft.com/office/drawing/2016/ink" xmlns:am3d="http://schemas.microsoft.com/office/drawing/2017/model3d" xmlns:o="urn:schemas-microsoft-com:office:office" xmlns:r="http://schemas.openxmlformats.org/officeDocument/2006/relationships" xmlns:m="http://schemas.openxmlformats.org/officeDocument/2006/math" xmlns:v="urn:schemas-microsoft-com:vml" xmlns:wp14="http://schemas.microsoft.com/office/word/2010/wordprocessingDrawing" xmlns:wp="http://schemas.openxmlformats.org/drawingml/2006/wordprocessingDrawing" xmlns:w10="urn:schemas-microsoft-com:office:word" xmlns:w="http://schemas.openxmlformats.org/wordprocessingml/2006/main" xmlns:w14="http://schemas.microsoft.com/office/word/2010/wordml" xmlns:w15="http://schemas.microsoft.com/office/word/2012/wordml" xmlns:w16cid="http://schemas.microsoft.com/office/word/2016/wordml/cid" xmlns:w16se="http://schemas.microsoft.com/office/word/2015/wordml/symex" xmlns:wpg="http://schemas.microsoft.com/office/word/2010/wordprocessingGroup" xmlns:wpi="http://schemas.microsoft.com/office/word/2010/wordprocessingInk" xmlns:wne="http://schemas.microsoft.com/office/word/2006/wordml" xmlns:wps="http://schemas.microsoft.com/office/word/2010/wordprocessingShape" mc:Ignorable="w14 w15 w16se w16cid wp14">
   <w:p>
     <w:pPr>
       <w:pStyle w:val="Footer"/>
@@ -16899,7 +17865,7 @@
 </file>
 
 <file path=word/footer19.xml><?xml version="1.0" encoding="utf-8"?>
-<w:ftr xmlns:wpc="http://schemas.microsoft.com/office/word/2010/wordprocessingCanvas" xmlns:mc="http://schemas.openxmlformats.org/markup-compatibility/2006" xmlns:o="urn:schemas-microsoft-com:office:office" xmlns:r="http://schemas.openxmlformats.org/officeDocument/2006/relationships" xmlns:m="http://schemas.openxmlformats.org/officeDocument/2006/math" xmlns:v="urn:schemas-microsoft-com:vml" xmlns:wp14="http://schemas.microsoft.com/office/word/2010/wordprocessingDrawing" xmlns:wp="http://schemas.openxmlformats.org/drawingml/2006/wordprocessingDrawing" xmlns:w10="urn:schemas-microsoft-com:office:word" xmlns:w="http://schemas.openxmlformats.org/wordprocessingml/2006/main" xmlns:w14="http://schemas.microsoft.com/office/word/2010/wordml" xmlns:w15="http://schemas.microsoft.com/office/word/2012/wordml" xmlns:wpg="http://schemas.microsoft.com/office/word/2010/wordprocessingGroup" xmlns:wpi="http://schemas.microsoft.com/office/word/2010/wordprocessingInk" xmlns:wne="http://schemas.microsoft.com/office/word/2006/wordml" xmlns:wps="http://schemas.microsoft.com/office/word/2010/wordprocessingShape" mc:Ignorable="w14 w15 wp14">
+<w:ftr xmlns:wpc="http://schemas.microsoft.com/office/word/2010/wordprocessingCanvas" xmlns:cx="http://schemas.microsoft.com/office/drawing/2014/chartex" xmlns:cx1="http://schemas.microsoft.com/office/drawing/2015/9/8/chartex" xmlns:cx2="http://schemas.microsoft.com/office/drawing/2015/10/21/chartex" xmlns:cx3="http://schemas.microsoft.com/office/drawing/2016/5/9/chartex" xmlns:cx4="http://schemas.microsoft.com/office/drawing/2016/5/10/chartex" xmlns:cx5="http://schemas.microsoft.com/office/drawing/2016/5/11/chartex" xmlns:cx6="http://schemas.microsoft.com/office/drawing/2016/5/12/chartex" xmlns:cx7="http://schemas.microsoft.com/office/drawing/2016/5/13/chartex" xmlns:cx8="http://schemas.microsoft.com/office/drawing/2016/5/14/chartex" xmlns:mc="http://schemas.openxmlformats.org/markup-compatibility/2006" xmlns:aink="http://schemas.microsoft.com/office/drawing/2016/ink" xmlns:am3d="http://schemas.microsoft.com/office/drawing/2017/model3d" xmlns:o="urn:schemas-microsoft-com:office:office" xmlns:r="http://schemas.openxmlformats.org/officeDocument/2006/relationships" xmlns:m="http://schemas.openxmlformats.org/officeDocument/2006/math" xmlns:v="urn:schemas-microsoft-com:vml" xmlns:wp14="http://schemas.microsoft.com/office/word/2010/wordprocessingDrawing" xmlns:wp="http://schemas.openxmlformats.org/drawingml/2006/wordprocessingDrawing" xmlns:w10="urn:schemas-microsoft-com:office:word" xmlns:w="http://schemas.openxmlformats.org/wordprocessingml/2006/main" xmlns:w14="http://schemas.microsoft.com/office/word/2010/wordml" xmlns:w15="http://schemas.microsoft.com/office/word/2012/wordml" xmlns:w16cid="http://schemas.microsoft.com/office/word/2016/wordml/cid" xmlns:w16se="http://schemas.microsoft.com/office/word/2015/wordml/symex" xmlns:wpg="http://schemas.microsoft.com/office/word/2010/wordprocessingGroup" xmlns:wpi="http://schemas.microsoft.com/office/word/2010/wordprocessingInk" xmlns:wne="http://schemas.microsoft.com/office/word/2006/wordml" xmlns:wps="http://schemas.microsoft.com/office/word/2010/wordprocessingShape" mc:Ignorable="w14 w15 w16se w16cid wp14">
   <w:p>
     <w:pPr>
       <w:pStyle w:val="Footer"/>
@@ -16921,7 +17887,7 @@
 </file>
 
 <file path=word/footer2.xml><?xml version="1.0" encoding="utf-8"?>
-<w:ftr xmlns:wpc="http://schemas.microsoft.com/office/word/2010/wordprocessingCanvas" xmlns:mc="http://schemas.openxmlformats.org/markup-compatibility/2006" xmlns:o="urn:schemas-microsoft-com:office:office" xmlns:r="http://schemas.openxmlformats.org/officeDocument/2006/relationships" xmlns:m="http://schemas.openxmlformats.org/officeDocument/2006/math" xmlns:v="urn:schemas-microsoft-com:vml" xmlns:wp14="http://schemas.microsoft.com/office/word/2010/wordprocessingDrawing" xmlns:wp="http://schemas.openxmlformats.org/drawingml/2006/wordprocessingDrawing" xmlns:w10="urn:schemas-microsoft-com:office:word" xmlns:w="http://schemas.openxmlformats.org/wordprocessingml/2006/main" xmlns:w14="http://schemas.microsoft.com/office/word/2010/wordml" xmlns:w15="http://schemas.microsoft.com/office/word/2012/wordml" xmlns:wpg="http://schemas.microsoft.com/office/word/2010/wordprocessingGroup" xmlns:wpi="http://schemas.microsoft.com/office/word/2010/wordprocessingInk" xmlns:wne="http://schemas.microsoft.com/office/word/2006/wordml" xmlns:wps="http://schemas.microsoft.com/office/word/2010/wordprocessingShape" mc:Ignorable="w14 w15 wp14">
+<w:ftr xmlns:wpc="http://schemas.microsoft.com/office/word/2010/wordprocessingCanvas" xmlns:cx="http://schemas.microsoft.com/office/drawing/2014/chartex" xmlns:cx1="http://schemas.microsoft.com/office/drawing/2015/9/8/chartex" xmlns:cx2="http://schemas.microsoft.com/office/drawing/2015/10/21/chartex" xmlns:cx3="http://schemas.microsoft.com/office/drawing/2016/5/9/chartex" xmlns:cx4="http://schemas.microsoft.com/office/drawing/2016/5/10/chartex" xmlns:cx5="http://schemas.microsoft.com/office/drawing/2016/5/11/chartex" xmlns:cx6="http://schemas.microsoft.com/office/drawing/2016/5/12/chartex" xmlns:cx7="http://schemas.microsoft.com/office/drawing/2016/5/13/chartex" xmlns:cx8="http://schemas.microsoft.com/office/drawing/2016/5/14/chartex" xmlns:mc="http://schemas.openxmlformats.org/markup-compatibility/2006" xmlns:aink="http://schemas.microsoft.com/office/drawing/2016/ink" xmlns:am3d="http://schemas.microsoft.com/office/drawing/2017/model3d" xmlns:o="urn:schemas-microsoft-com:office:office" xmlns:r="http://schemas.openxmlformats.org/officeDocument/2006/relationships" xmlns:m="http://schemas.openxmlformats.org/officeDocument/2006/math" xmlns:v="urn:schemas-microsoft-com:vml" xmlns:wp14="http://schemas.microsoft.com/office/word/2010/wordprocessingDrawing" xmlns:wp="http://schemas.openxmlformats.org/drawingml/2006/wordprocessingDrawing" xmlns:w10="urn:schemas-microsoft-com:office:word" xmlns:w="http://schemas.openxmlformats.org/wordprocessingml/2006/main" xmlns:w14="http://schemas.microsoft.com/office/word/2010/wordml" xmlns:w15="http://schemas.microsoft.com/office/word/2012/wordml" xmlns:w16cid="http://schemas.microsoft.com/office/word/2016/wordml/cid" xmlns:w16se="http://schemas.microsoft.com/office/word/2015/wordml/symex" xmlns:wpg="http://schemas.microsoft.com/office/word/2010/wordprocessingGroup" xmlns:wpi="http://schemas.microsoft.com/office/word/2010/wordprocessingInk" xmlns:wne="http://schemas.microsoft.com/office/word/2006/wordml" xmlns:wps="http://schemas.microsoft.com/office/word/2010/wordprocessingShape" mc:Ignorable="w14 w15 w16se w16cid wp14">
   <w:p>
     <w:pPr>
       <w:pStyle w:val="Footer"/>
@@ -16973,7 +17939,7 @@
 </file>
 
 <file path=word/footer20.xml><?xml version="1.0" encoding="utf-8"?>
-<w:ftr xmlns:wpc="http://schemas.microsoft.com/office/word/2010/wordprocessingCanvas" xmlns:mc="http://schemas.openxmlformats.org/markup-compatibility/2006" xmlns:o="urn:schemas-microsoft-com:office:office" xmlns:r="http://schemas.openxmlformats.org/officeDocument/2006/relationships" xmlns:m="http://schemas.openxmlformats.org/officeDocument/2006/math" xmlns:v="urn:schemas-microsoft-com:vml" xmlns:wp14="http://schemas.microsoft.com/office/word/2010/wordprocessingDrawing" xmlns:wp="http://schemas.openxmlformats.org/drawingml/2006/wordprocessingDrawing" xmlns:w10="urn:schemas-microsoft-com:office:word" xmlns:w="http://schemas.openxmlformats.org/wordprocessingml/2006/main" xmlns:w14="http://schemas.microsoft.com/office/word/2010/wordml" xmlns:w15="http://schemas.microsoft.com/office/word/2012/wordml" xmlns:wpg="http://schemas.microsoft.com/office/word/2010/wordprocessingGroup" xmlns:wpi="http://schemas.microsoft.com/office/word/2010/wordprocessingInk" xmlns:wne="http://schemas.microsoft.com/office/word/2006/wordml" xmlns:wps="http://schemas.microsoft.com/office/word/2010/wordprocessingShape" mc:Ignorable="w14 w15 wp14">
+<w:ftr xmlns:wpc="http://schemas.microsoft.com/office/word/2010/wordprocessingCanvas" xmlns:cx="http://schemas.microsoft.com/office/drawing/2014/chartex" xmlns:cx1="http://schemas.microsoft.com/office/drawing/2015/9/8/chartex" xmlns:cx2="http://schemas.microsoft.com/office/drawing/2015/10/21/chartex" xmlns:cx3="http://schemas.microsoft.com/office/drawing/2016/5/9/chartex" xmlns:cx4="http://schemas.microsoft.com/office/drawing/2016/5/10/chartex" xmlns:cx5="http://schemas.microsoft.com/office/drawing/2016/5/11/chartex" xmlns:cx6="http://schemas.microsoft.com/office/drawing/2016/5/12/chartex" xmlns:cx7="http://schemas.microsoft.com/office/drawing/2016/5/13/chartex" xmlns:cx8="http://schemas.microsoft.com/office/drawing/2016/5/14/chartex" xmlns:mc="http://schemas.openxmlformats.org/markup-compatibility/2006" xmlns:aink="http://schemas.microsoft.com/office/drawing/2016/ink" xmlns:am3d="http://schemas.microsoft.com/office/drawing/2017/model3d" xmlns:o="urn:schemas-microsoft-com:office:office" xmlns:r="http://schemas.openxmlformats.org/officeDocument/2006/relationships" xmlns:m="http://schemas.openxmlformats.org/officeDocument/2006/math" xmlns:v="urn:schemas-microsoft-com:vml" xmlns:wp14="http://schemas.microsoft.com/office/word/2010/wordprocessingDrawing" xmlns:wp="http://schemas.openxmlformats.org/drawingml/2006/wordprocessingDrawing" xmlns:w10="urn:schemas-microsoft-com:office:word" xmlns:w="http://schemas.openxmlformats.org/wordprocessingml/2006/main" xmlns:w14="http://schemas.microsoft.com/office/word/2010/wordml" xmlns:w15="http://schemas.microsoft.com/office/word/2012/wordml" xmlns:w16cid="http://schemas.microsoft.com/office/word/2016/wordml/cid" xmlns:w16se="http://schemas.microsoft.com/office/word/2015/wordml/symex" xmlns:wpg="http://schemas.microsoft.com/office/word/2010/wordprocessingGroup" xmlns:wpi="http://schemas.microsoft.com/office/word/2010/wordprocessingInk" xmlns:wne="http://schemas.microsoft.com/office/word/2006/wordml" xmlns:wps="http://schemas.microsoft.com/office/word/2010/wordprocessingShape" mc:Ignorable="w14 w15 w16se w16cid wp14">
   <w:p>
     <w:pPr>
       <w:pStyle w:val="Footer"/>
@@ -17025,7 +17991,7 @@
 </file>
 
 <file path=word/footer21.xml><?xml version="1.0" encoding="utf-8"?>
-<w:ftr xmlns:wpc="http://schemas.microsoft.com/office/word/2010/wordprocessingCanvas" xmlns:mc="http://schemas.openxmlformats.org/markup-compatibility/2006" xmlns:o="urn:schemas-microsoft-com:office:office" xmlns:r="http://schemas.openxmlformats.org/officeDocument/2006/relationships" xmlns:m="http://schemas.openxmlformats.org/officeDocument/2006/math" xmlns:v="urn:schemas-microsoft-com:vml" xmlns:wp14="http://schemas.microsoft.com/office/word/2010/wordprocessingDrawing" xmlns:wp="http://schemas.openxmlformats.org/drawingml/2006/wordprocessingDrawing" xmlns:w10="urn:schemas-microsoft-com:office:word" xmlns:w="http://schemas.openxmlformats.org/wordprocessingml/2006/main" xmlns:w14="http://schemas.microsoft.com/office/word/2010/wordml" xmlns:w15="http://schemas.microsoft.com/office/word/2012/wordml" xmlns:wpg="http://schemas.microsoft.com/office/word/2010/wordprocessingGroup" xmlns:wpi="http://schemas.microsoft.com/office/word/2010/wordprocessingInk" xmlns:wne="http://schemas.microsoft.com/office/word/2006/wordml" xmlns:wps="http://schemas.microsoft.com/office/word/2010/wordprocessingShape" mc:Ignorable="w14 w15 wp14">
+<w:ftr xmlns:wpc="http://schemas.microsoft.com/office/word/2010/wordprocessingCanvas" xmlns:cx="http://schemas.microsoft.com/office/drawing/2014/chartex" xmlns:cx1="http://schemas.microsoft.com/office/drawing/2015/9/8/chartex" xmlns:cx2="http://schemas.microsoft.com/office/drawing/2015/10/21/chartex" xmlns:cx3="http://schemas.microsoft.com/office/drawing/2016/5/9/chartex" xmlns:cx4="http://schemas.microsoft.com/office/drawing/2016/5/10/chartex" xmlns:cx5="http://schemas.microsoft.com/office/drawing/2016/5/11/chartex" xmlns:cx6="http://schemas.microsoft.com/office/drawing/2016/5/12/chartex" xmlns:cx7="http://schemas.microsoft.com/office/drawing/2016/5/13/chartex" xmlns:cx8="http://schemas.microsoft.com/office/drawing/2016/5/14/chartex" xmlns:mc="http://schemas.openxmlformats.org/markup-compatibility/2006" xmlns:aink="http://schemas.microsoft.com/office/drawing/2016/ink" xmlns:am3d="http://schemas.microsoft.com/office/drawing/2017/model3d" xmlns:o="urn:schemas-microsoft-com:office:office" xmlns:r="http://schemas.openxmlformats.org/officeDocument/2006/relationships" xmlns:m="http://schemas.openxmlformats.org/officeDocument/2006/math" xmlns:v="urn:schemas-microsoft-com:vml" xmlns:wp14="http://schemas.microsoft.com/office/word/2010/wordprocessingDrawing" xmlns:wp="http://schemas.openxmlformats.org/drawingml/2006/wordprocessingDrawing" xmlns:w10="urn:schemas-microsoft-com:office:word" xmlns:w="http://schemas.openxmlformats.org/wordprocessingml/2006/main" xmlns:w14="http://schemas.microsoft.com/office/word/2010/wordml" xmlns:w15="http://schemas.microsoft.com/office/word/2012/wordml" xmlns:w16cid="http://schemas.microsoft.com/office/word/2016/wordml/cid" xmlns:w16se="http://schemas.microsoft.com/office/word/2015/wordml/symex" xmlns:wpg="http://schemas.microsoft.com/office/word/2010/wordprocessingGroup" xmlns:wpi="http://schemas.microsoft.com/office/word/2010/wordprocessingInk" xmlns:wne="http://schemas.microsoft.com/office/word/2006/wordml" xmlns:wps="http://schemas.microsoft.com/office/word/2010/wordprocessingShape" mc:Ignorable="w14 w15 w16se w16cid wp14">
   <w:p>
     <w:pPr>
       <w:pStyle w:val="Footer"/>
@@ -17047,7 +18013,7 @@
 </file>
 
 <file path=word/footer22.xml><?xml version="1.0" encoding="utf-8"?>
-<w:ftr xmlns:wpc="http://schemas.microsoft.com/office/word/2010/wordprocessingCanvas" xmlns:mc="http://schemas.openxmlformats.org/markup-compatibility/2006" xmlns:o="urn:schemas-microsoft-com:office:office" xmlns:r="http://schemas.openxmlformats.org/officeDocument/2006/relationships" xmlns:m="http://schemas.openxmlformats.org/officeDocument/2006/math" xmlns:v="urn:schemas-microsoft-com:vml" xmlns:wp14="http://schemas.microsoft.com/office/word/2010/wordprocessingDrawing" xmlns:wp="http://schemas.openxmlformats.org/drawingml/2006/wordprocessingDrawing" xmlns:w10="urn:schemas-microsoft-com:office:word" xmlns:w="http://schemas.openxmlformats.org/wordprocessingml/2006/main" xmlns:w14="http://schemas.microsoft.com/office/word/2010/wordml" xmlns:w15="http://schemas.microsoft.com/office/word/2012/wordml" xmlns:wpg="http://schemas.microsoft.com/office/word/2010/wordprocessingGroup" xmlns:wpi="http://schemas.microsoft.com/office/word/2010/wordprocessingInk" xmlns:wne="http://schemas.microsoft.com/office/word/2006/wordml" xmlns:wps="http://schemas.microsoft.com/office/word/2010/wordprocessingShape" mc:Ignorable="w14 w15 wp14">
+<w:ftr xmlns:wpc="http://schemas.microsoft.com/office/word/2010/wordprocessingCanvas" xmlns:cx="http://schemas.microsoft.com/office/drawing/2014/chartex" xmlns:cx1="http://schemas.microsoft.com/office/drawing/2015/9/8/chartex" xmlns:cx2="http://schemas.microsoft.com/office/drawing/2015/10/21/chartex" xmlns:cx3="http://schemas.microsoft.com/office/drawing/2016/5/9/chartex" xmlns:cx4="http://schemas.microsoft.com/office/drawing/2016/5/10/chartex" xmlns:cx5="http://schemas.microsoft.com/office/drawing/2016/5/11/chartex" xmlns:cx6="http://schemas.microsoft.com/office/drawing/2016/5/12/chartex" xmlns:cx7="http://schemas.microsoft.com/office/drawing/2016/5/13/chartex" xmlns:cx8="http://schemas.microsoft.com/office/drawing/2016/5/14/chartex" xmlns:mc="http://schemas.openxmlformats.org/markup-compatibility/2006" xmlns:aink="http://schemas.microsoft.com/office/drawing/2016/ink" xmlns:am3d="http://schemas.microsoft.com/office/drawing/2017/model3d" xmlns:o="urn:schemas-microsoft-com:office:office" xmlns:r="http://schemas.openxmlformats.org/officeDocument/2006/relationships" xmlns:m="http://schemas.openxmlformats.org/officeDocument/2006/math" xmlns:v="urn:schemas-microsoft-com:vml" xmlns:wp14="http://schemas.microsoft.com/office/word/2010/wordprocessingDrawing" xmlns:wp="http://schemas.openxmlformats.org/drawingml/2006/wordprocessingDrawing" xmlns:w10="urn:schemas-microsoft-com:office:word" xmlns:w="http://schemas.openxmlformats.org/wordprocessingml/2006/main" xmlns:w14="http://schemas.microsoft.com/office/word/2010/wordml" xmlns:w15="http://schemas.microsoft.com/office/word/2012/wordml" xmlns:w16cid="http://schemas.microsoft.com/office/word/2016/wordml/cid" xmlns:w16se="http://schemas.microsoft.com/office/word/2015/wordml/symex" xmlns:wpg="http://schemas.microsoft.com/office/word/2010/wordprocessingGroup" xmlns:wpi="http://schemas.microsoft.com/office/word/2010/wordprocessingInk" xmlns:wne="http://schemas.microsoft.com/office/word/2006/wordml" xmlns:wps="http://schemas.microsoft.com/office/word/2010/wordprocessingShape" mc:Ignorable="w14 w15 w16se w16cid wp14">
   <w:p>
     <w:pPr>
       <w:pStyle w:val="Footer"/>
@@ -17069,7 +18035,7 @@
 </file>
 
 <file path=word/footer23.xml><?xml version="1.0" encoding="utf-8"?>
-<w:ftr xmlns:wpc="http://schemas.microsoft.com/office/word/2010/wordprocessingCanvas" xmlns:mc="http://schemas.openxmlformats.org/markup-compatibility/2006" xmlns:o="urn:schemas-microsoft-com:office:office" xmlns:r="http://schemas.openxmlformats.org/officeDocument/2006/relationships" xmlns:m="http://schemas.openxmlformats.org/officeDocument/2006/math" xmlns:v="urn:schemas-microsoft-com:vml" xmlns:wp14="http://schemas.microsoft.com/office/word/2010/wordprocessingDrawing" xmlns:wp="http://schemas.openxmlformats.org/drawingml/2006/wordprocessingDrawing" xmlns:w10="urn:schemas-microsoft-com:office:word" xmlns:w="http://schemas.openxmlformats.org/wordprocessingml/2006/main" xmlns:w14="http://schemas.microsoft.com/office/word/2010/wordml" xmlns:w15="http://schemas.microsoft.com/office/word/2012/wordml" xmlns:wpg="http://schemas.microsoft.com/office/word/2010/wordprocessingGroup" xmlns:wpi="http://schemas.microsoft.com/office/word/2010/wordprocessingInk" xmlns:wne="http://schemas.microsoft.com/office/word/2006/wordml" xmlns:wps="http://schemas.microsoft.com/office/word/2010/wordprocessingShape" mc:Ignorable="w14 w15 wp14">
+<w:ftr xmlns:wpc="http://schemas.microsoft.com/office/word/2010/wordprocessingCanvas" xmlns:cx="http://schemas.microsoft.com/office/drawing/2014/chartex" xmlns:cx1="http://schemas.microsoft.com/office/drawing/2015/9/8/chartex" xmlns:cx2="http://schemas.microsoft.com/office/drawing/2015/10/21/chartex" xmlns:cx3="http://schemas.microsoft.com/office/drawing/2016/5/9/chartex" xmlns:cx4="http://schemas.microsoft.com/office/drawing/2016/5/10/chartex" xmlns:cx5="http://schemas.microsoft.com/office/drawing/2016/5/11/chartex" xmlns:cx6="http://schemas.microsoft.com/office/drawing/2016/5/12/chartex" xmlns:cx7="http://schemas.microsoft.com/office/drawing/2016/5/13/chartex" xmlns:cx8="http://schemas.microsoft.com/office/drawing/2016/5/14/chartex" xmlns:mc="http://schemas.openxmlformats.org/markup-compatibility/2006" xmlns:aink="http://schemas.microsoft.com/office/drawing/2016/ink" xmlns:am3d="http://schemas.microsoft.com/office/drawing/2017/model3d" xmlns:o="urn:schemas-microsoft-com:office:office" xmlns:r="http://schemas.openxmlformats.org/officeDocument/2006/relationships" xmlns:m="http://schemas.openxmlformats.org/officeDocument/2006/math" xmlns:v="urn:schemas-microsoft-com:vml" xmlns:wp14="http://schemas.microsoft.com/office/word/2010/wordprocessingDrawing" xmlns:wp="http://schemas.openxmlformats.org/drawingml/2006/wordprocessingDrawing" xmlns:w10="urn:schemas-microsoft-com:office:word" xmlns:w="http://schemas.openxmlformats.org/wordprocessingml/2006/main" xmlns:w14="http://schemas.microsoft.com/office/word/2010/wordml" xmlns:w15="http://schemas.microsoft.com/office/word/2012/wordml" xmlns:w16cid="http://schemas.microsoft.com/office/word/2016/wordml/cid" xmlns:w16se="http://schemas.microsoft.com/office/word/2015/wordml/symex" xmlns:wpg="http://schemas.microsoft.com/office/word/2010/wordprocessingGroup" xmlns:wpi="http://schemas.microsoft.com/office/word/2010/wordprocessingInk" xmlns:wne="http://schemas.microsoft.com/office/word/2006/wordml" xmlns:wps="http://schemas.microsoft.com/office/word/2010/wordprocessingShape" mc:Ignorable="w14 w15 w16se w16cid wp14">
   <w:p>
     <w:pPr>
       <w:pStyle w:val="Footer"/>
@@ -17121,7 +18087,7 @@
 </file>
 
 <file path=word/footer24.xml><?xml version="1.0" encoding="utf-8"?>
-<w:ftr xmlns:wpc="http://schemas.microsoft.com/office/word/2010/wordprocessingCanvas" xmlns:mc="http://schemas.openxmlformats.org/markup-compatibility/2006" xmlns:o="urn:schemas-microsoft-com:office:office" xmlns:r="http://schemas.openxmlformats.org/officeDocument/2006/relationships" xmlns:m="http://schemas.openxmlformats.org/officeDocument/2006/math" xmlns:v="urn:schemas-microsoft-com:vml" xmlns:wp14="http://schemas.microsoft.com/office/word/2010/wordprocessingDrawing" xmlns:wp="http://schemas.openxmlformats.org/drawingml/2006/wordprocessingDrawing" xmlns:w10="urn:schemas-microsoft-com:office:word" xmlns:w="http://schemas.openxmlformats.org/wordprocessingml/2006/main" xmlns:w14="http://schemas.microsoft.com/office/word/2010/wordml" xmlns:w15="http://schemas.microsoft.com/office/word/2012/wordml" xmlns:wpg="http://schemas.microsoft.com/office/word/2010/wordprocessingGroup" xmlns:wpi="http://schemas.microsoft.com/office/word/2010/wordprocessingInk" xmlns:wne="http://schemas.microsoft.com/office/word/2006/wordml" xmlns:wps="http://schemas.microsoft.com/office/word/2010/wordprocessingShape" mc:Ignorable="w14 w15 wp14">
+<w:ftr xmlns:wpc="http://schemas.microsoft.com/office/word/2010/wordprocessingCanvas" xmlns:cx="http://schemas.microsoft.com/office/drawing/2014/chartex" xmlns:cx1="http://schemas.microsoft.com/office/drawing/2015/9/8/chartex" xmlns:cx2="http://schemas.microsoft.com/office/drawing/2015/10/21/chartex" xmlns:cx3="http://schemas.microsoft.com/office/drawing/2016/5/9/chartex" xmlns:cx4="http://schemas.microsoft.com/office/drawing/2016/5/10/chartex" xmlns:cx5="http://schemas.microsoft.com/office/drawing/2016/5/11/chartex" xmlns:cx6="http://schemas.microsoft.com/office/drawing/2016/5/12/chartex" xmlns:cx7="http://schemas.microsoft.com/office/drawing/2016/5/13/chartex" xmlns:cx8="http://schemas.microsoft.com/office/drawing/2016/5/14/chartex" xmlns:mc="http://schemas.openxmlformats.org/markup-compatibility/2006" xmlns:aink="http://schemas.microsoft.com/office/drawing/2016/ink" xmlns:am3d="http://schemas.microsoft.com/office/drawing/2017/model3d" xmlns:o="urn:schemas-microsoft-com:office:office" xmlns:r="http://schemas.openxmlformats.org/officeDocument/2006/relationships" xmlns:m="http://schemas.openxmlformats.org/officeDocument/2006/math" xmlns:v="urn:schemas-microsoft-com:vml" xmlns:wp14="http://schemas.microsoft.com/office/word/2010/wordprocessingDrawing" xmlns:wp="http://schemas.openxmlformats.org/drawingml/2006/wordprocessingDrawing" xmlns:w10="urn:schemas-microsoft-com:office:word" xmlns:w="http://schemas.openxmlformats.org/wordprocessingml/2006/main" xmlns:w14="http://schemas.microsoft.com/office/word/2010/wordml" xmlns:w15="http://schemas.microsoft.com/office/word/2012/wordml" xmlns:w16cid="http://schemas.microsoft.com/office/word/2016/wordml/cid" xmlns:w16se="http://schemas.microsoft.com/office/word/2015/wordml/symex" xmlns:wpg="http://schemas.microsoft.com/office/word/2010/wordprocessingGroup" xmlns:wpi="http://schemas.microsoft.com/office/word/2010/wordprocessingInk" xmlns:wne="http://schemas.microsoft.com/office/word/2006/wordml" xmlns:wps="http://schemas.microsoft.com/office/word/2010/wordprocessingShape" mc:Ignorable="w14 w15 w16se w16cid wp14">
   <w:p>
     <w:pPr>
       <w:pStyle w:val="Footer"/>
@@ -17143,7 +18109,7 @@
 </file>
 
 <file path=word/footer25.xml><?xml version="1.0" encoding="utf-8"?>
-<w:ftr xmlns:wpc="http://schemas.microsoft.com/office/word/2010/wordprocessingCanvas" xmlns:mc="http://schemas.openxmlformats.org/markup-compatibility/2006" xmlns:o="urn:schemas-microsoft-com:office:office" xmlns:r="http://schemas.openxmlformats.org/officeDocument/2006/relationships" xmlns:m="http://schemas.openxmlformats.org/officeDocument/2006/math" xmlns:v="urn:schemas-microsoft-com:vml" xmlns:wp14="http://schemas.microsoft.com/office/word/2010/wordprocessingDrawing" xmlns:wp="http://schemas.openxmlformats.org/drawingml/2006/wordprocessingDrawing" xmlns:w10="urn:schemas-microsoft-com:office:word" xmlns:w="http://schemas.openxmlformats.org/wordprocessingml/2006/main" xmlns:w14="http://schemas.microsoft.com/office/word/2010/wordml" xmlns:w15="http://schemas.microsoft.com/office/word/2012/wordml" xmlns:wpg="http://schemas.microsoft.com/office/word/2010/wordprocessingGroup" xmlns:wpi="http://schemas.microsoft.com/office/word/2010/wordprocessingInk" xmlns:wne="http://schemas.microsoft.com/office/word/2006/wordml" xmlns:wps="http://schemas.microsoft.com/office/word/2010/wordprocessingShape" mc:Ignorable="w14 w15 wp14">
+<w:ftr xmlns:wpc="http://schemas.microsoft.com/office/word/2010/wordprocessingCanvas" xmlns:cx="http://schemas.microsoft.com/office/drawing/2014/chartex" xmlns:cx1="http://schemas.microsoft.com/office/drawing/2015/9/8/chartex" xmlns:cx2="http://schemas.microsoft.com/office/drawing/2015/10/21/chartex" xmlns:cx3="http://schemas.microsoft.com/office/drawing/2016/5/9/chartex" xmlns:cx4="http://schemas.microsoft.com/office/drawing/2016/5/10/chartex" xmlns:cx5="http://schemas.microsoft.com/office/drawing/2016/5/11/chartex" xmlns:cx6="http://schemas.microsoft.com/office/drawing/2016/5/12/chartex" xmlns:cx7="http://schemas.microsoft.com/office/drawing/2016/5/13/chartex" xmlns:cx8="http://schemas.microsoft.com/office/drawing/2016/5/14/chartex" xmlns:mc="http://schemas.openxmlformats.org/markup-compatibility/2006" xmlns:aink="http://schemas.microsoft.com/office/drawing/2016/ink" xmlns:am3d="http://schemas.microsoft.com/office/drawing/2017/model3d" xmlns:o="urn:schemas-microsoft-com:office:office" xmlns:r="http://schemas.openxmlformats.org/officeDocument/2006/relationships" xmlns:m="http://schemas.openxmlformats.org/officeDocument/2006/math" xmlns:v="urn:schemas-microsoft-com:vml" xmlns:wp14="http://schemas.microsoft.com/office/word/2010/wordprocessingDrawing" xmlns:wp="http://schemas.openxmlformats.org/drawingml/2006/wordprocessingDrawing" xmlns:w10="urn:schemas-microsoft-com:office:word" xmlns:w="http://schemas.openxmlformats.org/wordprocessingml/2006/main" xmlns:w14="http://schemas.microsoft.com/office/word/2010/wordml" xmlns:w15="http://schemas.microsoft.com/office/word/2012/wordml" xmlns:w16cid="http://schemas.microsoft.com/office/word/2016/wordml/cid" xmlns:w16se="http://schemas.microsoft.com/office/word/2015/wordml/symex" xmlns:wpg="http://schemas.microsoft.com/office/word/2010/wordprocessingGroup" xmlns:wpi="http://schemas.microsoft.com/office/word/2010/wordprocessingInk" xmlns:wne="http://schemas.microsoft.com/office/word/2006/wordml" xmlns:wps="http://schemas.microsoft.com/office/word/2010/wordprocessingShape" mc:Ignorable="w14 w15 w16se w16cid wp14">
   <w:p>
     <w:pPr>
       <w:pStyle w:val="Footer"/>
@@ -17165,7 +18131,7 @@
 </file>
 
 <file path=word/footer26.xml><?xml version="1.0" encoding="utf-8"?>
-<w:ftr xmlns:wpc="http://schemas.microsoft.com/office/word/2010/wordprocessingCanvas" xmlns:mc="http://schemas.openxmlformats.org/markup-compatibility/2006" xmlns:o="urn:schemas-microsoft-com:office:office" xmlns:r="http://schemas.openxmlformats.org/officeDocument/2006/relationships" xmlns:m="http://schemas.openxmlformats.org/officeDocument/2006/math" xmlns:v="urn:schemas-microsoft-com:vml" xmlns:wp14="http://schemas.microsoft.com/office/word/2010/wordprocessingDrawing" xmlns:wp="http://schemas.openxmlformats.org/drawingml/2006/wordprocessingDrawing" xmlns:w10="urn:schemas-microsoft-com:office:word" xmlns:w="http://schemas.openxmlformats.org/wordprocessingml/2006/main" xmlns:w14="http://schemas.microsoft.com/office/word/2010/wordml" xmlns:w15="http://schemas.microsoft.com/office/word/2012/wordml" xmlns:wpg="http://schemas.microsoft.com/office/word/2010/wordprocessingGroup" xmlns:wpi="http://schemas.microsoft.com/office/word/2010/wordprocessingInk" xmlns:wne="http://schemas.microsoft.com/office/word/2006/wordml" xmlns:wps="http://schemas.microsoft.com/office/word/2010/wordprocessingShape" mc:Ignorable="w14 w15 wp14">
+<w:ftr xmlns:wpc="http://schemas.microsoft.com/office/word/2010/wordprocessingCanvas" xmlns:cx="http://schemas.microsoft.com/office/drawing/2014/chartex" xmlns:cx1="http://schemas.microsoft.com/office/drawing/2015/9/8/chartex" xmlns:cx2="http://schemas.microsoft.com/office/drawing/2015/10/21/chartex" xmlns:cx3="http://schemas.microsoft.com/office/drawing/2016/5/9/chartex" xmlns:cx4="http://schemas.microsoft.com/office/drawing/2016/5/10/chartex" xmlns:cx5="http://schemas.microsoft.com/office/drawing/2016/5/11/chartex" xmlns:cx6="http://schemas.microsoft.com/office/drawing/2016/5/12/chartex" xmlns:cx7="http://schemas.microsoft.com/office/drawing/2016/5/13/chartex" xmlns:cx8="http://schemas.microsoft.com/office/drawing/2016/5/14/chartex" xmlns:mc="http://schemas.openxmlformats.org/markup-compatibility/2006" xmlns:aink="http://schemas.microsoft.com/office/drawing/2016/ink" xmlns:am3d="http://schemas.microsoft.com/office/drawing/2017/model3d" xmlns:o="urn:schemas-microsoft-com:office:office" xmlns:r="http://schemas.openxmlformats.org/officeDocument/2006/relationships" xmlns:m="http://schemas.openxmlformats.org/officeDocument/2006/math" xmlns:v="urn:schemas-microsoft-com:vml" xmlns:wp14="http://schemas.microsoft.com/office/word/2010/wordprocessingDrawing" xmlns:wp="http://schemas.openxmlformats.org/drawingml/2006/wordprocessingDrawing" xmlns:w10="urn:schemas-microsoft-com:office:word" xmlns:w="http://schemas.openxmlformats.org/wordprocessingml/2006/main" xmlns:w14="http://schemas.microsoft.com/office/word/2010/wordml" xmlns:w15="http://schemas.microsoft.com/office/word/2012/wordml" xmlns:w16cid="http://schemas.microsoft.com/office/word/2016/wordml/cid" xmlns:w16se="http://schemas.microsoft.com/office/word/2015/wordml/symex" xmlns:wpg="http://schemas.microsoft.com/office/word/2010/wordprocessingGroup" xmlns:wpi="http://schemas.microsoft.com/office/word/2010/wordprocessingInk" xmlns:wne="http://schemas.microsoft.com/office/word/2006/wordml" xmlns:wps="http://schemas.microsoft.com/office/word/2010/wordprocessingShape" mc:Ignorable="w14 w15 w16se w16cid wp14">
   <w:p>
     <w:pPr>
       <w:pStyle w:val="Footer"/>
@@ -17217,7 +18183,7 @@
 </file>
 
 <file path=word/footer27.xml><?xml version="1.0" encoding="utf-8"?>
-<w:ftr xmlns:wpc="http://schemas.microsoft.com/office/word/2010/wordprocessingCanvas" xmlns:mc="http://schemas.openxmlformats.org/markup-compatibility/2006" xmlns:o="urn:schemas-microsoft-com:office:office" xmlns:r="http://schemas.openxmlformats.org/officeDocument/2006/relationships" xmlns:m="http://schemas.openxmlformats.org/officeDocument/2006/math" xmlns:v="urn:schemas-microsoft-com:vml" xmlns:wp14="http://schemas.microsoft.com/office/word/2010/wordprocessingDrawing" xmlns:wp="http://schemas.openxmlformats.org/drawingml/2006/wordprocessingDrawing" xmlns:w10="urn:schemas-microsoft-com:office:word" xmlns:w="http://schemas.openxmlformats.org/wordprocessingml/2006/main" xmlns:w14="http://schemas.microsoft.com/office/word/2010/wordml" xmlns:w15="http://schemas.microsoft.com/office/word/2012/wordml" xmlns:wpg="http://schemas.microsoft.com/office/word/2010/wordprocessingGroup" xmlns:wpi="http://schemas.microsoft.com/office/word/2010/wordprocessingInk" xmlns:wne="http://schemas.microsoft.com/office/word/2006/wordml" xmlns:wps="http://schemas.microsoft.com/office/word/2010/wordprocessingShape" mc:Ignorable="w14 w15 wp14">
+<w:ftr xmlns:wpc="http://schemas.microsoft.com/office/word/2010/wordprocessingCanvas" xmlns:cx="http://schemas.microsoft.com/office/drawing/2014/chartex" xmlns:cx1="http://schemas.microsoft.com/office/drawing/2015/9/8/chartex" xmlns:cx2="http://schemas.microsoft.com/office/drawing/2015/10/21/chartex" xmlns:cx3="http://schemas.microsoft.com/office/drawing/2016/5/9/chartex" xmlns:cx4="http://schemas.microsoft.com/office/drawing/2016/5/10/chartex" xmlns:cx5="http://schemas.microsoft.com/office/drawing/2016/5/11/chartex" xmlns:cx6="http://schemas.microsoft.com/office/drawing/2016/5/12/chartex" xmlns:cx7="http://schemas.microsoft.com/office/drawing/2016/5/13/chartex" xmlns:cx8="http://schemas.microsoft.com/office/drawing/2016/5/14/chartex" xmlns:mc="http://schemas.openxmlformats.org/markup-compatibility/2006" xmlns:aink="http://schemas.microsoft.com/office/drawing/2016/ink" xmlns:am3d="http://schemas.microsoft.com/office/drawing/2017/model3d" xmlns:o="urn:schemas-microsoft-com:office:office" xmlns:r="http://schemas.openxmlformats.org/officeDocument/2006/relationships" xmlns:m="http://schemas.openxmlformats.org/officeDocument/2006/math" xmlns:v="urn:schemas-microsoft-com:vml" xmlns:wp14="http://schemas.microsoft.com/office/word/2010/wordprocessingDrawing" xmlns:wp="http://schemas.openxmlformats.org/drawingml/2006/wordprocessingDrawing" xmlns:w10="urn:schemas-microsoft-com:office:word" xmlns:w="http://schemas.openxmlformats.org/wordprocessingml/2006/main" xmlns:w14="http://schemas.microsoft.com/office/word/2010/wordml" xmlns:w15="http://schemas.microsoft.com/office/word/2012/wordml" xmlns:w16cid="http://schemas.microsoft.com/office/word/2016/wordml/cid" xmlns:w16se="http://schemas.microsoft.com/office/word/2015/wordml/symex" xmlns:wpg="http://schemas.microsoft.com/office/word/2010/wordprocessingGroup" xmlns:wpi="http://schemas.microsoft.com/office/word/2010/wordprocessingInk" xmlns:wne="http://schemas.microsoft.com/office/word/2006/wordml" xmlns:wps="http://schemas.microsoft.com/office/word/2010/wordprocessingShape" mc:Ignorable="w14 w15 w16se w16cid wp14">
   <w:p>
     <w:pPr>
       <w:pStyle w:val="Footer"/>
@@ -17239,7 +18205,7 @@
 </file>
 
 <file path=word/footer28.xml><?xml version="1.0" encoding="utf-8"?>
-<w:ftr xmlns:wpc="http://schemas.microsoft.com/office/word/2010/wordprocessingCanvas" xmlns:mc="http://schemas.openxmlformats.org/markup-compatibility/2006" xmlns:o="urn:schemas-microsoft-com:office:office" xmlns:r="http://schemas.openxmlformats.org/officeDocument/2006/relationships" xmlns:m="http://schemas.openxmlformats.org/officeDocument/2006/math" xmlns:v="urn:schemas-microsoft-com:vml" xmlns:wp14="http://schemas.microsoft.com/office/word/2010/wordprocessingDrawing" xmlns:wp="http://schemas.openxmlformats.org/drawingml/2006/wordprocessingDrawing" xmlns:w10="urn:schemas-microsoft-com:office:word" xmlns:w="http://schemas.openxmlformats.org/wordprocessingml/2006/main" xmlns:w14="http://schemas.microsoft.com/office/word/2010/wordml" xmlns:w15="http://schemas.microsoft.com/office/word/2012/wordml" xmlns:wpg="http://schemas.microsoft.com/office/word/2010/wordprocessingGroup" xmlns:wpi="http://schemas.microsoft.com/office/word/2010/wordprocessingInk" xmlns:wne="http://schemas.microsoft.com/office/word/2006/wordml" xmlns:wps="http://schemas.microsoft.com/office/word/2010/wordprocessingShape" mc:Ignorable="w14 w15 wp14">
+<w:ftr xmlns:wpc="http://schemas.microsoft.com/office/word/2010/wordprocessingCanvas" xmlns:cx="http://schemas.microsoft.com/office/drawing/2014/chartex" xmlns:cx1="http://schemas.microsoft.com/office/drawing/2015/9/8/chartex" xmlns:cx2="http://schemas.microsoft.com/office/drawing/2015/10/21/chartex" xmlns:cx3="http://schemas.microsoft.com/office/drawing/2016/5/9/chartex" xmlns:cx4="http://schemas.microsoft.com/office/drawing/2016/5/10/chartex" xmlns:cx5="http://schemas.microsoft.com/office/drawing/2016/5/11/chartex" xmlns:cx6="http://schemas.microsoft.com/office/drawing/2016/5/12/chartex" xmlns:cx7="http://schemas.microsoft.com/office/drawing/2016/5/13/chartex" xmlns:cx8="http://schemas.microsoft.com/office/drawing/2016/5/14/chartex" xmlns:mc="http://schemas.openxmlformats.org/markup-compatibility/2006" xmlns:aink="http://schemas.microsoft.com/office/drawing/2016/ink" xmlns:am3d="http://schemas.microsoft.com/office/drawing/2017/model3d" xmlns:o="urn:schemas-microsoft-com:office:office" xmlns:r="http://schemas.openxmlformats.org/officeDocument/2006/relationships" xmlns:m="http://schemas.openxmlformats.org/officeDocument/2006/math" xmlns:v="urn:schemas-microsoft-com:vml" xmlns:wp14="http://schemas.microsoft.com/office/word/2010/wordprocessingDrawing" xmlns:wp="http://schemas.openxmlformats.org/drawingml/2006/wordprocessingDrawing" xmlns:w10="urn:schemas-microsoft-com:office:word" xmlns:w="http://schemas.openxmlformats.org/wordprocessingml/2006/main" xmlns:w14="http://schemas.microsoft.com/office/word/2010/wordml" xmlns:w15="http://schemas.microsoft.com/office/word/2012/wordml" xmlns:w16cid="http://schemas.microsoft.com/office/word/2016/wordml/cid" xmlns:w16se="http://schemas.microsoft.com/office/word/2015/wordml/symex" xmlns:wpg="http://schemas.microsoft.com/office/word/2010/wordprocessingGroup" xmlns:wpi="http://schemas.microsoft.com/office/word/2010/wordprocessingInk" xmlns:wne="http://schemas.microsoft.com/office/word/2006/wordml" xmlns:wps="http://schemas.microsoft.com/office/word/2010/wordprocessingShape" mc:Ignorable="w14 w15 w16se w16cid wp14">
   <w:p>
     <w:pPr>
       <w:pStyle w:val="Footer"/>
@@ -17261,7 +18227,7 @@
 </file>
 
 <file path=word/footer29.xml><?xml version="1.0" encoding="utf-8"?>
-<w:ftr xmlns:wpc="http://schemas.microsoft.com/office/word/2010/wordprocessingCanvas" xmlns:mc="http://schemas.openxmlformats.org/markup-compatibility/2006" xmlns:o="urn:schemas-microsoft-com:office:office" xmlns:r="http://schemas.openxmlformats.org/officeDocument/2006/relationships" xmlns:m="http://schemas.openxmlformats.org/officeDocument/2006/math" xmlns:v="urn:schemas-microsoft-com:vml" xmlns:wp14="http://schemas.microsoft.com/office/word/2010/wordprocessingDrawing" xmlns:wp="http://schemas.openxmlformats.org/drawingml/2006/wordprocessingDrawing" xmlns:w10="urn:schemas-microsoft-com:office:word" xmlns:w="http://schemas.openxmlformats.org/wordprocessingml/2006/main" xmlns:w14="http://schemas.microsoft.com/office/word/2010/wordml" xmlns:w15="http://schemas.microsoft.com/office/word/2012/wordml" xmlns:wpg="http://schemas.microsoft.com/office/word/2010/wordprocessingGroup" xmlns:wpi="http://schemas.microsoft.com/office/word/2010/wordprocessingInk" xmlns:wne="http://schemas.microsoft.com/office/word/2006/wordml" xmlns:wps="http://schemas.microsoft.com/office/word/2010/wordprocessingShape" mc:Ignorable="w14 w15 wp14">
+<w:ftr xmlns:wpc="http://schemas.microsoft.com/office/word/2010/wordprocessingCanvas" xmlns:cx="http://schemas.microsoft.com/office/drawing/2014/chartex" xmlns:cx1="http://schemas.microsoft.com/office/drawing/2015/9/8/chartex" xmlns:cx2="http://schemas.microsoft.com/office/drawing/2015/10/21/chartex" xmlns:cx3="http://schemas.microsoft.com/office/drawing/2016/5/9/chartex" xmlns:cx4="http://schemas.microsoft.com/office/drawing/2016/5/10/chartex" xmlns:cx5="http://schemas.microsoft.com/office/drawing/2016/5/11/chartex" xmlns:cx6="http://schemas.microsoft.com/office/drawing/2016/5/12/chartex" xmlns:cx7="http://schemas.microsoft.com/office/drawing/2016/5/13/chartex" xmlns:cx8="http://schemas.microsoft.com/office/drawing/2016/5/14/chartex" xmlns:mc="http://schemas.openxmlformats.org/markup-compatibility/2006" xmlns:aink="http://schemas.microsoft.com/office/drawing/2016/ink" xmlns:am3d="http://schemas.microsoft.com/office/drawing/2017/model3d" xmlns:o="urn:schemas-microsoft-com:office:office" xmlns:r="http://schemas.openxmlformats.org/officeDocument/2006/relationships" xmlns:m="http://schemas.openxmlformats.org/officeDocument/2006/math" xmlns:v="urn:schemas-microsoft-com:vml" xmlns:wp14="http://schemas.microsoft.com/office/word/2010/wordprocessingDrawing" xmlns:wp="http://schemas.openxmlformats.org/drawingml/2006/wordprocessingDrawing" xmlns:w10="urn:schemas-microsoft-com:office:word" xmlns:w="http://schemas.openxmlformats.org/wordprocessingml/2006/main" xmlns:w14="http://schemas.microsoft.com/office/word/2010/wordml" xmlns:w15="http://schemas.microsoft.com/office/word/2012/wordml" xmlns:w16cid="http://schemas.microsoft.com/office/word/2016/wordml/cid" xmlns:w16se="http://schemas.microsoft.com/office/word/2015/wordml/symex" xmlns:wpg="http://schemas.microsoft.com/office/word/2010/wordprocessingGroup" xmlns:wpi="http://schemas.microsoft.com/office/word/2010/wordprocessingInk" xmlns:wne="http://schemas.microsoft.com/office/word/2006/wordml" xmlns:wps="http://schemas.microsoft.com/office/word/2010/wordprocessingShape" mc:Ignorable="w14 w15 w16se w16cid wp14">
   <w:p>
     <w:pPr>
       <w:pStyle w:val="Footer"/>
@@ -17313,7 +18279,7 @@
 </file>
 
 <file path=word/footer3.xml><?xml version="1.0" encoding="utf-8"?>
-<w:ftr xmlns:wpc="http://schemas.microsoft.com/office/word/2010/wordprocessingCanvas" xmlns:mc="http://schemas.openxmlformats.org/markup-compatibility/2006" xmlns:o="urn:schemas-microsoft-com:office:office" xmlns:r="http://schemas.openxmlformats.org/officeDocument/2006/relationships" xmlns:m="http://schemas.openxmlformats.org/officeDocument/2006/math" xmlns:v="urn:schemas-microsoft-com:vml" xmlns:wp14="http://schemas.microsoft.com/office/word/2010/wordprocessingDrawing" xmlns:wp="http://schemas.openxmlformats.org/drawingml/2006/wordprocessingDrawing" xmlns:w10="urn:schemas-microsoft-com:office:word" xmlns:w="http://schemas.openxmlformats.org/wordprocessingml/2006/main" xmlns:w14="http://schemas.microsoft.com/office/word/2010/wordml" xmlns:w15="http://schemas.microsoft.com/office/word/2012/wordml" xmlns:wpg="http://schemas.microsoft.com/office/word/2010/wordprocessingGroup" xmlns:wpi="http://schemas.microsoft.com/office/word/2010/wordprocessingInk" xmlns:wne="http://schemas.microsoft.com/office/word/2006/wordml" xmlns:wps="http://schemas.microsoft.com/office/word/2010/wordprocessingShape" mc:Ignorable="w14 w15 wp14">
+<w:ftr xmlns:wpc="http://schemas.microsoft.com/office/word/2010/wordprocessingCanvas" xmlns:cx="http://schemas.microsoft.com/office/drawing/2014/chartex" xmlns:cx1="http://schemas.microsoft.com/office/drawing/2015/9/8/chartex" xmlns:cx2="http://schemas.microsoft.com/office/drawing/2015/10/21/chartex" xmlns:cx3="http://schemas.microsoft.com/office/drawing/2016/5/9/chartex" xmlns:cx4="http://schemas.microsoft.com/office/drawing/2016/5/10/chartex" xmlns:cx5="http://schemas.microsoft.com/office/drawing/2016/5/11/chartex" xmlns:cx6="http://schemas.microsoft.com/office/drawing/2016/5/12/chartex" xmlns:cx7="http://schemas.microsoft.com/office/drawing/2016/5/13/chartex" xmlns:cx8="http://schemas.microsoft.com/office/drawing/2016/5/14/chartex" xmlns:mc="http://schemas.openxmlformats.org/markup-compatibility/2006" xmlns:aink="http://schemas.microsoft.com/office/drawing/2016/ink" xmlns:am3d="http://schemas.microsoft.com/office/drawing/2017/model3d" xmlns:o="urn:schemas-microsoft-com:office:office" xmlns:r="http://schemas.openxmlformats.org/officeDocument/2006/relationships" xmlns:m="http://schemas.openxmlformats.org/officeDocument/2006/math" xmlns:v="urn:schemas-microsoft-com:vml" xmlns:wp14="http://schemas.microsoft.com/office/word/2010/wordprocessingDrawing" xmlns:wp="http://schemas.openxmlformats.org/drawingml/2006/wordprocessingDrawing" xmlns:w10="urn:schemas-microsoft-com:office:word" xmlns:w="http://schemas.openxmlformats.org/wordprocessingml/2006/main" xmlns:w14="http://schemas.microsoft.com/office/word/2010/wordml" xmlns:w15="http://schemas.microsoft.com/office/word/2012/wordml" xmlns:w16cid="http://schemas.microsoft.com/office/word/2016/wordml/cid" xmlns:w16se="http://schemas.microsoft.com/office/word/2015/wordml/symex" xmlns:wpg="http://schemas.microsoft.com/office/word/2010/wordprocessingGroup" xmlns:wpi="http://schemas.microsoft.com/office/word/2010/wordprocessingInk" xmlns:wne="http://schemas.microsoft.com/office/word/2006/wordml" xmlns:wps="http://schemas.microsoft.com/office/word/2010/wordprocessingShape" mc:Ignorable="w14 w15 w16se w16cid wp14">
   <w:p>
     <w:pPr>
       <w:pStyle w:val="Footer"/>
@@ -17335,7 +18301,7 @@
 </file>
 
 <file path=word/footer30.xml><?xml version="1.0" encoding="utf-8"?>
-<w:ftr xmlns:wpc="http://schemas.microsoft.com/office/word/2010/wordprocessingCanvas" xmlns:mc="http://schemas.openxmlformats.org/markup-compatibility/2006" xmlns:o="urn:schemas-microsoft-com:office:office" xmlns:r="http://schemas.openxmlformats.org/officeDocument/2006/relationships" xmlns:m="http://schemas.openxmlformats.org/officeDocument/2006/math" xmlns:v="urn:schemas-microsoft-com:vml" xmlns:wp14="http://schemas.microsoft.com/office/word/2010/wordprocessingDrawing" xmlns:wp="http://schemas.openxmlformats.org/drawingml/2006/wordprocessingDrawing" xmlns:w10="urn:schemas-microsoft-com:office:word" xmlns:w="http://schemas.openxmlformats.org/wordprocessingml/2006/main" xmlns:w14="http://schemas.microsoft.com/office/word/2010/wordml" xmlns:w15="http://schemas.microsoft.com/office/word/2012/wordml" xmlns:wpg="http://schemas.microsoft.com/office/word/2010/wordprocessingGroup" xmlns:wpi="http://schemas.microsoft.com/office/word/2010/wordprocessingInk" xmlns:wne="http://schemas.microsoft.com/office/word/2006/wordml" xmlns:wps="http://schemas.microsoft.com/office/word/2010/wordprocessingShape" mc:Ignorable="w14 w15 wp14">
+<w:ftr xmlns:wpc="http://schemas.microsoft.com/office/word/2010/wordprocessingCanvas" xmlns:cx="http://schemas.microsoft.com/office/drawing/2014/chartex" xmlns:cx1="http://schemas.microsoft.com/office/drawing/2015/9/8/chartex" xmlns:cx2="http://schemas.microsoft.com/office/drawing/2015/10/21/chartex" xmlns:cx3="http://schemas.microsoft.com/office/drawing/2016/5/9/chartex" xmlns:cx4="http://schemas.microsoft.com/office/drawing/2016/5/10/chartex" xmlns:cx5="http://schemas.microsoft.com/office/drawing/2016/5/11/chartex" xmlns:cx6="http://schemas.microsoft.com/office/drawing/2016/5/12/chartex" xmlns:cx7="http://schemas.microsoft.com/office/drawing/2016/5/13/chartex" xmlns:cx8="http://schemas.microsoft.com/office/drawing/2016/5/14/chartex" xmlns:mc="http://schemas.openxmlformats.org/markup-compatibility/2006" xmlns:aink="http://schemas.microsoft.com/office/drawing/2016/ink" xmlns:am3d="http://schemas.microsoft.com/office/drawing/2017/model3d" xmlns:o="urn:schemas-microsoft-com:office:office" xmlns:r="http://schemas.openxmlformats.org/officeDocument/2006/relationships" xmlns:m="http://schemas.openxmlformats.org/officeDocument/2006/math" xmlns:v="urn:schemas-microsoft-com:vml" xmlns:wp14="http://schemas.microsoft.com/office/word/2010/wordprocessingDrawing" xmlns:wp="http://schemas.openxmlformats.org/drawingml/2006/wordprocessingDrawing" xmlns:w10="urn:schemas-microsoft-com:office:word" xmlns:w="http://schemas.openxmlformats.org/wordprocessingml/2006/main" xmlns:w14="http://schemas.microsoft.com/office/word/2010/wordml" xmlns:w15="http://schemas.microsoft.com/office/word/2012/wordml" xmlns:w16cid="http://schemas.microsoft.com/office/word/2016/wordml/cid" xmlns:w16se="http://schemas.microsoft.com/office/word/2015/wordml/symex" xmlns:wpg="http://schemas.microsoft.com/office/word/2010/wordprocessingGroup" xmlns:wpi="http://schemas.microsoft.com/office/word/2010/wordprocessingInk" xmlns:wne="http://schemas.microsoft.com/office/word/2006/wordml" xmlns:wps="http://schemas.microsoft.com/office/word/2010/wordprocessingShape" mc:Ignorable="w14 w15 w16se w16cid wp14">
   <w:p>
     <w:pPr>
       <w:pStyle w:val="Footer"/>
@@ -17357,7 +18323,7 @@
 </file>
 
 <file path=word/footer31.xml><?xml version="1.0" encoding="utf-8"?>
-<w:ftr xmlns:wpc="http://schemas.microsoft.com/office/word/2010/wordprocessingCanvas" xmlns:mc="http://schemas.openxmlformats.org/markup-compatibility/2006" xmlns:o="urn:schemas-microsoft-com:office:office" xmlns:r="http://schemas.openxmlformats.org/officeDocument/2006/relationships" xmlns:m="http://schemas.openxmlformats.org/officeDocument/2006/math" xmlns:v="urn:schemas-microsoft-com:vml" xmlns:wp14="http://schemas.microsoft.com/office/word/2010/wordprocessingDrawing" xmlns:wp="http://schemas.openxmlformats.org/drawingml/2006/wordprocessingDrawing" xmlns:w10="urn:schemas-microsoft-com:office:word" xmlns:w="http://schemas.openxmlformats.org/wordprocessingml/2006/main" xmlns:w14="http://schemas.microsoft.com/office/word/2010/wordml" xmlns:w15="http://schemas.microsoft.com/office/word/2012/wordml" xmlns:wpg="http://schemas.microsoft.com/office/word/2010/wordprocessingGroup" xmlns:wpi="http://schemas.microsoft.com/office/word/2010/wordprocessingInk" xmlns:wne="http://schemas.microsoft.com/office/word/2006/wordml" xmlns:wps="http://schemas.microsoft.com/office/word/2010/wordprocessingShape" mc:Ignorable="w14 w15 wp14">
+<w:ftr xmlns:wpc="http://schemas.microsoft.com/office/word/2010/wordprocessingCanvas" xmlns:cx="http://schemas.microsoft.com/office/drawing/2014/chartex" xmlns:cx1="http://schemas.microsoft.com/office/drawing/2015/9/8/chartex" xmlns:cx2="http://schemas.microsoft.com/office/drawing/2015/10/21/chartex" xmlns:cx3="http://schemas.microsoft.com/office/drawing/2016/5/9/chartex" xmlns:cx4="http://schemas.microsoft.com/office/drawing/2016/5/10/chartex" xmlns:cx5="http://schemas.microsoft.com/office/drawing/2016/5/11/chartex" xmlns:cx6="http://schemas.microsoft.com/office/drawing/2016/5/12/chartex" xmlns:cx7="http://schemas.microsoft.com/office/drawing/2016/5/13/chartex" xmlns:cx8="http://schemas.microsoft.com/office/drawing/2016/5/14/chartex" xmlns:mc="http://schemas.openxmlformats.org/markup-compatibility/2006" xmlns:aink="http://schemas.microsoft.com/office/drawing/2016/ink" xmlns:am3d="http://schemas.microsoft.com/office/drawing/2017/model3d" xmlns:o="urn:schemas-microsoft-com:office:office" xmlns:r="http://schemas.openxmlformats.org/officeDocument/2006/relationships" xmlns:m="http://schemas.openxmlformats.org/officeDocument/2006/math" xmlns:v="urn:schemas-microsoft-com:vml" xmlns:wp14="http://schemas.microsoft.com/office/word/2010/wordprocessingDrawing" xmlns:wp="http://schemas.openxmlformats.org/drawingml/2006/wordprocessingDrawing" xmlns:w10="urn:schemas-microsoft-com:office:word" xmlns:w="http://schemas.openxmlformats.org/wordprocessingml/2006/main" xmlns:w14="http://schemas.microsoft.com/office/word/2010/wordml" xmlns:w15="http://schemas.microsoft.com/office/word/2012/wordml" xmlns:w16cid="http://schemas.microsoft.com/office/word/2016/wordml/cid" xmlns:w16se="http://schemas.microsoft.com/office/word/2015/wordml/symex" xmlns:wpg="http://schemas.microsoft.com/office/word/2010/wordprocessingGroup" xmlns:wpi="http://schemas.microsoft.com/office/word/2010/wordprocessingInk" xmlns:wne="http://schemas.microsoft.com/office/word/2006/wordml" xmlns:wps="http://schemas.microsoft.com/office/word/2010/wordprocessingShape" mc:Ignorable="w14 w15 w16se w16cid wp14">
   <w:p>
     <w:pPr>
       <w:pStyle w:val="Footer"/>
@@ -17379,7 +18345,7 @@
 </file>
 
 <file path=word/footer32.xml><?xml version="1.0" encoding="utf-8"?>
-<w:ftr xmlns:wpc="http://schemas.microsoft.com/office/word/2010/wordprocessingCanvas" xmlns:mc="http://schemas.openxmlformats.org/markup-compatibility/2006" xmlns:o="urn:schemas-microsoft-com:office:office" xmlns:r="http://schemas.openxmlformats.org/officeDocument/2006/relationships" xmlns:m="http://schemas.openxmlformats.org/officeDocument/2006/math" xmlns:v="urn:schemas-microsoft-com:vml" xmlns:wp14="http://schemas.microsoft.com/office/word/2010/wordprocessingDrawing" xmlns:wp="http://schemas.openxmlformats.org/drawingml/2006/wordprocessingDrawing" xmlns:w10="urn:schemas-microsoft-com:office:word" xmlns:w="http://schemas.openxmlformats.org/wordprocessingml/2006/main" xmlns:w14="http://schemas.microsoft.com/office/word/2010/wordml" xmlns:w15="http://schemas.microsoft.com/office/word/2012/wordml" xmlns:wpg="http://schemas.microsoft.com/office/word/2010/wordprocessingGroup" xmlns:wpi="http://schemas.microsoft.com/office/word/2010/wordprocessingInk" xmlns:wne="http://schemas.microsoft.com/office/word/2006/wordml" xmlns:wps="http://schemas.microsoft.com/office/word/2010/wordprocessingShape" mc:Ignorable="w14 w15 wp14">
+<w:ftr xmlns:wpc="http://schemas.microsoft.com/office/word/2010/wordprocessingCanvas" xmlns:cx="http://schemas.microsoft.com/office/drawing/2014/chartex" xmlns:cx1="http://schemas.microsoft.com/office/drawing/2015/9/8/chartex" xmlns:cx2="http://schemas.microsoft.com/office/drawing/2015/10/21/chartex" xmlns:cx3="http://schemas.microsoft.com/office/drawing/2016/5/9/chartex" xmlns:cx4="http://schemas.microsoft.com/office/drawing/2016/5/10/chartex" xmlns:cx5="http://schemas.microsoft.com/office/drawing/2016/5/11/chartex" xmlns:cx6="http://schemas.microsoft.com/office/drawing/2016/5/12/chartex" xmlns:cx7="http://schemas.microsoft.com/office/drawing/2016/5/13/chartex" xmlns:cx8="http://schemas.microsoft.com/office/drawing/2016/5/14/chartex" xmlns:mc="http://schemas.openxmlformats.org/markup-compatibility/2006" xmlns:aink="http://schemas.microsoft.com/office/drawing/2016/ink" xmlns:am3d="http://schemas.microsoft.com/office/drawing/2017/model3d" xmlns:o="urn:schemas-microsoft-com:office:office" xmlns:r="http://schemas.openxmlformats.org/officeDocument/2006/relationships" xmlns:m="http://schemas.openxmlformats.org/officeDocument/2006/math" xmlns:v="urn:schemas-microsoft-com:vml" xmlns:wp14="http://schemas.microsoft.com/office/word/2010/wordprocessingDrawing" xmlns:wp="http://schemas.openxmlformats.org/drawingml/2006/wordprocessingDrawing" xmlns:w10="urn:schemas-microsoft-com:office:word" xmlns:w="http://schemas.openxmlformats.org/wordprocessingml/2006/main" xmlns:w14="http://schemas.microsoft.com/office/word/2010/wordml" xmlns:w15="http://schemas.microsoft.com/office/word/2012/wordml" xmlns:w16cid="http://schemas.microsoft.com/office/word/2016/wordml/cid" xmlns:w16se="http://schemas.microsoft.com/office/word/2015/wordml/symex" xmlns:wpg="http://schemas.microsoft.com/office/word/2010/wordprocessingGroup" xmlns:wpi="http://schemas.microsoft.com/office/word/2010/wordprocessingInk" xmlns:wne="http://schemas.microsoft.com/office/word/2006/wordml" xmlns:wps="http://schemas.microsoft.com/office/word/2010/wordprocessingShape" mc:Ignorable="w14 w15 w16se w16cid wp14">
   <w:p>
     <w:pPr>
       <w:pStyle w:val="Footer"/>
@@ -17431,7 +18397,7 @@
 </file>
 
 <file path=word/footer33.xml><?xml version="1.0" encoding="utf-8"?>
-<w:ftr xmlns:wpc="http://schemas.microsoft.com/office/word/2010/wordprocessingCanvas" xmlns:mc="http://schemas.openxmlformats.org/markup-compatibility/2006" xmlns:o="urn:schemas-microsoft-com:office:office" xmlns:r="http://schemas.openxmlformats.org/officeDocument/2006/relationships" xmlns:m="http://schemas.openxmlformats.org/officeDocument/2006/math" xmlns:v="urn:schemas-microsoft-com:vml" xmlns:wp14="http://schemas.microsoft.com/office/word/2010/wordprocessingDrawing" xmlns:wp="http://schemas.openxmlformats.org/drawingml/2006/wordprocessingDrawing" xmlns:w10="urn:schemas-microsoft-com:office:word" xmlns:w="http://schemas.openxmlformats.org/wordprocessingml/2006/main" xmlns:w14="http://schemas.microsoft.com/office/word/2010/wordml" xmlns:w15="http://schemas.microsoft.com/office/word/2012/wordml" xmlns:wpg="http://schemas.microsoft.com/office/word/2010/wordprocessingGroup" xmlns:wpi="http://schemas.microsoft.com/office/word/2010/wordprocessingInk" xmlns:wne="http://schemas.microsoft.com/office/word/2006/wordml" xmlns:wps="http://schemas.microsoft.com/office/word/2010/wordprocessingShape" mc:Ignorable="w14 w15 wp14">
+<w:ftr xmlns:wpc="http://schemas.microsoft.com/office/word/2010/wordprocessingCanvas" xmlns:cx="http://schemas.microsoft.com/office/drawing/2014/chartex" xmlns:cx1="http://schemas.microsoft.com/office/drawing/2015/9/8/chartex" xmlns:cx2="http://schemas.microsoft.com/office/drawing/2015/10/21/chartex" xmlns:cx3="http://schemas.microsoft.com/office/drawing/2016/5/9/chartex" xmlns:cx4="http://schemas.microsoft.com/office/drawing/2016/5/10/chartex" xmlns:cx5="http://schemas.microsoft.com/office/drawing/2016/5/11/chartex" xmlns:cx6="http://schemas.microsoft.com/office/drawing/2016/5/12/chartex" xmlns:cx7="http://schemas.microsoft.com/office/drawing/2016/5/13/chartex" xmlns:cx8="http://schemas.microsoft.com/office/drawing/2016/5/14/chartex" xmlns:mc="http://schemas.openxmlformats.org/markup-compatibility/2006" xmlns:aink="http://schemas.microsoft.com/office/drawing/2016/ink" xmlns:am3d="http://schemas.microsoft.com/office/drawing/2017/model3d" xmlns:o="urn:schemas-microsoft-com:office:office" xmlns:r="http://schemas.openxmlformats.org/officeDocument/2006/relationships" xmlns:m="http://schemas.openxmlformats.org/officeDocument/2006/math" xmlns:v="urn:schemas-microsoft-com:vml" xmlns:wp14="http://schemas.microsoft.com/office/word/2010/wordprocessingDrawing" xmlns:wp="http://schemas.openxmlformats.org/drawingml/2006/wordprocessingDrawing" xmlns:w10="urn:schemas-microsoft-com:office:word" xmlns:w="http://schemas.openxmlformats.org/wordprocessingml/2006/main" xmlns:w14="http://schemas.microsoft.com/office/word/2010/wordml" xmlns:w15="http://schemas.microsoft.com/office/word/2012/wordml" xmlns:w16cid="http://schemas.microsoft.com/office/word/2016/wordml/cid" xmlns:w16se="http://schemas.microsoft.com/office/word/2015/wordml/symex" xmlns:wpg="http://schemas.microsoft.com/office/word/2010/wordprocessingGroup" xmlns:wpi="http://schemas.microsoft.com/office/word/2010/wordprocessingInk" xmlns:wne="http://schemas.microsoft.com/office/word/2006/wordml" xmlns:wps="http://schemas.microsoft.com/office/word/2010/wordprocessingShape" mc:Ignorable="w14 w15 w16se w16cid wp14">
   <w:p>
     <w:pPr>
       <w:pStyle w:val="Footer"/>
@@ -17453,7 +18419,7 @@
 </file>
 
 <file path=word/footer34.xml><?xml version="1.0" encoding="utf-8"?>
-<w:ftr xmlns:wpc="http://schemas.microsoft.com/office/word/2010/wordprocessingCanvas" xmlns:mc="http://schemas.openxmlformats.org/markup-compatibility/2006" xmlns:o="urn:schemas-microsoft-com:office:office" xmlns:r="http://schemas.openxmlformats.org/officeDocument/2006/relationships" xmlns:m="http://schemas.openxmlformats.org/officeDocument/2006/math" xmlns:v="urn:schemas-microsoft-com:vml" xmlns:wp14="http://schemas.microsoft.com/office/word/2010/wordprocessingDrawing" xmlns:wp="http://schemas.openxmlformats.org/drawingml/2006/wordprocessingDrawing" xmlns:w10="urn:schemas-microsoft-com:office:word" xmlns:w="http://schemas.openxmlformats.org/wordprocessingml/2006/main" xmlns:w14="http://schemas.microsoft.com/office/word/2010/wordml" xmlns:w15="http://schemas.microsoft.com/office/word/2012/wordml" xmlns:wpg="http://schemas.microsoft.com/office/word/2010/wordprocessingGroup" xmlns:wpi="http://schemas.microsoft.com/office/word/2010/wordprocessingInk" xmlns:wne="http://schemas.microsoft.com/office/word/2006/wordml" xmlns:wps="http://schemas.microsoft.com/office/word/2010/wordprocessingShape" mc:Ignorable="w14 w15 wp14">
+<w:ftr xmlns:wpc="http://schemas.microsoft.com/office/word/2010/wordprocessingCanvas" xmlns:cx="http://schemas.microsoft.com/office/drawing/2014/chartex" xmlns:cx1="http://schemas.microsoft.com/office/drawing/2015/9/8/chartex" xmlns:cx2="http://schemas.microsoft.com/office/drawing/2015/10/21/chartex" xmlns:cx3="http://schemas.microsoft.com/office/drawing/2016/5/9/chartex" xmlns:cx4="http://schemas.microsoft.com/office/drawing/2016/5/10/chartex" xmlns:cx5="http://schemas.microsoft.com/office/drawing/2016/5/11/chartex" xmlns:cx6="http://schemas.microsoft.com/office/drawing/2016/5/12/chartex" xmlns:cx7="http://schemas.microsoft.com/office/drawing/2016/5/13/chartex" xmlns:cx8="http://schemas.microsoft.com/office/drawing/2016/5/14/chartex" xmlns:mc="http://schemas.openxmlformats.org/markup-compatibility/2006" xmlns:aink="http://schemas.microsoft.com/office/drawing/2016/ink" xmlns:am3d="http://schemas.microsoft.com/office/drawing/2017/model3d" xmlns:o="urn:schemas-microsoft-com:office:office" xmlns:r="http://schemas.openxmlformats.org/officeDocument/2006/relationships" xmlns:m="http://schemas.openxmlformats.org/officeDocument/2006/math" xmlns:v="urn:schemas-microsoft-com:vml" xmlns:wp14="http://schemas.microsoft.com/office/word/2010/wordprocessingDrawing" xmlns:wp="http://schemas.openxmlformats.org/drawingml/2006/wordprocessingDrawing" xmlns:w10="urn:schemas-microsoft-com:office:word" xmlns:w="http://schemas.openxmlformats.org/wordprocessingml/2006/main" xmlns:w14="http://schemas.microsoft.com/office/word/2010/wordml" xmlns:w15="http://schemas.microsoft.com/office/word/2012/wordml" xmlns:w16cid="http://schemas.microsoft.com/office/word/2016/wordml/cid" xmlns:w16se="http://schemas.microsoft.com/office/word/2015/wordml/symex" xmlns:wpg="http://schemas.microsoft.com/office/word/2010/wordprocessingGroup" xmlns:wpi="http://schemas.microsoft.com/office/word/2010/wordprocessingInk" xmlns:wne="http://schemas.microsoft.com/office/word/2006/wordml" xmlns:wps="http://schemas.microsoft.com/office/word/2010/wordprocessingShape" mc:Ignorable="w14 w15 w16se w16cid wp14">
   <w:p>
     <w:pPr>
       <w:pStyle w:val="Footer"/>
@@ -17475,7 +18441,7 @@
 </file>
 
 <file path=word/footer35.xml><?xml version="1.0" encoding="utf-8"?>
-<w:ftr xmlns:wpc="http://schemas.microsoft.com/office/word/2010/wordprocessingCanvas" xmlns:mc="http://schemas.openxmlformats.org/markup-compatibility/2006" xmlns:o="urn:schemas-microsoft-com:office:office" xmlns:r="http://schemas.openxmlformats.org/officeDocument/2006/relationships" xmlns:m="http://schemas.openxmlformats.org/officeDocument/2006/math" xmlns:v="urn:schemas-microsoft-com:vml" xmlns:wp14="http://schemas.microsoft.com/office/word/2010/wordprocessingDrawing" xmlns:wp="http://schemas.openxmlformats.org/drawingml/2006/wordprocessingDrawing" xmlns:w10="urn:schemas-microsoft-com:office:word" xmlns:w="http://schemas.openxmlformats.org/wordprocessingml/2006/main" xmlns:w14="http://schemas.microsoft.com/office/word/2010/wordml" xmlns:w15="http://schemas.microsoft.com/office/word/2012/wordml" xmlns:wpg="http://schemas.microsoft.com/office/word/2010/wordprocessingGroup" xmlns:wpi="http://schemas.microsoft.com/office/word/2010/wordprocessingInk" xmlns:wne="http://schemas.microsoft.com/office/word/2006/wordml" xmlns:wps="http://schemas.microsoft.com/office/word/2010/wordprocessingShape" mc:Ignorable="w14 w15 wp14">
+<w:ftr xmlns:wpc="http://schemas.microsoft.com/office/word/2010/wordprocessingCanvas" xmlns:cx="http://schemas.microsoft.com/office/drawing/2014/chartex" xmlns:cx1="http://schemas.microsoft.com/office/drawing/2015/9/8/chartex" xmlns:cx2="http://schemas.microsoft.com/office/drawing/2015/10/21/chartex" xmlns:cx3="http://schemas.microsoft.com/office/drawing/2016/5/9/chartex" xmlns:cx4="http://schemas.microsoft.com/office/drawing/2016/5/10/chartex" xmlns:cx5="http://schemas.microsoft.com/office/drawing/2016/5/11/chartex" xmlns:cx6="http://schemas.microsoft.com/office/drawing/2016/5/12/chartex" xmlns:cx7="http://schemas.microsoft.com/office/drawing/2016/5/13/chartex" xmlns:cx8="http://schemas.microsoft.com/office/drawing/2016/5/14/chartex" xmlns:mc="http://schemas.openxmlformats.org/markup-compatibility/2006" xmlns:aink="http://schemas.microsoft.com/office/drawing/2016/ink" xmlns:am3d="http://schemas.microsoft.com/office/drawing/2017/model3d" xmlns:o="urn:schemas-microsoft-com:office:office" xmlns:r="http://schemas.openxmlformats.org/officeDocument/2006/relationships" xmlns:m="http://schemas.openxmlformats.org/officeDocument/2006/math" xmlns:v="urn:schemas-microsoft-com:vml" xmlns:wp14="http://schemas.microsoft.com/office/word/2010/wordprocessingDrawing" xmlns:wp="http://schemas.openxmlformats.org/drawingml/2006/wordprocessingDrawing" xmlns:w10="urn:schemas-microsoft-com:office:word" xmlns:w="http://schemas.openxmlformats.org/wordprocessingml/2006/main" xmlns:w14="http://schemas.microsoft.com/office/word/2010/wordml" xmlns:w15="http://schemas.microsoft.com/office/word/2012/wordml" xmlns:w16cid="http://schemas.microsoft.com/office/word/2016/wordml/cid" xmlns:w16se="http://schemas.microsoft.com/office/word/2015/wordml/symex" xmlns:wpg="http://schemas.microsoft.com/office/word/2010/wordprocessingGroup" xmlns:wpi="http://schemas.microsoft.com/office/word/2010/wordprocessingInk" xmlns:wne="http://schemas.microsoft.com/office/word/2006/wordml" xmlns:wps="http://schemas.microsoft.com/office/word/2010/wordprocessingShape" mc:Ignorable="w14 w15 w16se w16cid wp14">
   <w:p>
     <w:pPr>
       <w:pStyle w:val="Footer"/>
@@ -17527,7 +18493,7 @@
 </file>
 
 <file path=word/footer36.xml><?xml version="1.0" encoding="utf-8"?>
-<w:ftr xmlns:wpc="http://schemas.microsoft.com/office/word/2010/wordprocessingCanvas" xmlns:mc="http://schemas.openxmlformats.org/markup-compatibility/2006" xmlns:o="urn:schemas-microsoft-com:office:office" xmlns:r="http://schemas.openxmlformats.org/officeDocument/2006/relationships" xmlns:m="http://schemas.openxmlformats.org/officeDocument/2006/math" xmlns:v="urn:schemas-microsoft-com:vml" xmlns:wp14="http://schemas.microsoft.com/office/word/2010/wordprocessingDrawing" xmlns:wp="http://schemas.openxmlformats.org/drawingml/2006/wordprocessingDrawing" xmlns:w10="urn:schemas-microsoft-com:office:word" xmlns:w="http://schemas.openxmlformats.org/wordprocessingml/2006/main" xmlns:w14="http://schemas.microsoft.com/office/word/2010/wordml" xmlns:w15="http://schemas.microsoft.com/office/word/2012/wordml" xmlns:wpg="http://schemas.microsoft.com/office/word/2010/wordprocessingGroup" xmlns:wpi="http://schemas.microsoft.com/office/word/2010/wordprocessingInk" xmlns:wne="http://schemas.microsoft.com/office/word/2006/wordml" xmlns:wps="http://schemas.microsoft.com/office/word/2010/wordprocessingShape" mc:Ignorable="w14 w15 wp14">
+<w:ftr xmlns:wpc="http://schemas.microsoft.com/office/word/2010/wordprocessingCanvas" xmlns:cx="http://schemas.microsoft.com/office/drawing/2014/chartex" xmlns:cx1="http://schemas.microsoft.com/office/drawing/2015/9/8/chartex" xmlns:cx2="http://schemas.microsoft.com/office/drawing/2015/10/21/chartex" xmlns:cx3="http://schemas.microsoft.com/office/drawing/2016/5/9/chartex" xmlns:cx4="http://schemas.microsoft.com/office/drawing/2016/5/10/chartex" xmlns:cx5="http://schemas.microsoft.com/office/drawing/2016/5/11/chartex" xmlns:cx6="http://schemas.microsoft.com/office/drawing/2016/5/12/chartex" xmlns:cx7="http://schemas.microsoft.com/office/drawing/2016/5/13/chartex" xmlns:cx8="http://schemas.microsoft.com/office/drawing/2016/5/14/chartex" xmlns:mc="http://schemas.openxmlformats.org/markup-compatibility/2006" xmlns:aink="http://schemas.microsoft.com/office/drawing/2016/ink" xmlns:am3d="http://schemas.microsoft.com/office/drawing/2017/model3d" xmlns:o="urn:schemas-microsoft-com:office:office" xmlns:r="http://schemas.openxmlformats.org/officeDocument/2006/relationships" xmlns:m="http://schemas.openxmlformats.org/officeDocument/2006/math" xmlns:v="urn:schemas-microsoft-com:vml" xmlns:wp14="http://schemas.microsoft.com/office/word/2010/wordprocessingDrawing" xmlns:wp="http://schemas.openxmlformats.org/drawingml/2006/wordprocessingDrawing" xmlns:w10="urn:schemas-microsoft-com:office:word" xmlns:w="http://schemas.openxmlformats.org/wordprocessingml/2006/main" xmlns:w14="http://schemas.microsoft.com/office/word/2010/wordml" xmlns:w15="http://schemas.microsoft.com/office/word/2012/wordml" xmlns:w16cid="http://schemas.microsoft.com/office/word/2016/wordml/cid" xmlns:w16se="http://schemas.microsoft.com/office/word/2015/wordml/symex" xmlns:wpg="http://schemas.microsoft.com/office/word/2010/wordprocessingGroup" xmlns:wpi="http://schemas.microsoft.com/office/word/2010/wordprocessingInk" xmlns:wne="http://schemas.microsoft.com/office/word/2006/wordml" xmlns:wps="http://schemas.microsoft.com/office/word/2010/wordprocessingShape" mc:Ignorable="w14 w15 w16se w16cid wp14">
   <w:p>
     <w:pPr>
       <w:pStyle w:val="Footer"/>
@@ -17549,7 +18515,7 @@
 </file>
 
 <file path=word/footer37.xml><?xml version="1.0" encoding="utf-8"?>
-<w:ftr xmlns:wpc="http://schemas.microsoft.com/office/word/2010/wordprocessingCanvas" xmlns:mc="http://schemas.openxmlformats.org/markup-compatibility/2006" xmlns:o="urn:schemas-microsoft-com:office:office" xmlns:r="http://schemas.openxmlformats.org/officeDocument/2006/relationships" xmlns:m="http://schemas.openxmlformats.org/officeDocument/2006/math" xmlns:v="urn:schemas-microsoft-com:vml" xmlns:wp14="http://schemas.microsoft.com/office/word/2010/wordprocessingDrawing" xmlns:wp="http://schemas.openxmlformats.org/drawingml/2006/wordprocessingDrawing" xmlns:w10="urn:schemas-microsoft-com:office:word" xmlns:w="http://schemas.openxmlformats.org/wordprocessingml/2006/main" xmlns:w14="http://schemas.microsoft.com/office/word/2010/wordml" xmlns:w15="http://schemas.microsoft.com/office/word/2012/wordml" xmlns:wpg="http://schemas.microsoft.com/office/word/2010/wordprocessingGroup" xmlns:wpi="http://schemas.microsoft.com/office/word/2010/wordprocessingInk" xmlns:wne="http://schemas.microsoft.com/office/word/2006/wordml" xmlns:wps="http://schemas.microsoft.com/office/word/2010/wordprocessingShape" mc:Ignorable="w14 w15 wp14">
+<w:ftr xmlns:wpc="http://schemas.microsoft.com/office/word/2010/wordprocessingCanvas" xmlns:cx="http://schemas.microsoft.com/office/drawing/2014/chartex" xmlns:cx1="http://schemas.microsoft.com/office/drawing/2015/9/8/chartex" xmlns:cx2="http://schemas.microsoft.com/office/drawing/2015/10/21/chartex" xmlns:cx3="http://schemas.microsoft.com/office/drawing/2016/5/9/chartex" xmlns:cx4="http://schemas.microsoft.com/office/drawing/2016/5/10/chartex" xmlns:cx5="http://schemas.microsoft.com/office/drawing/2016/5/11/chartex" xmlns:cx6="http://schemas.microsoft.com/office/drawing/2016/5/12/chartex" xmlns:cx7="http://schemas.microsoft.com/office/drawing/2016/5/13/chartex" xmlns:cx8="http://schemas.microsoft.com/office/drawing/2016/5/14/chartex" xmlns:mc="http://schemas.openxmlformats.org/markup-compatibility/2006" xmlns:aink="http://schemas.microsoft.com/office/drawing/2016/ink" xmlns:am3d="http://schemas.microsoft.com/office/drawing/2017/model3d" xmlns:o="urn:schemas-microsoft-com:office:office" xmlns:r="http://schemas.openxmlformats.org/officeDocument/2006/relationships" xmlns:m="http://schemas.openxmlformats.org/officeDocument/2006/math" xmlns:v="urn:schemas-microsoft-com:vml" xmlns:wp14="http://schemas.microsoft.com/office/word/2010/wordprocessingDrawing" xmlns:wp="http://schemas.openxmlformats.org/drawingml/2006/wordprocessingDrawing" xmlns:w10="urn:schemas-microsoft-com:office:word" xmlns:w="http://schemas.openxmlformats.org/wordprocessingml/2006/main" xmlns:w14="http://schemas.microsoft.com/office/word/2010/wordml" xmlns:w15="http://schemas.microsoft.com/office/word/2012/wordml" xmlns:w16cid="http://schemas.microsoft.com/office/word/2016/wordml/cid" xmlns:w16se="http://schemas.microsoft.com/office/word/2015/wordml/symex" xmlns:wpg="http://schemas.microsoft.com/office/word/2010/wordprocessingGroup" xmlns:wpi="http://schemas.microsoft.com/office/word/2010/wordprocessingInk" xmlns:wne="http://schemas.microsoft.com/office/word/2006/wordml" xmlns:wps="http://schemas.microsoft.com/office/word/2010/wordprocessingShape" mc:Ignorable="w14 w15 w16se w16cid wp14">
   <w:p>
     <w:pPr>
       <w:pStyle w:val="Footer"/>
@@ -17571,7 +18537,7 @@
 </file>
 
 <file path=word/footer38.xml><?xml version="1.0" encoding="utf-8"?>
-<w:ftr xmlns:wpc="http://schemas.microsoft.com/office/word/2010/wordprocessingCanvas" xmlns:mc="http://schemas.openxmlformats.org/markup-compatibility/2006" xmlns:o="urn:schemas-microsoft-com:office:office" xmlns:r="http://schemas.openxmlformats.org/officeDocument/2006/relationships" xmlns:m="http://schemas.openxmlformats.org/officeDocument/2006/math" xmlns:v="urn:schemas-microsoft-com:vml" xmlns:wp14="http://schemas.microsoft.com/office/word/2010/wordprocessingDrawing" xmlns:wp="http://schemas.openxmlformats.org/drawingml/2006/wordprocessingDrawing" xmlns:w10="urn:schemas-microsoft-com:office:word" xmlns:w="http://schemas.openxmlformats.org/wordprocessingml/2006/main" xmlns:w14="http://schemas.microsoft.com/office/word/2010/wordml" xmlns:w15="http://schemas.microsoft.com/office/word/2012/wordml" xmlns:wpg="http://schemas.microsoft.com/office/word/2010/wordprocessingGroup" xmlns:wpi="http://schemas.microsoft.com/office/word/2010/wordprocessingInk" xmlns:wne="http://schemas.microsoft.com/office/word/2006/wordml" xmlns:wps="http://schemas.microsoft.com/office/word/2010/wordprocessingShape" mc:Ignorable="w14 w15 wp14">
+<w:ftr xmlns:wpc="http://schemas.microsoft.com/office/word/2010/wordprocessingCanvas" xmlns:cx="http://schemas.microsoft.com/office/drawing/2014/chartex" xmlns:cx1="http://schemas.microsoft.com/office/drawing/2015/9/8/chartex" xmlns:cx2="http://schemas.microsoft.com/office/drawing/2015/10/21/chartex" xmlns:cx3="http://schemas.microsoft.com/office/drawing/2016/5/9/chartex" xmlns:cx4="http://schemas.microsoft.com/office/drawing/2016/5/10/chartex" xmlns:cx5="http://schemas.microsoft.com/office/drawing/2016/5/11/chartex" xmlns:cx6="http://schemas.microsoft.com/office/drawing/2016/5/12/chartex" xmlns:cx7="http://schemas.microsoft.com/office/drawing/2016/5/13/chartex" xmlns:cx8="http://schemas.microsoft.com/office/drawing/2016/5/14/chartex" xmlns:mc="http://schemas.openxmlformats.org/markup-compatibility/2006" xmlns:aink="http://schemas.microsoft.com/office/drawing/2016/ink" xmlns:am3d="http://schemas.microsoft.com/office/drawing/2017/model3d" xmlns:o="urn:schemas-microsoft-com:office:office" xmlns:r="http://schemas.openxmlformats.org/officeDocument/2006/relationships" xmlns:m="http://schemas.openxmlformats.org/officeDocument/2006/math" xmlns:v="urn:schemas-microsoft-com:vml" xmlns:wp14="http://schemas.microsoft.com/office/word/2010/wordprocessingDrawing" xmlns:wp="http://schemas.openxmlformats.org/drawingml/2006/wordprocessingDrawing" xmlns:w10="urn:schemas-microsoft-com:office:word" xmlns:w="http://schemas.openxmlformats.org/wordprocessingml/2006/main" xmlns:w14="http://schemas.microsoft.com/office/word/2010/wordml" xmlns:w15="http://schemas.microsoft.com/office/word/2012/wordml" xmlns:w16cid="http://schemas.microsoft.com/office/word/2016/wordml/cid" xmlns:w16se="http://schemas.microsoft.com/office/word/2015/wordml/symex" xmlns:wpg="http://schemas.microsoft.com/office/word/2010/wordprocessingGroup" xmlns:wpi="http://schemas.microsoft.com/office/word/2010/wordprocessingInk" xmlns:wne="http://schemas.microsoft.com/office/word/2006/wordml" xmlns:wps="http://schemas.microsoft.com/office/word/2010/wordprocessingShape" mc:Ignorable="w14 w15 w16se w16cid wp14">
   <w:p>
     <w:pPr>
       <w:pStyle w:val="Footer"/>
@@ -17623,7 +18589,7 @@
 </file>
 
 <file path=word/footer39.xml><?xml version="1.0" encoding="utf-8"?>
-<w:ftr xmlns:wpc="http://schemas.microsoft.com/office/word/2010/wordprocessingCanvas" xmlns:mc="http://schemas.openxmlformats.org/markup-compatibility/2006" xmlns:o="urn:schemas-microsoft-com:office:office" xmlns:r="http://schemas.openxmlformats.org/officeDocument/2006/relationships" xmlns:m="http://schemas.openxmlformats.org/officeDocument/2006/math" xmlns:v="urn:schemas-microsoft-com:vml" xmlns:wp14="http://schemas.microsoft.com/office/word/2010/wordprocessingDrawing" xmlns:wp="http://schemas.openxmlformats.org/drawingml/2006/wordprocessingDrawing" xmlns:w10="urn:schemas-microsoft-com:office:word" xmlns:w="http://schemas.openxmlformats.org/wordprocessingml/2006/main" xmlns:w14="http://schemas.microsoft.com/office/word/2010/wordml" xmlns:w15="http://schemas.microsoft.com/office/word/2012/wordml" xmlns:wpg="http://schemas.microsoft.com/office/word/2010/wordprocessingGroup" xmlns:wpi="http://schemas.microsoft.com/office/word/2010/wordprocessingInk" xmlns:wne="http://schemas.microsoft.com/office/word/2006/wordml" xmlns:wps="http://schemas.microsoft.com/office/word/2010/wordprocessingShape" mc:Ignorable="w14 w15 wp14">
+<w:ftr xmlns:wpc="http://schemas.microsoft.com/office/word/2010/wordprocessingCanvas" xmlns:cx="http://schemas.microsoft.com/office/drawing/2014/chartex" xmlns:cx1="http://schemas.microsoft.com/office/drawing/2015/9/8/chartex" xmlns:cx2="http://schemas.microsoft.com/office/drawing/2015/10/21/chartex" xmlns:cx3="http://schemas.microsoft.com/office/drawing/2016/5/9/chartex" xmlns:cx4="http://schemas.microsoft.com/office/drawing/2016/5/10/chartex" xmlns:cx5="http://schemas.microsoft.com/office/drawing/2016/5/11/chartex" xmlns:cx6="http://schemas.microsoft.com/office/drawing/2016/5/12/chartex" xmlns:cx7="http://schemas.microsoft.com/office/drawing/2016/5/13/chartex" xmlns:cx8="http://schemas.microsoft.com/office/drawing/2016/5/14/chartex" xmlns:mc="http://schemas.openxmlformats.org/markup-compatibility/2006" xmlns:aink="http://schemas.microsoft.com/office/drawing/2016/ink" xmlns:am3d="http://schemas.microsoft.com/office/drawing/2017/model3d" xmlns:o="urn:schemas-microsoft-com:office:office" xmlns:r="http://schemas.openxmlformats.org/officeDocument/2006/relationships" xmlns:m="http://schemas.openxmlformats.org/officeDocument/2006/math" xmlns:v="urn:schemas-microsoft-com:vml" xmlns:wp14="http://schemas.microsoft.com/office/word/2010/wordprocessingDrawing" xmlns:wp="http://schemas.openxmlformats.org/drawingml/2006/wordprocessingDrawing" xmlns:w10="urn:schemas-microsoft-com:office:word" xmlns:w="http://schemas.openxmlformats.org/wordprocessingml/2006/main" xmlns:w14="http://schemas.microsoft.com/office/word/2010/wordml" xmlns:w15="http://schemas.microsoft.com/office/word/2012/wordml" xmlns:w16cid="http://schemas.microsoft.com/office/word/2016/wordml/cid" xmlns:w16se="http://schemas.microsoft.com/office/word/2015/wordml/symex" xmlns:wpg="http://schemas.microsoft.com/office/word/2010/wordprocessingGroup" xmlns:wpi="http://schemas.microsoft.com/office/word/2010/wordprocessingInk" xmlns:wne="http://schemas.microsoft.com/office/word/2006/wordml" xmlns:wps="http://schemas.microsoft.com/office/word/2010/wordprocessingShape" mc:Ignorable="w14 w15 w16se w16cid wp14">
   <w:p>
     <w:pPr>
       <w:pStyle w:val="Footer"/>
@@ -17645,7 +18611,7 @@
 </file>
 
 <file path=word/footer4.xml><?xml version="1.0" encoding="utf-8"?>
-<w:ftr xmlns:wpc="http://schemas.microsoft.com/office/word/2010/wordprocessingCanvas" xmlns:mc="http://schemas.openxmlformats.org/markup-compatibility/2006" xmlns:o="urn:schemas-microsoft-com:office:office" xmlns:r="http://schemas.openxmlformats.org/officeDocument/2006/relationships" xmlns:m="http://schemas.openxmlformats.org/officeDocument/2006/math" xmlns:v="urn:schemas-microsoft-com:vml" xmlns:wp14="http://schemas.microsoft.com/office/word/2010/wordprocessingDrawing" xmlns:wp="http://schemas.openxmlformats.org/drawingml/2006/wordprocessingDrawing" xmlns:w10="urn:schemas-microsoft-com:office:word" xmlns:w="http://schemas.openxmlformats.org/wordprocessingml/2006/main" xmlns:w14="http://schemas.microsoft.com/office/word/2010/wordml" xmlns:w15="http://schemas.microsoft.com/office/word/2012/wordml" xmlns:wpg="http://schemas.microsoft.com/office/word/2010/wordprocessingGroup" xmlns:wpi="http://schemas.microsoft.com/office/word/2010/wordprocessingInk" xmlns:wne="http://schemas.microsoft.com/office/word/2006/wordml" xmlns:wps="http://schemas.microsoft.com/office/word/2010/wordprocessingShape" mc:Ignorable="w14 w15 wp14">
+<w:ftr xmlns:wpc="http://schemas.microsoft.com/office/word/2010/wordprocessingCanvas" xmlns:cx="http://schemas.microsoft.com/office/drawing/2014/chartex" xmlns:cx1="http://schemas.microsoft.com/office/drawing/2015/9/8/chartex" xmlns:cx2="http://schemas.microsoft.com/office/drawing/2015/10/21/chartex" xmlns:cx3="http://schemas.microsoft.com/office/drawing/2016/5/9/chartex" xmlns:cx4="http://schemas.microsoft.com/office/drawing/2016/5/10/chartex" xmlns:cx5="http://schemas.microsoft.com/office/drawing/2016/5/11/chartex" xmlns:cx6="http://schemas.microsoft.com/office/drawing/2016/5/12/chartex" xmlns:cx7="http://schemas.microsoft.com/office/drawing/2016/5/13/chartex" xmlns:cx8="http://schemas.microsoft.com/office/drawing/2016/5/14/chartex" xmlns:mc="http://schemas.openxmlformats.org/markup-compatibility/2006" xmlns:aink="http://schemas.microsoft.com/office/drawing/2016/ink" xmlns:am3d="http://schemas.microsoft.com/office/drawing/2017/model3d" xmlns:o="urn:schemas-microsoft-com:office:office" xmlns:r="http://schemas.openxmlformats.org/officeDocument/2006/relationships" xmlns:m="http://schemas.openxmlformats.org/officeDocument/2006/math" xmlns:v="urn:schemas-microsoft-com:vml" xmlns:wp14="http://schemas.microsoft.com/office/word/2010/wordprocessingDrawing" xmlns:wp="http://schemas.openxmlformats.org/drawingml/2006/wordprocessingDrawing" xmlns:w10="urn:schemas-microsoft-com:office:word" xmlns:w="http://schemas.openxmlformats.org/wordprocessingml/2006/main" xmlns:w14="http://schemas.microsoft.com/office/word/2010/wordml" xmlns:w15="http://schemas.microsoft.com/office/word/2012/wordml" xmlns:w16cid="http://schemas.microsoft.com/office/word/2016/wordml/cid" xmlns:w16se="http://schemas.microsoft.com/office/word/2015/wordml/symex" xmlns:wpg="http://schemas.microsoft.com/office/word/2010/wordprocessingGroup" xmlns:wpi="http://schemas.microsoft.com/office/word/2010/wordprocessingInk" xmlns:wne="http://schemas.microsoft.com/office/word/2006/wordml" xmlns:wps="http://schemas.microsoft.com/office/word/2010/wordprocessingShape" mc:Ignorable="w14 w15 w16se w16cid wp14">
   <w:p>
     <w:pPr>
       <w:pStyle w:val="Footer"/>
@@ -17667,7 +18633,7 @@
 </file>
 
 <file path=word/footer40.xml><?xml version="1.0" encoding="utf-8"?>
-<w:ftr xmlns:wpc="http://schemas.microsoft.com/office/word/2010/wordprocessingCanvas" xmlns:mc="http://schemas.openxmlformats.org/markup-compatibility/2006" xmlns:o="urn:schemas-microsoft-com:office:office" xmlns:r="http://schemas.openxmlformats.org/officeDocument/2006/relationships" xmlns:m="http://schemas.openxmlformats.org/officeDocument/2006/math" xmlns:v="urn:schemas-microsoft-com:vml" xmlns:wp14="http://schemas.microsoft.com/office/word/2010/wordprocessingDrawing" xmlns:wp="http://schemas.openxmlformats.org/drawingml/2006/wordprocessingDrawing" xmlns:w10="urn:schemas-microsoft-com:office:word" xmlns:w="http://schemas.openxmlformats.org/wordprocessingml/2006/main" xmlns:w14="http://schemas.microsoft.com/office/word/2010/wordml" xmlns:w15="http://schemas.microsoft.com/office/word/2012/wordml" xmlns:wpg="http://schemas.microsoft.com/office/word/2010/wordprocessingGroup" xmlns:wpi="http://schemas.microsoft.com/office/word/2010/wordprocessingInk" xmlns:wne="http://schemas.microsoft.com/office/word/2006/wordml" xmlns:wps="http://schemas.microsoft.com/office/word/2010/wordprocessingShape" mc:Ignorable="w14 w15 wp14">
+<w:ftr xmlns:wpc="http://schemas.microsoft.com/office/word/2010/wordprocessingCanvas" xmlns:cx="http://schemas.microsoft.com/office/drawing/2014/chartex" xmlns:cx1="http://schemas.microsoft.com/office/drawing/2015/9/8/chartex" xmlns:cx2="http://schemas.microsoft.com/office/drawing/2015/10/21/chartex" xmlns:cx3="http://schemas.microsoft.com/office/drawing/2016/5/9/chartex" xmlns:cx4="http://schemas.microsoft.com/office/drawing/2016/5/10/chartex" xmlns:cx5="http://schemas.microsoft.com/office/drawing/2016/5/11/chartex" xmlns:cx6="http://schemas.microsoft.com/office/drawing/2016/5/12/chartex" xmlns:cx7="http://schemas.microsoft.com/office/drawing/2016/5/13/chartex" xmlns:cx8="http://schemas.microsoft.com/office/drawing/2016/5/14/chartex" xmlns:mc="http://schemas.openxmlformats.org/markup-compatibility/2006" xmlns:aink="http://schemas.microsoft.com/office/drawing/2016/ink" xmlns:am3d="http://schemas.microsoft.com/office/drawing/2017/model3d" xmlns:o="urn:schemas-microsoft-com:office:office" xmlns:r="http://schemas.openxmlformats.org/officeDocument/2006/relationships" xmlns:m="http://schemas.openxmlformats.org/officeDocument/2006/math" xmlns:v="urn:schemas-microsoft-com:vml" xmlns:wp14="http://schemas.microsoft.com/office/word/2010/wordprocessingDrawing" xmlns:wp="http://schemas.openxmlformats.org/drawingml/2006/wordprocessingDrawing" xmlns:w10="urn:schemas-microsoft-com:office:word" xmlns:w="http://schemas.openxmlformats.org/wordprocessingml/2006/main" xmlns:w14="http://schemas.microsoft.com/office/word/2010/wordml" xmlns:w15="http://schemas.microsoft.com/office/word/2012/wordml" xmlns:w16cid="http://schemas.microsoft.com/office/word/2016/wordml/cid" xmlns:w16se="http://schemas.microsoft.com/office/word/2015/wordml/symex" xmlns:wpg="http://schemas.microsoft.com/office/word/2010/wordprocessingGroup" xmlns:wpi="http://schemas.microsoft.com/office/word/2010/wordprocessingInk" xmlns:wne="http://schemas.microsoft.com/office/word/2006/wordml" xmlns:wps="http://schemas.microsoft.com/office/word/2010/wordprocessingShape" mc:Ignorable="w14 w15 w16se w16cid wp14">
   <w:p>
     <w:pPr>
       <w:pStyle w:val="Footer"/>
@@ -17689,7 +18655,7 @@
 </file>
 
 <file path=word/footer41.xml><?xml version="1.0" encoding="utf-8"?>
-<w:ftr xmlns:wpc="http://schemas.microsoft.com/office/word/2010/wordprocessingCanvas" xmlns:mc="http://schemas.openxmlformats.org/markup-compatibility/2006" xmlns:o="urn:schemas-microsoft-com:office:office" xmlns:r="http://schemas.openxmlformats.org/officeDocument/2006/relationships" xmlns:m="http://schemas.openxmlformats.org/officeDocument/2006/math" xmlns:v="urn:schemas-microsoft-com:vml" xmlns:wp14="http://schemas.microsoft.com/office/word/2010/wordprocessingDrawing" xmlns:wp="http://schemas.openxmlformats.org/drawingml/2006/wordprocessingDrawing" xmlns:w10="urn:schemas-microsoft-com:office:word" xmlns:w="http://schemas.openxmlformats.org/wordprocessingml/2006/main" xmlns:w14="http://schemas.microsoft.com/office/word/2010/wordml" xmlns:w15="http://schemas.microsoft.com/office/word/2012/wordml" xmlns:wpg="http://schemas.microsoft.com/office/word/2010/wordprocessingGroup" xmlns:wpi="http://schemas.microsoft.com/office/word/2010/wordprocessingInk" xmlns:wne="http://schemas.microsoft.com/office/word/2006/wordml" xmlns:wps="http://schemas.microsoft.com/office/word/2010/wordprocessingShape" mc:Ignorable="w14 w15 wp14">
+<w:ftr xmlns:wpc="http://schemas.microsoft.com/office/word/2010/wordprocessingCanvas" xmlns:cx="http://schemas.microsoft.com/office/drawing/2014/chartex" xmlns:cx1="http://schemas.microsoft.com/office/drawing/2015/9/8/chartex" xmlns:cx2="http://schemas.microsoft.com/office/drawing/2015/10/21/chartex" xmlns:cx3="http://schemas.microsoft.com/office/drawing/2016/5/9/chartex" xmlns:cx4="http://schemas.microsoft.com/office/drawing/2016/5/10/chartex" xmlns:cx5="http://schemas.microsoft.com/office/drawing/2016/5/11/chartex" xmlns:cx6="http://schemas.microsoft.com/office/drawing/2016/5/12/chartex" xmlns:cx7="http://schemas.microsoft.com/office/drawing/2016/5/13/chartex" xmlns:cx8="http://schemas.microsoft.com/office/drawing/2016/5/14/chartex" xmlns:mc="http://schemas.openxmlformats.org/markup-compatibility/2006" xmlns:aink="http://schemas.microsoft.com/office/drawing/2016/ink" xmlns:am3d="http://schemas.microsoft.com/office/drawing/2017/model3d" xmlns:o="urn:schemas-microsoft-com:office:office" xmlns:r="http://schemas.openxmlformats.org/officeDocument/2006/relationships" xmlns:m="http://schemas.openxmlformats.org/officeDocument/2006/math" xmlns:v="urn:schemas-microsoft-com:vml" xmlns:wp14="http://schemas.microsoft.com/office/word/2010/wordprocessingDrawing" xmlns:wp="http://schemas.openxmlformats.org/drawingml/2006/wordprocessingDrawing" xmlns:w10="urn:schemas-microsoft-com:office:word" xmlns:w="http://schemas.openxmlformats.org/wordprocessingml/2006/main" xmlns:w14="http://schemas.microsoft.com/office/word/2010/wordml" xmlns:w15="http://schemas.microsoft.com/office/word/2012/wordml" xmlns:w16cid="http://schemas.microsoft.com/office/word/2016/wordml/cid" xmlns:w16se="http://schemas.microsoft.com/office/word/2015/wordml/symex" xmlns:wpg="http://schemas.microsoft.com/office/word/2010/wordprocessingGroup" xmlns:wpi="http://schemas.microsoft.com/office/word/2010/wordprocessingInk" xmlns:wne="http://schemas.microsoft.com/office/word/2006/wordml" xmlns:wps="http://schemas.microsoft.com/office/word/2010/wordprocessingShape" mc:Ignorable="w14 w15 w16se w16cid wp14">
   <w:p>
     <w:pPr>
       <w:pStyle w:val="Footer"/>
@@ -17741,7 +18707,7 @@
 </file>
 
 <file path=word/footer42.xml><?xml version="1.0" encoding="utf-8"?>
-<w:ftr xmlns:wpc="http://schemas.microsoft.com/office/word/2010/wordprocessingCanvas" xmlns:mc="http://schemas.openxmlformats.org/markup-compatibility/2006" xmlns:o="urn:schemas-microsoft-com:office:office" xmlns:r="http://schemas.openxmlformats.org/officeDocument/2006/relationships" xmlns:m="http://schemas.openxmlformats.org/officeDocument/2006/math" xmlns:v="urn:schemas-microsoft-com:vml" xmlns:wp14="http://schemas.microsoft.com/office/word/2010/wordprocessingDrawing" xmlns:wp="http://schemas.openxmlformats.org/drawingml/2006/wordprocessingDrawing" xmlns:w10="urn:schemas-microsoft-com:office:word" xmlns:w="http://schemas.openxmlformats.org/wordprocessingml/2006/main" xmlns:w14="http://schemas.microsoft.com/office/word/2010/wordml" xmlns:w15="http://schemas.microsoft.com/office/word/2012/wordml" xmlns:wpg="http://schemas.microsoft.com/office/word/2010/wordprocessingGroup" xmlns:wpi="http://schemas.microsoft.com/office/word/2010/wordprocessingInk" xmlns:wne="http://schemas.microsoft.com/office/word/2006/wordml" xmlns:wps="http://schemas.microsoft.com/office/word/2010/wordprocessingShape" mc:Ignorable="w14 w15 wp14">
+<w:ftr xmlns:wpc="http://schemas.microsoft.com/office/word/2010/wordprocessingCanvas" xmlns:cx="http://schemas.microsoft.com/office/drawing/2014/chartex" xmlns:cx1="http://schemas.microsoft.com/office/drawing/2015/9/8/chartex" xmlns:cx2="http://schemas.microsoft.com/office/drawing/2015/10/21/chartex" xmlns:cx3="http://schemas.microsoft.com/office/drawing/2016/5/9/chartex" xmlns:cx4="http://schemas.microsoft.com/office/drawing/2016/5/10/chartex" xmlns:cx5="http://schemas.microsoft.com/office/drawing/2016/5/11/chartex" xmlns:cx6="http://schemas.microsoft.com/office/drawing/2016/5/12/chartex" xmlns:cx7="http://schemas.microsoft.com/office/drawing/2016/5/13/chartex" xmlns:cx8="http://schemas.microsoft.com/office/drawing/2016/5/14/chartex" xmlns:mc="http://schemas.openxmlformats.org/markup-compatibility/2006" xmlns:aink="http://schemas.microsoft.com/office/drawing/2016/ink" xmlns:am3d="http://schemas.microsoft.com/office/drawing/2017/model3d" xmlns:o="urn:schemas-microsoft-com:office:office" xmlns:r="http://schemas.openxmlformats.org/officeDocument/2006/relationships" xmlns:m="http://schemas.openxmlformats.org/officeDocument/2006/math" xmlns:v="urn:schemas-microsoft-com:vml" xmlns:wp14="http://schemas.microsoft.com/office/word/2010/wordprocessingDrawing" xmlns:wp="http://schemas.openxmlformats.org/drawingml/2006/wordprocessingDrawing" xmlns:w10="urn:schemas-microsoft-com:office:word" xmlns:w="http://schemas.openxmlformats.org/wordprocessingml/2006/main" xmlns:w14="http://schemas.microsoft.com/office/word/2010/wordml" xmlns:w15="http://schemas.microsoft.com/office/word/2012/wordml" xmlns:w16cid="http://schemas.microsoft.com/office/word/2016/wordml/cid" xmlns:w16se="http://schemas.microsoft.com/office/word/2015/wordml/symex" xmlns:wpg="http://schemas.microsoft.com/office/word/2010/wordprocessingGroup" xmlns:wpi="http://schemas.microsoft.com/office/word/2010/wordprocessingInk" xmlns:wne="http://schemas.microsoft.com/office/word/2006/wordml" xmlns:wps="http://schemas.microsoft.com/office/word/2010/wordprocessingShape" mc:Ignorable="w14 w15 w16se w16cid wp14">
   <w:p>
     <w:pPr>
       <w:pStyle w:val="Footer"/>
@@ -17763,7 +18729,7 @@
 </file>
 
 <file path=word/footer43.xml><?xml version="1.0" encoding="utf-8"?>
-<w:ftr xmlns:wpc="http://schemas.microsoft.com/office/word/2010/wordprocessingCanvas" xmlns:mc="http://schemas.openxmlformats.org/markup-compatibility/2006" xmlns:o="urn:schemas-microsoft-com:office:office" xmlns:r="http://schemas.openxmlformats.org/officeDocument/2006/relationships" xmlns:m="http://schemas.openxmlformats.org/officeDocument/2006/math" xmlns:v="urn:schemas-microsoft-com:vml" xmlns:wp14="http://schemas.microsoft.com/office/word/2010/wordprocessingDrawing" xmlns:wp="http://schemas.openxmlformats.org/drawingml/2006/wordprocessingDrawing" xmlns:w10="urn:schemas-microsoft-com:office:word" xmlns:w="http://schemas.openxmlformats.org/wordprocessingml/2006/main" xmlns:w14="http://schemas.microsoft.com/office/word/2010/wordml" xmlns:w15="http://schemas.microsoft.com/office/word/2012/wordml" xmlns:wpg="http://schemas.microsoft.com/office/word/2010/wordprocessingGroup" xmlns:wpi="http://schemas.microsoft.com/office/word/2010/wordprocessingInk" xmlns:wne="http://schemas.microsoft.com/office/word/2006/wordml" xmlns:wps="http://schemas.microsoft.com/office/word/2010/wordprocessingShape" mc:Ignorable="w14 w15 wp14">
+<w:ftr xmlns:wpc="http://schemas.microsoft.com/office/word/2010/wordprocessingCanvas" xmlns:cx="http://schemas.microsoft.com/office/drawing/2014/chartex" xmlns:cx1="http://schemas.microsoft.com/office/drawing/2015/9/8/chartex" xmlns:cx2="http://schemas.microsoft.com/office/drawing/2015/10/21/chartex" xmlns:cx3="http://schemas.microsoft.com/office/drawing/2016/5/9/chartex" xmlns:cx4="http://schemas.microsoft.com/office/drawing/2016/5/10/chartex" xmlns:cx5="http://schemas.microsoft.com/office/drawing/2016/5/11/chartex" xmlns:cx6="http://schemas.microsoft.com/office/drawing/2016/5/12/chartex" xmlns:cx7="http://schemas.microsoft.com/office/drawing/2016/5/13/chartex" xmlns:cx8="http://schemas.microsoft.com/office/drawing/2016/5/14/chartex" xmlns:mc="http://schemas.openxmlformats.org/markup-compatibility/2006" xmlns:aink="http://schemas.microsoft.com/office/drawing/2016/ink" xmlns:am3d="http://schemas.microsoft.com/office/drawing/2017/model3d" xmlns:o="urn:schemas-microsoft-com:office:office" xmlns:r="http://schemas.openxmlformats.org/officeDocument/2006/relationships" xmlns:m="http://schemas.openxmlformats.org/officeDocument/2006/math" xmlns:v="urn:schemas-microsoft-com:vml" xmlns:wp14="http://schemas.microsoft.com/office/word/2010/wordprocessingDrawing" xmlns:wp="http://schemas.openxmlformats.org/drawingml/2006/wordprocessingDrawing" xmlns:w10="urn:schemas-microsoft-com:office:word" xmlns:w="http://schemas.openxmlformats.org/wordprocessingml/2006/main" xmlns:w14="http://schemas.microsoft.com/office/word/2010/wordml" xmlns:w15="http://schemas.microsoft.com/office/word/2012/wordml" xmlns:w16cid="http://schemas.microsoft.com/office/word/2016/wordml/cid" xmlns:w16se="http://schemas.microsoft.com/office/word/2015/wordml/symex" xmlns:wpg="http://schemas.microsoft.com/office/word/2010/wordprocessingGroup" xmlns:wpi="http://schemas.microsoft.com/office/word/2010/wordprocessingInk" xmlns:wne="http://schemas.microsoft.com/office/word/2006/wordml" xmlns:wps="http://schemas.microsoft.com/office/word/2010/wordprocessingShape" mc:Ignorable="w14 w15 w16se w16cid wp14">
   <w:p>
     <w:pPr>
       <w:pStyle w:val="Footer"/>
@@ -17786,7 +18752,7 @@
 </file>
 
 <file path=word/footer44.xml><?xml version="1.0" encoding="utf-8"?>
-<w:ftr xmlns:wpc="http://schemas.microsoft.com/office/word/2010/wordprocessingCanvas" xmlns:mc="http://schemas.openxmlformats.org/markup-compatibility/2006" xmlns:o="urn:schemas-microsoft-com:office:office" xmlns:r="http://schemas.openxmlformats.org/officeDocument/2006/relationships" xmlns:m="http://schemas.openxmlformats.org/officeDocument/2006/math" xmlns:v="urn:schemas-microsoft-com:vml" xmlns:wp14="http://schemas.microsoft.com/office/word/2010/wordprocessingDrawing" xmlns:wp="http://schemas.openxmlformats.org/drawingml/2006/wordprocessingDrawing" xmlns:w10="urn:schemas-microsoft-com:office:word" xmlns:w="http://schemas.openxmlformats.org/wordprocessingml/2006/main" xmlns:w14="http://schemas.microsoft.com/office/word/2010/wordml" xmlns:w15="http://schemas.microsoft.com/office/word/2012/wordml" xmlns:wpg="http://schemas.microsoft.com/office/word/2010/wordprocessingGroup" xmlns:wpi="http://schemas.microsoft.com/office/word/2010/wordprocessingInk" xmlns:wne="http://schemas.microsoft.com/office/word/2006/wordml" xmlns:wps="http://schemas.microsoft.com/office/word/2010/wordprocessingShape" mc:Ignorable="w14 w15 wp14">
+<w:ftr xmlns:wpc="http://schemas.microsoft.com/office/word/2010/wordprocessingCanvas" xmlns:cx="http://schemas.microsoft.com/office/drawing/2014/chartex" xmlns:cx1="http://schemas.microsoft.com/office/drawing/2015/9/8/chartex" xmlns:cx2="http://schemas.microsoft.com/office/drawing/2015/10/21/chartex" xmlns:cx3="http://schemas.microsoft.com/office/drawing/2016/5/9/chartex" xmlns:cx4="http://schemas.microsoft.com/office/drawing/2016/5/10/chartex" xmlns:cx5="http://schemas.microsoft.com/office/drawing/2016/5/11/chartex" xmlns:cx6="http://schemas.microsoft.com/office/drawing/2016/5/12/chartex" xmlns:cx7="http://schemas.microsoft.com/office/drawing/2016/5/13/chartex" xmlns:cx8="http://schemas.microsoft.com/office/drawing/2016/5/14/chartex" xmlns:mc="http://schemas.openxmlformats.org/markup-compatibility/2006" xmlns:aink="http://schemas.microsoft.com/office/drawing/2016/ink" xmlns:am3d="http://schemas.microsoft.com/office/drawing/2017/model3d" xmlns:o="urn:schemas-microsoft-com:office:office" xmlns:r="http://schemas.openxmlformats.org/officeDocument/2006/relationships" xmlns:m="http://schemas.openxmlformats.org/officeDocument/2006/math" xmlns:v="urn:schemas-microsoft-com:vml" xmlns:wp14="http://schemas.microsoft.com/office/word/2010/wordprocessingDrawing" xmlns:wp="http://schemas.openxmlformats.org/drawingml/2006/wordprocessingDrawing" xmlns:w10="urn:schemas-microsoft-com:office:word" xmlns:w="http://schemas.openxmlformats.org/wordprocessingml/2006/main" xmlns:w14="http://schemas.microsoft.com/office/word/2010/wordml" xmlns:w15="http://schemas.microsoft.com/office/word/2012/wordml" xmlns:w16cid="http://schemas.microsoft.com/office/word/2016/wordml/cid" xmlns:w16se="http://schemas.microsoft.com/office/word/2015/wordml/symex" xmlns:wpg="http://schemas.microsoft.com/office/word/2010/wordprocessingGroup" xmlns:wpi="http://schemas.microsoft.com/office/word/2010/wordprocessingInk" xmlns:wne="http://schemas.microsoft.com/office/word/2006/wordml" xmlns:wps="http://schemas.microsoft.com/office/word/2010/wordprocessingShape" mc:Ignorable="w14 w15 w16se w16cid wp14">
   <w:p>
     <w:pPr>
       <w:pStyle w:val="Footer"/>
@@ -17839,7 +18805,7 @@
 </file>
 
 <file path=word/footer45.xml><?xml version="1.0" encoding="utf-8"?>
-<w:ftr xmlns:wpc="http://schemas.microsoft.com/office/word/2010/wordprocessingCanvas" xmlns:mc="http://schemas.openxmlformats.org/markup-compatibility/2006" xmlns:o="urn:schemas-microsoft-com:office:office" xmlns:r="http://schemas.openxmlformats.org/officeDocument/2006/relationships" xmlns:m="http://schemas.openxmlformats.org/officeDocument/2006/math" xmlns:v="urn:schemas-microsoft-com:vml" xmlns:wp14="http://schemas.microsoft.com/office/word/2010/wordprocessingDrawing" xmlns:wp="http://schemas.openxmlformats.org/drawingml/2006/wordprocessingDrawing" xmlns:w10="urn:schemas-microsoft-com:office:word" xmlns:w="http://schemas.openxmlformats.org/wordprocessingml/2006/main" xmlns:w14="http://schemas.microsoft.com/office/word/2010/wordml" xmlns:w15="http://schemas.microsoft.com/office/word/2012/wordml" xmlns:wpg="http://schemas.microsoft.com/office/word/2010/wordprocessingGroup" xmlns:wpi="http://schemas.microsoft.com/office/word/2010/wordprocessingInk" xmlns:wne="http://schemas.microsoft.com/office/word/2006/wordml" xmlns:wps="http://schemas.microsoft.com/office/word/2010/wordprocessingShape" mc:Ignorable="w14 w15 wp14">
+<w:ftr xmlns:wpc="http://schemas.microsoft.com/office/word/2010/wordprocessingCanvas" xmlns:cx="http://schemas.microsoft.com/office/drawing/2014/chartex" xmlns:cx1="http://schemas.microsoft.com/office/drawing/2015/9/8/chartex" xmlns:cx2="http://schemas.microsoft.com/office/drawing/2015/10/21/chartex" xmlns:cx3="http://schemas.microsoft.com/office/drawing/2016/5/9/chartex" xmlns:cx4="http://schemas.microsoft.com/office/drawing/2016/5/10/chartex" xmlns:cx5="http://schemas.microsoft.com/office/drawing/2016/5/11/chartex" xmlns:cx6="http://schemas.microsoft.com/office/drawing/2016/5/12/chartex" xmlns:cx7="http://schemas.microsoft.com/office/drawing/2016/5/13/chartex" xmlns:cx8="http://schemas.microsoft.com/office/drawing/2016/5/14/chartex" xmlns:mc="http://schemas.openxmlformats.org/markup-compatibility/2006" xmlns:aink="http://schemas.microsoft.com/office/drawing/2016/ink" xmlns:am3d="http://schemas.microsoft.com/office/drawing/2017/model3d" xmlns:o="urn:schemas-microsoft-com:office:office" xmlns:r="http://schemas.openxmlformats.org/officeDocument/2006/relationships" xmlns:m="http://schemas.openxmlformats.org/officeDocument/2006/math" xmlns:v="urn:schemas-microsoft-com:vml" xmlns:wp14="http://schemas.microsoft.com/office/word/2010/wordprocessingDrawing" xmlns:wp="http://schemas.openxmlformats.org/drawingml/2006/wordprocessingDrawing" xmlns:w10="urn:schemas-microsoft-com:office:word" xmlns:w="http://schemas.openxmlformats.org/wordprocessingml/2006/main" xmlns:w14="http://schemas.microsoft.com/office/word/2010/wordml" xmlns:w15="http://schemas.microsoft.com/office/word/2012/wordml" xmlns:w16cid="http://schemas.microsoft.com/office/word/2016/wordml/cid" xmlns:w16se="http://schemas.microsoft.com/office/word/2015/wordml/symex" xmlns:wpg="http://schemas.microsoft.com/office/word/2010/wordprocessingGroup" xmlns:wpi="http://schemas.microsoft.com/office/word/2010/wordprocessingInk" xmlns:wne="http://schemas.microsoft.com/office/word/2006/wordml" xmlns:wps="http://schemas.microsoft.com/office/word/2010/wordprocessingShape" mc:Ignorable="w14 w15 w16se w16cid wp14">
   <w:p>
     <w:pPr>
       <w:pStyle w:val="Footer"/>
@@ -17861,7 +18827,7 @@
 </file>
 
 <file path=word/footer46.xml><?xml version="1.0" encoding="utf-8"?>
-<w:ftr xmlns:wpc="http://schemas.microsoft.com/office/word/2010/wordprocessingCanvas" xmlns:mc="http://schemas.openxmlformats.org/markup-compatibility/2006" xmlns:o="urn:schemas-microsoft-com:office:office" xmlns:r="http://schemas.openxmlformats.org/officeDocument/2006/relationships" xmlns:m="http://schemas.openxmlformats.org/officeDocument/2006/math" xmlns:v="urn:schemas-microsoft-com:vml" xmlns:wp14="http://schemas.microsoft.com/office/word/2010/wordprocessingDrawing" xmlns:wp="http://schemas.openxmlformats.org/drawingml/2006/wordprocessingDrawing" xmlns:w10="urn:schemas-microsoft-com:office:word" xmlns:w="http://schemas.openxmlformats.org/wordprocessingml/2006/main" xmlns:w14="http://schemas.microsoft.com/office/word/2010/wordml" xmlns:w15="http://schemas.microsoft.com/office/word/2012/wordml" xmlns:wpg="http://schemas.microsoft.com/office/word/2010/wordprocessingGroup" xmlns:wpi="http://schemas.microsoft.com/office/word/2010/wordprocessingInk" xmlns:wne="http://schemas.microsoft.com/office/word/2006/wordml" xmlns:wps="http://schemas.microsoft.com/office/word/2010/wordprocessingShape" mc:Ignorable="w14 w15 wp14">
+<w:ftr xmlns:wpc="http://schemas.microsoft.com/office/word/2010/wordprocessingCanvas" xmlns:cx="http://schemas.microsoft.com/office/drawing/2014/chartex" xmlns:cx1="http://schemas.microsoft.com/office/drawing/2015/9/8/chartex" xmlns:cx2="http://schemas.microsoft.com/office/drawing/2015/10/21/chartex" xmlns:cx3="http://schemas.microsoft.com/office/drawing/2016/5/9/chartex" xmlns:cx4="http://schemas.microsoft.com/office/drawing/2016/5/10/chartex" xmlns:cx5="http://schemas.microsoft.com/office/drawing/2016/5/11/chartex" xmlns:cx6="http://schemas.microsoft.com/office/drawing/2016/5/12/chartex" xmlns:cx7="http://schemas.microsoft.com/office/drawing/2016/5/13/chartex" xmlns:cx8="http://schemas.microsoft.com/office/drawing/2016/5/14/chartex" xmlns:mc="http://schemas.openxmlformats.org/markup-compatibility/2006" xmlns:aink="http://schemas.microsoft.com/office/drawing/2016/ink" xmlns:am3d="http://schemas.microsoft.com/office/drawing/2017/model3d" xmlns:o="urn:schemas-microsoft-com:office:office" xmlns:r="http://schemas.openxmlformats.org/officeDocument/2006/relationships" xmlns:m="http://schemas.openxmlformats.org/officeDocument/2006/math" xmlns:v="urn:schemas-microsoft-com:vml" xmlns:wp14="http://schemas.microsoft.com/office/word/2010/wordprocessingDrawing" xmlns:wp="http://schemas.openxmlformats.org/drawingml/2006/wordprocessingDrawing" xmlns:w10="urn:schemas-microsoft-com:office:word" xmlns:w="http://schemas.openxmlformats.org/wordprocessingml/2006/main" xmlns:w14="http://schemas.microsoft.com/office/word/2010/wordml" xmlns:w15="http://schemas.microsoft.com/office/word/2012/wordml" xmlns:w16cid="http://schemas.microsoft.com/office/word/2016/wordml/cid" xmlns:w16se="http://schemas.microsoft.com/office/word/2015/wordml/symex" xmlns:wpg="http://schemas.microsoft.com/office/word/2010/wordprocessingGroup" xmlns:wpi="http://schemas.microsoft.com/office/word/2010/wordprocessingInk" xmlns:wne="http://schemas.microsoft.com/office/word/2006/wordml" xmlns:wps="http://schemas.microsoft.com/office/word/2010/wordprocessingShape" mc:Ignorable="w14 w15 w16se w16cid wp14">
   <w:p>
     <w:pPr>
       <w:pStyle w:val="Footer"/>
@@ -17884,7 +18850,7 @@
 </file>
 
 <file path=word/footer47.xml><?xml version="1.0" encoding="utf-8"?>
-<w:ftr xmlns:wpc="http://schemas.microsoft.com/office/word/2010/wordprocessingCanvas" xmlns:mc="http://schemas.openxmlformats.org/markup-compatibility/2006" xmlns:o="urn:schemas-microsoft-com:office:office" xmlns:r="http://schemas.openxmlformats.org/officeDocument/2006/relationships" xmlns:m="http://schemas.openxmlformats.org/officeDocument/2006/math" xmlns:v="urn:schemas-microsoft-com:vml" xmlns:wp14="http://schemas.microsoft.com/office/word/2010/wordprocessingDrawing" xmlns:wp="http://schemas.openxmlformats.org/drawingml/2006/wordprocessingDrawing" xmlns:w10="urn:schemas-microsoft-com:office:word" xmlns:w="http://schemas.openxmlformats.org/wordprocessingml/2006/main" xmlns:w14="http://schemas.microsoft.com/office/word/2010/wordml" xmlns:w15="http://schemas.microsoft.com/office/word/2012/wordml" xmlns:wpg="http://schemas.microsoft.com/office/word/2010/wordprocessingGroup" xmlns:wpi="http://schemas.microsoft.com/office/word/2010/wordprocessingInk" xmlns:wne="http://schemas.microsoft.com/office/word/2006/wordml" xmlns:wps="http://schemas.microsoft.com/office/word/2010/wordprocessingShape" mc:Ignorable="w14 w15 wp14">
+<w:ftr xmlns:wpc="http://schemas.microsoft.com/office/word/2010/wordprocessingCanvas" xmlns:cx="http://schemas.microsoft.com/office/drawing/2014/chartex" xmlns:cx1="http://schemas.microsoft.com/office/drawing/2015/9/8/chartex" xmlns:cx2="http://schemas.microsoft.com/office/drawing/2015/10/21/chartex" xmlns:cx3="http://schemas.microsoft.com/office/drawing/2016/5/9/chartex" xmlns:cx4="http://schemas.microsoft.com/office/drawing/2016/5/10/chartex" xmlns:cx5="http://schemas.microsoft.com/office/drawing/2016/5/11/chartex" xmlns:cx6="http://schemas.microsoft.com/office/drawing/2016/5/12/chartex" xmlns:cx7="http://schemas.microsoft.com/office/drawing/2016/5/13/chartex" xmlns:cx8="http://schemas.microsoft.com/office/drawing/2016/5/14/chartex" xmlns:mc="http://schemas.openxmlformats.org/markup-compatibility/2006" xmlns:aink="http://schemas.microsoft.com/office/drawing/2016/ink" xmlns:am3d="http://schemas.microsoft.com/office/drawing/2017/model3d" xmlns:o="urn:schemas-microsoft-com:office:office" xmlns:r="http://schemas.openxmlformats.org/officeDocument/2006/relationships" xmlns:m="http://schemas.openxmlformats.org/officeDocument/2006/math" xmlns:v="urn:schemas-microsoft-com:vml" xmlns:wp14="http://schemas.microsoft.com/office/word/2010/wordprocessingDrawing" xmlns:wp="http://schemas.openxmlformats.org/drawingml/2006/wordprocessingDrawing" xmlns:w10="urn:schemas-microsoft-com:office:word" xmlns:w="http://schemas.openxmlformats.org/wordprocessingml/2006/main" xmlns:w14="http://schemas.microsoft.com/office/word/2010/wordml" xmlns:w15="http://schemas.microsoft.com/office/word/2012/wordml" xmlns:w16cid="http://schemas.microsoft.com/office/word/2016/wordml/cid" xmlns:w16se="http://schemas.microsoft.com/office/word/2015/wordml/symex" xmlns:wpg="http://schemas.microsoft.com/office/word/2010/wordprocessingGroup" xmlns:wpi="http://schemas.microsoft.com/office/word/2010/wordprocessingInk" xmlns:wne="http://schemas.microsoft.com/office/word/2006/wordml" xmlns:wps="http://schemas.microsoft.com/office/word/2010/wordprocessingShape" mc:Ignorable="w14 w15 w16se w16cid wp14">
   <w:p>
     <w:pPr>
       <w:pStyle w:val="Footer"/>
@@ -17937,7 +18903,7 @@
 </file>
 
 <file path=word/footer48.xml><?xml version="1.0" encoding="utf-8"?>
-<w:ftr xmlns:wpc="http://schemas.microsoft.com/office/word/2010/wordprocessingCanvas" xmlns:mc="http://schemas.openxmlformats.org/markup-compatibility/2006" xmlns:o="urn:schemas-microsoft-com:office:office" xmlns:r="http://schemas.openxmlformats.org/officeDocument/2006/relationships" xmlns:m="http://schemas.openxmlformats.org/officeDocument/2006/math" xmlns:v="urn:schemas-microsoft-com:vml" xmlns:wp14="http://schemas.microsoft.com/office/word/2010/wordprocessingDrawing" xmlns:wp="http://schemas.openxmlformats.org/drawingml/2006/wordprocessingDrawing" xmlns:w10="urn:schemas-microsoft-com:office:word" xmlns:w="http://schemas.openxmlformats.org/wordprocessingml/2006/main" xmlns:w14="http://schemas.microsoft.com/office/word/2010/wordml" xmlns:w15="http://schemas.microsoft.com/office/word/2012/wordml" xmlns:wpg="http://schemas.microsoft.com/office/word/2010/wordprocessingGroup" xmlns:wpi="http://schemas.microsoft.com/office/word/2010/wordprocessingInk" xmlns:wne="http://schemas.microsoft.com/office/word/2006/wordml" xmlns:wps="http://schemas.microsoft.com/office/word/2010/wordprocessingShape" mc:Ignorable="w14 w15 wp14">
+<w:ftr xmlns:wpc="http://schemas.microsoft.com/office/word/2010/wordprocessingCanvas" xmlns:cx="http://schemas.microsoft.com/office/drawing/2014/chartex" xmlns:cx1="http://schemas.microsoft.com/office/drawing/2015/9/8/chartex" xmlns:cx2="http://schemas.microsoft.com/office/drawing/2015/10/21/chartex" xmlns:cx3="http://schemas.microsoft.com/office/drawing/2016/5/9/chartex" xmlns:cx4="http://schemas.microsoft.com/office/drawing/2016/5/10/chartex" xmlns:cx5="http://schemas.microsoft.com/office/drawing/2016/5/11/chartex" xmlns:cx6="http://schemas.microsoft.com/office/drawing/2016/5/12/chartex" xmlns:cx7="http://schemas.microsoft.com/office/drawing/2016/5/13/chartex" xmlns:cx8="http://schemas.microsoft.com/office/drawing/2016/5/14/chartex" xmlns:mc="http://schemas.openxmlformats.org/markup-compatibility/2006" xmlns:aink="http://schemas.microsoft.com/office/drawing/2016/ink" xmlns:am3d="http://schemas.microsoft.com/office/drawing/2017/model3d" xmlns:o="urn:schemas-microsoft-com:office:office" xmlns:r="http://schemas.openxmlformats.org/officeDocument/2006/relationships" xmlns:m="http://schemas.openxmlformats.org/officeDocument/2006/math" xmlns:v="urn:schemas-microsoft-com:vml" xmlns:wp14="http://schemas.microsoft.com/office/word/2010/wordprocessingDrawing" xmlns:wp="http://schemas.openxmlformats.org/drawingml/2006/wordprocessingDrawing" xmlns:w10="urn:schemas-microsoft-com:office:word" xmlns:w="http://schemas.openxmlformats.org/wordprocessingml/2006/main" xmlns:w14="http://schemas.microsoft.com/office/word/2010/wordml" xmlns:w15="http://schemas.microsoft.com/office/word/2012/wordml" xmlns:w16cid="http://schemas.microsoft.com/office/word/2016/wordml/cid" xmlns:w16se="http://schemas.microsoft.com/office/word/2015/wordml/symex" xmlns:wpg="http://schemas.microsoft.com/office/word/2010/wordprocessingGroup" xmlns:wpi="http://schemas.microsoft.com/office/word/2010/wordprocessingInk" xmlns:wne="http://schemas.microsoft.com/office/word/2006/wordml" xmlns:wps="http://schemas.microsoft.com/office/word/2010/wordprocessingShape" mc:Ignorable="w14 w15 w16se w16cid wp14">
   <w:p>
     <w:pPr>
       <w:pStyle w:val="Footer"/>
@@ -17959,7 +18925,7 @@
 </file>
 
 <file path=word/footer49.xml><?xml version="1.0" encoding="utf-8"?>
-<w:ftr xmlns:wpc="http://schemas.microsoft.com/office/word/2010/wordprocessingCanvas" xmlns:mc="http://schemas.openxmlformats.org/markup-compatibility/2006" xmlns:o="urn:schemas-microsoft-com:office:office" xmlns:r="http://schemas.openxmlformats.org/officeDocument/2006/relationships" xmlns:m="http://schemas.openxmlformats.org/officeDocument/2006/math" xmlns:v="urn:schemas-microsoft-com:vml" xmlns:wp14="http://schemas.microsoft.com/office/word/2010/wordprocessingDrawing" xmlns:wp="http://schemas.openxmlformats.org/drawingml/2006/wordprocessingDrawing" xmlns:w10="urn:schemas-microsoft-com:office:word" xmlns:w="http://schemas.openxmlformats.org/wordprocessingml/2006/main" xmlns:w14="http://schemas.microsoft.com/office/word/2010/wordml" xmlns:w15="http://schemas.microsoft.com/office/word/2012/wordml" xmlns:wpg="http://schemas.microsoft.com/office/word/2010/wordprocessingGroup" xmlns:wpi="http://schemas.microsoft.com/office/word/2010/wordprocessingInk" xmlns:wne="http://schemas.microsoft.com/office/word/2006/wordml" xmlns:wps="http://schemas.microsoft.com/office/word/2010/wordprocessingShape" mc:Ignorable="w14 w15 wp14">
+<w:ftr xmlns:wpc="http://schemas.microsoft.com/office/word/2010/wordprocessingCanvas" xmlns:cx="http://schemas.microsoft.com/office/drawing/2014/chartex" xmlns:cx1="http://schemas.microsoft.com/office/drawing/2015/9/8/chartex" xmlns:cx2="http://schemas.microsoft.com/office/drawing/2015/10/21/chartex" xmlns:cx3="http://schemas.microsoft.com/office/drawing/2016/5/9/chartex" xmlns:cx4="http://schemas.microsoft.com/office/drawing/2016/5/10/chartex" xmlns:cx5="http://schemas.microsoft.com/office/drawing/2016/5/11/chartex" xmlns:cx6="http://schemas.microsoft.com/office/drawing/2016/5/12/chartex" xmlns:cx7="http://schemas.microsoft.com/office/drawing/2016/5/13/chartex" xmlns:cx8="http://schemas.microsoft.com/office/drawing/2016/5/14/chartex" xmlns:mc="http://schemas.openxmlformats.org/markup-compatibility/2006" xmlns:aink="http://schemas.microsoft.com/office/drawing/2016/ink" xmlns:am3d="http://schemas.microsoft.com/office/drawing/2017/model3d" xmlns:o="urn:schemas-microsoft-com:office:office" xmlns:r="http://schemas.openxmlformats.org/officeDocument/2006/relationships" xmlns:m="http://schemas.openxmlformats.org/officeDocument/2006/math" xmlns:v="urn:schemas-microsoft-com:vml" xmlns:wp14="http://schemas.microsoft.com/office/word/2010/wordprocessingDrawing" xmlns:wp="http://schemas.openxmlformats.org/drawingml/2006/wordprocessingDrawing" xmlns:w10="urn:schemas-microsoft-com:office:word" xmlns:w="http://schemas.openxmlformats.org/wordprocessingml/2006/main" xmlns:w14="http://schemas.microsoft.com/office/word/2010/wordml" xmlns:w15="http://schemas.microsoft.com/office/word/2012/wordml" xmlns:w16cid="http://schemas.microsoft.com/office/word/2016/wordml/cid" xmlns:w16se="http://schemas.microsoft.com/office/word/2015/wordml/symex" xmlns:wpg="http://schemas.microsoft.com/office/word/2010/wordprocessingGroup" xmlns:wpi="http://schemas.microsoft.com/office/word/2010/wordprocessingInk" xmlns:wne="http://schemas.microsoft.com/office/word/2006/wordml" xmlns:wps="http://schemas.microsoft.com/office/word/2010/wordprocessingShape" mc:Ignorable="w14 w15 w16se w16cid wp14">
   <w:p>
     <w:pPr>
       <w:pStyle w:val="Footer"/>
@@ -17982,7 +18948,7 @@
 </file>
 
 <file path=word/footer5.xml><?xml version="1.0" encoding="utf-8"?>
-<w:ftr xmlns:wpc="http://schemas.microsoft.com/office/word/2010/wordprocessingCanvas" xmlns:mc="http://schemas.openxmlformats.org/markup-compatibility/2006" xmlns:o="urn:schemas-microsoft-com:office:office" xmlns:r="http://schemas.openxmlformats.org/officeDocument/2006/relationships" xmlns:m="http://schemas.openxmlformats.org/officeDocument/2006/math" xmlns:v="urn:schemas-microsoft-com:vml" xmlns:wp14="http://schemas.microsoft.com/office/word/2010/wordprocessingDrawing" xmlns:wp="http://schemas.openxmlformats.org/drawingml/2006/wordprocessingDrawing" xmlns:w10="urn:schemas-microsoft-com:office:word" xmlns:w="http://schemas.openxmlformats.org/wordprocessingml/2006/main" xmlns:w14="http://schemas.microsoft.com/office/word/2010/wordml" xmlns:w15="http://schemas.microsoft.com/office/word/2012/wordml" xmlns:wpg="http://schemas.microsoft.com/office/word/2010/wordprocessingGroup" xmlns:wpi="http://schemas.microsoft.com/office/word/2010/wordprocessingInk" xmlns:wne="http://schemas.microsoft.com/office/word/2006/wordml" xmlns:wps="http://schemas.microsoft.com/office/word/2010/wordprocessingShape" mc:Ignorable="w14 w15 wp14">
+<w:ftr xmlns:wpc="http://schemas.microsoft.com/office/word/2010/wordprocessingCanvas" xmlns:cx="http://schemas.microsoft.com/office/drawing/2014/chartex" xmlns:cx1="http://schemas.microsoft.com/office/drawing/2015/9/8/chartex" xmlns:cx2="http://schemas.microsoft.com/office/drawing/2015/10/21/chartex" xmlns:cx3="http://schemas.microsoft.com/office/drawing/2016/5/9/chartex" xmlns:cx4="http://schemas.microsoft.com/office/drawing/2016/5/10/chartex" xmlns:cx5="http://schemas.microsoft.com/office/drawing/2016/5/11/chartex" xmlns:cx6="http://schemas.microsoft.com/office/drawing/2016/5/12/chartex" xmlns:cx7="http://schemas.microsoft.com/office/drawing/2016/5/13/chartex" xmlns:cx8="http://schemas.microsoft.com/office/drawing/2016/5/14/chartex" xmlns:mc="http://schemas.openxmlformats.org/markup-compatibility/2006" xmlns:aink="http://schemas.microsoft.com/office/drawing/2016/ink" xmlns:am3d="http://schemas.microsoft.com/office/drawing/2017/model3d" xmlns:o="urn:schemas-microsoft-com:office:office" xmlns:r="http://schemas.openxmlformats.org/officeDocument/2006/relationships" xmlns:m="http://schemas.openxmlformats.org/officeDocument/2006/math" xmlns:v="urn:schemas-microsoft-com:vml" xmlns:wp14="http://schemas.microsoft.com/office/word/2010/wordprocessingDrawing" xmlns:wp="http://schemas.openxmlformats.org/drawingml/2006/wordprocessingDrawing" xmlns:w10="urn:schemas-microsoft-com:office:word" xmlns:w="http://schemas.openxmlformats.org/wordprocessingml/2006/main" xmlns:w14="http://schemas.microsoft.com/office/word/2010/wordml" xmlns:w15="http://schemas.microsoft.com/office/word/2012/wordml" xmlns:w16cid="http://schemas.microsoft.com/office/word/2016/wordml/cid" xmlns:w16se="http://schemas.microsoft.com/office/word/2015/wordml/symex" xmlns:wpg="http://schemas.microsoft.com/office/word/2010/wordprocessingGroup" xmlns:wpi="http://schemas.microsoft.com/office/word/2010/wordprocessingInk" xmlns:wne="http://schemas.microsoft.com/office/word/2006/wordml" xmlns:wps="http://schemas.microsoft.com/office/word/2010/wordprocessingShape" mc:Ignorable="w14 w15 w16se w16cid wp14">
   <w:p>
     <w:pPr>
       <w:pStyle w:val="Footer"/>
@@ -18034,7 +19000,7 @@
 </file>
 
 <file path=word/footer50.xml><?xml version="1.0" encoding="utf-8"?>
-<w:ftr xmlns:wpc="http://schemas.microsoft.com/office/word/2010/wordprocessingCanvas" xmlns:mc="http://schemas.openxmlformats.org/markup-compatibility/2006" xmlns:o="urn:schemas-microsoft-com:office:office" xmlns:r="http://schemas.openxmlformats.org/officeDocument/2006/relationships" xmlns:m="http://schemas.openxmlformats.org/officeDocument/2006/math" xmlns:v="urn:schemas-microsoft-com:vml" xmlns:wp14="http://schemas.microsoft.com/office/word/2010/wordprocessingDrawing" xmlns:wp="http://schemas.openxmlformats.org/drawingml/2006/wordprocessingDrawing" xmlns:w10="urn:schemas-microsoft-com:office:word" xmlns:w="http://schemas.openxmlformats.org/wordprocessingml/2006/main" xmlns:w14="http://schemas.microsoft.com/office/word/2010/wordml" xmlns:w15="http://schemas.microsoft.com/office/word/2012/wordml" xmlns:wpg="http://schemas.microsoft.com/office/word/2010/wordprocessingGroup" xmlns:wpi="http://schemas.microsoft.com/office/word/2010/wordprocessingInk" xmlns:wne="http://schemas.microsoft.com/office/word/2006/wordml" xmlns:wps="http://schemas.microsoft.com/office/word/2010/wordprocessingShape" mc:Ignorable="w14 w15 wp14">
+<w:ftr xmlns:wpc="http://schemas.microsoft.com/office/word/2010/wordprocessingCanvas" xmlns:cx="http://schemas.microsoft.com/office/drawing/2014/chartex" xmlns:cx1="http://schemas.microsoft.com/office/drawing/2015/9/8/chartex" xmlns:cx2="http://schemas.microsoft.com/office/drawing/2015/10/21/chartex" xmlns:cx3="http://schemas.microsoft.com/office/drawing/2016/5/9/chartex" xmlns:cx4="http://schemas.microsoft.com/office/drawing/2016/5/10/chartex" xmlns:cx5="http://schemas.microsoft.com/office/drawing/2016/5/11/chartex" xmlns:cx6="http://schemas.microsoft.com/office/drawing/2016/5/12/chartex" xmlns:cx7="http://schemas.microsoft.com/office/drawing/2016/5/13/chartex" xmlns:cx8="http://schemas.microsoft.com/office/drawing/2016/5/14/chartex" xmlns:mc="http://schemas.openxmlformats.org/markup-compatibility/2006" xmlns:aink="http://schemas.microsoft.com/office/drawing/2016/ink" xmlns:am3d="http://schemas.microsoft.com/office/drawing/2017/model3d" xmlns:o="urn:schemas-microsoft-com:office:office" xmlns:r="http://schemas.openxmlformats.org/officeDocument/2006/relationships" xmlns:m="http://schemas.openxmlformats.org/officeDocument/2006/math" xmlns:v="urn:schemas-microsoft-com:vml" xmlns:wp14="http://schemas.microsoft.com/office/word/2010/wordprocessingDrawing" xmlns:wp="http://schemas.openxmlformats.org/drawingml/2006/wordprocessingDrawing" xmlns:w10="urn:schemas-microsoft-com:office:word" xmlns:w="http://schemas.openxmlformats.org/wordprocessingml/2006/main" xmlns:w14="http://schemas.microsoft.com/office/word/2010/wordml" xmlns:w15="http://schemas.microsoft.com/office/word/2012/wordml" xmlns:w16cid="http://schemas.microsoft.com/office/word/2016/wordml/cid" xmlns:w16se="http://schemas.microsoft.com/office/word/2015/wordml/symex" xmlns:wpg="http://schemas.microsoft.com/office/word/2010/wordprocessingGroup" xmlns:wpi="http://schemas.microsoft.com/office/word/2010/wordprocessingInk" xmlns:wne="http://schemas.microsoft.com/office/word/2006/wordml" xmlns:wps="http://schemas.microsoft.com/office/word/2010/wordprocessingShape" mc:Ignorable="w14 w15 w16se w16cid wp14">
   <w:p>
     <w:pPr>
       <w:pStyle w:val="Footer"/>
@@ -18049,21 +19015,11 @@
     <w:r>
       <w:t xml:space="preserve">Problem </w:t>
     </w:r>
-    <w:r>
-      <w:fldChar w:fldCharType="begin"/>
-    </w:r>
-    <w:r>
-      <w:instrText xml:space="preserve"> SECTION   \* MERGEFORMAT </w:instrText>
-    </w:r>
-    <w:r>
-      <w:fldChar w:fldCharType="separate"/>
-    </w:r>
-    <w:r>
-      <w:t>17</w:t>
-    </w:r>
-    <w:r>
-      <w:fldChar w:fldCharType="end"/>
-    </w:r>
+    <w:fldSimple w:instr=" SECTION   \* MERGEFORMAT ">
+      <w:r>
+        <w:t>17</w:t>
+      </w:r>
+    </w:fldSimple>
   </w:p>
   <w:p>
     <w:pPr>
@@ -18097,7 +19053,7 @@
 </file>
 
 <file path=word/footer51.xml><?xml version="1.0" encoding="utf-8"?>
-<w:ftr xmlns:wpc="http://schemas.microsoft.com/office/word/2010/wordprocessingCanvas" xmlns:mc="http://schemas.openxmlformats.org/markup-compatibility/2006" xmlns:o="urn:schemas-microsoft-com:office:office" xmlns:r="http://schemas.openxmlformats.org/officeDocument/2006/relationships" xmlns:m="http://schemas.openxmlformats.org/officeDocument/2006/math" xmlns:v="urn:schemas-microsoft-com:vml" xmlns:wp14="http://schemas.microsoft.com/office/word/2010/wordprocessingDrawing" xmlns:wp="http://schemas.openxmlformats.org/drawingml/2006/wordprocessingDrawing" xmlns:w10="urn:schemas-microsoft-com:office:word" xmlns:w="http://schemas.openxmlformats.org/wordprocessingml/2006/main" xmlns:w14="http://schemas.microsoft.com/office/word/2010/wordml" xmlns:w15="http://schemas.microsoft.com/office/word/2012/wordml" xmlns:wpg="http://schemas.microsoft.com/office/word/2010/wordprocessingGroup" xmlns:wpi="http://schemas.microsoft.com/office/word/2010/wordprocessingInk" xmlns:wne="http://schemas.microsoft.com/office/word/2006/wordml" xmlns:wps="http://schemas.microsoft.com/office/word/2010/wordprocessingShape" mc:Ignorable="w14 w15 wp14">
+<w:ftr xmlns:wpc="http://schemas.microsoft.com/office/word/2010/wordprocessingCanvas" xmlns:cx="http://schemas.microsoft.com/office/drawing/2014/chartex" xmlns:cx1="http://schemas.microsoft.com/office/drawing/2015/9/8/chartex" xmlns:cx2="http://schemas.microsoft.com/office/drawing/2015/10/21/chartex" xmlns:cx3="http://schemas.microsoft.com/office/drawing/2016/5/9/chartex" xmlns:cx4="http://schemas.microsoft.com/office/drawing/2016/5/10/chartex" xmlns:cx5="http://schemas.microsoft.com/office/drawing/2016/5/11/chartex" xmlns:cx6="http://schemas.microsoft.com/office/drawing/2016/5/12/chartex" xmlns:cx7="http://schemas.microsoft.com/office/drawing/2016/5/13/chartex" xmlns:cx8="http://schemas.microsoft.com/office/drawing/2016/5/14/chartex" xmlns:mc="http://schemas.openxmlformats.org/markup-compatibility/2006" xmlns:aink="http://schemas.microsoft.com/office/drawing/2016/ink" xmlns:am3d="http://schemas.microsoft.com/office/drawing/2017/model3d" xmlns:o="urn:schemas-microsoft-com:office:office" xmlns:r="http://schemas.openxmlformats.org/officeDocument/2006/relationships" xmlns:m="http://schemas.openxmlformats.org/officeDocument/2006/math" xmlns:v="urn:schemas-microsoft-com:vml" xmlns:wp14="http://schemas.microsoft.com/office/word/2010/wordprocessingDrawing" xmlns:wp="http://schemas.openxmlformats.org/drawingml/2006/wordprocessingDrawing" xmlns:w10="urn:schemas-microsoft-com:office:word" xmlns:w="http://schemas.openxmlformats.org/wordprocessingml/2006/main" xmlns:w14="http://schemas.microsoft.com/office/word/2010/wordml" xmlns:w15="http://schemas.microsoft.com/office/word/2012/wordml" xmlns:w16cid="http://schemas.microsoft.com/office/word/2016/wordml/cid" xmlns:w16se="http://schemas.microsoft.com/office/word/2015/wordml/symex" xmlns:wpg="http://schemas.microsoft.com/office/word/2010/wordprocessingGroup" xmlns:wpi="http://schemas.microsoft.com/office/word/2010/wordprocessingInk" xmlns:wne="http://schemas.microsoft.com/office/word/2006/wordml" xmlns:wps="http://schemas.microsoft.com/office/word/2010/wordprocessingShape" mc:Ignorable="w14 w15 w16se w16cid wp14">
   <w:p>
     <w:pPr>
       <w:pStyle w:val="Footer"/>
@@ -18119,7 +19075,7 @@
 </file>
 
 <file path=word/footer52.xml><?xml version="1.0" encoding="utf-8"?>
-<w:ftr xmlns:wpc="http://schemas.microsoft.com/office/word/2010/wordprocessingCanvas" xmlns:mc="http://schemas.openxmlformats.org/markup-compatibility/2006" xmlns:o="urn:schemas-microsoft-com:office:office" xmlns:r="http://schemas.openxmlformats.org/officeDocument/2006/relationships" xmlns:m="http://schemas.openxmlformats.org/officeDocument/2006/math" xmlns:v="urn:schemas-microsoft-com:vml" xmlns:wp14="http://schemas.microsoft.com/office/word/2010/wordprocessingDrawing" xmlns:wp="http://schemas.openxmlformats.org/drawingml/2006/wordprocessingDrawing" xmlns:w10="urn:schemas-microsoft-com:office:word" xmlns:w="http://schemas.openxmlformats.org/wordprocessingml/2006/main" xmlns:w14="http://schemas.microsoft.com/office/word/2010/wordml" xmlns:w15="http://schemas.microsoft.com/office/word/2012/wordml" xmlns:wpg="http://schemas.microsoft.com/office/word/2010/wordprocessingGroup" xmlns:wpi="http://schemas.microsoft.com/office/word/2010/wordprocessingInk" xmlns:wne="http://schemas.microsoft.com/office/word/2006/wordml" xmlns:wps="http://schemas.microsoft.com/office/word/2010/wordprocessingShape" mc:Ignorable="w14 w15 wp14">
+<w:ftr xmlns:wpc="http://schemas.microsoft.com/office/word/2010/wordprocessingCanvas" xmlns:cx="http://schemas.microsoft.com/office/drawing/2014/chartex" xmlns:cx1="http://schemas.microsoft.com/office/drawing/2015/9/8/chartex" xmlns:cx2="http://schemas.microsoft.com/office/drawing/2015/10/21/chartex" xmlns:cx3="http://schemas.microsoft.com/office/drawing/2016/5/9/chartex" xmlns:cx4="http://schemas.microsoft.com/office/drawing/2016/5/10/chartex" xmlns:cx5="http://schemas.microsoft.com/office/drawing/2016/5/11/chartex" xmlns:cx6="http://schemas.microsoft.com/office/drawing/2016/5/12/chartex" xmlns:cx7="http://schemas.microsoft.com/office/drawing/2016/5/13/chartex" xmlns:cx8="http://schemas.microsoft.com/office/drawing/2016/5/14/chartex" xmlns:mc="http://schemas.openxmlformats.org/markup-compatibility/2006" xmlns:aink="http://schemas.microsoft.com/office/drawing/2016/ink" xmlns:am3d="http://schemas.microsoft.com/office/drawing/2017/model3d" xmlns:o="urn:schemas-microsoft-com:office:office" xmlns:r="http://schemas.openxmlformats.org/officeDocument/2006/relationships" xmlns:m="http://schemas.openxmlformats.org/officeDocument/2006/math" xmlns:v="urn:schemas-microsoft-com:vml" xmlns:wp14="http://schemas.microsoft.com/office/word/2010/wordprocessingDrawing" xmlns:wp="http://schemas.openxmlformats.org/drawingml/2006/wordprocessingDrawing" xmlns:w10="urn:schemas-microsoft-com:office:word" xmlns:w="http://schemas.openxmlformats.org/wordprocessingml/2006/main" xmlns:w14="http://schemas.microsoft.com/office/word/2010/wordml" xmlns:w15="http://schemas.microsoft.com/office/word/2012/wordml" xmlns:w16cid="http://schemas.microsoft.com/office/word/2016/wordml/cid" xmlns:w16se="http://schemas.microsoft.com/office/word/2015/wordml/symex" xmlns:wpg="http://schemas.microsoft.com/office/word/2010/wordprocessingGroup" xmlns:wpi="http://schemas.microsoft.com/office/word/2010/wordprocessingInk" xmlns:wne="http://schemas.microsoft.com/office/word/2006/wordml" xmlns:wps="http://schemas.microsoft.com/office/word/2010/wordprocessingShape" mc:Ignorable="w14 w15 w16se w16cid wp14">
   <w:p>
     <w:pPr>
       <w:pStyle w:val="Footer"/>
@@ -18142,7 +19098,7 @@
 </file>
 
 <file path=word/footer53.xml><?xml version="1.0" encoding="utf-8"?>
-<w:ftr xmlns:wpc="http://schemas.microsoft.com/office/word/2010/wordprocessingCanvas" xmlns:mc="http://schemas.openxmlformats.org/markup-compatibility/2006" xmlns:o="urn:schemas-microsoft-com:office:office" xmlns:r="http://schemas.openxmlformats.org/officeDocument/2006/relationships" xmlns:m="http://schemas.openxmlformats.org/officeDocument/2006/math" xmlns:v="urn:schemas-microsoft-com:vml" xmlns:wp14="http://schemas.microsoft.com/office/word/2010/wordprocessingDrawing" xmlns:wp="http://schemas.openxmlformats.org/drawingml/2006/wordprocessingDrawing" xmlns:w10="urn:schemas-microsoft-com:office:word" xmlns:w="http://schemas.openxmlformats.org/wordprocessingml/2006/main" xmlns:w14="http://schemas.microsoft.com/office/word/2010/wordml" xmlns:w15="http://schemas.microsoft.com/office/word/2012/wordml" xmlns:wpg="http://schemas.microsoft.com/office/word/2010/wordprocessingGroup" xmlns:wpi="http://schemas.microsoft.com/office/word/2010/wordprocessingInk" xmlns:wne="http://schemas.microsoft.com/office/word/2006/wordml" xmlns:wps="http://schemas.microsoft.com/office/word/2010/wordprocessingShape" mc:Ignorable="w14 w15 wp14">
+<w:ftr xmlns:wpc="http://schemas.microsoft.com/office/word/2010/wordprocessingCanvas" xmlns:cx="http://schemas.microsoft.com/office/drawing/2014/chartex" xmlns:cx1="http://schemas.microsoft.com/office/drawing/2015/9/8/chartex" xmlns:cx2="http://schemas.microsoft.com/office/drawing/2015/10/21/chartex" xmlns:cx3="http://schemas.microsoft.com/office/drawing/2016/5/9/chartex" xmlns:cx4="http://schemas.microsoft.com/office/drawing/2016/5/10/chartex" xmlns:cx5="http://schemas.microsoft.com/office/drawing/2016/5/11/chartex" xmlns:cx6="http://schemas.microsoft.com/office/drawing/2016/5/12/chartex" xmlns:cx7="http://schemas.microsoft.com/office/drawing/2016/5/13/chartex" xmlns:cx8="http://schemas.microsoft.com/office/drawing/2016/5/14/chartex" xmlns:mc="http://schemas.openxmlformats.org/markup-compatibility/2006" xmlns:aink="http://schemas.microsoft.com/office/drawing/2016/ink" xmlns:am3d="http://schemas.microsoft.com/office/drawing/2017/model3d" xmlns:o="urn:schemas-microsoft-com:office:office" xmlns:r="http://schemas.openxmlformats.org/officeDocument/2006/relationships" xmlns:m="http://schemas.openxmlformats.org/officeDocument/2006/math" xmlns:v="urn:schemas-microsoft-com:vml" xmlns:wp14="http://schemas.microsoft.com/office/word/2010/wordprocessingDrawing" xmlns:wp="http://schemas.openxmlformats.org/drawingml/2006/wordprocessingDrawing" xmlns:w10="urn:schemas-microsoft-com:office:word" xmlns:w="http://schemas.openxmlformats.org/wordprocessingml/2006/main" xmlns:w14="http://schemas.microsoft.com/office/word/2010/wordml" xmlns:w15="http://schemas.microsoft.com/office/word/2012/wordml" xmlns:w16cid="http://schemas.microsoft.com/office/word/2016/wordml/cid" xmlns:w16se="http://schemas.microsoft.com/office/word/2015/wordml/symex" xmlns:wpg="http://schemas.microsoft.com/office/word/2010/wordprocessingGroup" xmlns:wpi="http://schemas.microsoft.com/office/word/2010/wordprocessingInk" xmlns:wne="http://schemas.microsoft.com/office/word/2006/wordml" xmlns:wps="http://schemas.microsoft.com/office/word/2010/wordprocessingShape" mc:Ignorable="w14 w15 w16se w16cid wp14">
   <w:p>
     <w:pPr>
       <w:pStyle w:val="Footer"/>
@@ -18157,21 +19113,11 @@
     <w:r>
       <w:t xml:space="preserve">Problem </w:t>
     </w:r>
-    <w:r>
-      <w:fldChar w:fldCharType="begin"/>
-    </w:r>
-    <w:r>
-      <w:instrText xml:space="preserve"> SECTION   \* MERGEFORMAT </w:instrText>
-    </w:r>
-    <w:r>
-      <w:fldChar w:fldCharType="separate"/>
-    </w:r>
-    <w:r>
-      <w:t>18</w:t>
-    </w:r>
-    <w:r>
-      <w:fldChar w:fldCharType="end"/>
-    </w:r>
+    <w:fldSimple w:instr=" SECTION   \* MERGEFORMAT ">
+      <w:r>
+        <w:t>18</w:t>
+      </w:r>
+    </w:fldSimple>
   </w:p>
   <w:p>
     <w:pPr>
@@ -18205,7 +19151,7 @@
 </file>
 
 <file path=word/footer54.xml><?xml version="1.0" encoding="utf-8"?>
-<w:ftr xmlns:wpc="http://schemas.microsoft.com/office/word/2010/wordprocessingCanvas" xmlns:mc="http://schemas.openxmlformats.org/markup-compatibility/2006" xmlns:o="urn:schemas-microsoft-com:office:office" xmlns:r="http://schemas.openxmlformats.org/officeDocument/2006/relationships" xmlns:m="http://schemas.openxmlformats.org/officeDocument/2006/math" xmlns:v="urn:schemas-microsoft-com:vml" xmlns:wp14="http://schemas.microsoft.com/office/word/2010/wordprocessingDrawing" xmlns:wp="http://schemas.openxmlformats.org/drawingml/2006/wordprocessingDrawing" xmlns:w10="urn:schemas-microsoft-com:office:word" xmlns:w="http://schemas.openxmlformats.org/wordprocessingml/2006/main" xmlns:w14="http://schemas.microsoft.com/office/word/2010/wordml" xmlns:w15="http://schemas.microsoft.com/office/word/2012/wordml" xmlns:wpg="http://schemas.microsoft.com/office/word/2010/wordprocessingGroup" xmlns:wpi="http://schemas.microsoft.com/office/word/2010/wordprocessingInk" xmlns:wne="http://schemas.microsoft.com/office/word/2006/wordml" xmlns:wps="http://schemas.microsoft.com/office/word/2010/wordprocessingShape" mc:Ignorable="w14 w15 wp14">
+<w:ftr xmlns:wpc="http://schemas.microsoft.com/office/word/2010/wordprocessingCanvas" xmlns:cx="http://schemas.microsoft.com/office/drawing/2014/chartex" xmlns:cx1="http://schemas.microsoft.com/office/drawing/2015/9/8/chartex" xmlns:cx2="http://schemas.microsoft.com/office/drawing/2015/10/21/chartex" xmlns:cx3="http://schemas.microsoft.com/office/drawing/2016/5/9/chartex" xmlns:cx4="http://schemas.microsoft.com/office/drawing/2016/5/10/chartex" xmlns:cx5="http://schemas.microsoft.com/office/drawing/2016/5/11/chartex" xmlns:cx6="http://schemas.microsoft.com/office/drawing/2016/5/12/chartex" xmlns:cx7="http://schemas.microsoft.com/office/drawing/2016/5/13/chartex" xmlns:cx8="http://schemas.microsoft.com/office/drawing/2016/5/14/chartex" xmlns:mc="http://schemas.openxmlformats.org/markup-compatibility/2006" xmlns:aink="http://schemas.microsoft.com/office/drawing/2016/ink" xmlns:am3d="http://schemas.microsoft.com/office/drawing/2017/model3d" xmlns:o="urn:schemas-microsoft-com:office:office" xmlns:r="http://schemas.openxmlformats.org/officeDocument/2006/relationships" xmlns:m="http://schemas.openxmlformats.org/officeDocument/2006/math" xmlns:v="urn:schemas-microsoft-com:vml" xmlns:wp14="http://schemas.microsoft.com/office/word/2010/wordprocessingDrawing" xmlns:wp="http://schemas.openxmlformats.org/drawingml/2006/wordprocessingDrawing" xmlns:w10="urn:schemas-microsoft-com:office:word" xmlns:w="http://schemas.openxmlformats.org/wordprocessingml/2006/main" xmlns:w14="http://schemas.microsoft.com/office/word/2010/wordml" xmlns:w15="http://schemas.microsoft.com/office/word/2012/wordml" xmlns:w16cid="http://schemas.microsoft.com/office/word/2016/wordml/cid" xmlns:w16se="http://schemas.microsoft.com/office/word/2015/wordml/symex" xmlns:wpg="http://schemas.microsoft.com/office/word/2010/wordprocessingGroup" xmlns:wpi="http://schemas.microsoft.com/office/word/2010/wordprocessingInk" xmlns:wne="http://schemas.microsoft.com/office/word/2006/wordml" xmlns:wps="http://schemas.microsoft.com/office/word/2010/wordprocessingShape" mc:Ignorable="w14 w15 w16se w16cid wp14">
   <w:p>
     <w:pPr>
       <w:pStyle w:val="Footer"/>
@@ -18227,7 +19173,7 @@
 </file>
 
 <file path=word/footer55.xml><?xml version="1.0" encoding="utf-8"?>
-<w:ftr xmlns:wpc="http://schemas.microsoft.com/office/word/2010/wordprocessingCanvas" xmlns:mc="http://schemas.openxmlformats.org/markup-compatibility/2006" xmlns:o="urn:schemas-microsoft-com:office:office" xmlns:r="http://schemas.openxmlformats.org/officeDocument/2006/relationships" xmlns:m="http://schemas.openxmlformats.org/officeDocument/2006/math" xmlns:v="urn:schemas-microsoft-com:vml" xmlns:wp14="http://schemas.microsoft.com/office/word/2010/wordprocessingDrawing" xmlns:wp="http://schemas.openxmlformats.org/drawingml/2006/wordprocessingDrawing" xmlns:w10="urn:schemas-microsoft-com:office:word" xmlns:w="http://schemas.openxmlformats.org/wordprocessingml/2006/main" xmlns:w14="http://schemas.microsoft.com/office/word/2010/wordml" xmlns:w15="http://schemas.microsoft.com/office/word/2012/wordml" xmlns:wpg="http://schemas.microsoft.com/office/word/2010/wordprocessingGroup" xmlns:wpi="http://schemas.microsoft.com/office/word/2010/wordprocessingInk" xmlns:wne="http://schemas.microsoft.com/office/word/2006/wordml" xmlns:wps="http://schemas.microsoft.com/office/word/2010/wordprocessingShape" mc:Ignorable="w14 w15 wp14">
+<w:ftr xmlns:wpc="http://schemas.microsoft.com/office/word/2010/wordprocessingCanvas" xmlns:cx="http://schemas.microsoft.com/office/drawing/2014/chartex" xmlns:cx1="http://schemas.microsoft.com/office/drawing/2015/9/8/chartex" xmlns:cx2="http://schemas.microsoft.com/office/drawing/2015/10/21/chartex" xmlns:cx3="http://schemas.microsoft.com/office/drawing/2016/5/9/chartex" xmlns:cx4="http://schemas.microsoft.com/office/drawing/2016/5/10/chartex" xmlns:cx5="http://schemas.microsoft.com/office/drawing/2016/5/11/chartex" xmlns:cx6="http://schemas.microsoft.com/office/drawing/2016/5/12/chartex" xmlns:cx7="http://schemas.microsoft.com/office/drawing/2016/5/13/chartex" xmlns:cx8="http://schemas.microsoft.com/office/drawing/2016/5/14/chartex" xmlns:mc="http://schemas.openxmlformats.org/markup-compatibility/2006" xmlns:aink="http://schemas.microsoft.com/office/drawing/2016/ink" xmlns:am3d="http://schemas.microsoft.com/office/drawing/2017/model3d" xmlns:o="urn:schemas-microsoft-com:office:office" xmlns:r="http://schemas.openxmlformats.org/officeDocument/2006/relationships" xmlns:m="http://schemas.openxmlformats.org/officeDocument/2006/math" xmlns:v="urn:schemas-microsoft-com:vml" xmlns:wp14="http://schemas.microsoft.com/office/word/2010/wordprocessingDrawing" xmlns:wp="http://schemas.openxmlformats.org/drawingml/2006/wordprocessingDrawing" xmlns:w10="urn:schemas-microsoft-com:office:word" xmlns:w="http://schemas.openxmlformats.org/wordprocessingml/2006/main" xmlns:w14="http://schemas.microsoft.com/office/word/2010/wordml" xmlns:w15="http://schemas.microsoft.com/office/word/2012/wordml" xmlns:w16cid="http://schemas.microsoft.com/office/word/2016/wordml/cid" xmlns:w16se="http://schemas.microsoft.com/office/word/2015/wordml/symex" xmlns:wpg="http://schemas.microsoft.com/office/word/2010/wordprocessingGroup" xmlns:wpi="http://schemas.microsoft.com/office/word/2010/wordprocessingInk" xmlns:wne="http://schemas.microsoft.com/office/word/2006/wordml" xmlns:wps="http://schemas.microsoft.com/office/word/2010/wordprocessingShape" mc:Ignorable="w14 w15 w16se w16cid wp14">
   <w:p>
     <w:pPr>
       <w:pStyle w:val="Footer"/>
@@ -18250,7 +19196,7 @@
 </file>
 
 <file path=word/footer56.xml><?xml version="1.0" encoding="utf-8"?>
-<w:ftr xmlns:wpc="http://schemas.microsoft.com/office/word/2010/wordprocessingCanvas" xmlns:mc="http://schemas.openxmlformats.org/markup-compatibility/2006" xmlns:o="urn:schemas-microsoft-com:office:office" xmlns:r="http://schemas.openxmlformats.org/officeDocument/2006/relationships" xmlns:m="http://schemas.openxmlformats.org/officeDocument/2006/math" xmlns:v="urn:schemas-microsoft-com:vml" xmlns:wp14="http://schemas.microsoft.com/office/word/2010/wordprocessingDrawing" xmlns:wp="http://schemas.openxmlformats.org/drawingml/2006/wordprocessingDrawing" xmlns:w10="urn:schemas-microsoft-com:office:word" xmlns:w="http://schemas.openxmlformats.org/wordprocessingml/2006/main" xmlns:w14="http://schemas.microsoft.com/office/word/2010/wordml" xmlns:w15="http://schemas.microsoft.com/office/word/2012/wordml" xmlns:wpg="http://schemas.microsoft.com/office/word/2010/wordprocessingGroup" xmlns:wpi="http://schemas.microsoft.com/office/word/2010/wordprocessingInk" xmlns:wne="http://schemas.microsoft.com/office/word/2006/wordml" xmlns:wps="http://schemas.microsoft.com/office/word/2010/wordprocessingShape" mc:Ignorable="w14 w15 wp14">
+<w:ftr xmlns:wpc="http://schemas.microsoft.com/office/word/2010/wordprocessingCanvas" xmlns:cx="http://schemas.microsoft.com/office/drawing/2014/chartex" xmlns:cx1="http://schemas.microsoft.com/office/drawing/2015/9/8/chartex" xmlns:cx2="http://schemas.microsoft.com/office/drawing/2015/10/21/chartex" xmlns:cx3="http://schemas.microsoft.com/office/drawing/2016/5/9/chartex" xmlns:cx4="http://schemas.microsoft.com/office/drawing/2016/5/10/chartex" xmlns:cx5="http://schemas.microsoft.com/office/drawing/2016/5/11/chartex" xmlns:cx6="http://schemas.microsoft.com/office/drawing/2016/5/12/chartex" xmlns:cx7="http://schemas.microsoft.com/office/drawing/2016/5/13/chartex" xmlns:cx8="http://schemas.microsoft.com/office/drawing/2016/5/14/chartex" xmlns:mc="http://schemas.openxmlformats.org/markup-compatibility/2006" xmlns:aink="http://schemas.microsoft.com/office/drawing/2016/ink" xmlns:am3d="http://schemas.microsoft.com/office/drawing/2017/model3d" xmlns:o="urn:schemas-microsoft-com:office:office" xmlns:r="http://schemas.openxmlformats.org/officeDocument/2006/relationships" xmlns:m="http://schemas.openxmlformats.org/officeDocument/2006/math" xmlns:v="urn:schemas-microsoft-com:vml" xmlns:wp14="http://schemas.microsoft.com/office/word/2010/wordprocessingDrawing" xmlns:wp="http://schemas.openxmlformats.org/drawingml/2006/wordprocessingDrawing" xmlns:w10="urn:schemas-microsoft-com:office:word" xmlns:w="http://schemas.openxmlformats.org/wordprocessingml/2006/main" xmlns:w14="http://schemas.microsoft.com/office/word/2010/wordml" xmlns:w15="http://schemas.microsoft.com/office/word/2012/wordml" xmlns:w16cid="http://schemas.microsoft.com/office/word/2016/wordml/cid" xmlns:w16se="http://schemas.microsoft.com/office/word/2015/wordml/symex" xmlns:wpg="http://schemas.microsoft.com/office/word/2010/wordprocessingGroup" xmlns:wpi="http://schemas.microsoft.com/office/word/2010/wordprocessingInk" xmlns:wne="http://schemas.microsoft.com/office/word/2006/wordml" xmlns:wps="http://schemas.microsoft.com/office/word/2010/wordprocessingShape" mc:Ignorable="w14 w15 w16se w16cid wp14">
   <w:p>
     <w:pPr>
       <w:pStyle w:val="Footer"/>
@@ -18265,21 +19211,11 @@
     <w:r>
       <w:t xml:space="preserve">Problem </w:t>
     </w:r>
-    <w:r>
-      <w:fldChar w:fldCharType="begin"/>
-    </w:r>
-    <w:r>
-      <w:instrText xml:space="preserve"> SECTION   \* MERGEFORMAT </w:instrText>
-    </w:r>
-    <w:r>
-      <w:fldChar w:fldCharType="separate"/>
-    </w:r>
-    <w:r>
-      <w:t>19</w:t>
-    </w:r>
-    <w:r>
-      <w:fldChar w:fldCharType="end"/>
-    </w:r>
+    <w:fldSimple w:instr=" SECTION   \* MERGEFORMAT ">
+      <w:r>
+        <w:t>19</w:t>
+      </w:r>
+    </w:fldSimple>
   </w:p>
   <w:p>
     <w:pPr>
@@ -18313,7 +19249,7 @@
 </file>
 
 <file path=word/footer57.xml><?xml version="1.0" encoding="utf-8"?>
-<w:ftr xmlns:wpc="http://schemas.microsoft.com/office/word/2010/wordprocessingCanvas" xmlns:mc="http://schemas.openxmlformats.org/markup-compatibility/2006" xmlns:o="urn:schemas-microsoft-com:office:office" xmlns:r="http://schemas.openxmlformats.org/officeDocument/2006/relationships" xmlns:m="http://schemas.openxmlformats.org/officeDocument/2006/math" xmlns:v="urn:schemas-microsoft-com:vml" xmlns:wp14="http://schemas.microsoft.com/office/word/2010/wordprocessingDrawing" xmlns:wp="http://schemas.openxmlformats.org/drawingml/2006/wordprocessingDrawing" xmlns:w10="urn:schemas-microsoft-com:office:word" xmlns:w="http://schemas.openxmlformats.org/wordprocessingml/2006/main" xmlns:w14="http://schemas.microsoft.com/office/word/2010/wordml" xmlns:w15="http://schemas.microsoft.com/office/word/2012/wordml" xmlns:wpg="http://schemas.microsoft.com/office/word/2010/wordprocessingGroup" xmlns:wpi="http://schemas.microsoft.com/office/word/2010/wordprocessingInk" xmlns:wne="http://schemas.microsoft.com/office/word/2006/wordml" xmlns:wps="http://schemas.microsoft.com/office/word/2010/wordprocessingShape" mc:Ignorable="w14 w15 wp14">
+<w:ftr xmlns:wpc="http://schemas.microsoft.com/office/word/2010/wordprocessingCanvas" xmlns:cx="http://schemas.microsoft.com/office/drawing/2014/chartex" xmlns:cx1="http://schemas.microsoft.com/office/drawing/2015/9/8/chartex" xmlns:cx2="http://schemas.microsoft.com/office/drawing/2015/10/21/chartex" xmlns:cx3="http://schemas.microsoft.com/office/drawing/2016/5/9/chartex" xmlns:cx4="http://schemas.microsoft.com/office/drawing/2016/5/10/chartex" xmlns:cx5="http://schemas.microsoft.com/office/drawing/2016/5/11/chartex" xmlns:cx6="http://schemas.microsoft.com/office/drawing/2016/5/12/chartex" xmlns:cx7="http://schemas.microsoft.com/office/drawing/2016/5/13/chartex" xmlns:cx8="http://schemas.microsoft.com/office/drawing/2016/5/14/chartex" xmlns:mc="http://schemas.openxmlformats.org/markup-compatibility/2006" xmlns:aink="http://schemas.microsoft.com/office/drawing/2016/ink" xmlns:am3d="http://schemas.microsoft.com/office/drawing/2017/model3d" xmlns:o="urn:schemas-microsoft-com:office:office" xmlns:r="http://schemas.openxmlformats.org/officeDocument/2006/relationships" xmlns:m="http://schemas.openxmlformats.org/officeDocument/2006/math" xmlns:v="urn:schemas-microsoft-com:vml" xmlns:wp14="http://schemas.microsoft.com/office/word/2010/wordprocessingDrawing" xmlns:wp="http://schemas.openxmlformats.org/drawingml/2006/wordprocessingDrawing" xmlns:w10="urn:schemas-microsoft-com:office:word" xmlns:w="http://schemas.openxmlformats.org/wordprocessingml/2006/main" xmlns:w14="http://schemas.microsoft.com/office/word/2010/wordml" xmlns:w15="http://schemas.microsoft.com/office/word/2012/wordml" xmlns:w16cid="http://schemas.microsoft.com/office/word/2016/wordml/cid" xmlns:w16se="http://schemas.microsoft.com/office/word/2015/wordml/symex" xmlns:wpg="http://schemas.microsoft.com/office/word/2010/wordprocessingGroup" xmlns:wpi="http://schemas.microsoft.com/office/word/2010/wordprocessingInk" xmlns:wne="http://schemas.microsoft.com/office/word/2006/wordml" xmlns:wps="http://schemas.microsoft.com/office/word/2010/wordprocessingShape" mc:Ignorable="w14 w15 w16se w16cid wp14">
   <w:p>
     <w:pPr>
       <w:pStyle w:val="Footer"/>
@@ -18335,7 +19271,7 @@
 </file>
 
 <file path=word/footer58.xml><?xml version="1.0" encoding="utf-8"?>
-<w:ftr xmlns:wpc="http://schemas.microsoft.com/office/word/2010/wordprocessingCanvas" xmlns:mc="http://schemas.openxmlformats.org/markup-compatibility/2006" xmlns:o="urn:schemas-microsoft-com:office:office" xmlns:r="http://schemas.openxmlformats.org/officeDocument/2006/relationships" xmlns:m="http://schemas.openxmlformats.org/officeDocument/2006/math" xmlns:v="urn:schemas-microsoft-com:vml" xmlns:wp14="http://schemas.microsoft.com/office/word/2010/wordprocessingDrawing" xmlns:wp="http://schemas.openxmlformats.org/drawingml/2006/wordprocessingDrawing" xmlns:w10="urn:schemas-microsoft-com:office:word" xmlns:w="http://schemas.openxmlformats.org/wordprocessingml/2006/main" xmlns:w14="http://schemas.microsoft.com/office/word/2010/wordml" xmlns:w15="http://schemas.microsoft.com/office/word/2012/wordml" xmlns:wpg="http://schemas.microsoft.com/office/word/2010/wordprocessingGroup" xmlns:wpi="http://schemas.microsoft.com/office/word/2010/wordprocessingInk" xmlns:wne="http://schemas.microsoft.com/office/word/2006/wordml" xmlns:wps="http://schemas.microsoft.com/office/word/2010/wordprocessingShape" mc:Ignorable="w14 w15 wp14">
+<w:ftr xmlns:wpc="http://schemas.microsoft.com/office/word/2010/wordprocessingCanvas" xmlns:cx="http://schemas.microsoft.com/office/drawing/2014/chartex" xmlns:cx1="http://schemas.microsoft.com/office/drawing/2015/9/8/chartex" xmlns:cx2="http://schemas.microsoft.com/office/drawing/2015/10/21/chartex" xmlns:cx3="http://schemas.microsoft.com/office/drawing/2016/5/9/chartex" xmlns:cx4="http://schemas.microsoft.com/office/drawing/2016/5/10/chartex" xmlns:cx5="http://schemas.microsoft.com/office/drawing/2016/5/11/chartex" xmlns:cx6="http://schemas.microsoft.com/office/drawing/2016/5/12/chartex" xmlns:cx7="http://schemas.microsoft.com/office/drawing/2016/5/13/chartex" xmlns:cx8="http://schemas.microsoft.com/office/drawing/2016/5/14/chartex" xmlns:mc="http://schemas.openxmlformats.org/markup-compatibility/2006" xmlns:aink="http://schemas.microsoft.com/office/drawing/2016/ink" xmlns:am3d="http://schemas.microsoft.com/office/drawing/2017/model3d" xmlns:o="urn:schemas-microsoft-com:office:office" xmlns:r="http://schemas.openxmlformats.org/officeDocument/2006/relationships" xmlns:m="http://schemas.openxmlformats.org/officeDocument/2006/math" xmlns:v="urn:schemas-microsoft-com:vml" xmlns:wp14="http://schemas.microsoft.com/office/word/2010/wordprocessingDrawing" xmlns:wp="http://schemas.openxmlformats.org/drawingml/2006/wordprocessingDrawing" xmlns:w10="urn:schemas-microsoft-com:office:word" xmlns:w="http://schemas.openxmlformats.org/wordprocessingml/2006/main" xmlns:w14="http://schemas.microsoft.com/office/word/2010/wordml" xmlns:w15="http://schemas.microsoft.com/office/word/2012/wordml" xmlns:w16cid="http://schemas.microsoft.com/office/word/2016/wordml/cid" xmlns:w16se="http://schemas.microsoft.com/office/word/2015/wordml/symex" xmlns:wpg="http://schemas.microsoft.com/office/word/2010/wordprocessingGroup" xmlns:wpi="http://schemas.microsoft.com/office/word/2010/wordprocessingInk" xmlns:wne="http://schemas.microsoft.com/office/word/2006/wordml" xmlns:wps="http://schemas.microsoft.com/office/word/2010/wordprocessingShape" mc:Ignorable="w14 w15 w16se w16cid wp14">
   <w:p>
     <w:pPr>
       <w:pStyle w:val="Footer"/>
@@ -18365,7 +19301,7 @@
 </file>
 
 <file path=word/footer6.xml><?xml version="1.0" encoding="utf-8"?>
-<w:ftr xmlns:wpc="http://schemas.microsoft.com/office/word/2010/wordprocessingCanvas" xmlns:mc="http://schemas.openxmlformats.org/markup-compatibility/2006" xmlns:o="urn:schemas-microsoft-com:office:office" xmlns:r="http://schemas.openxmlformats.org/officeDocument/2006/relationships" xmlns:m="http://schemas.openxmlformats.org/officeDocument/2006/math" xmlns:v="urn:schemas-microsoft-com:vml" xmlns:wp14="http://schemas.microsoft.com/office/word/2010/wordprocessingDrawing" xmlns:wp="http://schemas.openxmlformats.org/drawingml/2006/wordprocessingDrawing" xmlns:w10="urn:schemas-microsoft-com:office:word" xmlns:w="http://schemas.openxmlformats.org/wordprocessingml/2006/main" xmlns:w14="http://schemas.microsoft.com/office/word/2010/wordml" xmlns:w15="http://schemas.microsoft.com/office/word/2012/wordml" xmlns:wpg="http://schemas.microsoft.com/office/word/2010/wordprocessingGroup" xmlns:wpi="http://schemas.microsoft.com/office/word/2010/wordprocessingInk" xmlns:wne="http://schemas.microsoft.com/office/word/2006/wordml" xmlns:wps="http://schemas.microsoft.com/office/word/2010/wordprocessingShape" mc:Ignorable="w14 w15 wp14">
+<w:ftr xmlns:wpc="http://schemas.microsoft.com/office/word/2010/wordprocessingCanvas" xmlns:cx="http://schemas.microsoft.com/office/drawing/2014/chartex" xmlns:cx1="http://schemas.microsoft.com/office/drawing/2015/9/8/chartex" xmlns:cx2="http://schemas.microsoft.com/office/drawing/2015/10/21/chartex" xmlns:cx3="http://schemas.microsoft.com/office/drawing/2016/5/9/chartex" xmlns:cx4="http://schemas.microsoft.com/office/drawing/2016/5/10/chartex" xmlns:cx5="http://schemas.microsoft.com/office/drawing/2016/5/11/chartex" xmlns:cx6="http://schemas.microsoft.com/office/drawing/2016/5/12/chartex" xmlns:cx7="http://schemas.microsoft.com/office/drawing/2016/5/13/chartex" xmlns:cx8="http://schemas.microsoft.com/office/drawing/2016/5/14/chartex" xmlns:mc="http://schemas.openxmlformats.org/markup-compatibility/2006" xmlns:aink="http://schemas.microsoft.com/office/drawing/2016/ink" xmlns:am3d="http://schemas.microsoft.com/office/drawing/2017/model3d" xmlns:o="urn:schemas-microsoft-com:office:office" xmlns:r="http://schemas.openxmlformats.org/officeDocument/2006/relationships" xmlns:m="http://schemas.openxmlformats.org/officeDocument/2006/math" xmlns:v="urn:schemas-microsoft-com:vml" xmlns:wp14="http://schemas.microsoft.com/office/word/2010/wordprocessingDrawing" xmlns:wp="http://schemas.openxmlformats.org/drawingml/2006/wordprocessingDrawing" xmlns:w10="urn:schemas-microsoft-com:office:word" xmlns:w="http://schemas.openxmlformats.org/wordprocessingml/2006/main" xmlns:w14="http://schemas.microsoft.com/office/word/2010/wordml" xmlns:w15="http://schemas.microsoft.com/office/word/2012/wordml" xmlns:w16cid="http://schemas.microsoft.com/office/word/2016/wordml/cid" xmlns:w16se="http://schemas.microsoft.com/office/word/2015/wordml/symex" xmlns:wpg="http://schemas.microsoft.com/office/word/2010/wordprocessingGroup" xmlns:wpi="http://schemas.microsoft.com/office/word/2010/wordprocessingInk" xmlns:wne="http://schemas.microsoft.com/office/word/2006/wordml" xmlns:wps="http://schemas.microsoft.com/office/word/2010/wordprocessingShape" mc:Ignorable="w14 w15 w16se w16cid wp14">
   <w:p>
     <w:pPr>
       <w:pStyle w:val="Footer"/>
@@ -18387,7 +19323,7 @@
 </file>
 
 <file path=word/footer7.xml><?xml version="1.0" encoding="utf-8"?>
-<w:ftr xmlns:wpc="http://schemas.microsoft.com/office/word/2010/wordprocessingCanvas" xmlns:mc="http://schemas.openxmlformats.org/markup-compatibility/2006" xmlns:o="urn:schemas-microsoft-com:office:office" xmlns:r="http://schemas.openxmlformats.org/officeDocument/2006/relationships" xmlns:m="http://schemas.openxmlformats.org/officeDocument/2006/math" xmlns:v="urn:schemas-microsoft-com:vml" xmlns:wp14="http://schemas.microsoft.com/office/word/2010/wordprocessingDrawing" xmlns:wp="http://schemas.openxmlformats.org/drawingml/2006/wordprocessingDrawing" xmlns:w10="urn:schemas-microsoft-com:office:word" xmlns:w="http://schemas.openxmlformats.org/wordprocessingml/2006/main" xmlns:w14="http://schemas.microsoft.com/office/word/2010/wordml" xmlns:w15="http://schemas.microsoft.com/office/word/2012/wordml" xmlns:wpg="http://schemas.microsoft.com/office/word/2010/wordprocessingGroup" xmlns:wpi="http://schemas.microsoft.com/office/word/2010/wordprocessingInk" xmlns:wne="http://schemas.microsoft.com/office/word/2006/wordml" xmlns:wps="http://schemas.microsoft.com/office/word/2010/wordprocessingShape" mc:Ignorable="w14 w15 wp14">
+<w:ftr xmlns:wpc="http://schemas.microsoft.com/office/word/2010/wordprocessingCanvas" xmlns:cx="http://schemas.microsoft.com/office/drawing/2014/chartex" xmlns:cx1="http://schemas.microsoft.com/office/drawing/2015/9/8/chartex" xmlns:cx2="http://schemas.microsoft.com/office/drawing/2015/10/21/chartex" xmlns:cx3="http://schemas.microsoft.com/office/drawing/2016/5/9/chartex" xmlns:cx4="http://schemas.microsoft.com/office/drawing/2016/5/10/chartex" xmlns:cx5="http://schemas.microsoft.com/office/drawing/2016/5/11/chartex" xmlns:cx6="http://schemas.microsoft.com/office/drawing/2016/5/12/chartex" xmlns:cx7="http://schemas.microsoft.com/office/drawing/2016/5/13/chartex" xmlns:cx8="http://schemas.microsoft.com/office/drawing/2016/5/14/chartex" xmlns:mc="http://schemas.openxmlformats.org/markup-compatibility/2006" xmlns:aink="http://schemas.microsoft.com/office/drawing/2016/ink" xmlns:am3d="http://schemas.microsoft.com/office/drawing/2017/model3d" xmlns:o="urn:schemas-microsoft-com:office:office" xmlns:r="http://schemas.openxmlformats.org/officeDocument/2006/relationships" xmlns:m="http://schemas.openxmlformats.org/officeDocument/2006/math" xmlns:v="urn:schemas-microsoft-com:vml" xmlns:wp14="http://schemas.microsoft.com/office/word/2010/wordprocessingDrawing" xmlns:wp="http://schemas.openxmlformats.org/drawingml/2006/wordprocessingDrawing" xmlns:w10="urn:schemas-microsoft-com:office:word" xmlns:w="http://schemas.openxmlformats.org/wordprocessingml/2006/main" xmlns:w14="http://schemas.microsoft.com/office/word/2010/wordml" xmlns:w15="http://schemas.microsoft.com/office/word/2012/wordml" xmlns:w16cid="http://schemas.microsoft.com/office/word/2016/wordml/cid" xmlns:w16se="http://schemas.microsoft.com/office/word/2015/wordml/symex" xmlns:wpg="http://schemas.microsoft.com/office/word/2010/wordprocessingGroup" xmlns:wpi="http://schemas.microsoft.com/office/word/2010/wordprocessingInk" xmlns:wne="http://schemas.microsoft.com/office/word/2006/wordml" xmlns:wps="http://schemas.microsoft.com/office/word/2010/wordprocessingShape" mc:Ignorable="w14 w15 w16se w16cid wp14">
   <w:p>
     <w:pPr>
       <w:pStyle w:val="Footer"/>
@@ -18409,7 +19345,7 @@
 </file>
 
 <file path=word/footer8.xml><?xml version="1.0" encoding="utf-8"?>
-<w:ftr xmlns:wpc="http://schemas.microsoft.com/office/word/2010/wordprocessingCanvas" xmlns:mc="http://schemas.openxmlformats.org/markup-compatibility/2006" xmlns:o="urn:schemas-microsoft-com:office:office" xmlns:r="http://schemas.openxmlformats.org/officeDocument/2006/relationships" xmlns:m="http://schemas.openxmlformats.org/officeDocument/2006/math" xmlns:v="urn:schemas-microsoft-com:vml" xmlns:wp14="http://schemas.microsoft.com/office/word/2010/wordprocessingDrawing" xmlns:wp="http://schemas.openxmlformats.org/drawingml/2006/wordprocessingDrawing" xmlns:w10="urn:schemas-microsoft-com:office:word" xmlns:w="http://schemas.openxmlformats.org/wordprocessingml/2006/main" xmlns:w14="http://schemas.microsoft.com/office/word/2010/wordml" xmlns:w15="http://schemas.microsoft.com/office/word/2012/wordml" xmlns:wpg="http://schemas.microsoft.com/office/word/2010/wordprocessingGroup" xmlns:wpi="http://schemas.microsoft.com/office/word/2010/wordprocessingInk" xmlns:wne="http://schemas.microsoft.com/office/word/2006/wordml" xmlns:wps="http://schemas.microsoft.com/office/word/2010/wordprocessingShape" mc:Ignorable="w14 w15 wp14">
+<w:ftr xmlns:wpc="http://schemas.microsoft.com/office/word/2010/wordprocessingCanvas" xmlns:cx="http://schemas.microsoft.com/office/drawing/2014/chartex" xmlns:cx1="http://schemas.microsoft.com/office/drawing/2015/9/8/chartex" xmlns:cx2="http://schemas.microsoft.com/office/drawing/2015/10/21/chartex" xmlns:cx3="http://schemas.microsoft.com/office/drawing/2016/5/9/chartex" xmlns:cx4="http://schemas.microsoft.com/office/drawing/2016/5/10/chartex" xmlns:cx5="http://schemas.microsoft.com/office/drawing/2016/5/11/chartex" xmlns:cx6="http://schemas.microsoft.com/office/drawing/2016/5/12/chartex" xmlns:cx7="http://schemas.microsoft.com/office/drawing/2016/5/13/chartex" xmlns:cx8="http://schemas.microsoft.com/office/drawing/2016/5/14/chartex" xmlns:mc="http://schemas.openxmlformats.org/markup-compatibility/2006" xmlns:aink="http://schemas.microsoft.com/office/drawing/2016/ink" xmlns:am3d="http://schemas.microsoft.com/office/drawing/2017/model3d" xmlns:o="urn:schemas-microsoft-com:office:office" xmlns:r="http://schemas.openxmlformats.org/officeDocument/2006/relationships" xmlns:m="http://schemas.openxmlformats.org/officeDocument/2006/math" xmlns:v="urn:schemas-microsoft-com:vml" xmlns:wp14="http://schemas.microsoft.com/office/word/2010/wordprocessingDrawing" xmlns:wp="http://schemas.openxmlformats.org/drawingml/2006/wordprocessingDrawing" xmlns:w10="urn:schemas-microsoft-com:office:word" xmlns:w="http://schemas.openxmlformats.org/wordprocessingml/2006/main" xmlns:w14="http://schemas.microsoft.com/office/word/2010/wordml" xmlns:w15="http://schemas.microsoft.com/office/word/2012/wordml" xmlns:w16cid="http://schemas.microsoft.com/office/word/2016/wordml/cid" xmlns:w16se="http://schemas.microsoft.com/office/word/2015/wordml/symex" xmlns:wpg="http://schemas.microsoft.com/office/word/2010/wordprocessingGroup" xmlns:wpi="http://schemas.microsoft.com/office/word/2010/wordprocessingInk" xmlns:wne="http://schemas.microsoft.com/office/word/2006/wordml" xmlns:wps="http://schemas.microsoft.com/office/word/2010/wordprocessingShape" mc:Ignorable="w14 w15 w16se w16cid wp14">
   <w:p>
     <w:pPr>
       <w:pStyle w:val="Footer"/>
@@ -18461,7 +19397,7 @@
 </file>
 
 <file path=word/footer9.xml><?xml version="1.0" encoding="utf-8"?>
-<w:ftr xmlns:wpc="http://schemas.microsoft.com/office/word/2010/wordprocessingCanvas" xmlns:mc="http://schemas.openxmlformats.org/markup-compatibility/2006" xmlns:o="urn:schemas-microsoft-com:office:office" xmlns:r="http://schemas.openxmlformats.org/officeDocument/2006/relationships" xmlns:m="http://schemas.openxmlformats.org/officeDocument/2006/math" xmlns:v="urn:schemas-microsoft-com:vml" xmlns:wp14="http://schemas.microsoft.com/office/word/2010/wordprocessingDrawing" xmlns:wp="http://schemas.openxmlformats.org/drawingml/2006/wordprocessingDrawing" xmlns:w10="urn:schemas-microsoft-com:office:word" xmlns:w="http://schemas.openxmlformats.org/wordprocessingml/2006/main" xmlns:w14="http://schemas.microsoft.com/office/word/2010/wordml" xmlns:w15="http://schemas.microsoft.com/office/word/2012/wordml" xmlns:wpg="http://schemas.microsoft.com/office/word/2010/wordprocessingGroup" xmlns:wpi="http://schemas.microsoft.com/office/word/2010/wordprocessingInk" xmlns:wne="http://schemas.microsoft.com/office/word/2006/wordml" xmlns:wps="http://schemas.microsoft.com/office/word/2010/wordprocessingShape" mc:Ignorable="w14 w15 wp14">
+<w:ftr xmlns:wpc="http://schemas.microsoft.com/office/word/2010/wordprocessingCanvas" xmlns:cx="http://schemas.microsoft.com/office/drawing/2014/chartex" xmlns:cx1="http://schemas.microsoft.com/office/drawing/2015/9/8/chartex" xmlns:cx2="http://schemas.microsoft.com/office/drawing/2015/10/21/chartex" xmlns:cx3="http://schemas.microsoft.com/office/drawing/2016/5/9/chartex" xmlns:cx4="http://schemas.microsoft.com/office/drawing/2016/5/10/chartex" xmlns:cx5="http://schemas.microsoft.com/office/drawing/2016/5/11/chartex" xmlns:cx6="http://schemas.microsoft.com/office/drawing/2016/5/12/chartex" xmlns:cx7="http://schemas.microsoft.com/office/drawing/2016/5/13/chartex" xmlns:cx8="http://schemas.microsoft.com/office/drawing/2016/5/14/chartex" xmlns:mc="http://schemas.openxmlformats.org/markup-compatibility/2006" xmlns:aink="http://schemas.microsoft.com/office/drawing/2016/ink" xmlns:am3d="http://schemas.microsoft.com/office/drawing/2017/model3d" xmlns:o="urn:schemas-microsoft-com:office:office" xmlns:r="http://schemas.openxmlformats.org/officeDocument/2006/relationships" xmlns:m="http://schemas.openxmlformats.org/officeDocument/2006/math" xmlns:v="urn:schemas-microsoft-com:vml" xmlns:wp14="http://schemas.microsoft.com/office/word/2010/wordprocessingDrawing" xmlns:wp="http://schemas.openxmlformats.org/drawingml/2006/wordprocessingDrawing" xmlns:w10="urn:schemas-microsoft-com:office:word" xmlns:w="http://schemas.openxmlformats.org/wordprocessingml/2006/main" xmlns:w14="http://schemas.microsoft.com/office/word/2010/wordml" xmlns:w15="http://schemas.microsoft.com/office/word/2012/wordml" xmlns:w16cid="http://schemas.microsoft.com/office/word/2016/wordml/cid" xmlns:w16se="http://schemas.microsoft.com/office/word/2015/wordml/symex" xmlns:wpg="http://schemas.microsoft.com/office/word/2010/wordprocessingGroup" xmlns:wpi="http://schemas.microsoft.com/office/word/2010/wordprocessingInk" xmlns:wne="http://schemas.microsoft.com/office/word/2006/wordml" xmlns:wps="http://schemas.microsoft.com/office/word/2010/wordprocessingShape" mc:Ignorable="w14 w15 w16se w16cid wp14">
   <w:p>
     <w:pPr>
       <w:pStyle w:val="Footer"/>
@@ -18483,7 +19419,7 @@
 </file>
 
 <file path=word/footnotes.xml><?xml version="1.0" encoding="utf-8"?>
-<w:footnotes xmlns:wpc="http://schemas.microsoft.com/office/word/2010/wordprocessingCanvas" xmlns:mc="http://schemas.openxmlformats.org/markup-compatibility/2006" xmlns:o="urn:schemas-microsoft-com:office:office" xmlns:r="http://schemas.openxmlformats.org/officeDocument/2006/relationships" xmlns:m="http://schemas.openxmlformats.org/officeDocument/2006/math" xmlns:v="urn:schemas-microsoft-com:vml" xmlns:wp14="http://schemas.microsoft.com/office/word/2010/wordprocessingDrawing" xmlns:wp="http://schemas.openxmlformats.org/drawingml/2006/wordprocessingDrawing" xmlns:w10="urn:schemas-microsoft-com:office:word" xmlns:w="http://schemas.openxmlformats.org/wordprocessingml/2006/main" xmlns:w14="http://schemas.microsoft.com/office/word/2010/wordml" xmlns:w15="http://schemas.microsoft.com/office/word/2012/wordml" xmlns:wpg="http://schemas.microsoft.com/office/word/2010/wordprocessingGroup" xmlns:wpi="http://schemas.microsoft.com/office/word/2010/wordprocessingInk" xmlns:wne="http://schemas.microsoft.com/office/word/2006/wordml" xmlns:wps="http://schemas.microsoft.com/office/word/2010/wordprocessingShape" mc:Ignorable="w14 w15 wp14">
+<w:footnotes xmlns:wpc="http://schemas.microsoft.com/office/word/2010/wordprocessingCanvas" xmlns:cx="http://schemas.microsoft.com/office/drawing/2014/chartex" xmlns:cx1="http://schemas.microsoft.com/office/drawing/2015/9/8/chartex" xmlns:cx2="http://schemas.microsoft.com/office/drawing/2015/10/21/chartex" xmlns:cx3="http://schemas.microsoft.com/office/drawing/2016/5/9/chartex" xmlns:cx4="http://schemas.microsoft.com/office/drawing/2016/5/10/chartex" xmlns:cx5="http://schemas.microsoft.com/office/drawing/2016/5/11/chartex" xmlns:cx6="http://schemas.microsoft.com/office/drawing/2016/5/12/chartex" xmlns:cx7="http://schemas.microsoft.com/office/drawing/2016/5/13/chartex" xmlns:cx8="http://schemas.microsoft.com/office/drawing/2016/5/14/chartex" xmlns:mc="http://schemas.openxmlformats.org/markup-compatibility/2006" xmlns:aink="http://schemas.microsoft.com/office/drawing/2016/ink" xmlns:am3d="http://schemas.microsoft.com/office/drawing/2017/model3d" xmlns:o="urn:schemas-microsoft-com:office:office" xmlns:r="http://schemas.openxmlformats.org/officeDocument/2006/relationships" xmlns:m="http://schemas.openxmlformats.org/officeDocument/2006/math" xmlns:v="urn:schemas-microsoft-com:vml" xmlns:wp14="http://schemas.microsoft.com/office/word/2010/wordprocessingDrawing" xmlns:wp="http://schemas.openxmlformats.org/drawingml/2006/wordprocessingDrawing" xmlns:w10="urn:schemas-microsoft-com:office:word" xmlns:w="http://schemas.openxmlformats.org/wordprocessingml/2006/main" xmlns:w14="http://schemas.microsoft.com/office/word/2010/wordml" xmlns:w15="http://schemas.microsoft.com/office/word/2012/wordml" xmlns:w16cid="http://schemas.microsoft.com/office/word/2016/wordml/cid" xmlns:w16se="http://schemas.microsoft.com/office/word/2015/wordml/symex" xmlns:wpg="http://schemas.microsoft.com/office/word/2010/wordprocessingGroup" xmlns:wpi="http://schemas.microsoft.com/office/word/2010/wordprocessingInk" xmlns:wne="http://schemas.microsoft.com/office/word/2006/wordml" xmlns:wps="http://schemas.microsoft.com/office/word/2010/wordprocessingShape" mc:Ignorable="w14 w15 w16se w16cid wp14">
   <w:footnote w:type="separator" w:id="-1">
     <w:p>
       <w:pPr>
@@ -18508,7 +19444,7 @@
 </file>
 
 <file path=word/header1.xml><?xml version="1.0" encoding="utf-8"?>
-<w:hdr xmlns:wpc="http://schemas.microsoft.com/office/word/2010/wordprocessingCanvas" xmlns:mc="http://schemas.openxmlformats.org/markup-compatibility/2006" xmlns:o="urn:schemas-microsoft-com:office:office" xmlns:r="http://schemas.openxmlformats.org/officeDocument/2006/relationships" xmlns:m="http://schemas.openxmlformats.org/officeDocument/2006/math" xmlns:v="urn:schemas-microsoft-com:vml" xmlns:wp14="http://schemas.microsoft.com/office/word/2010/wordprocessingDrawing" xmlns:wp="http://schemas.openxmlformats.org/drawingml/2006/wordprocessingDrawing" xmlns:w10="urn:schemas-microsoft-com:office:word" xmlns:w="http://schemas.openxmlformats.org/wordprocessingml/2006/main" xmlns:w14="http://schemas.microsoft.com/office/word/2010/wordml" xmlns:w15="http://schemas.microsoft.com/office/word/2012/wordml" xmlns:wpg="http://schemas.microsoft.com/office/word/2010/wordprocessingGroup" xmlns:wpi="http://schemas.microsoft.com/office/word/2010/wordprocessingInk" xmlns:wne="http://schemas.microsoft.com/office/word/2006/wordml" xmlns:wps="http://schemas.microsoft.com/office/word/2010/wordprocessingShape" mc:Ignorable="w14 w15 wp14">
+<w:hdr xmlns:wpc="http://schemas.microsoft.com/office/word/2010/wordprocessingCanvas" xmlns:cx="http://schemas.microsoft.com/office/drawing/2014/chartex" xmlns:cx1="http://schemas.microsoft.com/office/drawing/2015/9/8/chartex" xmlns:cx2="http://schemas.microsoft.com/office/drawing/2015/10/21/chartex" xmlns:cx3="http://schemas.microsoft.com/office/drawing/2016/5/9/chartex" xmlns:cx4="http://schemas.microsoft.com/office/drawing/2016/5/10/chartex" xmlns:cx5="http://schemas.microsoft.com/office/drawing/2016/5/11/chartex" xmlns:cx6="http://schemas.microsoft.com/office/drawing/2016/5/12/chartex" xmlns:cx7="http://schemas.microsoft.com/office/drawing/2016/5/13/chartex" xmlns:cx8="http://schemas.microsoft.com/office/drawing/2016/5/14/chartex" xmlns:mc="http://schemas.openxmlformats.org/markup-compatibility/2006" xmlns:aink="http://schemas.microsoft.com/office/drawing/2016/ink" xmlns:am3d="http://schemas.microsoft.com/office/drawing/2017/model3d" xmlns:o="urn:schemas-microsoft-com:office:office" xmlns:r="http://schemas.openxmlformats.org/officeDocument/2006/relationships" xmlns:m="http://schemas.openxmlformats.org/officeDocument/2006/math" xmlns:v="urn:schemas-microsoft-com:vml" xmlns:wp14="http://schemas.microsoft.com/office/word/2010/wordprocessingDrawing" xmlns:wp="http://schemas.openxmlformats.org/drawingml/2006/wordprocessingDrawing" xmlns:w10="urn:schemas-microsoft-com:office:word" xmlns:w="http://schemas.openxmlformats.org/wordprocessingml/2006/main" xmlns:w14="http://schemas.microsoft.com/office/word/2010/wordml" xmlns:w15="http://schemas.microsoft.com/office/word/2012/wordml" xmlns:w16cid="http://schemas.microsoft.com/office/word/2016/wordml/cid" xmlns:w16se="http://schemas.microsoft.com/office/word/2015/wordml/symex" xmlns:wpg="http://schemas.microsoft.com/office/word/2010/wordprocessingGroup" xmlns:wpi="http://schemas.microsoft.com/office/word/2010/wordprocessingInk" xmlns:wne="http://schemas.microsoft.com/office/word/2006/wordml" xmlns:wps="http://schemas.microsoft.com/office/word/2010/wordprocessingShape" mc:Ignorable="w14 w15 w16se w16cid wp14">
   <w:p>
     <w:pPr>
       <w:pStyle w:val="Header"/>
@@ -18530,7 +19466,7 @@
 </file>
 
 <file path=word/header10.xml><?xml version="1.0" encoding="utf-8"?>
-<w:hdr xmlns:wpc="http://schemas.microsoft.com/office/word/2010/wordprocessingCanvas" xmlns:mc="http://schemas.openxmlformats.org/markup-compatibility/2006" xmlns:o="urn:schemas-microsoft-com:office:office" xmlns:r="http://schemas.openxmlformats.org/officeDocument/2006/relationships" xmlns:m="http://schemas.openxmlformats.org/officeDocument/2006/math" xmlns:v="urn:schemas-microsoft-com:vml" xmlns:wp14="http://schemas.microsoft.com/office/word/2010/wordprocessingDrawing" xmlns:wp="http://schemas.openxmlformats.org/drawingml/2006/wordprocessingDrawing" xmlns:w10="urn:schemas-microsoft-com:office:word" xmlns:w="http://schemas.openxmlformats.org/wordprocessingml/2006/main" xmlns:w14="http://schemas.microsoft.com/office/word/2010/wordml" xmlns:w15="http://schemas.microsoft.com/office/word/2012/wordml" xmlns:wpg="http://schemas.microsoft.com/office/word/2010/wordprocessingGroup" xmlns:wpi="http://schemas.microsoft.com/office/word/2010/wordprocessingInk" xmlns:wne="http://schemas.microsoft.com/office/word/2006/wordml" xmlns:wps="http://schemas.microsoft.com/office/word/2010/wordprocessingShape" mc:Ignorable="w14 w15 wp14">
+<w:hdr xmlns:wpc="http://schemas.microsoft.com/office/word/2010/wordprocessingCanvas" xmlns:cx="http://schemas.microsoft.com/office/drawing/2014/chartex" xmlns:cx1="http://schemas.microsoft.com/office/drawing/2015/9/8/chartex" xmlns:cx2="http://schemas.microsoft.com/office/drawing/2015/10/21/chartex" xmlns:cx3="http://schemas.microsoft.com/office/drawing/2016/5/9/chartex" xmlns:cx4="http://schemas.microsoft.com/office/drawing/2016/5/10/chartex" xmlns:cx5="http://schemas.microsoft.com/office/drawing/2016/5/11/chartex" xmlns:cx6="http://schemas.microsoft.com/office/drawing/2016/5/12/chartex" xmlns:cx7="http://schemas.microsoft.com/office/drawing/2016/5/13/chartex" xmlns:cx8="http://schemas.microsoft.com/office/drawing/2016/5/14/chartex" xmlns:mc="http://schemas.openxmlformats.org/markup-compatibility/2006" xmlns:aink="http://schemas.microsoft.com/office/drawing/2016/ink" xmlns:am3d="http://schemas.microsoft.com/office/drawing/2017/model3d" xmlns:o="urn:schemas-microsoft-com:office:office" xmlns:r="http://schemas.openxmlformats.org/officeDocument/2006/relationships" xmlns:m="http://schemas.openxmlformats.org/officeDocument/2006/math" xmlns:v="urn:schemas-microsoft-com:vml" xmlns:wp14="http://schemas.microsoft.com/office/word/2010/wordprocessingDrawing" xmlns:wp="http://schemas.openxmlformats.org/drawingml/2006/wordprocessingDrawing" xmlns:w10="urn:schemas-microsoft-com:office:word" xmlns:w="http://schemas.openxmlformats.org/wordprocessingml/2006/main" xmlns:w14="http://schemas.microsoft.com/office/word/2010/wordml" xmlns:w15="http://schemas.microsoft.com/office/word/2012/wordml" xmlns:w16cid="http://schemas.microsoft.com/office/word/2016/wordml/cid" xmlns:w16se="http://schemas.microsoft.com/office/word/2015/wordml/symex" xmlns:wpg="http://schemas.microsoft.com/office/word/2010/wordprocessingGroup" xmlns:wpi="http://schemas.microsoft.com/office/word/2010/wordprocessingInk" xmlns:wne="http://schemas.microsoft.com/office/word/2006/wordml" xmlns:wps="http://schemas.microsoft.com/office/word/2010/wordprocessingShape" mc:Ignorable="w14 w15 w16se w16cid wp14">
   <w:p>
     <w:pPr>
       <w:pStyle w:val="Header"/>
@@ -18552,7 +19488,7 @@
 </file>
 
 <file path=word/header11.xml><?xml version="1.0" encoding="utf-8"?>
-<w:hdr xmlns:wpc="http://schemas.microsoft.com/office/word/2010/wordprocessingCanvas" xmlns:mc="http://schemas.openxmlformats.org/markup-compatibility/2006" xmlns:o="urn:schemas-microsoft-com:office:office" xmlns:r="http://schemas.openxmlformats.org/officeDocument/2006/relationships" xmlns:m="http://schemas.openxmlformats.org/officeDocument/2006/math" xmlns:v="urn:schemas-microsoft-com:vml" xmlns:wp14="http://schemas.microsoft.com/office/word/2010/wordprocessingDrawing" xmlns:wp="http://schemas.openxmlformats.org/drawingml/2006/wordprocessingDrawing" xmlns:w10="urn:schemas-microsoft-com:office:word" xmlns:w="http://schemas.openxmlformats.org/wordprocessingml/2006/main" xmlns:w14="http://schemas.microsoft.com/office/word/2010/wordml" xmlns:w15="http://schemas.microsoft.com/office/word/2012/wordml" xmlns:wpg="http://schemas.microsoft.com/office/word/2010/wordprocessingGroup" xmlns:wpi="http://schemas.microsoft.com/office/word/2010/wordprocessingInk" xmlns:wne="http://schemas.microsoft.com/office/word/2006/wordml" xmlns:wps="http://schemas.microsoft.com/office/word/2010/wordprocessingShape" mc:Ignorable="w14 w15 wp14">
+<w:hdr xmlns:wpc="http://schemas.microsoft.com/office/word/2010/wordprocessingCanvas" xmlns:cx="http://schemas.microsoft.com/office/drawing/2014/chartex" xmlns:cx1="http://schemas.microsoft.com/office/drawing/2015/9/8/chartex" xmlns:cx2="http://schemas.microsoft.com/office/drawing/2015/10/21/chartex" xmlns:cx3="http://schemas.microsoft.com/office/drawing/2016/5/9/chartex" xmlns:cx4="http://schemas.microsoft.com/office/drawing/2016/5/10/chartex" xmlns:cx5="http://schemas.microsoft.com/office/drawing/2016/5/11/chartex" xmlns:cx6="http://schemas.microsoft.com/office/drawing/2016/5/12/chartex" xmlns:cx7="http://schemas.microsoft.com/office/drawing/2016/5/13/chartex" xmlns:cx8="http://schemas.microsoft.com/office/drawing/2016/5/14/chartex" xmlns:mc="http://schemas.openxmlformats.org/markup-compatibility/2006" xmlns:aink="http://schemas.microsoft.com/office/drawing/2016/ink" xmlns:am3d="http://schemas.microsoft.com/office/drawing/2017/model3d" xmlns:o="urn:schemas-microsoft-com:office:office" xmlns:r="http://schemas.openxmlformats.org/officeDocument/2006/relationships" xmlns:m="http://schemas.openxmlformats.org/officeDocument/2006/math" xmlns:v="urn:schemas-microsoft-com:vml" xmlns:wp14="http://schemas.microsoft.com/office/word/2010/wordprocessingDrawing" xmlns:wp="http://schemas.openxmlformats.org/drawingml/2006/wordprocessingDrawing" xmlns:w10="urn:schemas-microsoft-com:office:word" xmlns:w="http://schemas.openxmlformats.org/wordprocessingml/2006/main" xmlns:w14="http://schemas.microsoft.com/office/word/2010/wordml" xmlns:w15="http://schemas.microsoft.com/office/word/2012/wordml" xmlns:w16cid="http://schemas.microsoft.com/office/word/2016/wordml/cid" xmlns:w16se="http://schemas.microsoft.com/office/word/2015/wordml/symex" xmlns:wpg="http://schemas.microsoft.com/office/word/2010/wordprocessingGroup" xmlns:wpi="http://schemas.microsoft.com/office/word/2010/wordprocessingInk" xmlns:wne="http://schemas.microsoft.com/office/word/2006/wordml" xmlns:wps="http://schemas.microsoft.com/office/word/2010/wordprocessingShape" mc:Ignorable="w14 w15 w16se w16cid wp14">
   <w:p>
     <w:pPr>
       <w:pStyle w:val="Header"/>
@@ -18647,18 +19583,56 @@
       </w:rPr>
       <w:t xml:space="preserve">Problem </w:t>
     </w:r>
-    <w:fldSimple w:instr=" SECTION   \* MERGEFORMAT ">
-      <w:r>
-        <w:rPr>
-          <w:rFonts w:ascii="Times New Roman" w:hAnsi="Times New Roman" w:cs="Times New Roman"/>
-          <w:b/>
-          <w:noProof/>
-          <w:sz w:val="32"/>
-          <w:szCs w:val="32"/>
-        </w:rPr>
-        <w:t>4</w:t>
-      </w:r>
-    </w:fldSimple>
+    <w:r>
+      <w:rPr>
+        <w:rFonts w:ascii="Times New Roman" w:hAnsi="Times New Roman" w:cs="Times New Roman"/>
+        <w:b/>
+        <w:noProof/>
+        <w:sz w:val="32"/>
+        <w:szCs w:val="32"/>
+      </w:rPr>
+      <w:fldChar w:fldCharType="begin"/>
+    </w:r>
+    <w:r>
+      <w:rPr>
+        <w:rFonts w:ascii="Times New Roman" w:hAnsi="Times New Roman" w:cs="Times New Roman"/>
+        <w:b/>
+        <w:noProof/>
+        <w:sz w:val="32"/>
+        <w:szCs w:val="32"/>
+      </w:rPr>
+      <w:instrText xml:space="preserve"> SECTION   \* MERGEFORMAT </w:instrText>
+    </w:r>
+    <w:r>
+      <w:rPr>
+        <w:rFonts w:ascii="Times New Roman" w:hAnsi="Times New Roman" w:cs="Times New Roman"/>
+        <w:b/>
+        <w:noProof/>
+        <w:sz w:val="32"/>
+        <w:szCs w:val="32"/>
+      </w:rPr>
+      <w:fldChar w:fldCharType="separate"/>
+    </w:r>
+    <w:r>
+      <w:rPr>
+        <w:rFonts w:ascii="Times New Roman" w:hAnsi="Times New Roman" w:cs="Times New Roman"/>
+        <w:b/>
+        <w:noProof/>
+        <w:sz w:val="32"/>
+        <w:szCs w:val="32"/>
+      </w:rPr>
+      <w:t>4</w:t>
+    </w:r>
+    <w:r>
+      <w:rPr>
+        <w:rFonts w:ascii="Times New Roman" w:hAnsi="Times New Roman" w:cs="Times New Roman"/>
+        <w:b/>
+        <w:noProof/>
+        <w:sz w:val="32"/>
+        <w:szCs w:val="32"/>
+      </w:rPr>
+      <w:fldChar w:fldCharType="end"/>
+    </w:r>
     <w:r>
       <w:rPr>
         <w:rFonts w:ascii="Times New Roman" w:hAnsi="Times New Roman" w:cs="Times New Roman"/>
@@ -18769,7 +19743,7 @@
 </file>
 
 <file path=word/header12.xml><?xml version="1.0" encoding="utf-8"?>
-<w:hdr xmlns:wpc="http://schemas.microsoft.com/office/word/2010/wordprocessingCanvas" xmlns:mc="http://schemas.openxmlformats.org/markup-compatibility/2006" xmlns:o="urn:schemas-microsoft-com:office:office" xmlns:r="http://schemas.openxmlformats.org/officeDocument/2006/relationships" xmlns:m="http://schemas.openxmlformats.org/officeDocument/2006/math" xmlns:v="urn:schemas-microsoft-com:vml" xmlns:wp14="http://schemas.microsoft.com/office/word/2010/wordprocessingDrawing" xmlns:wp="http://schemas.openxmlformats.org/drawingml/2006/wordprocessingDrawing" xmlns:w10="urn:schemas-microsoft-com:office:word" xmlns:w="http://schemas.openxmlformats.org/wordprocessingml/2006/main" xmlns:w14="http://schemas.microsoft.com/office/word/2010/wordml" xmlns:w15="http://schemas.microsoft.com/office/word/2012/wordml" xmlns:wpg="http://schemas.microsoft.com/office/word/2010/wordprocessingGroup" xmlns:wpi="http://schemas.microsoft.com/office/word/2010/wordprocessingInk" xmlns:wne="http://schemas.microsoft.com/office/word/2006/wordml" xmlns:wps="http://schemas.microsoft.com/office/word/2010/wordprocessingShape" mc:Ignorable="w14 w15 wp14">
+<w:hdr xmlns:wpc="http://schemas.microsoft.com/office/word/2010/wordprocessingCanvas" xmlns:cx="http://schemas.microsoft.com/office/drawing/2014/chartex" xmlns:cx1="http://schemas.microsoft.com/office/drawing/2015/9/8/chartex" xmlns:cx2="http://schemas.microsoft.com/office/drawing/2015/10/21/chartex" xmlns:cx3="http://schemas.microsoft.com/office/drawing/2016/5/9/chartex" xmlns:cx4="http://schemas.microsoft.com/office/drawing/2016/5/10/chartex" xmlns:cx5="http://schemas.microsoft.com/office/drawing/2016/5/11/chartex" xmlns:cx6="http://schemas.microsoft.com/office/drawing/2016/5/12/chartex" xmlns:cx7="http://schemas.microsoft.com/office/drawing/2016/5/13/chartex" xmlns:cx8="http://schemas.microsoft.com/office/drawing/2016/5/14/chartex" xmlns:mc="http://schemas.openxmlformats.org/markup-compatibility/2006" xmlns:aink="http://schemas.microsoft.com/office/drawing/2016/ink" xmlns:am3d="http://schemas.microsoft.com/office/drawing/2017/model3d" xmlns:o="urn:schemas-microsoft-com:office:office" xmlns:r="http://schemas.openxmlformats.org/officeDocument/2006/relationships" xmlns:m="http://schemas.openxmlformats.org/officeDocument/2006/math" xmlns:v="urn:schemas-microsoft-com:vml" xmlns:wp14="http://schemas.microsoft.com/office/word/2010/wordprocessingDrawing" xmlns:wp="http://schemas.openxmlformats.org/drawingml/2006/wordprocessingDrawing" xmlns:w10="urn:schemas-microsoft-com:office:word" xmlns:w="http://schemas.openxmlformats.org/wordprocessingml/2006/main" xmlns:w14="http://schemas.microsoft.com/office/word/2010/wordml" xmlns:w15="http://schemas.microsoft.com/office/word/2012/wordml" xmlns:w16cid="http://schemas.microsoft.com/office/word/2016/wordml/cid" xmlns:w16se="http://schemas.microsoft.com/office/word/2015/wordml/symex" xmlns:wpg="http://schemas.microsoft.com/office/word/2010/wordprocessingGroup" xmlns:wpi="http://schemas.microsoft.com/office/word/2010/wordprocessingInk" xmlns:wne="http://schemas.microsoft.com/office/word/2006/wordml" xmlns:wps="http://schemas.microsoft.com/office/word/2010/wordprocessingShape" mc:Ignorable="w14 w15 w16se w16cid wp14">
   <w:p>
     <w:pPr>
       <w:pStyle w:val="Header"/>
@@ -18791,7 +19765,7 @@
 </file>
 
 <file path=word/header13.xml><?xml version="1.0" encoding="utf-8"?>
-<w:hdr xmlns:wpc="http://schemas.microsoft.com/office/word/2010/wordprocessingCanvas" xmlns:mc="http://schemas.openxmlformats.org/markup-compatibility/2006" xmlns:o="urn:schemas-microsoft-com:office:office" xmlns:r="http://schemas.openxmlformats.org/officeDocument/2006/relationships" xmlns:m="http://schemas.openxmlformats.org/officeDocument/2006/math" xmlns:v="urn:schemas-microsoft-com:vml" xmlns:wp14="http://schemas.microsoft.com/office/word/2010/wordprocessingDrawing" xmlns:wp="http://schemas.openxmlformats.org/drawingml/2006/wordprocessingDrawing" xmlns:w10="urn:schemas-microsoft-com:office:word" xmlns:w="http://schemas.openxmlformats.org/wordprocessingml/2006/main" xmlns:w14="http://schemas.microsoft.com/office/word/2010/wordml" xmlns:w15="http://schemas.microsoft.com/office/word/2012/wordml" xmlns:wpg="http://schemas.microsoft.com/office/word/2010/wordprocessingGroup" xmlns:wpi="http://schemas.microsoft.com/office/word/2010/wordprocessingInk" xmlns:wne="http://schemas.microsoft.com/office/word/2006/wordml" xmlns:wps="http://schemas.microsoft.com/office/word/2010/wordprocessingShape" mc:Ignorable="w14 w15 wp14">
+<w:hdr xmlns:wpc="http://schemas.microsoft.com/office/word/2010/wordprocessingCanvas" xmlns:cx="http://schemas.microsoft.com/office/drawing/2014/chartex" xmlns:cx1="http://schemas.microsoft.com/office/drawing/2015/9/8/chartex" xmlns:cx2="http://schemas.microsoft.com/office/drawing/2015/10/21/chartex" xmlns:cx3="http://schemas.microsoft.com/office/drawing/2016/5/9/chartex" xmlns:cx4="http://schemas.microsoft.com/office/drawing/2016/5/10/chartex" xmlns:cx5="http://schemas.microsoft.com/office/drawing/2016/5/11/chartex" xmlns:cx6="http://schemas.microsoft.com/office/drawing/2016/5/12/chartex" xmlns:cx7="http://schemas.microsoft.com/office/drawing/2016/5/13/chartex" xmlns:cx8="http://schemas.microsoft.com/office/drawing/2016/5/14/chartex" xmlns:mc="http://schemas.openxmlformats.org/markup-compatibility/2006" xmlns:aink="http://schemas.microsoft.com/office/drawing/2016/ink" xmlns:am3d="http://schemas.microsoft.com/office/drawing/2017/model3d" xmlns:o="urn:schemas-microsoft-com:office:office" xmlns:r="http://schemas.openxmlformats.org/officeDocument/2006/relationships" xmlns:m="http://schemas.openxmlformats.org/officeDocument/2006/math" xmlns:v="urn:schemas-microsoft-com:vml" xmlns:wp14="http://schemas.microsoft.com/office/word/2010/wordprocessingDrawing" xmlns:wp="http://schemas.openxmlformats.org/drawingml/2006/wordprocessingDrawing" xmlns:w10="urn:schemas-microsoft-com:office:word" xmlns:w="http://schemas.openxmlformats.org/wordprocessingml/2006/main" xmlns:w14="http://schemas.microsoft.com/office/word/2010/wordml" xmlns:w15="http://schemas.microsoft.com/office/word/2012/wordml" xmlns:w16cid="http://schemas.microsoft.com/office/word/2016/wordml/cid" xmlns:w16se="http://schemas.microsoft.com/office/word/2015/wordml/symex" xmlns:wpg="http://schemas.microsoft.com/office/word/2010/wordprocessingGroup" xmlns:wpi="http://schemas.microsoft.com/office/word/2010/wordprocessingInk" xmlns:wne="http://schemas.microsoft.com/office/word/2006/wordml" xmlns:wps="http://schemas.microsoft.com/office/word/2010/wordprocessingShape" mc:Ignorable="w14 w15 w16se w16cid wp14">
   <w:p>
     <w:pPr>
       <w:pStyle w:val="Header"/>
@@ -18813,7 +19787,7 @@
 </file>
 
 <file path=word/header14.xml><?xml version="1.0" encoding="utf-8"?>
-<w:hdr xmlns:wpc="http://schemas.microsoft.com/office/word/2010/wordprocessingCanvas" xmlns:mc="http://schemas.openxmlformats.org/markup-compatibility/2006" xmlns:o="urn:schemas-microsoft-com:office:office" xmlns:r="http://schemas.openxmlformats.org/officeDocument/2006/relationships" xmlns:m="http://schemas.openxmlformats.org/officeDocument/2006/math" xmlns:v="urn:schemas-microsoft-com:vml" xmlns:wp14="http://schemas.microsoft.com/office/word/2010/wordprocessingDrawing" xmlns:wp="http://schemas.openxmlformats.org/drawingml/2006/wordprocessingDrawing" xmlns:w10="urn:schemas-microsoft-com:office:word" xmlns:w="http://schemas.openxmlformats.org/wordprocessingml/2006/main" xmlns:w14="http://schemas.microsoft.com/office/word/2010/wordml" xmlns:w15="http://schemas.microsoft.com/office/word/2012/wordml" xmlns:wpg="http://schemas.microsoft.com/office/word/2010/wordprocessingGroup" xmlns:wpi="http://schemas.microsoft.com/office/word/2010/wordprocessingInk" xmlns:wne="http://schemas.microsoft.com/office/word/2006/wordml" xmlns:wps="http://schemas.microsoft.com/office/word/2010/wordprocessingShape" mc:Ignorable="w14 w15 wp14">
+<w:hdr xmlns:wpc="http://schemas.microsoft.com/office/word/2010/wordprocessingCanvas" xmlns:cx="http://schemas.microsoft.com/office/drawing/2014/chartex" xmlns:cx1="http://schemas.microsoft.com/office/drawing/2015/9/8/chartex" xmlns:cx2="http://schemas.microsoft.com/office/drawing/2015/10/21/chartex" xmlns:cx3="http://schemas.microsoft.com/office/drawing/2016/5/9/chartex" xmlns:cx4="http://schemas.microsoft.com/office/drawing/2016/5/10/chartex" xmlns:cx5="http://schemas.microsoft.com/office/drawing/2016/5/11/chartex" xmlns:cx6="http://schemas.microsoft.com/office/drawing/2016/5/12/chartex" xmlns:cx7="http://schemas.microsoft.com/office/drawing/2016/5/13/chartex" xmlns:cx8="http://schemas.microsoft.com/office/drawing/2016/5/14/chartex" xmlns:mc="http://schemas.openxmlformats.org/markup-compatibility/2006" xmlns:aink="http://schemas.microsoft.com/office/drawing/2016/ink" xmlns:am3d="http://schemas.microsoft.com/office/drawing/2017/model3d" xmlns:o="urn:schemas-microsoft-com:office:office" xmlns:r="http://schemas.openxmlformats.org/officeDocument/2006/relationships" xmlns:m="http://schemas.openxmlformats.org/officeDocument/2006/math" xmlns:v="urn:schemas-microsoft-com:vml" xmlns:wp14="http://schemas.microsoft.com/office/word/2010/wordprocessingDrawing" xmlns:wp="http://schemas.openxmlformats.org/drawingml/2006/wordprocessingDrawing" xmlns:w10="urn:schemas-microsoft-com:office:word" xmlns:w="http://schemas.openxmlformats.org/wordprocessingml/2006/main" xmlns:w14="http://schemas.microsoft.com/office/word/2010/wordml" xmlns:w15="http://schemas.microsoft.com/office/word/2012/wordml" xmlns:w16cid="http://schemas.microsoft.com/office/word/2016/wordml/cid" xmlns:w16se="http://schemas.microsoft.com/office/word/2015/wordml/symex" xmlns:wpg="http://schemas.microsoft.com/office/word/2010/wordprocessingGroup" xmlns:wpi="http://schemas.microsoft.com/office/word/2010/wordprocessingInk" xmlns:wne="http://schemas.microsoft.com/office/word/2006/wordml" xmlns:wps="http://schemas.microsoft.com/office/word/2010/wordprocessingShape" mc:Ignorable="w14 w15 w16se w16cid wp14">
   <w:p>
     <w:pPr>
       <w:pStyle w:val="Header"/>
@@ -18908,18 +19882,56 @@
       </w:rPr>
       <w:t xml:space="preserve">Problem </w:t>
     </w:r>
-    <w:fldSimple w:instr=" SECTION   \* MERGEFORMAT ">
-      <w:r>
-        <w:rPr>
-          <w:rFonts w:ascii="Times New Roman" w:hAnsi="Times New Roman" w:cs="Times New Roman"/>
-          <w:b/>
-          <w:noProof/>
-          <w:sz w:val="32"/>
-          <w:szCs w:val="32"/>
-        </w:rPr>
-        <w:t>5</w:t>
-      </w:r>
-    </w:fldSimple>
+    <w:r>
+      <w:rPr>
+        <w:rFonts w:ascii="Times New Roman" w:hAnsi="Times New Roman" w:cs="Times New Roman"/>
+        <w:b/>
+        <w:noProof/>
+        <w:sz w:val="32"/>
+        <w:szCs w:val="32"/>
+      </w:rPr>
+      <w:fldChar w:fldCharType="begin"/>
+    </w:r>
+    <w:r>
+      <w:rPr>
+        <w:rFonts w:ascii="Times New Roman" w:hAnsi="Times New Roman" w:cs="Times New Roman"/>
+        <w:b/>
+        <w:noProof/>
+        <w:sz w:val="32"/>
+        <w:szCs w:val="32"/>
+      </w:rPr>
+      <w:instrText xml:space="preserve"> SECTION   \* MERGEFORMAT </w:instrText>
+    </w:r>
+    <w:r>
+      <w:rPr>
+        <w:rFonts w:ascii="Times New Roman" w:hAnsi="Times New Roman" w:cs="Times New Roman"/>
+        <w:b/>
+        <w:noProof/>
+        <w:sz w:val="32"/>
+        <w:szCs w:val="32"/>
+      </w:rPr>
+      <w:fldChar w:fldCharType="separate"/>
+    </w:r>
+    <w:r>
+      <w:rPr>
+        <w:rFonts w:ascii="Times New Roman" w:hAnsi="Times New Roman" w:cs="Times New Roman"/>
+        <w:b/>
+        <w:noProof/>
+        <w:sz w:val="32"/>
+        <w:szCs w:val="32"/>
+      </w:rPr>
+      <w:t>5</w:t>
+    </w:r>
+    <w:r>
+      <w:rPr>
+        <w:rFonts w:ascii="Times New Roman" w:hAnsi="Times New Roman" w:cs="Times New Roman"/>
+        <w:b/>
+        <w:noProof/>
+        <w:sz w:val="32"/>
+        <w:szCs w:val="32"/>
+      </w:rPr>
+      <w:fldChar w:fldCharType="end"/>
+    </w:r>
     <w:r>
       <w:rPr>
         <w:rFonts w:ascii="Times New Roman" w:hAnsi="Times New Roman" w:cs="Times New Roman"/>
@@ -19030,7 +20042,7 @@
 </file>
 
 <file path=word/header15.xml><?xml version="1.0" encoding="utf-8"?>
-<w:hdr xmlns:wpc="http://schemas.microsoft.com/office/word/2010/wordprocessingCanvas" xmlns:mc="http://schemas.openxmlformats.org/markup-compatibility/2006" xmlns:o="urn:schemas-microsoft-com:office:office" xmlns:r="http://schemas.openxmlformats.org/officeDocument/2006/relationships" xmlns:m="http://schemas.openxmlformats.org/officeDocument/2006/math" xmlns:v="urn:schemas-microsoft-com:vml" xmlns:wp14="http://schemas.microsoft.com/office/word/2010/wordprocessingDrawing" xmlns:wp="http://schemas.openxmlformats.org/drawingml/2006/wordprocessingDrawing" xmlns:w10="urn:schemas-microsoft-com:office:word" xmlns:w="http://schemas.openxmlformats.org/wordprocessingml/2006/main" xmlns:w14="http://schemas.microsoft.com/office/word/2010/wordml" xmlns:w15="http://schemas.microsoft.com/office/word/2012/wordml" xmlns:wpg="http://schemas.microsoft.com/office/word/2010/wordprocessingGroup" xmlns:wpi="http://schemas.microsoft.com/office/word/2010/wordprocessingInk" xmlns:wne="http://schemas.microsoft.com/office/word/2006/wordml" xmlns:wps="http://schemas.microsoft.com/office/word/2010/wordprocessingShape" mc:Ignorable="w14 w15 wp14">
+<w:hdr xmlns:wpc="http://schemas.microsoft.com/office/word/2010/wordprocessingCanvas" xmlns:cx="http://schemas.microsoft.com/office/drawing/2014/chartex" xmlns:cx1="http://schemas.microsoft.com/office/drawing/2015/9/8/chartex" xmlns:cx2="http://schemas.microsoft.com/office/drawing/2015/10/21/chartex" xmlns:cx3="http://schemas.microsoft.com/office/drawing/2016/5/9/chartex" xmlns:cx4="http://schemas.microsoft.com/office/drawing/2016/5/10/chartex" xmlns:cx5="http://schemas.microsoft.com/office/drawing/2016/5/11/chartex" xmlns:cx6="http://schemas.microsoft.com/office/drawing/2016/5/12/chartex" xmlns:cx7="http://schemas.microsoft.com/office/drawing/2016/5/13/chartex" xmlns:cx8="http://schemas.microsoft.com/office/drawing/2016/5/14/chartex" xmlns:mc="http://schemas.openxmlformats.org/markup-compatibility/2006" xmlns:aink="http://schemas.microsoft.com/office/drawing/2016/ink" xmlns:am3d="http://schemas.microsoft.com/office/drawing/2017/model3d" xmlns:o="urn:schemas-microsoft-com:office:office" xmlns:r="http://schemas.openxmlformats.org/officeDocument/2006/relationships" xmlns:m="http://schemas.openxmlformats.org/officeDocument/2006/math" xmlns:v="urn:schemas-microsoft-com:vml" xmlns:wp14="http://schemas.microsoft.com/office/word/2010/wordprocessingDrawing" xmlns:wp="http://schemas.openxmlformats.org/drawingml/2006/wordprocessingDrawing" xmlns:w10="urn:schemas-microsoft-com:office:word" xmlns:w="http://schemas.openxmlformats.org/wordprocessingml/2006/main" xmlns:w14="http://schemas.microsoft.com/office/word/2010/wordml" xmlns:w15="http://schemas.microsoft.com/office/word/2012/wordml" xmlns:w16cid="http://schemas.microsoft.com/office/word/2016/wordml/cid" xmlns:w16se="http://schemas.microsoft.com/office/word/2015/wordml/symex" xmlns:wpg="http://schemas.microsoft.com/office/word/2010/wordprocessingGroup" xmlns:wpi="http://schemas.microsoft.com/office/word/2010/wordprocessingInk" xmlns:wne="http://schemas.microsoft.com/office/word/2006/wordml" xmlns:wps="http://schemas.microsoft.com/office/word/2010/wordprocessingShape" mc:Ignorable="w14 w15 w16se w16cid wp14">
   <w:p>
     <w:pPr>
       <w:pStyle w:val="Header"/>
@@ -19052,7 +20064,7 @@
 </file>
 
 <file path=word/header16.xml><?xml version="1.0" encoding="utf-8"?>
-<w:hdr xmlns:wpc="http://schemas.microsoft.com/office/word/2010/wordprocessingCanvas" xmlns:mc="http://schemas.openxmlformats.org/markup-compatibility/2006" xmlns:o="urn:schemas-microsoft-com:office:office" xmlns:r="http://schemas.openxmlformats.org/officeDocument/2006/relationships" xmlns:m="http://schemas.openxmlformats.org/officeDocument/2006/math" xmlns:v="urn:schemas-microsoft-com:vml" xmlns:wp14="http://schemas.microsoft.com/office/word/2010/wordprocessingDrawing" xmlns:wp="http://schemas.openxmlformats.org/drawingml/2006/wordprocessingDrawing" xmlns:w10="urn:schemas-microsoft-com:office:word" xmlns:w="http://schemas.openxmlformats.org/wordprocessingml/2006/main" xmlns:w14="http://schemas.microsoft.com/office/word/2010/wordml" xmlns:w15="http://schemas.microsoft.com/office/word/2012/wordml" xmlns:wpg="http://schemas.microsoft.com/office/word/2010/wordprocessingGroup" xmlns:wpi="http://schemas.microsoft.com/office/word/2010/wordprocessingInk" xmlns:wne="http://schemas.microsoft.com/office/word/2006/wordml" xmlns:wps="http://schemas.microsoft.com/office/word/2010/wordprocessingShape" mc:Ignorable="w14 w15 wp14">
+<w:hdr xmlns:wpc="http://schemas.microsoft.com/office/word/2010/wordprocessingCanvas" xmlns:cx="http://schemas.microsoft.com/office/drawing/2014/chartex" xmlns:cx1="http://schemas.microsoft.com/office/drawing/2015/9/8/chartex" xmlns:cx2="http://schemas.microsoft.com/office/drawing/2015/10/21/chartex" xmlns:cx3="http://schemas.microsoft.com/office/drawing/2016/5/9/chartex" xmlns:cx4="http://schemas.microsoft.com/office/drawing/2016/5/10/chartex" xmlns:cx5="http://schemas.microsoft.com/office/drawing/2016/5/11/chartex" xmlns:cx6="http://schemas.microsoft.com/office/drawing/2016/5/12/chartex" xmlns:cx7="http://schemas.microsoft.com/office/drawing/2016/5/13/chartex" xmlns:cx8="http://schemas.microsoft.com/office/drawing/2016/5/14/chartex" xmlns:mc="http://schemas.openxmlformats.org/markup-compatibility/2006" xmlns:aink="http://schemas.microsoft.com/office/drawing/2016/ink" xmlns:am3d="http://schemas.microsoft.com/office/drawing/2017/model3d" xmlns:o="urn:schemas-microsoft-com:office:office" xmlns:r="http://schemas.openxmlformats.org/officeDocument/2006/relationships" xmlns:m="http://schemas.openxmlformats.org/officeDocument/2006/math" xmlns:v="urn:schemas-microsoft-com:vml" xmlns:wp14="http://schemas.microsoft.com/office/word/2010/wordprocessingDrawing" xmlns:wp="http://schemas.openxmlformats.org/drawingml/2006/wordprocessingDrawing" xmlns:w10="urn:schemas-microsoft-com:office:word" xmlns:w="http://schemas.openxmlformats.org/wordprocessingml/2006/main" xmlns:w14="http://schemas.microsoft.com/office/word/2010/wordml" xmlns:w15="http://schemas.microsoft.com/office/word/2012/wordml" xmlns:w16cid="http://schemas.microsoft.com/office/word/2016/wordml/cid" xmlns:w16se="http://schemas.microsoft.com/office/word/2015/wordml/symex" xmlns:wpg="http://schemas.microsoft.com/office/word/2010/wordprocessingGroup" xmlns:wpi="http://schemas.microsoft.com/office/word/2010/wordprocessingInk" xmlns:wne="http://schemas.microsoft.com/office/word/2006/wordml" xmlns:wps="http://schemas.microsoft.com/office/word/2010/wordprocessingShape" mc:Ignorable="w14 w15 w16se w16cid wp14">
   <w:p>
     <w:pPr>
       <w:pStyle w:val="Header"/>
@@ -19074,7 +20086,7 @@
 </file>
 
 <file path=word/header17.xml><?xml version="1.0" encoding="utf-8"?>
-<w:hdr xmlns:wpc="http://schemas.microsoft.com/office/word/2010/wordprocessingCanvas" xmlns:mc="http://schemas.openxmlformats.org/markup-compatibility/2006" xmlns:o="urn:schemas-microsoft-com:office:office" xmlns:r="http://schemas.openxmlformats.org/officeDocument/2006/relationships" xmlns:m="http://schemas.openxmlformats.org/officeDocument/2006/math" xmlns:v="urn:schemas-microsoft-com:vml" xmlns:wp14="http://schemas.microsoft.com/office/word/2010/wordprocessingDrawing" xmlns:wp="http://schemas.openxmlformats.org/drawingml/2006/wordprocessingDrawing" xmlns:w10="urn:schemas-microsoft-com:office:word" xmlns:w="http://schemas.openxmlformats.org/wordprocessingml/2006/main" xmlns:w14="http://schemas.microsoft.com/office/word/2010/wordml" xmlns:w15="http://schemas.microsoft.com/office/word/2012/wordml" xmlns:wpg="http://schemas.microsoft.com/office/word/2010/wordprocessingGroup" xmlns:wpi="http://schemas.microsoft.com/office/word/2010/wordprocessingInk" xmlns:wne="http://schemas.microsoft.com/office/word/2006/wordml" xmlns:wps="http://schemas.microsoft.com/office/word/2010/wordprocessingShape" mc:Ignorable="w14 w15 wp14">
+<w:hdr xmlns:wpc="http://schemas.microsoft.com/office/word/2010/wordprocessingCanvas" xmlns:cx="http://schemas.microsoft.com/office/drawing/2014/chartex" xmlns:cx1="http://schemas.microsoft.com/office/drawing/2015/9/8/chartex" xmlns:cx2="http://schemas.microsoft.com/office/drawing/2015/10/21/chartex" xmlns:cx3="http://schemas.microsoft.com/office/drawing/2016/5/9/chartex" xmlns:cx4="http://schemas.microsoft.com/office/drawing/2016/5/10/chartex" xmlns:cx5="http://schemas.microsoft.com/office/drawing/2016/5/11/chartex" xmlns:cx6="http://schemas.microsoft.com/office/drawing/2016/5/12/chartex" xmlns:cx7="http://schemas.microsoft.com/office/drawing/2016/5/13/chartex" xmlns:cx8="http://schemas.microsoft.com/office/drawing/2016/5/14/chartex" xmlns:mc="http://schemas.openxmlformats.org/markup-compatibility/2006" xmlns:aink="http://schemas.microsoft.com/office/drawing/2016/ink" xmlns:am3d="http://schemas.microsoft.com/office/drawing/2017/model3d" xmlns:o="urn:schemas-microsoft-com:office:office" xmlns:r="http://schemas.openxmlformats.org/officeDocument/2006/relationships" xmlns:m="http://schemas.openxmlformats.org/officeDocument/2006/math" xmlns:v="urn:schemas-microsoft-com:vml" xmlns:wp14="http://schemas.microsoft.com/office/word/2010/wordprocessingDrawing" xmlns:wp="http://schemas.openxmlformats.org/drawingml/2006/wordprocessingDrawing" xmlns:w10="urn:schemas-microsoft-com:office:word" xmlns:w="http://schemas.openxmlformats.org/wordprocessingml/2006/main" xmlns:w14="http://schemas.microsoft.com/office/word/2010/wordml" xmlns:w15="http://schemas.microsoft.com/office/word/2012/wordml" xmlns:w16cid="http://schemas.microsoft.com/office/word/2016/wordml/cid" xmlns:w16se="http://schemas.microsoft.com/office/word/2015/wordml/symex" xmlns:wpg="http://schemas.microsoft.com/office/word/2010/wordprocessingGroup" xmlns:wpi="http://schemas.microsoft.com/office/word/2010/wordprocessingInk" xmlns:wne="http://schemas.microsoft.com/office/word/2006/wordml" xmlns:wps="http://schemas.microsoft.com/office/word/2010/wordprocessingShape" mc:Ignorable="w14 w15 w16se w16cid wp14">
   <w:p>
     <w:pPr>
       <w:pStyle w:val="Header"/>
@@ -19169,18 +20181,56 @@
       </w:rPr>
       <w:t xml:space="preserve">Problem </w:t>
     </w:r>
-    <w:fldSimple w:instr=" SECTION   \* MERGEFORMAT ">
-      <w:r>
-        <w:rPr>
-          <w:rFonts w:ascii="Times New Roman" w:hAnsi="Times New Roman" w:cs="Times New Roman"/>
-          <w:b/>
-          <w:noProof/>
-          <w:sz w:val="32"/>
-          <w:szCs w:val="32"/>
-        </w:rPr>
-        <w:t>6</w:t>
-      </w:r>
-    </w:fldSimple>
+    <w:r>
+      <w:rPr>
+        <w:rFonts w:ascii="Times New Roman" w:hAnsi="Times New Roman" w:cs="Times New Roman"/>
+        <w:b/>
+        <w:noProof/>
+        <w:sz w:val="32"/>
+        <w:szCs w:val="32"/>
+      </w:rPr>
+      <w:fldChar w:fldCharType="begin"/>
+    </w:r>
+    <w:r>
+      <w:rPr>
+        <w:rFonts w:ascii="Times New Roman" w:hAnsi="Times New Roman" w:cs="Times New Roman"/>
+        <w:b/>
+        <w:noProof/>
+        <w:sz w:val="32"/>
+        <w:szCs w:val="32"/>
+      </w:rPr>
+      <w:instrText xml:space="preserve"> SECTION   \* MERGEFORMAT </w:instrText>
+    </w:r>
+    <w:r>
+      <w:rPr>
+        <w:rFonts w:ascii="Times New Roman" w:hAnsi="Times New Roman" w:cs="Times New Roman"/>
+        <w:b/>
+        <w:noProof/>
+        <w:sz w:val="32"/>
+        <w:szCs w:val="32"/>
+      </w:rPr>
+      <w:fldChar w:fldCharType="separate"/>
+    </w:r>
+    <w:r>
+      <w:rPr>
+        <w:rFonts w:ascii="Times New Roman" w:hAnsi="Times New Roman" w:cs="Times New Roman"/>
+        <w:b/>
+        <w:noProof/>
+        <w:sz w:val="32"/>
+        <w:szCs w:val="32"/>
+      </w:rPr>
+      <w:t>6</w:t>
+    </w:r>
+    <w:r>
+      <w:rPr>
+        <w:rFonts w:ascii="Times New Roman" w:hAnsi="Times New Roman" w:cs="Times New Roman"/>
+        <w:b/>
+        <w:noProof/>
+        <w:sz w:val="32"/>
+        <w:szCs w:val="32"/>
+      </w:rPr>
+      <w:fldChar w:fldCharType="end"/>
+    </w:r>
     <w:r>
       <w:rPr>
         <w:rFonts w:ascii="Times New Roman" w:hAnsi="Times New Roman" w:cs="Times New Roman"/>
@@ -19291,7 +20341,7 @@
 </file>
 
 <file path=word/header18.xml><?xml version="1.0" encoding="utf-8"?>
-<w:hdr xmlns:wpc="http://schemas.microsoft.com/office/word/2010/wordprocessingCanvas" xmlns:mc="http://schemas.openxmlformats.org/markup-compatibility/2006" xmlns:o="urn:schemas-microsoft-com:office:office" xmlns:r="http://schemas.openxmlformats.org/officeDocument/2006/relationships" xmlns:m="http://schemas.openxmlformats.org/officeDocument/2006/math" xmlns:v="urn:schemas-microsoft-com:vml" xmlns:wp14="http://schemas.microsoft.com/office/word/2010/wordprocessingDrawing" xmlns:wp="http://schemas.openxmlformats.org/drawingml/2006/wordprocessingDrawing" xmlns:w10="urn:schemas-microsoft-com:office:word" xmlns:w="http://schemas.openxmlformats.org/wordprocessingml/2006/main" xmlns:w14="http://schemas.microsoft.com/office/word/2010/wordml" xmlns:w15="http://schemas.microsoft.com/office/word/2012/wordml" xmlns:wpg="http://schemas.microsoft.com/office/word/2010/wordprocessingGroup" xmlns:wpi="http://schemas.microsoft.com/office/word/2010/wordprocessingInk" xmlns:wne="http://schemas.microsoft.com/office/word/2006/wordml" xmlns:wps="http://schemas.microsoft.com/office/word/2010/wordprocessingShape" mc:Ignorable="w14 w15 wp14">
+<w:hdr xmlns:wpc="http://schemas.microsoft.com/office/word/2010/wordprocessingCanvas" xmlns:cx="http://schemas.microsoft.com/office/drawing/2014/chartex" xmlns:cx1="http://schemas.microsoft.com/office/drawing/2015/9/8/chartex" xmlns:cx2="http://schemas.microsoft.com/office/drawing/2015/10/21/chartex" xmlns:cx3="http://schemas.microsoft.com/office/drawing/2016/5/9/chartex" xmlns:cx4="http://schemas.microsoft.com/office/drawing/2016/5/10/chartex" xmlns:cx5="http://schemas.microsoft.com/office/drawing/2016/5/11/chartex" xmlns:cx6="http://schemas.microsoft.com/office/drawing/2016/5/12/chartex" xmlns:cx7="http://schemas.microsoft.com/office/drawing/2016/5/13/chartex" xmlns:cx8="http://schemas.microsoft.com/office/drawing/2016/5/14/chartex" xmlns:mc="http://schemas.openxmlformats.org/markup-compatibility/2006" xmlns:aink="http://schemas.microsoft.com/office/drawing/2016/ink" xmlns:am3d="http://schemas.microsoft.com/office/drawing/2017/model3d" xmlns:o="urn:schemas-microsoft-com:office:office" xmlns:r="http://schemas.openxmlformats.org/officeDocument/2006/relationships" xmlns:m="http://schemas.openxmlformats.org/officeDocument/2006/math" xmlns:v="urn:schemas-microsoft-com:vml" xmlns:wp14="http://schemas.microsoft.com/office/word/2010/wordprocessingDrawing" xmlns:wp="http://schemas.openxmlformats.org/drawingml/2006/wordprocessingDrawing" xmlns:w10="urn:schemas-microsoft-com:office:word" xmlns:w="http://schemas.openxmlformats.org/wordprocessingml/2006/main" xmlns:w14="http://schemas.microsoft.com/office/word/2010/wordml" xmlns:w15="http://schemas.microsoft.com/office/word/2012/wordml" xmlns:w16cid="http://schemas.microsoft.com/office/word/2016/wordml/cid" xmlns:w16se="http://schemas.microsoft.com/office/word/2015/wordml/symex" xmlns:wpg="http://schemas.microsoft.com/office/word/2010/wordprocessingGroup" xmlns:wpi="http://schemas.microsoft.com/office/word/2010/wordprocessingInk" xmlns:wne="http://schemas.microsoft.com/office/word/2006/wordml" xmlns:wps="http://schemas.microsoft.com/office/word/2010/wordprocessingShape" mc:Ignorable="w14 w15 w16se w16cid wp14">
   <w:p>
     <w:pPr>
       <w:pStyle w:val="Header"/>
@@ -19313,7 +20363,7 @@
 </file>
 
 <file path=word/header19.xml><?xml version="1.0" encoding="utf-8"?>
-<w:hdr xmlns:wpc="http://schemas.microsoft.com/office/word/2010/wordprocessingCanvas" xmlns:mc="http://schemas.openxmlformats.org/markup-compatibility/2006" xmlns:o="urn:schemas-microsoft-com:office:office" xmlns:r="http://schemas.openxmlformats.org/officeDocument/2006/relationships" xmlns:m="http://schemas.openxmlformats.org/officeDocument/2006/math" xmlns:v="urn:schemas-microsoft-com:vml" xmlns:wp14="http://schemas.microsoft.com/office/word/2010/wordprocessingDrawing" xmlns:wp="http://schemas.openxmlformats.org/drawingml/2006/wordprocessingDrawing" xmlns:w10="urn:schemas-microsoft-com:office:word" xmlns:w="http://schemas.openxmlformats.org/wordprocessingml/2006/main" xmlns:w14="http://schemas.microsoft.com/office/word/2010/wordml" xmlns:w15="http://schemas.microsoft.com/office/word/2012/wordml" xmlns:wpg="http://schemas.microsoft.com/office/word/2010/wordprocessingGroup" xmlns:wpi="http://schemas.microsoft.com/office/word/2010/wordprocessingInk" xmlns:wne="http://schemas.microsoft.com/office/word/2006/wordml" xmlns:wps="http://schemas.microsoft.com/office/word/2010/wordprocessingShape" mc:Ignorable="w14 w15 wp14">
+<w:hdr xmlns:wpc="http://schemas.microsoft.com/office/word/2010/wordprocessingCanvas" xmlns:cx="http://schemas.microsoft.com/office/drawing/2014/chartex" xmlns:cx1="http://schemas.microsoft.com/office/drawing/2015/9/8/chartex" xmlns:cx2="http://schemas.microsoft.com/office/drawing/2015/10/21/chartex" xmlns:cx3="http://schemas.microsoft.com/office/drawing/2016/5/9/chartex" xmlns:cx4="http://schemas.microsoft.com/office/drawing/2016/5/10/chartex" xmlns:cx5="http://schemas.microsoft.com/office/drawing/2016/5/11/chartex" xmlns:cx6="http://schemas.microsoft.com/office/drawing/2016/5/12/chartex" xmlns:cx7="http://schemas.microsoft.com/office/drawing/2016/5/13/chartex" xmlns:cx8="http://schemas.microsoft.com/office/drawing/2016/5/14/chartex" xmlns:mc="http://schemas.openxmlformats.org/markup-compatibility/2006" xmlns:aink="http://schemas.microsoft.com/office/drawing/2016/ink" xmlns:am3d="http://schemas.microsoft.com/office/drawing/2017/model3d" xmlns:o="urn:schemas-microsoft-com:office:office" xmlns:r="http://schemas.openxmlformats.org/officeDocument/2006/relationships" xmlns:m="http://schemas.openxmlformats.org/officeDocument/2006/math" xmlns:v="urn:schemas-microsoft-com:vml" xmlns:wp14="http://schemas.microsoft.com/office/word/2010/wordprocessingDrawing" xmlns:wp="http://schemas.openxmlformats.org/drawingml/2006/wordprocessingDrawing" xmlns:w10="urn:schemas-microsoft-com:office:word" xmlns:w="http://schemas.openxmlformats.org/wordprocessingml/2006/main" xmlns:w14="http://schemas.microsoft.com/office/word/2010/wordml" xmlns:w15="http://schemas.microsoft.com/office/word/2012/wordml" xmlns:w16cid="http://schemas.microsoft.com/office/word/2016/wordml/cid" xmlns:w16se="http://schemas.microsoft.com/office/word/2015/wordml/symex" xmlns:wpg="http://schemas.microsoft.com/office/word/2010/wordprocessingGroup" xmlns:wpi="http://schemas.microsoft.com/office/word/2010/wordprocessingInk" xmlns:wne="http://schemas.microsoft.com/office/word/2006/wordml" xmlns:wps="http://schemas.microsoft.com/office/word/2010/wordprocessingShape" mc:Ignorable="w14 w15 w16se w16cid wp14">
   <w:p>
     <w:pPr>
       <w:pStyle w:val="Header"/>
@@ -19335,7 +20385,7 @@
 </file>
 
 <file path=word/header2.xml><?xml version="1.0" encoding="utf-8"?>
-<w:hdr xmlns:wpc="http://schemas.microsoft.com/office/word/2010/wordprocessingCanvas" xmlns:mc="http://schemas.openxmlformats.org/markup-compatibility/2006" xmlns:o="urn:schemas-microsoft-com:office:office" xmlns:r="http://schemas.openxmlformats.org/officeDocument/2006/relationships" xmlns:m="http://schemas.openxmlformats.org/officeDocument/2006/math" xmlns:v="urn:schemas-microsoft-com:vml" xmlns:wp14="http://schemas.microsoft.com/office/word/2010/wordprocessingDrawing" xmlns:wp="http://schemas.openxmlformats.org/drawingml/2006/wordprocessingDrawing" xmlns:w10="urn:schemas-microsoft-com:office:word" xmlns:w="http://schemas.openxmlformats.org/wordprocessingml/2006/main" xmlns:w14="http://schemas.microsoft.com/office/word/2010/wordml" xmlns:w15="http://schemas.microsoft.com/office/word/2012/wordml" xmlns:wpg="http://schemas.microsoft.com/office/word/2010/wordprocessingGroup" xmlns:wpi="http://schemas.microsoft.com/office/word/2010/wordprocessingInk" xmlns:wne="http://schemas.microsoft.com/office/word/2006/wordml" xmlns:wps="http://schemas.microsoft.com/office/word/2010/wordprocessingShape" mc:Ignorable="w14 w15 wp14">
+<w:hdr xmlns:wpc="http://schemas.microsoft.com/office/word/2010/wordprocessingCanvas" xmlns:cx="http://schemas.microsoft.com/office/drawing/2014/chartex" xmlns:cx1="http://schemas.microsoft.com/office/drawing/2015/9/8/chartex" xmlns:cx2="http://schemas.microsoft.com/office/drawing/2015/10/21/chartex" xmlns:cx3="http://schemas.microsoft.com/office/drawing/2016/5/9/chartex" xmlns:cx4="http://schemas.microsoft.com/office/drawing/2016/5/10/chartex" xmlns:cx5="http://schemas.microsoft.com/office/drawing/2016/5/11/chartex" xmlns:cx6="http://schemas.microsoft.com/office/drawing/2016/5/12/chartex" xmlns:cx7="http://schemas.microsoft.com/office/drawing/2016/5/13/chartex" xmlns:cx8="http://schemas.microsoft.com/office/drawing/2016/5/14/chartex" xmlns:mc="http://schemas.openxmlformats.org/markup-compatibility/2006" xmlns:aink="http://schemas.microsoft.com/office/drawing/2016/ink" xmlns:am3d="http://schemas.microsoft.com/office/drawing/2017/model3d" xmlns:o="urn:schemas-microsoft-com:office:office" xmlns:r="http://schemas.openxmlformats.org/officeDocument/2006/relationships" xmlns:m="http://schemas.openxmlformats.org/officeDocument/2006/math" xmlns:v="urn:schemas-microsoft-com:vml" xmlns:wp14="http://schemas.microsoft.com/office/word/2010/wordprocessingDrawing" xmlns:wp="http://schemas.openxmlformats.org/drawingml/2006/wordprocessingDrawing" xmlns:w10="urn:schemas-microsoft-com:office:word" xmlns:w="http://schemas.openxmlformats.org/wordprocessingml/2006/main" xmlns:w14="http://schemas.microsoft.com/office/word/2010/wordml" xmlns:w15="http://schemas.microsoft.com/office/word/2012/wordml" xmlns:w16cid="http://schemas.microsoft.com/office/word/2016/wordml/cid" xmlns:w16se="http://schemas.microsoft.com/office/word/2015/wordml/symex" xmlns:wpg="http://schemas.microsoft.com/office/word/2010/wordprocessingGroup" xmlns:wpi="http://schemas.microsoft.com/office/word/2010/wordprocessingInk" xmlns:wne="http://schemas.microsoft.com/office/word/2006/wordml" xmlns:wps="http://schemas.microsoft.com/office/word/2010/wordprocessingShape" mc:Ignorable="w14 w15 w16se w16cid wp14">
   <w:p>
     <w:pPr>
       <w:pStyle w:val="Header"/>
@@ -19430,18 +20480,56 @@
       </w:rPr>
       <w:t xml:space="preserve">Problem </w:t>
     </w:r>
-    <w:fldSimple w:instr=" SECTION   \* MERGEFORMAT ">
-      <w:r>
-        <w:rPr>
-          <w:rFonts w:ascii="Times New Roman" w:hAnsi="Times New Roman" w:cs="Times New Roman"/>
-          <w:b/>
-          <w:noProof/>
-          <w:sz w:val="32"/>
-          <w:szCs w:val="32"/>
-        </w:rPr>
-        <w:t>1</w:t>
-      </w:r>
-    </w:fldSimple>
+    <w:r>
+      <w:rPr>
+        <w:rFonts w:ascii="Times New Roman" w:hAnsi="Times New Roman" w:cs="Times New Roman"/>
+        <w:b/>
+        <w:noProof/>
+        <w:sz w:val="32"/>
+        <w:szCs w:val="32"/>
+      </w:rPr>
+      <w:fldChar w:fldCharType="begin"/>
+    </w:r>
+    <w:r>
+      <w:rPr>
+        <w:rFonts w:ascii="Times New Roman" w:hAnsi="Times New Roman" w:cs="Times New Roman"/>
+        <w:b/>
+        <w:noProof/>
+        <w:sz w:val="32"/>
+        <w:szCs w:val="32"/>
+      </w:rPr>
+      <w:instrText xml:space="preserve"> SECTION   \* MERGEFORMAT </w:instrText>
+    </w:r>
+    <w:r>
+      <w:rPr>
+        <w:rFonts w:ascii="Times New Roman" w:hAnsi="Times New Roman" w:cs="Times New Roman"/>
+        <w:b/>
+        <w:noProof/>
+        <w:sz w:val="32"/>
+        <w:szCs w:val="32"/>
+      </w:rPr>
+      <w:fldChar w:fldCharType="separate"/>
+    </w:r>
+    <w:r>
+      <w:rPr>
+        <w:rFonts w:ascii="Times New Roman" w:hAnsi="Times New Roman" w:cs="Times New Roman"/>
+        <w:b/>
+        <w:noProof/>
+        <w:sz w:val="32"/>
+        <w:szCs w:val="32"/>
+      </w:rPr>
+      <w:t>1</w:t>
+    </w:r>
+    <w:r>
+      <w:rPr>
+        <w:rFonts w:ascii="Times New Roman" w:hAnsi="Times New Roman" w:cs="Times New Roman"/>
+        <w:b/>
+        <w:noProof/>
+        <w:sz w:val="32"/>
+        <w:szCs w:val="32"/>
+      </w:rPr>
+      <w:fldChar w:fldCharType="end"/>
+    </w:r>
     <w:r>
       <w:rPr>
         <w:rFonts w:ascii="Times New Roman" w:hAnsi="Times New Roman" w:cs="Times New Roman"/>
@@ -19552,7 +20640,7 @@
 </file>
 
 <file path=word/header20.xml><?xml version="1.0" encoding="utf-8"?>
-<w:hdr xmlns:wpc="http://schemas.microsoft.com/office/word/2010/wordprocessingCanvas" xmlns:mc="http://schemas.openxmlformats.org/markup-compatibility/2006" xmlns:o="urn:schemas-microsoft-com:office:office" xmlns:r="http://schemas.openxmlformats.org/officeDocument/2006/relationships" xmlns:m="http://schemas.openxmlformats.org/officeDocument/2006/math" xmlns:v="urn:schemas-microsoft-com:vml" xmlns:wp14="http://schemas.microsoft.com/office/word/2010/wordprocessingDrawing" xmlns:wp="http://schemas.openxmlformats.org/drawingml/2006/wordprocessingDrawing" xmlns:w10="urn:schemas-microsoft-com:office:word" xmlns:w="http://schemas.openxmlformats.org/wordprocessingml/2006/main" xmlns:w14="http://schemas.microsoft.com/office/word/2010/wordml" xmlns:w15="http://schemas.microsoft.com/office/word/2012/wordml" xmlns:wpg="http://schemas.microsoft.com/office/word/2010/wordprocessingGroup" xmlns:wpi="http://schemas.microsoft.com/office/word/2010/wordprocessingInk" xmlns:wne="http://schemas.microsoft.com/office/word/2006/wordml" xmlns:wps="http://schemas.microsoft.com/office/word/2010/wordprocessingShape" mc:Ignorable="w14 w15 wp14">
+<w:hdr xmlns:wpc="http://schemas.microsoft.com/office/word/2010/wordprocessingCanvas" xmlns:cx="http://schemas.microsoft.com/office/drawing/2014/chartex" xmlns:cx1="http://schemas.microsoft.com/office/drawing/2015/9/8/chartex" xmlns:cx2="http://schemas.microsoft.com/office/drawing/2015/10/21/chartex" xmlns:cx3="http://schemas.microsoft.com/office/drawing/2016/5/9/chartex" xmlns:cx4="http://schemas.microsoft.com/office/drawing/2016/5/10/chartex" xmlns:cx5="http://schemas.microsoft.com/office/drawing/2016/5/11/chartex" xmlns:cx6="http://schemas.microsoft.com/office/drawing/2016/5/12/chartex" xmlns:cx7="http://schemas.microsoft.com/office/drawing/2016/5/13/chartex" xmlns:cx8="http://schemas.microsoft.com/office/drawing/2016/5/14/chartex" xmlns:mc="http://schemas.openxmlformats.org/markup-compatibility/2006" xmlns:aink="http://schemas.microsoft.com/office/drawing/2016/ink" xmlns:am3d="http://schemas.microsoft.com/office/drawing/2017/model3d" xmlns:o="urn:schemas-microsoft-com:office:office" xmlns:r="http://schemas.openxmlformats.org/officeDocument/2006/relationships" xmlns:m="http://schemas.openxmlformats.org/officeDocument/2006/math" xmlns:v="urn:schemas-microsoft-com:vml" xmlns:wp14="http://schemas.microsoft.com/office/word/2010/wordprocessingDrawing" xmlns:wp="http://schemas.openxmlformats.org/drawingml/2006/wordprocessingDrawing" xmlns:w10="urn:schemas-microsoft-com:office:word" xmlns:w="http://schemas.openxmlformats.org/wordprocessingml/2006/main" xmlns:w14="http://schemas.microsoft.com/office/word/2010/wordml" xmlns:w15="http://schemas.microsoft.com/office/word/2012/wordml" xmlns:w16cid="http://schemas.microsoft.com/office/word/2016/wordml/cid" xmlns:w16se="http://schemas.microsoft.com/office/word/2015/wordml/symex" xmlns:wpg="http://schemas.microsoft.com/office/word/2010/wordprocessingGroup" xmlns:wpi="http://schemas.microsoft.com/office/word/2010/wordprocessingInk" xmlns:wne="http://schemas.microsoft.com/office/word/2006/wordml" xmlns:wps="http://schemas.microsoft.com/office/word/2010/wordprocessingShape" mc:Ignorable="w14 w15 w16se w16cid wp14">
   <w:p>
     <w:pPr>
       <w:pStyle w:val="Header"/>
@@ -19647,18 +20735,56 @@
       </w:rPr>
       <w:t xml:space="preserve">Problem </w:t>
     </w:r>
-    <w:fldSimple w:instr=" SECTION   \* MERGEFORMAT ">
-      <w:r>
-        <w:rPr>
-          <w:rFonts w:ascii="Times New Roman" w:hAnsi="Times New Roman" w:cs="Times New Roman"/>
-          <w:b/>
-          <w:noProof/>
-          <w:sz w:val="32"/>
-          <w:szCs w:val="32"/>
-        </w:rPr>
-        <w:t>7</w:t>
-      </w:r>
-    </w:fldSimple>
+    <w:r>
+      <w:rPr>
+        <w:rFonts w:ascii="Times New Roman" w:hAnsi="Times New Roman" w:cs="Times New Roman"/>
+        <w:b/>
+        <w:noProof/>
+        <w:sz w:val="32"/>
+        <w:szCs w:val="32"/>
+      </w:rPr>
+      <w:fldChar w:fldCharType="begin"/>
+    </w:r>
+    <w:r>
+      <w:rPr>
+        <w:rFonts w:ascii="Times New Roman" w:hAnsi="Times New Roman" w:cs="Times New Roman"/>
+        <w:b/>
+        <w:noProof/>
+        <w:sz w:val="32"/>
+        <w:szCs w:val="32"/>
+      </w:rPr>
+      <w:instrText xml:space="preserve"> SECTION   \* MERGEFORMAT </w:instrText>
+    </w:r>
+    <w:r>
+      <w:rPr>
+        <w:rFonts w:ascii="Times New Roman" w:hAnsi="Times New Roman" w:cs="Times New Roman"/>
+        <w:b/>
+        <w:noProof/>
+        <w:sz w:val="32"/>
+        <w:szCs w:val="32"/>
+      </w:rPr>
+      <w:fldChar w:fldCharType="separate"/>
+    </w:r>
+    <w:r>
+      <w:rPr>
+        <w:rFonts w:ascii="Times New Roman" w:hAnsi="Times New Roman" w:cs="Times New Roman"/>
+        <w:b/>
+        <w:noProof/>
+        <w:sz w:val="32"/>
+        <w:szCs w:val="32"/>
+      </w:rPr>
+      <w:t>7</w:t>
+    </w:r>
+    <w:r>
+      <w:rPr>
+        <w:rFonts w:ascii="Times New Roman" w:hAnsi="Times New Roman" w:cs="Times New Roman"/>
+        <w:b/>
+        <w:noProof/>
+        <w:sz w:val="32"/>
+        <w:szCs w:val="32"/>
+      </w:rPr>
+      <w:fldChar w:fldCharType="end"/>
+    </w:r>
     <w:r>
       <w:rPr>
         <w:rFonts w:ascii="Times New Roman" w:hAnsi="Times New Roman" w:cs="Times New Roman"/>
@@ -19769,7 +20895,7 @@
 </file>
 
 <file path=word/header21.xml><?xml version="1.0" encoding="utf-8"?>
-<w:hdr xmlns:wpc="http://schemas.microsoft.com/office/word/2010/wordprocessingCanvas" xmlns:mc="http://schemas.openxmlformats.org/markup-compatibility/2006" xmlns:o="urn:schemas-microsoft-com:office:office" xmlns:r="http://schemas.openxmlformats.org/officeDocument/2006/relationships" xmlns:m="http://schemas.openxmlformats.org/officeDocument/2006/math" xmlns:v="urn:schemas-microsoft-com:vml" xmlns:wp14="http://schemas.microsoft.com/office/word/2010/wordprocessingDrawing" xmlns:wp="http://schemas.openxmlformats.org/drawingml/2006/wordprocessingDrawing" xmlns:w10="urn:schemas-microsoft-com:office:word" xmlns:w="http://schemas.openxmlformats.org/wordprocessingml/2006/main" xmlns:w14="http://schemas.microsoft.com/office/word/2010/wordml" xmlns:w15="http://schemas.microsoft.com/office/word/2012/wordml" xmlns:wpg="http://schemas.microsoft.com/office/word/2010/wordprocessingGroup" xmlns:wpi="http://schemas.microsoft.com/office/word/2010/wordprocessingInk" xmlns:wne="http://schemas.microsoft.com/office/word/2006/wordml" xmlns:wps="http://schemas.microsoft.com/office/word/2010/wordprocessingShape" mc:Ignorable="w14 w15 wp14">
+<w:hdr xmlns:wpc="http://schemas.microsoft.com/office/word/2010/wordprocessingCanvas" xmlns:cx="http://schemas.microsoft.com/office/drawing/2014/chartex" xmlns:cx1="http://schemas.microsoft.com/office/drawing/2015/9/8/chartex" xmlns:cx2="http://schemas.microsoft.com/office/drawing/2015/10/21/chartex" xmlns:cx3="http://schemas.microsoft.com/office/drawing/2016/5/9/chartex" xmlns:cx4="http://schemas.microsoft.com/office/drawing/2016/5/10/chartex" xmlns:cx5="http://schemas.microsoft.com/office/drawing/2016/5/11/chartex" xmlns:cx6="http://schemas.microsoft.com/office/drawing/2016/5/12/chartex" xmlns:cx7="http://schemas.microsoft.com/office/drawing/2016/5/13/chartex" xmlns:cx8="http://schemas.microsoft.com/office/drawing/2016/5/14/chartex" xmlns:mc="http://schemas.openxmlformats.org/markup-compatibility/2006" xmlns:aink="http://schemas.microsoft.com/office/drawing/2016/ink" xmlns:am3d="http://schemas.microsoft.com/office/drawing/2017/model3d" xmlns:o="urn:schemas-microsoft-com:office:office" xmlns:r="http://schemas.openxmlformats.org/officeDocument/2006/relationships" xmlns:m="http://schemas.openxmlformats.org/officeDocument/2006/math" xmlns:v="urn:schemas-microsoft-com:vml" xmlns:wp14="http://schemas.microsoft.com/office/word/2010/wordprocessingDrawing" xmlns:wp="http://schemas.openxmlformats.org/drawingml/2006/wordprocessingDrawing" xmlns:w10="urn:schemas-microsoft-com:office:word" xmlns:w="http://schemas.openxmlformats.org/wordprocessingml/2006/main" xmlns:w14="http://schemas.microsoft.com/office/word/2010/wordml" xmlns:w15="http://schemas.microsoft.com/office/word/2012/wordml" xmlns:w16cid="http://schemas.microsoft.com/office/word/2016/wordml/cid" xmlns:w16se="http://schemas.microsoft.com/office/word/2015/wordml/symex" xmlns:wpg="http://schemas.microsoft.com/office/word/2010/wordprocessingGroup" xmlns:wpi="http://schemas.microsoft.com/office/word/2010/wordprocessingInk" xmlns:wne="http://schemas.microsoft.com/office/word/2006/wordml" xmlns:wps="http://schemas.microsoft.com/office/word/2010/wordprocessingShape" mc:Ignorable="w14 w15 w16se w16cid wp14">
   <w:p>
     <w:pPr>
       <w:pStyle w:val="Header"/>
@@ -19791,7 +20917,7 @@
 </file>
 
 <file path=word/header22.xml><?xml version="1.0" encoding="utf-8"?>
-<w:hdr xmlns:wpc="http://schemas.microsoft.com/office/word/2010/wordprocessingCanvas" xmlns:mc="http://schemas.openxmlformats.org/markup-compatibility/2006" xmlns:o="urn:schemas-microsoft-com:office:office" xmlns:r="http://schemas.openxmlformats.org/officeDocument/2006/relationships" xmlns:m="http://schemas.openxmlformats.org/officeDocument/2006/math" xmlns:v="urn:schemas-microsoft-com:vml" xmlns:wp14="http://schemas.microsoft.com/office/word/2010/wordprocessingDrawing" xmlns:wp="http://schemas.openxmlformats.org/drawingml/2006/wordprocessingDrawing" xmlns:w10="urn:schemas-microsoft-com:office:word" xmlns:w="http://schemas.openxmlformats.org/wordprocessingml/2006/main" xmlns:w14="http://schemas.microsoft.com/office/word/2010/wordml" xmlns:w15="http://schemas.microsoft.com/office/word/2012/wordml" xmlns:wpg="http://schemas.microsoft.com/office/word/2010/wordprocessingGroup" xmlns:wpi="http://schemas.microsoft.com/office/word/2010/wordprocessingInk" xmlns:wne="http://schemas.microsoft.com/office/word/2006/wordml" xmlns:wps="http://schemas.microsoft.com/office/word/2010/wordprocessingShape" mc:Ignorable="w14 w15 wp14">
+<w:hdr xmlns:wpc="http://schemas.microsoft.com/office/word/2010/wordprocessingCanvas" xmlns:cx="http://schemas.microsoft.com/office/drawing/2014/chartex" xmlns:cx1="http://schemas.microsoft.com/office/drawing/2015/9/8/chartex" xmlns:cx2="http://schemas.microsoft.com/office/drawing/2015/10/21/chartex" xmlns:cx3="http://schemas.microsoft.com/office/drawing/2016/5/9/chartex" xmlns:cx4="http://schemas.microsoft.com/office/drawing/2016/5/10/chartex" xmlns:cx5="http://schemas.microsoft.com/office/drawing/2016/5/11/chartex" xmlns:cx6="http://schemas.microsoft.com/office/drawing/2016/5/12/chartex" xmlns:cx7="http://schemas.microsoft.com/office/drawing/2016/5/13/chartex" xmlns:cx8="http://schemas.microsoft.com/office/drawing/2016/5/14/chartex" xmlns:mc="http://schemas.openxmlformats.org/markup-compatibility/2006" xmlns:aink="http://schemas.microsoft.com/office/drawing/2016/ink" xmlns:am3d="http://schemas.microsoft.com/office/drawing/2017/model3d" xmlns:o="urn:schemas-microsoft-com:office:office" xmlns:r="http://schemas.openxmlformats.org/officeDocument/2006/relationships" xmlns:m="http://schemas.openxmlformats.org/officeDocument/2006/math" xmlns:v="urn:schemas-microsoft-com:vml" xmlns:wp14="http://schemas.microsoft.com/office/word/2010/wordprocessingDrawing" xmlns:wp="http://schemas.openxmlformats.org/drawingml/2006/wordprocessingDrawing" xmlns:w10="urn:schemas-microsoft-com:office:word" xmlns:w="http://schemas.openxmlformats.org/wordprocessingml/2006/main" xmlns:w14="http://schemas.microsoft.com/office/word/2010/wordml" xmlns:w15="http://schemas.microsoft.com/office/word/2012/wordml" xmlns:w16cid="http://schemas.microsoft.com/office/word/2016/wordml/cid" xmlns:w16se="http://schemas.microsoft.com/office/word/2015/wordml/symex" xmlns:wpg="http://schemas.microsoft.com/office/word/2010/wordprocessingGroup" xmlns:wpi="http://schemas.microsoft.com/office/word/2010/wordprocessingInk" xmlns:wne="http://schemas.microsoft.com/office/word/2006/wordml" xmlns:wps="http://schemas.microsoft.com/office/word/2010/wordprocessingShape" mc:Ignorable="w14 w15 w16se w16cid wp14">
   <w:p>
     <w:pPr>
       <w:pStyle w:val="Header"/>
@@ -19813,7 +20939,7 @@
 </file>
 
 <file path=word/header23.xml><?xml version="1.0" encoding="utf-8"?>
-<w:hdr xmlns:wpc="http://schemas.microsoft.com/office/word/2010/wordprocessingCanvas" xmlns:mc="http://schemas.openxmlformats.org/markup-compatibility/2006" xmlns:o="urn:schemas-microsoft-com:office:office" xmlns:r="http://schemas.openxmlformats.org/officeDocument/2006/relationships" xmlns:m="http://schemas.openxmlformats.org/officeDocument/2006/math" xmlns:v="urn:schemas-microsoft-com:vml" xmlns:wp14="http://schemas.microsoft.com/office/word/2010/wordprocessingDrawing" xmlns:wp="http://schemas.openxmlformats.org/drawingml/2006/wordprocessingDrawing" xmlns:w10="urn:schemas-microsoft-com:office:word" xmlns:w="http://schemas.openxmlformats.org/wordprocessingml/2006/main" xmlns:w14="http://schemas.microsoft.com/office/word/2010/wordml" xmlns:w15="http://schemas.microsoft.com/office/word/2012/wordml" xmlns:wpg="http://schemas.microsoft.com/office/word/2010/wordprocessingGroup" xmlns:wpi="http://schemas.microsoft.com/office/word/2010/wordprocessingInk" xmlns:wne="http://schemas.microsoft.com/office/word/2006/wordml" xmlns:wps="http://schemas.microsoft.com/office/word/2010/wordprocessingShape" mc:Ignorable="w14 w15 wp14">
+<w:hdr xmlns:wpc="http://schemas.microsoft.com/office/word/2010/wordprocessingCanvas" xmlns:cx="http://schemas.microsoft.com/office/drawing/2014/chartex" xmlns:cx1="http://schemas.microsoft.com/office/drawing/2015/9/8/chartex" xmlns:cx2="http://schemas.microsoft.com/office/drawing/2015/10/21/chartex" xmlns:cx3="http://schemas.microsoft.com/office/drawing/2016/5/9/chartex" xmlns:cx4="http://schemas.microsoft.com/office/drawing/2016/5/10/chartex" xmlns:cx5="http://schemas.microsoft.com/office/drawing/2016/5/11/chartex" xmlns:cx6="http://schemas.microsoft.com/office/drawing/2016/5/12/chartex" xmlns:cx7="http://schemas.microsoft.com/office/drawing/2016/5/13/chartex" xmlns:cx8="http://schemas.microsoft.com/office/drawing/2016/5/14/chartex" xmlns:mc="http://schemas.openxmlformats.org/markup-compatibility/2006" xmlns:aink="http://schemas.microsoft.com/office/drawing/2016/ink" xmlns:am3d="http://schemas.microsoft.com/office/drawing/2017/model3d" xmlns:o="urn:schemas-microsoft-com:office:office" xmlns:r="http://schemas.openxmlformats.org/officeDocument/2006/relationships" xmlns:m="http://schemas.openxmlformats.org/officeDocument/2006/math" xmlns:v="urn:schemas-microsoft-com:vml" xmlns:wp14="http://schemas.microsoft.com/office/word/2010/wordprocessingDrawing" xmlns:wp="http://schemas.openxmlformats.org/drawingml/2006/wordprocessingDrawing" xmlns:w10="urn:schemas-microsoft-com:office:word" xmlns:w="http://schemas.openxmlformats.org/wordprocessingml/2006/main" xmlns:w14="http://schemas.microsoft.com/office/word/2010/wordml" xmlns:w15="http://schemas.microsoft.com/office/word/2012/wordml" xmlns:w16cid="http://schemas.microsoft.com/office/word/2016/wordml/cid" xmlns:w16se="http://schemas.microsoft.com/office/word/2015/wordml/symex" xmlns:wpg="http://schemas.microsoft.com/office/word/2010/wordprocessingGroup" xmlns:wpi="http://schemas.microsoft.com/office/word/2010/wordprocessingInk" xmlns:wne="http://schemas.microsoft.com/office/word/2006/wordml" xmlns:wps="http://schemas.microsoft.com/office/word/2010/wordprocessingShape" mc:Ignorable="w14 w15 w16se w16cid wp14">
   <w:p>
     <w:pPr>
       <w:pStyle w:val="Header"/>
@@ -19908,18 +21034,56 @@
       </w:rPr>
       <w:t xml:space="preserve">Problem </w:t>
     </w:r>
-    <w:fldSimple w:instr=" SECTION   \* MERGEFORMAT ">
-      <w:r>
-        <w:rPr>
-          <w:rFonts w:ascii="Times New Roman" w:hAnsi="Times New Roman" w:cs="Times New Roman"/>
-          <w:b/>
-          <w:noProof/>
-          <w:sz w:val="32"/>
-          <w:szCs w:val="32"/>
-        </w:rPr>
-        <w:t>8</w:t>
-      </w:r>
-    </w:fldSimple>
+    <w:r>
+      <w:rPr>
+        <w:rFonts w:ascii="Times New Roman" w:hAnsi="Times New Roman" w:cs="Times New Roman"/>
+        <w:b/>
+        <w:noProof/>
+        <w:sz w:val="32"/>
+        <w:szCs w:val="32"/>
+      </w:rPr>
+      <w:fldChar w:fldCharType="begin"/>
+    </w:r>
+    <w:r>
+      <w:rPr>
+        <w:rFonts w:ascii="Times New Roman" w:hAnsi="Times New Roman" w:cs="Times New Roman"/>
+        <w:b/>
+        <w:noProof/>
+        <w:sz w:val="32"/>
+        <w:szCs w:val="32"/>
+      </w:rPr>
+      <w:instrText xml:space="preserve"> SECTION   \* MERGEFORMAT </w:instrText>
+    </w:r>
+    <w:r>
+      <w:rPr>
+        <w:rFonts w:ascii="Times New Roman" w:hAnsi="Times New Roman" w:cs="Times New Roman"/>
+        <w:b/>
+        <w:noProof/>
+        <w:sz w:val="32"/>
+        <w:szCs w:val="32"/>
+      </w:rPr>
+      <w:fldChar w:fldCharType="separate"/>
+    </w:r>
+    <w:r>
+      <w:rPr>
+        <w:rFonts w:ascii="Times New Roman" w:hAnsi="Times New Roman" w:cs="Times New Roman"/>
+        <w:b/>
+        <w:noProof/>
+        <w:sz w:val="32"/>
+        <w:szCs w:val="32"/>
+      </w:rPr>
+      <w:t>8</w:t>
+    </w:r>
+    <w:r>
+      <w:rPr>
+        <w:rFonts w:ascii="Times New Roman" w:hAnsi="Times New Roman" w:cs="Times New Roman"/>
+        <w:b/>
+        <w:noProof/>
+        <w:sz w:val="32"/>
+        <w:szCs w:val="32"/>
+      </w:rPr>
+      <w:fldChar w:fldCharType="end"/>
+    </w:r>
     <w:r>
       <w:rPr>
         <w:rFonts w:ascii="Times New Roman" w:hAnsi="Times New Roman" w:cs="Times New Roman"/>
@@ -20030,7 +21194,7 @@
 </file>
 
 <file path=word/header24.xml><?xml version="1.0" encoding="utf-8"?>
-<w:hdr xmlns:wpc="http://schemas.microsoft.com/office/word/2010/wordprocessingCanvas" xmlns:mc="http://schemas.openxmlformats.org/markup-compatibility/2006" xmlns:o="urn:schemas-microsoft-com:office:office" xmlns:r="http://schemas.openxmlformats.org/officeDocument/2006/relationships" xmlns:m="http://schemas.openxmlformats.org/officeDocument/2006/math" xmlns:v="urn:schemas-microsoft-com:vml" xmlns:wp14="http://schemas.microsoft.com/office/word/2010/wordprocessingDrawing" xmlns:wp="http://schemas.openxmlformats.org/drawingml/2006/wordprocessingDrawing" xmlns:w10="urn:schemas-microsoft-com:office:word" xmlns:w="http://schemas.openxmlformats.org/wordprocessingml/2006/main" xmlns:w14="http://schemas.microsoft.com/office/word/2010/wordml" xmlns:w15="http://schemas.microsoft.com/office/word/2012/wordml" xmlns:wpg="http://schemas.microsoft.com/office/word/2010/wordprocessingGroup" xmlns:wpi="http://schemas.microsoft.com/office/word/2010/wordprocessingInk" xmlns:wne="http://schemas.microsoft.com/office/word/2006/wordml" xmlns:wps="http://schemas.microsoft.com/office/word/2010/wordprocessingShape" mc:Ignorable="w14 w15 wp14">
+<w:hdr xmlns:wpc="http://schemas.microsoft.com/office/word/2010/wordprocessingCanvas" xmlns:cx="http://schemas.microsoft.com/office/drawing/2014/chartex" xmlns:cx1="http://schemas.microsoft.com/office/drawing/2015/9/8/chartex" xmlns:cx2="http://schemas.microsoft.com/office/drawing/2015/10/21/chartex" xmlns:cx3="http://schemas.microsoft.com/office/drawing/2016/5/9/chartex" xmlns:cx4="http://schemas.microsoft.com/office/drawing/2016/5/10/chartex" xmlns:cx5="http://schemas.microsoft.com/office/drawing/2016/5/11/chartex" xmlns:cx6="http://schemas.microsoft.com/office/drawing/2016/5/12/chartex" xmlns:cx7="http://schemas.microsoft.com/office/drawing/2016/5/13/chartex" xmlns:cx8="http://schemas.microsoft.com/office/drawing/2016/5/14/chartex" xmlns:mc="http://schemas.openxmlformats.org/markup-compatibility/2006" xmlns:aink="http://schemas.microsoft.com/office/drawing/2016/ink" xmlns:am3d="http://schemas.microsoft.com/office/drawing/2017/model3d" xmlns:o="urn:schemas-microsoft-com:office:office" xmlns:r="http://schemas.openxmlformats.org/officeDocument/2006/relationships" xmlns:m="http://schemas.openxmlformats.org/officeDocument/2006/math" xmlns:v="urn:schemas-microsoft-com:vml" xmlns:wp14="http://schemas.microsoft.com/office/word/2010/wordprocessingDrawing" xmlns:wp="http://schemas.openxmlformats.org/drawingml/2006/wordprocessingDrawing" xmlns:w10="urn:schemas-microsoft-com:office:word" xmlns:w="http://schemas.openxmlformats.org/wordprocessingml/2006/main" xmlns:w14="http://schemas.microsoft.com/office/word/2010/wordml" xmlns:w15="http://schemas.microsoft.com/office/word/2012/wordml" xmlns:w16cid="http://schemas.microsoft.com/office/word/2016/wordml/cid" xmlns:w16se="http://schemas.microsoft.com/office/word/2015/wordml/symex" xmlns:wpg="http://schemas.microsoft.com/office/word/2010/wordprocessingGroup" xmlns:wpi="http://schemas.microsoft.com/office/word/2010/wordprocessingInk" xmlns:wne="http://schemas.microsoft.com/office/word/2006/wordml" xmlns:wps="http://schemas.microsoft.com/office/word/2010/wordprocessingShape" mc:Ignorable="w14 w15 w16se w16cid wp14">
   <w:p>
     <w:pPr>
       <w:pStyle w:val="Header"/>
@@ -20052,7 +21216,7 @@
 </file>
 
 <file path=word/header25.xml><?xml version="1.0" encoding="utf-8"?>
-<w:hdr xmlns:wpc="http://schemas.microsoft.com/office/word/2010/wordprocessingCanvas" xmlns:mc="http://schemas.openxmlformats.org/markup-compatibility/2006" xmlns:o="urn:schemas-microsoft-com:office:office" xmlns:r="http://schemas.openxmlformats.org/officeDocument/2006/relationships" xmlns:m="http://schemas.openxmlformats.org/officeDocument/2006/math" xmlns:v="urn:schemas-microsoft-com:vml" xmlns:wp14="http://schemas.microsoft.com/office/word/2010/wordprocessingDrawing" xmlns:wp="http://schemas.openxmlformats.org/drawingml/2006/wordprocessingDrawing" xmlns:w10="urn:schemas-microsoft-com:office:word" xmlns:w="http://schemas.openxmlformats.org/wordprocessingml/2006/main" xmlns:w14="http://schemas.microsoft.com/office/word/2010/wordml" xmlns:w15="http://schemas.microsoft.com/office/word/2012/wordml" xmlns:wpg="http://schemas.microsoft.com/office/word/2010/wordprocessingGroup" xmlns:wpi="http://schemas.microsoft.com/office/word/2010/wordprocessingInk" xmlns:wne="http://schemas.microsoft.com/office/word/2006/wordml" xmlns:wps="http://schemas.microsoft.com/office/word/2010/wordprocessingShape" mc:Ignorable="w14 w15 wp14">
+<w:hdr xmlns:wpc="http://schemas.microsoft.com/office/word/2010/wordprocessingCanvas" xmlns:cx="http://schemas.microsoft.com/office/drawing/2014/chartex" xmlns:cx1="http://schemas.microsoft.com/office/drawing/2015/9/8/chartex" xmlns:cx2="http://schemas.microsoft.com/office/drawing/2015/10/21/chartex" xmlns:cx3="http://schemas.microsoft.com/office/drawing/2016/5/9/chartex" xmlns:cx4="http://schemas.microsoft.com/office/drawing/2016/5/10/chartex" xmlns:cx5="http://schemas.microsoft.com/office/drawing/2016/5/11/chartex" xmlns:cx6="http://schemas.microsoft.com/office/drawing/2016/5/12/chartex" xmlns:cx7="http://schemas.microsoft.com/office/drawing/2016/5/13/chartex" xmlns:cx8="http://schemas.microsoft.com/office/drawing/2016/5/14/chartex" xmlns:mc="http://schemas.openxmlformats.org/markup-compatibility/2006" xmlns:aink="http://schemas.microsoft.com/office/drawing/2016/ink" xmlns:am3d="http://schemas.microsoft.com/office/drawing/2017/model3d" xmlns:o="urn:schemas-microsoft-com:office:office" xmlns:r="http://schemas.openxmlformats.org/officeDocument/2006/relationships" xmlns:m="http://schemas.openxmlformats.org/officeDocument/2006/math" xmlns:v="urn:schemas-microsoft-com:vml" xmlns:wp14="http://schemas.microsoft.com/office/word/2010/wordprocessingDrawing" xmlns:wp="http://schemas.openxmlformats.org/drawingml/2006/wordprocessingDrawing" xmlns:w10="urn:schemas-microsoft-com:office:word" xmlns:w="http://schemas.openxmlformats.org/wordprocessingml/2006/main" xmlns:w14="http://schemas.microsoft.com/office/word/2010/wordml" xmlns:w15="http://schemas.microsoft.com/office/word/2012/wordml" xmlns:w16cid="http://schemas.microsoft.com/office/word/2016/wordml/cid" xmlns:w16se="http://schemas.microsoft.com/office/word/2015/wordml/symex" xmlns:wpg="http://schemas.microsoft.com/office/word/2010/wordprocessingGroup" xmlns:wpi="http://schemas.microsoft.com/office/word/2010/wordprocessingInk" xmlns:wne="http://schemas.microsoft.com/office/word/2006/wordml" xmlns:wps="http://schemas.microsoft.com/office/word/2010/wordprocessingShape" mc:Ignorable="w14 w15 w16se w16cid wp14">
   <w:p>
     <w:pPr>
       <w:pStyle w:val="Header"/>
@@ -20074,7 +21238,7 @@
 </file>
 
 <file path=word/header26.xml><?xml version="1.0" encoding="utf-8"?>
-<w:hdr xmlns:wpc="http://schemas.microsoft.com/office/word/2010/wordprocessingCanvas" xmlns:mc="http://schemas.openxmlformats.org/markup-compatibility/2006" xmlns:o="urn:schemas-microsoft-com:office:office" xmlns:r="http://schemas.openxmlformats.org/officeDocument/2006/relationships" xmlns:m="http://schemas.openxmlformats.org/officeDocument/2006/math" xmlns:v="urn:schemas-microsoft-com:vml" xmlns:wp14="http://schemas.microsoft.com/office/word/2010/wordprocessingDrawing" xmlns:wp="http://schemas.openxmlformats.org/drawingml/2006/wordprocessingDrawing" xmlns:w10="urn:schemas-microsoft-com:office:word" xmlns:w="http://schemas.openxmlformats.org/wordprocessingml/2006/main" xmlns:w14="http://schemas.microsoft.com/office/word/2010/wordml" xmlns:w15="http://schemas.microsoft.com/office/word/2012/wordml" xmlns:wpg="http://schemas.microsoft.com/office/word/2010/wordprocessingGroup" xmlns:wpi="http://schemas.microsoft.com/office/word/2010/wordprocessingInk" xmlns:wne="http://schemas.microsoft.com/office/word/2006/wordml" xmlns:wps="http://schemas.microsoft.com/office/word/2010/wordprocessingShape" mc:Ignorable="w14 w15 wp14">
+<w:hdr xmlns:wpc="http://schemas.microsoft.com/office/word/2010/wordprocessingCanvas" xmlns:cx="http://schemas.microsoft.com/office/drawing/2014/chartex" xmlns:cx1="http://schemas.microsoft.com/office/drawing/2015/9/8/chartex" xmlns:cx2="http://schemas.microsoft.com/office/drawing/2015/10/21/chartex" xmlns:cx3="http://schemas.microsoft.com/office/drawing/2016/5/9/chartex" xmlns:cx4="http://schemas.microsoft.com/office/drawing/2016/5/10/chartex" xmlns:cx5="http://schemas.microsoft.com/office/drawing/2016/5/11/chartex" xmlns:cx6="http://schemas.microsoft.com/office/drawing/2016/5/12/chartex" xmlns:cx7="http://schemas.microsoft.com/office/drawing/2016/5/13/chartex" xmlns:cx8="http://schemas.microsoft.com/office/drawing/2016/5/14/chartex" xmlns:mc="http://schemas.openxmlformats.org/markup-compatibility/2006" xmlns:aink="http://schemas.microsoft.com/office/drawing/2016/ink" xmlns:am3d="http://schemas.microsoft.com/office/drawing/2017/model3d" xmlns:o="urn:schemas-microsoft-com:office:office" xmlns:r="http://schemas.openxmlformats.org/officeDocument/2006/relationships" xmlns:m="http://schemas.openxmlformats.org/officeDocument/2006/math" xmlns:v="urn:schemas-microsoft-com:vml" xmlns:wp14="http://schemas.microsoft.com/office/word/2010/wordprocessingDrawing" xmlns:wp="http://schemas.openxmlformats.org/drawingml/2006/wordprocessingDrawing" xmlns:w10="urn:schemas-microsoft-com:office:word" xmlns:w="http://schemas.openxmlformats.org/wordprocessingml/2006/main" xmlns:w14="http://schemas.microsoft.com/office/word/2010/wordml" xmlns:w15="http://schemas.microsoft.com/office/word/2012/wordml" xmlns:w16cid="http://schemas.microsoft.com/office/word/2016/wordml/cid" xmlns:w16se="http://schemas.microsoft.com/office/word/2015/wordml/symex" xmlns:wpg="http://schemas.microsoft.com/office/word/2010/wordprocessingGroup" xmlns:wpi="http://schemas.microsoft.com/office/word/2010/wordprocessingInk" xmlns:wne="http://schemas.microsoft.com/office/word/2006/wordml" xmlns:wps="http://schemas.microsoft.com/office/word/2010/wordprocessingShape" mc:Ignorable="w14 w15 w16se w16cid wp14">
   <w:p>
     <w:pPr>
       <w:pStyle w:val="Header"/>
@@ -20169,18 +21333,56 @@
       </w:rPr>
       <w:t xml:space="preserve">Problem </w:t>
     </w:r>
-    <w:fldSimple w:instr=" SECTION   \* MERGEFORMAT ">
-      <w:r>
-        <w:rPr>
-          <w:rFonts w:ascii="Times New Roman" w:hAnsi="Times New Roman" w:cs="Times New Roman"/>
-          <w:b/>
-          <w:noProof/>
-          <w:sz w:val="32"/>
-          <w:szCs w:val="32"/>
-        </w:rPr>
-        <w:t>9</w:t>
-      </w:r>
-    </w:fldSimple>
+    <w:r>
+      <w:rPr>
+        <w:rFonts w:ascii="Times New Roman" w:hAnsi="Times New Roman" w:cs="Times New Roman"/>
+        <w:b/>
+        <w:noProof/>
+        <w:sz w:val="32"/>
+        <w:szCs w:val="32"/>
+      </w:rPr>
+      <w:fldChar w:fldCharType="begin"/>
+    </w:r>
+    <w:r>
+      <w:rPr>
+        <w:rFonts w:ascii="Times New Roman" w:hAnsi="Times New Roman" w:cs="Times New Roman"/>
+        <w:b/>
+        <w:noProof/>
+        <w:sz w:val="32"/>
+        <w:szCs w:val="32"/>
+      </w:rPr>
+      <w:instrText xml:space="preserve"> SECTION   \* MERGEFORMAT </w:instrText>
+    </w:r>
+    <w:r>
+      <w:rPr>
+        <w:rFonts w:ascii="Times New Roman" w:hAnsi="Times New Roman" w:cs="Times New Roman"/>
+        <w:b/>
+        <w:noProof/>
+        <w:sz w:val="32"/>
+        <w:szCs w:val="32"/>
+      </w:rPr>
+      <w:fldChar w:fldCharType="separate"/>
+    </w:r>
+    <w:r>
+      <w:rPr>
+        <w:rFonts w:ascii="Times New Roman" w:hAnsi="Times New Roman" w:cs="Times New Roman"/>
+        <w:b/>
+        <w:noProof/>
+        <w:sz w:val="32"/>
+        <w:szCs w:val="32"/>
+      </w:rPr>
+      <w:t>9</w:t>
+    </w:r>
+    <w:r>
+      <w:rPr>
+        <w:rFonts w:ascii="Times New Roman" w:hAnsi="Times New Roman" w:cs="Times New Roman"/>
+        <w:b/>
+        <w:noProof/>
+        <w:sz w:val="32"/>
+        <w:szCs w:val="32"/>
+      </w:rPr>
+      <w:fldChar w:fldCharType="end"/>
+    </w:r>
     <w:r>
       <w:rPr>
         <w:rFonts w:ascii="Times New Roman" w:hAnsi="Times New Roman" w:cs="Times New Roman"/>
@@ -20291,7 +21493,7 @@
 </file>
 
 <file path=word/header27.xml><?xml version="1.0" encoding="utf-8"?>
-<w:hdr xmlns:wpc="http://schemas.microsoft.com/office/word/2010/wordprocessingCanvas" xmlns:mc="http://schemas.openxmlformats.org/markup-compatibility/2006" xmlns:o="urn:schemas-microsoft-com:office:office" xmlns:r="http://schemas.openxmlformats.org/officeDocument/2006/relationships" xmlns:m="http://schemas.openxmlformats.org/officeDocument/2006/math" xmlns:v="urn:schemas-microsoft-com:vml" xmlns:wp14="http://schemas.microsoft.com/office/word/2010/wordprocessingDrawing" xmlns:wp="http://schemas.openxmlformats.org/drawingml/2006/wordprocessingDrawing" xmlns:w10="urn:schemas-microsoft-com:office:word" xmlns:w="http://schemas.openxmlformats.org/wordprocessingml/2006/main" xmlns:w14="http://schemas.microsoft.com/office/word/2010/wordml" xmlns:w15="http://schemas.microsoft.com/office/word/2012/wordml" xmlns:wpg="http://schemas.microsoft.com/office/word/2010/wordprocessingGroup" xmlns:wpi="http://schemas.microsoft.com/office/word/2010/wordprocessingInk" xmlns:wne="http://schemas.microsoft.com/office/word/2006/wordml" xmlns:wps="http://schemas.microsoft.com/office/word/2010/wordprocessingShape" mc:Ignorable="w14 w15 wp14">
+<w:hdr xmlns:wpc="http://schemas.microsoft.com/office/word/2010/wordprocessingCanvas" xmlns:cx="http://schemas.microsoft.com/office/drawing/2014/chartex" xmlns:cx1="http://schemas.microsoft.com/office/drawing/2015/9/8/chartex" xmlns:cx2="http://schemas.microsoft.com/office/drawing/2015/10/21/chartex" xmlns:cx3="http://schemas.microsoft.com/office/drawing/2016/5/9/chartex" xmlns:cx4="http://schemas.microsoft.com/office/drawing/2016/5/10/chartex" xmlns:cx5="http://schemas.microsoft.com/office/drawing/2016/5/11/chartex" xmlns:cx6="http://schemas.microsoft.com/office/drawing/2016/5/12/chartex" xmlns:cx7="http://schemas.microsoft.com/office/drawing/2016/5/13/chartex" xmlns:cx8="http://schemas.microsoft.com/office/drawing/2016/5/14/chartex" xmlns:mc="http://schemas.openxmlformats.org/markup-compatibility/2006" xmlns:aink="http://schemas.microsoft.com/office/drawing/2016/ink" xmlns:am3d="http://schemas.microsoft.com/office/drawing/2017/model3d" xmlns:o="urn:schemas-microsoft-com:office:office" xmlns:r="http://schemas.openxmlformats.org/officeDocument/2006/relationships" xmlns:m="http://schemas.openxmlformats.org/officeDocument/2006/math" xmlns:v="urn:schemas-microsoft-com:vml" xmlns:wp14="http://schemas.microsoft.com/office/word/2010/wordprocessingDrawing" xmlns:wp="http://schemas.openxmlformats.org/drawingml/2006/wordprocessingDrawing" xmlns:w10="urn:schemas-microsoft-com:office:word" xmlns:w="http://schemas.openxmlformats.org/wordprocessingml/2006/main" xmlns:w14="http://schemas.microsoft.com/office/word/2010/wordml" xmlns:w15="http://schemas.microsoft.com/office/word/2012/wordml" xmlns:w16cid="http://schemas.microsoft.com/office/word/2016/wordml/cid" xmlns:w16se="http://schemas.microsoft.com/office/word/2015/wordml/symex" xmlns:wpg="http://schemas.microsoft.com/office/word/2010/wordprocessingGroup" xmlns:wpi="http://schemas.microsoft.com/office/word/2010/wordprocessingInk" xmlns:wne="http://schemas.microsoft.com/office/word/2006/wordml" xmlns:wps="http://schemas.microsoft.com/office/word/2010/wordprocessingShape" mc:Ignorable="w14 w15 w16se w16cid wp14">
   <w:p>
     <w:pPr>
       <w:pStyle w:val="Header"/>
@@ -20313,7 +21515,7 @@
 </file>
 
 <file path=word/header28.xml><?xml version="1.0" encoding="utf-8"?>
-<w:hdr xmlns:wpc="http://schemas.microsoft.com/office/word/2010/wordprocessingCanvas" xmlns:mc="http://schemas.openxmlformats.org/markup-compatibility/2006" xmlns:o="urn:schemas-microsoft-com:office:office" xmlns:r="http://schemas.openxmlformats.org/officeDocument/2006/relationships" xmlns:m="http://schemas.openxmlformats.org/officeDocument/2006/math" xmlns:v="urn:schemas-microsoft-com:vml" xmlns:wp14="http://schemas.microsoft.com/office/word/2010/wordprocessingDrawing" xmlns:wp="http://schemas.openxmlformats.org/drawingml/2006/wordprocessingDrawing" xmlns:w10="urn:schemas-microsoft-com:office:word" xmlns:w="http://schemas.openxmlformats.org/wordprocessingml/2006/main" xmlns:w14="http://schemas.microsoft.com/office/word/2010/wordml" xmlns:w15="http://schemas.microsoft.com/office/word/2012/wordml" xmlns:wpg="http://schemas.microsoft.com/office/word/2010/wordprocessingGroup" xmlns:wpi="http://schemas.microsoft.com/office/word/2010/wordprocessingInk" xmlns:wne="http://schemas.microsoft.com/office/word/2006/wordml" xmlns:wps="http://schemas.microsoft.com/office/word/2010/wordprocessingShape" mc:Ignorable="w14 w15 wp14">
+<w:hdr xmlns:wpc="http://schemas.microsoft.com/office/word/2010/wordprocessingCanvas" xmlns:cx="http://schemas.microsoft.com/office/drawing/2014/chartex" xmlns:cx1="http://schemas.microsoft.com/office/drawing/2015/9/8/chartex" xmlns:cx2="http://schemas.microsoft.com/office/drawing/2015/10/21/chartex" xmlns:cx3="http://schemas.microsoft.com/office/drawing/2016/5/9/chartex" xmlns:cx4="http://schemas.microsoft.com/office/drawing/2016/5/10/chartex" xmlns:cx5="http://schemas.microsoft.com/office/drawing/2016/5/11/chartex" xmlns:cx6="http://schemas.microsoft.com/office/drawing/2016/5/12/chartex" xmlns:cx7="http://schemas.microsoft.com/office/drawing/2016/5/13/chartex" xmlns:cx8="http://schemas.microsoft.com/office/drawing/2016/5/14/chartex" xmlns:mc="http://schemas.openxmlformats.org/markup-compatibility/2006" xmlns:aink="http://schemas.microsoft.com/office/drawing/2016/ink" xmlns:am3d="http://schemas.microsoft.com/office/drawing/2017/model3d" xmlns:o="urn:schemas-microsoft-com:office:office" xmlns:r="http://schemas.openxmlformats.org/officeDocument/2006/relationships" xmlns:m="http://schemas.openxmlformats.org/officeDocument/2006/math" xmlns:v="urn:schemas-microsoft-com:vml" xmlns:wp14="http://schemas.microsoft.com/office/word/2010/wordprocessingDrawing" xmlns:wp="http://schemas.openxmlformats.org/drawingml/2006/wordprocessingDrawing" xmlns:w10="urn:schemas-microsoft-com:office:word" xmlns:w="http://schemas.openxmlformats.org/wordprocessingml/2006/main" xmlns:w14="http://schemas.microsoft.com/office/word/2010/wordml" xmlns:w15="http://schemas.microsoft.com/office/word/2012/wordml" xmlns:w16cid="http://schemas.microsoft.com/office/word/2016/wordml/cid" xmlns:w16se="http://schemas.microsoft.com/office/word/2015/wordml/symex" xmlns:wpg="http://schemas.microsoft.com/office/word/2010/wordprocessingGroup" xmlns:wpi="http://schemas.microsoft.com/office/word/2010/wordprocessingInk" xmlns:wne="http://schemas.microsoft.com/office/word/2006/wordml" xmlns:wps="http://schemas.microsoft.com/office/word/2010/wordprocessingShape" mc:Ignorable="w14 w15 w16se w16cid wp14">
   <w:p>
     <w:pPr>
       <w:pStyle w:val="Header"/>
@@ -20335,7 +21537,7 @@
 </file>
 
 <file path=word/header29.xml><?xml version="1.0" encoding="utf-8"?>
-<w:hdr xmlns:wpc="http://schemas.microsoft.com/office/word/2010/wordprocessingCanvas" xmlns:mc="http://schemas.openxmlformats.org/markup-compatibility/2006" xmlns:o="urn:schemas-microsoft-com:office:office" xmlns:r="http://schemas.openxmlformats.org/officeDocument/2006/relationships" xmlns:m="http://schemas.openxmlformats.org/officeDocument/2006/math" xmlns:v="urn:schemas-microsoft-com:vml" xmlns:wp14="http://schemas.microsoft.com/office/word/2010/wordprocessingDrawing" xmlns:wp="http://schemas.openxmlformats.org/drawingml/2006/wordprocessingDrawing" xmlns:w10="urn:schemas-microsoft-com:office:word" xmlns:w="http://schemas.openxmlformats.org/wordprocessingml/2006/main" xmlns:w14="http://schemas.microsoft.com/office/word/2010/wordml" xmlns:w15="http://schemas.microsoft.com/office/word/2012/wordml" xmlns:wpg="http://schemas.microsoft.com/office/word/2010/wordprocessingGroup" xmlns:wpi="http://schemas.microsoft.com/office/word/2010/wordprocessingInk" xmlns:wne="http://schemas.microsoft.com/office/word/2006/wordml" xmlns:wps="http://schemas.microsoft.com/office/word/2010/wordprocessingShape" mc:Ignorable="w14 w15 wp14">
+<w:hdr xmlns:wpc="http://schemas.microsoft.com/office/word/2010/wordprocessingCanvas" xmlns:cx="http://schemas.microsoft.com/office/drawing/2014/chartex" xmlns:cx1="http://schemas.microsoft.com/office/drawing/2015/9/8/chartex" xmlns:cx2="http://schemas.microsoft.com/office/drawing/2015/10/21/chartex" xmlns:cx3="http://schemas.microsoft.com/office/drawing/2016/5/9/chartex" xmlns:cx4="http://schemas.microsoft.com/office/drawing/2016/5/10/chartex" xmlns:cx5="http://schemas.microsoft.com/office/drawing/2016/5/11/chartex" xmlns:cx6="http://schemas.microsoft.com/office/drawing/2016/5/12/chartex" xmlns:cx7="http://schemas.microsoft.com/office/drawing/2016/5/13/chartex" xmlns:cx8="http://schemas.microsoft.com/office/drawing/2016/5/14/chartex" xmlns:mc="http://schemas.openxmlformats.org/markup-compatibility/2006" xmlns:aink="http://schemas.microsoft.com/office/drawing/2016/ink" xmlns:am3d="http://schemas.microsoft.com/office/drawing/2017/model3d" xmlns:o="urn:schemas-microsoft-com:office:office" xmlns:r="http://schemas.openxmlformats.org/officeDocument/2006/relationships" xmlns:m="http://schemas.openxmlformats.org/officeDocument/2006/math" xmlns:v="urn:schemas-microsoft-com:vml" xmlns:wp14="http://schemas.microsoft.com/office/word/2010/wordprocessingDrawing" xmlns:wp="http://schemas.openxmlformats.org/drawingml/2006/wordprocessingDrawing" xmlns:w10="urn:schemas-microsoft-com:office:word" xmlns:w="http://schemas.openxmlformats.org/wordprocessingml/2006/main" xmlns:w14="http://schemas.microsoft.com/office/word/2010/wordml" xmlns:w15="http://schemas.microsoft.com/office/word/2012/wordml" xmlns:w16cid="http://schemas.microsoft.com/office/word/2016/wordml/cid" xmlns:w16se="http://schemas.microsoft.com/office/word/2015/wordml/symex" xmlns:wpg="http://schemas.microsoft.com/office/word/2010/wordprocessingGroup" xmlns:wpi="http://schemas.microsoft.com/office/word/2010/wordprocessingInk" xmlns:wne="http://schemas.microsoft.com/office/word/2006/wordml" xmlns:wps="http://schemas.microsoft.com/office/word/2010/wordprocessingShape" mc:Ignorable="w14 w15 w16se w16cid wp14">
   <w:p>
     <w:pPr>
       <w:pStyle w:val="Header"/>
@@ -20430,18 +21632,56 @@
       </w:rPr>
       <w:t xml:space="preserve">Problem </w:t>
     </w:r>
-    <w:fldSimple w:instr=" SECTION   \* MERGEFORMAT ">
-      <w:r>
-        <w:rPr>
-          <w:rFonts w:ascii="Times New Roman" w:hAnsi="Times New Roman" w:cs="Times New Roman"/>
-          <w:b/>
-          <w:noProof/>
-          <w:sz w:val="32"/>
-          <w:szCs w:val="32"/>
-        </w:rPr>
-        <w:t>10</w:t>
-      </w:r>
-    </w:fldSimple>
+    <w:r>
+      <w:rPr>
+        <w:rFonts w:ascii="Times New Roman" w:hAnsi="Times New Roman" w:cs="Times New Roman"/>
+        <w:b/>
+        <w:noProof/>
+        <w:sz w:val="32"/>
+        <w:szCs w:val="32"/>
+      </w:rPr>
+      <w:fldChar w:fldCharType="begin"/>
+    </w:r>
+    <w:r>
+      <w:rPr>
+        <w:rFonts w:ascii="Times New Roman" w:hAnsi="Times New Roman" w:cs="Times New Roman"/>
+        <w:b/>
+        <w:noProof/>
+        <w:sz w:val="32"/>
+        <w:szCs w:val="32"/>
+      </w:rPr>
+      <w:instrText xml:space="preserve"> SECTION   \* MERGEFORMAT </w:instrText>
+    </w:r>
+    <w:r>
+      <w:rPr>
+        <w:rFonts w:ascii="Times New Roman" w:hAnsi="Times New Roman" w:cs="Times New Roman"/>
+        <w:b/>
+        <w:noProof/>
+        <w:sz w:val="32"/>
+        <w:szCs w:val="32"/>
+      </w:rPr>
+      <w:fldChar w:fldCharType="separate"/>
+    </w:r>
+    <w:r>
+      <w:rPr>
+        <w:rFonts w:ascii="Times New Roman" w:hAnsi="Times New Roman" w:cs="Times New Roman"/>
+        <w:b/>
+        <w:noProof/>
+        <w:sz w:val="32"/>
+        <w:szCs w:val="32"/>
+      </w:rPr>
+      <w:t>10</w:t>
+    </w:r>
+    <w:r>
+      <w:rPr>
+        <w:rFonts w:ascii="Times New Roman" w:hAnsi="Times New Roman" w:cs="Times New Roman"/>
+        <w:b/>
+        <w:noProof/>
+        <w:sz w:val="32"/>
+        <w:szCs w:val="32"/>
+      </w:rPr>
+      <w:fldChar w:fldCharType="end"/>
+    </w:r>
     <w:r>
       <w:rPr>
         <w:rFonts w:ascii="Times New Roman" w:hAnsi="Times New Roman" w:cs="Times New Roman"/>
@@ -20552,7 +21792,7 @@
 </file>
 
 <file path=word/header3.xml><?xml version="1.0" encoding="utf-8"?>
-<w:hdr xmlns:wpc="http://schemas.microsoft.com/office/word/2010/wordprocessingCanvas" xmlns:mc="http://schemas.openxmlformats.org/markup-compatibility/2006" xmlns:o="urn:schemas-microsoft-com:office:office" xmlns:r="http://schemas.openxmlformats.org/officeDocument/2006/relationships" xmlns:m="http://schemas.openxmlformats.org/officeDocument/2006/math" xmlns:v="urn:schemas-microsoft-com:vml" xmlns:wp14="http://schemas.microsoft.com/office/word/2010/wordprocessingDrawing" xmlns:wp="http://schemas.openxmlformats.org/drawingml/2006/wordprocessingDrawing" xmlns:w10="urn:schemas-microsoft-com:office:word" xmlns:w="http://schemas.openxmlformats.org/wordprocessingml/2006/main" xmlns:w14="http://schemas.microsoft.com/office/word/2010/wordml" xmlns:w15="http://schemas.microsoft.com/office/word/2012/wordml" xmlns:wpg="http://schemas.microsoft.com/office/word/2010/wordprocessingGroup" xmlns:wpi="http://schemas.microsoft.com/office/word/2010/wordprocessingInk" xmlns:wne="http://schemas.microsoft.com/office/word/2006/wordml" xmlns:wps="http://schemas.microsoft.com/office/word/2010/wordprocessingShape" mc:Ignorable="w14 w15 wp14">
+<w:hdr xmlns:wpc="http://schemas.microsoft.com/office/word/2010/wordprocessingCanvas" xmlns:cx="http://schemas.microsoft.com/office/drawing/2014/chartex" xmlns:cx1="http://schemas.microsoft.com/office/drawing/2015/9/8/chartex" xmlns:cx2="http://schemas.microsoft.com/office/drawing/2015/10/21/chartex" xmlns:cx3="http://schemas.microsoft.com/office/drawing/2016/5/9/chartex" xmlns:cx4="http://schemas.microsoft.com/office/drawing/2016/5/10/chartex" xmlns:cx5="http://schemas.microsoft.com/office/drawing/2016/5/11/chartex" xmlns:cx6="http://schemas.microsoft.com/office/drawing/2016/5/12/chartex" xmlns:cx7="http://schemas.microsoft.com/office/drawing/2016/5/13/chartex" xmlns:cx8="http://schemas.microsoft.com/office/drawing/2016/5/14/chartex" xmlns:mc="http://schemas.openxmlformats.org/markup-compatibility/2006" xmlns:aink="http://schemas.microsoft.com/office/drawing/2016/ink" xmlns:am3d="http://schemas.microsoft.com/office/drawing/2017/model3d" xmlns:o="urn:schemas-microsoft-com:office:office" xmlns:r="http://schemas.openxmlformats.org/officeDocument/2006/relationships" xmlns:m="http://schemas.openxmlformats.org/officeDocument/2006/math" xmlns:v="urn:schemas-microsoft-com:vml" xmlns:wp14="http://schemas.microsoft.com/office/word/2010/wordprocessingDrawing" xmlns:wp="http://schemas.openxmlformats.org/drawingml/2006/wordprocessingDrawing" xmlns:w10="urn:schemas-microsoft-com:office:word" xmlns:w="http://schemas.openxmlformats.org/wordprocessingml/2006/main" xmlns:w14="http://schemas.microsoft.com/office/word/2010/wordml" xmlns:w15="http://schemas.microsoft.com/office/word/2012/wordml" xmlns:w16cid="http://schemas.microsoft.com/office/word/2016/wordml/cid" xmlns:w16se="http://schemas.microsoft.com/office/word/2015/wordml/symex" xmlns:wpg="http://schemas.microsoft.com/office/word/2010/wordprocessingGroup" xmlns:wpi="http://schemas.microsoft.com/office/word/2010/wordprocessingInk" xmlns:wne="http://schemas.microsoft.com/office/word/2006/wordml" xmlns:wps="http://schemas.microsoft.com/office/word/2010/wordprocessingShape" mc:Ignorable="w14 w15 w16se w16cid wp14">
   <w:p>
     <w:pPr>
       <w:pStyle w:val="Header"/>
@@ -20574,7 +21814,7 @@
 </file>
 
 <file path=word/header30.xml><?xml version="1.0" encoding="utf-8"?>
-<w:hdr xmlns:wpc="http://schemas.microsoft.com/office/word/2010/wordprocessingCanvas" xmlns:mc="http://schemas.openxmlformats.org/markup-compatibility/2006" xmlns:o="urn:schemas-microsoft-com:office:office" xmlns:r="http://schemas.openxmlformats.org/officeDocument/2006/relationships" xmlns:m="http://schemas.openxmlformats.org/officeDocument/2006/math" xmlns:v="urn:schemas-microsoft-com:vml" xmlns:wp14="http://schemas.microsoft.com/office/word/2010/wordprocessingDrawing" xmlns:wp="http://schemas.openxmlformats.org/drawingml/2006/wordprocessingDrawing" xmlns:w10="urn:schemas-microsoft-com:office:word" xmlns:w="http://schemas.openxmlformats.org/wordprocessingml/2006/main" xmlns:w14="http://schemas.microsoft.com/office/word/2010/wordml" xmlns:w15="http://schemas.microsoft.com/office/word/2012/wordml" xmlns:wpg="http://schemas.microsoft.com/office/word/2010/wordprocessingGroup" xmlns:wpi="http://schemas.microsoft.com/office/word/2010/wordprocessingInk" xmlns:wne="http://schemas.microsoft.com/office/word/2006/wordml" xmlns:wps="http://schemas.microsoft.com/office/word/2010/wordprocessingShape" mc:Ignorable="w14 w15 wp14">
+<w:hdr xmlns:wpc="http://schemas.microsoft.com/office/word/2010/wordprocessingCanvas" xmlns:cx="http://schemas.microsoft.com/office/drawing/2014/chartex" xmlns:cx1="http://schemas.microsoft.com/office/drawing/2015/9/8/chartex" xmlns:cx2="http://schemas.microsoft.com/office/drawing/2015/10/21/chartex" xmlns:cx3="http://schemas.microsoft.com/office/drawing/2016/5/9/chartex" xmlns:cx4="http://schemas.microsoft.com/office/drawing/2016/5/10/chartex" xmlns:cx5="http://schemas.microsoft.com/office/drawing/2016/5/11/chartex" xmlns:cx6="http://schemas.microsoft.com/office/drawing/2016/5/12/chartex" xmlns:cx7="http://schemas.microsoft.com/office/drawing/2016/5/13/chartex" xmlns:cx8="http://schemas.microsoft.com/office/drawing/2016/5/14/chartex" xmlns:mc="http://schemas.openxmlformats.org/markup-compatibility/2006" xmlns:aink="http://schemas.microsoft.com/office/drawing/2016/ink" xmlns:am3d="http://schemas.microsoft.com/office/drawing/2017/model3d" xmlns:o="urn:schemas-microsoft-com:office:office" xmlns:r="http://schemas.openxmlformats.org/officeDocument/2006/relationships" xmlns:m="http://schemas.openxmlformats.org/officeDocument/2006/math" xmlns:v="urn:schemas-microsoft-com:vml" xmlns:wp14="http://schemas.microsoft.com/office/word/2010/wordprocessingDrawing" xmlns:wp="http://schemas.openxmlformats.org/drawingml/2006/wordprocessingDrawing" xmlns:w10="urn:schemas-microsoft-com:office:word" xmlns:w="http://schemas.openxmlformats.org/wordprocessingml/2006/main" xmlns:w14="http://schemas.microsoft.com/office/word/2010/wordml" xmlns:w15="http://schemas.microsoft.com/office/word/2012/wordml" xmlns:w16cid="http://schemas.microsoft.com/office/word/2016/wordml/cid" xmlns:w16se="http://schemas.microsoft.com/office/word/2015/wordml/symex" xmlns:wpg="http://schemas.microsoft.com/office/word/2010/wordprocessingGroup" xmlns:wpi="http://schemas.microsoft.com/office/word/2010/wordprocessingInk" xmlns:wne="http://schemas.microsoft.com/office/word/2006/wordml" xmlns:wps="http://schemas.microsoft.com/office/word/2010/wordprocessingShape" mc:Ignorable="w14 w15 w16se w16cid wp14">
   <w:p>
     <w:pPr>
       <w:pStyle w:val="Header"/>
@@ -20596,7 +21836,7 @@
 </file>
 
 <file path=word/header31.xml><?xml version="1.0" encoding="utf-8"?>
-<w:hdr xmlns:wpc="http://schemas.microsoft.com/office/word/2010/wordprocessingCanvas" xmlns:mc="http://schemas.openxmlformats.org/markup-compatibility/2006" xmlns:o="urn:schemas-microsoft-com:office:office" xmlns:r="http://schemas.openxmlformats.org/officeDocument/2006/relationships" xmlns:m="http://schemas.openxmlformats.org/officeDocument/2006/math" xmlns:v="urn:schemas-microsoft-com:vml" xmlns:wp14="http://schemas.microsoft.com/office/word/2010/wordprocessingDrawing" xmlns:wp="http://schemas.openxmlformats.org/drawingml/2006/wordprocessingDrawing" xmlns:w10="urn:schemas-microsoft-com:office:word" xmlns:w="http://schemas.openxmlformats.org/wordprocessingml/2006/main" xmlns:w14="http://schemas.microsoft.com/office/word/2010/wordml" xmlns:w15="http://schemas.microsoft.com/office/word/2012/wordml" xmlns:wpg="http://schemas.microsoft.com/office/word/2010/wordprocessingGroup" xmlns:wpi="http://schemas.microsoft.com/office/word/2010/wordprocessingInk" xmlns:wne="http://schemas.microsoft.com/office/word/2006/wordml" xmlns:wps="http://schemas.microsoft.com/office/word/2010/wordprocessingShape" mc:Ignorable="w14 w15 wp14">
+<w:hdr xmlns:wpc="http://schemas.microsoft.com/office/word/2010/wordprocessingCanvas" xmlns:cx="http://schemas.microsoft.com/office/drawing/2014/chartex" xmlns:cx1="http://schemas.microsoft.com/office/drawing/2015/9/8/chartex" xmlns:cx2="http://schemas.microsoft.com/office/drawing/2015/10/21/chartex" xmlns:cx3="http://schemas.microsoft.com/office/drawing/2016/5/9/chartex" xmlns:cx4="http://schemas.microsoft.com/office/drawing/2016/5/10/chartex" xmlns:cx5="http://schemas.microsoft.com/office/drawing/2016/5/11/chartex" xmlns:cx6="http://schemas.microsoft.com/office/drawing/2016/5/12/chartex" xmlns:cx7="http://schemas.microsoft.com/office/drawing/2016/5/13/chartex" xmlns:cx8="http://schemas.microsoft.com/office/drawing/2016/5/14/chartex" xmlns:mc="http://schemas.openxmlformats.org/markup-compatibility/2006" xmlns:aink="http://schemas.microsoft.com/office/drawing/2016/ink" xmlns:am3d="http://schemas.microsoft.com/office/drawing/2017/model3d" xmlns:o="urn:schemas-microsoft-com:office:office" xmlns:r="http://schemas.openxmlformats.org/officeDocument/2006/relationships" xmlns:m="http://schemas.openxmlformats.org/officeDocument/2006/math" xmlns:v="urn:schemas-microsoft-com:vml" xmlns:wp14="http://schemas.microsoft.com/office/word/2010/wordprocessingDrawing" xmlns:wp="http://schemas.openxmlformats.org/drawingml/2006/wordprocessingDrawing" xmlns:w10="urn:schemas-microsoft-com:office:word" xmlns:w="http://schemas.openxmlformats.org/wordprocessingml/2006/main" xmlns:w14="http://schemas.microsoft.com/office/word/2010/wordml" xmlns:w15="http://schemas.microsoft.com/office/word/2012/wordml" xmlns:w16cid="http://schemas.microsoft.com/office/word/2016/wordml/cid" xmlns:w16se="http://schemas.microsoft.com/office/word/2015/wordml/symex" xmlns:wpg="http://schemas.microsoft.com/office/word/2010/wordprocessingGroup" xmlns:wpi="http://schemas.microsoft.com/office/word/2010/wordprocessingInk" xmlns:wne="http://schemas.microsoft.com/office/word/2006/wordml" xmlns:wps="http://schemas.microsoft.com/office/word/2010/wordprocessingShape" mc:Ignorable="w14 w15 w16se w16cid wp14">
   <w:p>
     <w:pPr>
       <w:pStyle w:val="Header"/>
@@ -20618,7 +21858,7 @@
 </file>
 
 <file path=word/header32.xml><?xml version="1.0" encoding="utf-8"?>
-<w:hdr xmlns:wpc="http://schemas.microsoft.com/office/word/2010/wordprocessingCanvas" xmlns:mc="http://schemas.openxmlformats.org/markup-compatibility/2006" xmlns:o="urn:schemas-microsoft-com:office:office" xmlns:r="http://schemas.openxmlformats.org/officeDocument/2006/relationships" xmlns:m="http://schemas.openxmlformats.org/officeDocument/2006/math" xmlns:v="urn:schemas-microsoft-com:vml" xmlns:wp14="http://schemas.microsoft.com/office/word/2010/wordprocessingDrawing" xmlns:wp="http://schemas.openxmlformats.org/drawingml/2006/wordprocessingDrawing" xmlns:w10="urn:schemas-microsoft-com:office:word" xmlns:w="http://schemas.openxmlformats.org/wordprocessingml/2006/main" xmlns:w14="http://schemas.microsoft.com/office/word/2010/wordml" xmlns:w15="http://schemas.microsoft.com/office/word/2012/wordml" xmlns:wpg="http://schemas.microsoft.com/office/word/2010/wordprocessingGroup" xmlns:wpi="http://schemas.microsoft.com/office/word/2010/wordprocessingInk" xmlns:wne="http://schemas.microsoft.com/office/word/2006/wordml" xmlns:wps="http://schemas.microsoft.com/office/word/2010/wordprocessingShape" mc:Ignorable="w14 w15 wp14">
+<w:hdr xmlns:wpc="http://schemas.microsoft.com/office/word/2010/wordprocessingCanvas" xmlns:cx="http://schemas.microsoft.com/office/drawing/2014/chartex" xmlns:cx1="http://schemas.microsoft.com/office/drawing/2015/9/8/chartex" xmlns:cx2="http://schemas.microsoft.com/office/drawing/2015/10/21/chartex" xmlns:cx3="http://schemas.microsoft.com/office/drawing/2016/5/9/chartex" xmlns:cx4="http://schemas.microsoft.com/office/drawing/2016/5/10/chartex" xmlns:cx5="http://schemas.microsoft.com/office/drawing/2016/5/11/chartex" xmlns:cx6="http://schemas.microsoft.com/office/drawing/2016/5/12/chartex" xmlns:cx7="http://schemas.microsoft.com/office/drawing/2016/5/13/chartex" xmlns:cx8="http://schemas.microsoft.com/office/drawing/2016/5/14/chartex" xmlns:mc="http://schemas.openxmlformats.org/markup-compatibility/2006" xmlns:aink="http://schemas.microsoft.com/office/drawing/2016/ink" xmlns:am3d="http://schemas.microsoft.com/office/drawing/2017/model3d" xmlns:o="urn:schemas-microsoft-com:office:office" xmlns:r="http://schemas.openxmlformats.org/officeDocument/2006/relationships" xmlns:m="http://schemas.openxmlformats.org/officeDocument/2006/math" xmlns:v="urn:schemas-microsoft-com:vml" xmlns:wp14="http://schemas.microsoft.com/office/word/2010/wordprocessingDrawing" xmlns:wp="http://schemas.openxmlformats.org/drawingml/2006/wordprocessingDrawing" xmlns:w10="urn:schemas-microsoft-com:office:word" xmlns:w="http://schemas.openxmlformats.org/wordprocessingml/2006/main" xmlns:w14="http://schemas.microsoft.com/office/word/2010/wordml" xmlns:w15="http://schemas.microsoft.com/office/word/2012/wordml" xmlns:w16cid="http://schemas.microsoft.com/office/word/2016/wordml/cid" xmlns:w16se="http://schemas.microsoft.com/office/word/2015/wordml/symex" xmlns:wpg="http://schemas.microsoft.com/office/word/2010/wordprocessingGroup" xmlns:wpi="http://schemas.microsoft.com/office/word/2010/wordprocessingInk" xmlns:wne="http://schemas.microsoft.com/office/word/2006/wordml" xmlns:wps="http://schemas.microsoft.com/office/word/2010/wordprocessingShape" mc:Ignorable="w14 w15 w16se w16cid wp14">
   <w:p>
     <w:pPr>
       <w:pStyle w:val="Header"/>
@@ -20713,18 +21953,56 @@
       </w:rPr>
       <w:t xml:space="preserve">Problem </w:t>
     </w:r>
-    <w:fldSimple w:instr=" SECTION   \* MERGEFORMAT ">
-      <w:r>
-        <w:rPr>
-          <w:rFonts w:ascii="Times New Roman" w:hAnsi="Times New Roman" w:cs="Times New Roman"/>
-          <w:b/>
-          <w:noProof/>
-          <w:sz w:val="32"/>
-          <w:szCs w:val="32"/>
-        </w:rPr>
-        <w:t>11</w:t>
-      </w:r>
-    </w:fldSimple>
+    <w:r>
+      <w:rPr>
+        <w:rFonts w:ascii="Times New Roman" w:hAnsi="Times New Roman" w:cs="Times New Roman"/>
+        <w:b/>
+        <w:noProof/>
+        <w:sz w:val="32"/>
+        <w:szCs w:val="32"/>
+      </w:rPr>
+      <w:fldChar w:fldCharType="begin"/>
+    </w:r>
+    <w:r>
+      <w:rPr>
+        <w:rFonts w:ascii="Times New Roman" w:hAnsi="Times New Roman" w:cs="Times New Roman"/>
+        <w:b/>
+        <w:noProof/>
+        <w:sz w:val="32"/>
+        <w:szCs w:val="32"/>
+      </w:rPr>
+      <w:instrText xml:space="preserve"> SECTION   \* MERGEFORMAT </w:instrText>
+    </w:r>
+    <w:r>
+      <w:rPr>
+        <w:rFonts w:ascii="Times New Roman" w:hAnsi="Times New Roman" w:cs="Times New Roman"/>
+        <w:b/>
+        <w:noProof/>
+        <w:sz w:val="32"/>
+        <w:szCs w:val="32"/>
+      </w:rPr>
+      <w:fldChar w:fldCharType="separate"/>
+    </w:r>
+    <w:r>
+      <w:rPr>
+        <w:rFonts w:ascii="Times New Roman" w:hAnsi="Times New Roman" w:cs="Times New Roman"/>
+        <w:b/>
+        <w:noProof/>
+        <w:sz w:val="32"/>
+        <w:szCs w:val="32"/>
+      </w:rPr>
+      <w:t>11</w:t>
+    </w:r>
+    <w:r>
+      <w:rPr>
+        <w:rFonts w:ascii="Times New Roman" w:hAnsi="Times New Roman" w:cs="Times New Roman"/>
+        <w:b/>
+        <w:noProof/>
+        <w:sz w:val="32"/>
+        <w:szCs w:val="32"/>
+      </w:rPr>
+      <w:fldChar w:fldCharType="end"/>
+    </w:r>
     <w:r>
       <w:rPr>
         <w:rFonts w:ascii="Times New Roman" w:hAnsi="Times New Roman" w:cs="Times New Roman"/>
@@ -20835,7 +22113,7 @@
 </file>
 
 <file path=word/header33.xml><?xml version="1.0" encoding="utf-8"?>
-<w:hdr xmlns:wpc="http://schemas.microsoft.com/office/word/2010/wordprocessingCanvas" xmlns:mc="http://schemas.openxmlformats.org/markup-compatibility/2006" xmlns:o="urn:schemas-microsoft-com:office:office" xmlns:r="http://schemas.openxmlformats.org/officeDocument/2006/relationships" xmlns:m="http://schemas.openxmlformats.org/officeDocument/2006/math" xmlns:v="urn:schemas-microsoft-com:vml" xmlns:wp14="http://schemas.microsoft.com/office/word/2010/wordprocessingDrawing" xmlns:wp="http://schemas.openxmlformats.org/drawingml/2006/wordprocessingDrawing" xmlns:w10="urn:schemas-microsoft-com:office:word" xmlns:w="http://schemas.openxmlformats.org/wordprocessingml/2006/main" xmlns:w14="http://schemas.microsoft.com/office/word/2010/wordml" xmlns:w15="http://schemas.microsoft.com/office/word/2012/wordml" xmlns:wpg="http://schemas.microsoft.com/office/word/2010/wordprocessingGroup" xmlns:wpi="http://schemas.microsoft.com/office/word/2010/wordprocessingInk" xmlns:wne="http://schemas.microsoft.com/office/word/2006/wordml" xmlns:wps="http://schemas.microsoft.com/office/word/2010/wordprocessingShape" mc:Ignorable="w14 w15 wp14">
+<w:hdr xmlns:wpc="http://schemas.microsoft.com/office/word/2010/wordprocessingCanvas" xmlns:cx="http://schemas.microsoft.com/office/drawing/2014/chartex" xmlns:cx1="http://schemas.microsoft.com/office/drawing/2015/9/8/chartex" xmlns:cx2="http://schemas.microsoft.com/office/drawing/2015/10/21/chartex" xmlns:cx3="http://schemas.microsoft.com/office/drawing/2016/5/9/chartex" xmlns:cx4="http://schemas.microsoft.com/office/drawing/2016/5/10/chartex" xmlns:cx5="http://schemas.microsoft.com/office/drawing/2016/5/11/chartex" xmlns:cx6="http://schemas.microsoft.com/office/drawing/2016/5/12/chartex" xmlns:cx7="http://schemas.microsoft.com/office/drawing/2016/5/13/chartex" xmlns:cx8="http://schemas.microsoft.com/office/drawing/2016/5/14/chartex" xmlns:mc="http://schemas.openxmlformats.org/markup-compatibility/2006" xmlns:aink="http://schemas.microsoft.com/office/drawing/2016/ink" xmlns:am3d="http://schemas.microsoft.com/office/drawing/2017/model3d" xmlns:o="urn:schemas-microsoft-com:office:office" xmlns:r="http://schemas.openxmlformats.org/officeDocument/2006/relationships" xmlns:m="http://schemas.openxmlformats.org/officeDocument/2006/math" xmlns:v="urn:schemas-microsoft-com:vml" xmlns:wp14="http://schemas.microsoft.com/office/word/2010/wordprocessingDrawing" xmlns:wp="http://schemas.openxmlformats.org/drawingml/2006/wordprocessingDrawing" xmlns:w10="urn:schemas-microsoft-com:office:word" xmlns:w="http://schemas.openxmlformats.org/wordprocessingml/2006/main" xmlns:w14="http://schemas.microsoft.com/office/word/2010/wordml" xmlns:w15="http://schemas.microsoft.com/office/word/2012/wordml" xmlns:w16cid="http://schemas.microsoft.com/office/word/2016/wordml/cid" xmlns:w16se="http://schemas.microsoft.com/office/word/2015/wordml/symex" xmlns:wpg="http://schemas.microsoft.com/office/word/2010/wordprocessingGroup" xmlns:wpi="http://schemas.microsoft.com/office/word/2010/wordprocessingInk" xmlns:wne="http://schemas.microsoft.com/office/word/2006/wordml" xmlns:wps="http://schemas.microsoft.com/office/word/2010/wordprocessingShape" mc:Ignorable="w14 w15 w16se w16cid wp14">
   <w:p>
     <w:pPr>
       <w:pStyle w:val="Header"/>
@@ -20857,7 +22135,7 @@
 </file>
 
 <file path=word/header34.xml><?xml version="1.0" encoding="utf-8"?>
-<w:hdr xmlns:wpc="http://schemas.microsoft.com/office/word/2010/wordprocessingCanvas" xmlns:mc="http://schemas.openxmlformats.org/markup-compatibility/2006" xmlns:o="urn:schemas-microsoft-com:office:office" xmlns:r="http://schemas.openxmlformats.org/officeDocument/2006/relationships" xmlns:m="http://schemas.openxmlformats.org/officeDocument/2006/math" xmlns:v="urn:schemas-microsoft-com:vml" xmlns:wp14="http://schemas.microsoft.com/office/word/2010/wordprocessingDrawing" xmlns:wp="http://schemas.openxmlformats.org/drawingml/2006/wordprocessingDrawing" xmlns:w10="urn:schemas-microsoft-com:office:word" xmlns:w="http://schemas.openxmlformats.org/wordprocessingml/2006/main" xmlns:w14="http://schemas.microsoft.com/office/word/2010/wordml" xmlns:w15="http://schemas.microsoft.com/office/word/2012/wordml" xmlns:wpg="http://schemas.microsoft.com/office/word/2010/wordprocessingGroup" xmlns:wpi="http://schemas.microsoft.com/office/word/2010/wordprocessingInk" xmlns:wne="http://schemas.microsoft.com/office/word/2006/wordml" xmlns:wps="http://schemas.microsoft.com/office/word/2010/wordprocessingShape" mc:Ignorable="w14 w15 wp14">
+<w:hdr xmlns:wpc="http://schemas.microsoft.com/office/word/2010/wordprocessingCanvas" xmlns:cx="http://schemas.microsoft.com/office/drawing/2014/chartex" xmlns:cx1="http://schemas.microsoft.com/office/drawing/2015/9/8/chartex" xmlns:cx2="http://schemas.microsoft.com/office/drawing/2015/10/21/chartex" xmlns:cx3="http://schemas.microsoft.com/office/drawing/2016/5/9/chartex" xmlns:cx4="http://schemas.microsoft.com/office/drawing/2016/5/10/chartex" xmlns:cx5="http://schemas.microsoft.com/office/drawing/2016/5/11/chartex" xmlns:cx6="http://schemas.microsoft.com/office/drawing/2016/5/12/chartex" xmlns:cx7="http://schemas.microsoft.com/office/drawing/2016/5/13/chartex" xmlns:cx8="http://schemas.microsoft.com/office/drawing/2016/5/14/chartex" xmlns:mc="http://schemas.openxmlformats.org/markup-compatibility/2006" xmlns:aink="http://schemas.microsoft.com/office/drawing/2016/ink" xmlns:am3d="http://schemas.microsoft.com/office/drawing/2017/model3d" xmlns:o="urn:schemas-microsoft-com:office:office" xmlns:r="http://schemas.openxmlformats.org/officeDocument/2006/relationships" xmlns:m="http://schemas.openxmlformats.org/officeDocument/2006/math" xmlns:v="urn:schemas-microsoft-com:vml" xmlns:wp14="http://schemas.microsoft.com/office/word/2010/wordprocessingDrawing" xmlns:wp="http://schemas.openxmlformats.org/drawingml/2006/wordprocessingDrawing" xmlns:w10="urn:schemas-microsoft-com:office:word" xmlns:w="http://schemas.openxmlformats.org/wordprocessingml/2006/main" xmlns:w14="http://schemas.microsoft.com/office/word/2010/wordml" xmlns:w15="http://schemas.microsoft.com/office/word/2012/wordml" xmlns:w16cid="http://schemas.microsoft.com/office/word/2016/wordml/cid" xmlns:w16se="http://schemas.microsoft.com/office/word/2015/wordml/symex" xmlns:wpg="http://schemas.microsoft.com/office/word/2010/wordprocessingGroup" xmlns:wpi="http://schemas.microsoft.com/office/word/2010/wordprocessingInk" xmlns:wne="http://schemas.microsoft.com/office/word/2006/wordml" xmlns:wps="http://schemas.microsoft.com/office/word/2010/wordprocessingShape" mc:Ignorable="w14 w15 w16se w16cid wp14">
   <w:p>
     <w:pPr>
       <w:pStyle w:val="Header"/>
@@ -20879,7 +22157,7 @@
 </file>
 
 <file path=word/header35.xml><?xml version="1.0" encoding="utf-8"?>
-<w:hdr xmlns:wpc="http://schemas.microsoft.com/office/word/2010/wordprocessingCanvas" xmlns:mc="http://schemas.openxmlformats.org/markup-compatibility/2006" xmlns:o="urn:schemas-microsoft-com:office:office" xmlns:r="http://schemas.openxmlformats.org/officeDocument/2006/relationships" xmlns:m="http://schemas.openxmlformats.org/officeDocument/2006/math" xmlns:v="urn:schemas-microsoft-com:vml" xmlns:wp14="http://schemas.microsoft.com/office/word/2010/wordprocessingDrawing" xmlns:wp="http://schemas.openxmlformats.org/drawingml/2006/wordprocessingDrawing" xmlns:w10="urn:schemas-microsoft-com:office:word" xmlns:w="http://schemas.openxmlformats.org/wordprocessingml/2006/main" xmlns:w14="http://schemas.microsoft.com/office/word/2010/wordml" xmlns:w15="http://schemas.microsoft.com/office/word/2012/wordml" xmlns:wpg="http://schemas.microsoft.com/office/word/2010/wordprocessingGroup" xmlns:wpi="http://schemas.microsoft.com/office/word/2010/wordprocessingInk" xmlns:wne="http://schemas.microsoft.com/office/word/2006/wordml" xmlns:wps="http://schemas.microsoft.com/office/word/2010/wordprocessingShape" mc:Ignorable="w14 w15 wp14">
+<w:hdr xmlns:wpc="http://schemas.microsoft.com/office/word/2010/wordprocessingCanvas" xmlns:cx="http://schemas.microsoft.com/office/drawing/2014/chartex" xmlns:cx1="http://schemas.microsoft.com/office/drawing/2015/9/8/chartex" xmlns:cx2="http://schemas.microsoft.com/office/drawing/2015/10/21/chartex" xmlns:cx3="http://schemas.microsoft.com/office/drawing/2016/5/9/chartex" xmlns:cx4="http://schemas.microsoft.com/office/drawing/2016/5/10/chartex" xmlns:cx5="http://schemas.microsoft.com/office/drawing/2016/5/11/chartex" xmlns:cx6="http://schemas.microsoft.com/office/drawing/2016/5/12/chartex" xmlns:cx7="http://schemas.microsoft.com/office/drawing/2016/5/13/chartex" xmlns:cx8="http://schemas.microsoft.com/office/drawing/2016/5/14/chartex" xmlns:mc="http://schemas.openxmlformats.org/markup-compatibility/2006" xmlns:aink="http://schemas.microsoft.com/office/drawing/2016/ink" xmlns:am3d="http://schemas.microsoft.com/office/drawing/2017/model3d" xmlns:o="urn:schemas-microsoft-com:office:office" xmlns:r="http://schemas.openxmlformats.org/officeDocument/2006/relationships" xmlns:m="http://schemas.openxmlformats.org/officeDocument/2006/math" xmlns:v="urn:schemas-microsoft-com:vml" xmlns:wp14="http://schemas.microsoft.com/office/word/2010/wordprocessingDrawing" xmlns:wp="http://schemas.openxmlformats.org/drawingml/2006/wordprocessingDrawing" xmlns:w10="urn:schemas-microsoft-com:office:word" xmlns:w="http://schemas.openxmlformats.org/wordprocessingml/2006/main" xmlns:w14="http://schemas.microsoft.com/office/word/2010/wordml" xmlns:w15="http://schemas.microsoft.com/office/word/2012/wordml" xmlns:w16cid="http://schemas.microsoft.com/office/word/2016/wordml/cid" xmlns:w16se="http://schemas.microsoft.com/office/word/2015/wordml/symex" xmlns:wpg="http://schemas.microsoft.com/office/word/2010/wordprocessingGroup" xmlns:wpi="http://schemas.microsoft.com/office/word/2010/wordprocessingInk" xmlns:wne="http://schemas.microsoft.com/office/word/2006/wordml" xmlns:wps="http://schemas.microsoft.com/office/word/2010/wordprocessingShape" mc:Ignorable="w14 w15 w16se w16cid wp14">
   <w:p>
     <w:pPr>
       <w:pStyle w:val="Header"/>
@@ -20974,18 +22252,56 @@
       </w:rPr>
       <w:t xml:space="preserve">Problem </w:t>
     </w:r>
-    <w:fldSimple w:instr=" SECTION   \* MERGEFORMAT ">
-      <w:r>
-        <w:rPr>
-          <w:rFonts w:ascii="Times New Roman" w:hAnsi="Times New Roman" w:cs="Times New Roman"/>
-          <w:b/>
-          <w:noProof/>
-          <w:sz w:val="32"/>
-          <w:szCs w:val="32"/>
-        </w:rPr>
-        <w:t>12</w:t>
-      </w:r>
-    </w:fldSimple>
+    <w:r>
+      <w:rPr>
+        <w:rFonts w:ascii="Times New Roman" w:hAnsi="Times New Roman" w:cs="Times New Roman"/>
+        <w:b/>
+        <w:noProof/>
+        <w:sz w:val="32"/>
+        <w:szCs w:val="32"/>
+      </w:rPr>
+      <w:fldChar w:fldCharType="begin"/>
+    </w:r>
+    <w:r>
+      <w:rPr>
+        <w:rFonts w:ascii="Times New Roman" w:hAnsi="Times New Roman" w:cs="Times New Roman"/>
+        <w:b/>
+        <w:noProof/>
+        <w:sz w:val="32"/>
+        <w:szCs w:val="32"/>
+      </w:rPr>
+      <w:instrText xml:space="preserve"> SECTION   \* MERGEFORMAT </w:instrText>
+    </w:r>
+    <w:r>
+      <w:rPr>
+        <w:rFonts w:ascii="Times New Roman" w:hAnsi="Times New Roman" w:cs="Times New Roman"/>
+        <w:b/>
+        <w:noProof/>
+        <w:sz w:val="32"/>
+        <w:szCs w:val="32"/>
+      </w:rPr>
+      <w:fldChar w:fldCharType="separate"/>
+    </w:r>
+    <w:r>
+      <w:rPr>
+        <w:rFonts w:ascii="Times New Roman" w:hAnsi="Times New Roman" w:cs="Times New Roman"/>
+        <w:b/>
+        <w:noProof/>
+        <w:sz w:val="32"/>
+        <w:szCs w:val="32"/>
+      </w:rPr>
+      <w:t>12</w:t>
+    </w:r>
+    <w:r>
+      <w:rPr>
+        <w:rFonts w:ascii="Times New Roman" w:hAnsi="Times New Roman" w:cs="Times New Roman"/>
+        <w:b/>
+        <w:noProof/>
+        <w:sz w:val="32"/>
+        <w:szCs w:val="32"/>
+      </w:rPr>
+      <w:fldChar w:fldCharType="end"/>
+    </w:r>
     <w:r>
       <w:rPr>
         <w:rFonts w:ascii="Times New Roman" w:hAnsi="Times New Roman" w:cs="Times New Roman"/>
@@ -21096,7 +22412,7 @@
 </file>
 
 <file path=word/header36.xml><?xml version="1.0" encoding="utf-8"?>
-<w:hdr xmlns:wpc="http://schemas.microsoft.com/office/word/2010/wordprocessingCanvas" xmlns:mc="http://schemas.openxmlformats.org/markup-compatibility/2006" xmlns:o="urn:schemas-microsoft-com:office:office" xmlns:r="http://schemas.openxmlformats.org/officeDocument/2006/relationships" xmlns:m="http://schemas.openxmlformats.org/officeDocument/2006/math" xmlns:v="urn:schemas-microsoft-com:vml" xmlns:wp14="http://schemas.microsoft.com/office/word/2010/wordprocessingDrawing" xmlns:wp="http://schemas.openxmlformats.org/drawingml/2006/wordprocessingDrawing" xmlns:w10="urn:schemas-microsoft-com:office:word" xmlns:w="http://schemas.openxmlformats.org/wordprocessingml/2006/main" xmlns:w14="http://schemas.microsoft.com/office/word/2010/wordml" xmlns:w15="http://schemas.microsoft.com/office/word/2012/wordml" xmlns:wpg="http://schemas.microsoft.com/office/word/2010/wordprocessingGroup" xmlns:wpi="http://schemas.microsoft.com/office/word/2010/wordprocessingInk" xmlns:wne="http://schemas.microsoft.com/office/word/2006/wordml" xmlns:wps="http://schemas.microsoft.com/office/word/2010/wordprocessingShape" mc:Ignorable="w14 w15 wp14">
+<w:hdr xmlns:wpc="http://schemas.microsoft.com/office/word/2010/wordprocessingCanvas" xmlns:cx="http://schemas.microsoft.com/office/drawing/2014/chartex" xmlns:cx1="http://schemas.microsoft.com/office/drawing/2015/9/8/chartex" xmlns:cx2="http://schemas.microsoft.com/office/drawing/2015/10/21/chartex" xmlns:cx3="http://schemas.microsoft.com/office/drawing/2016/5/9/chartex" xmlns:cx4="http://schemas.microsoft.com/office/drawing/2016/5/10/chartex" xmlns:cx5="http://schemas.microsoft.com/office/drawing/2016/5/11/chartex" xmlns:cx6="http://schemas.microsoft.com/office/drawing/2016/5/12/chartex" xmlns:cx7="http://schemas.microsoft.com/office/drawing/2016/5/13/chartex" xmlns:cx8="http://schemas.microsoft.com/office/drawing/2016/5/14/chartex" xmlns:mc="http://schemas.openxmlformats.org/markup-compatibility/2006" xmlns:aink="http://schemas.microsoft.com/office/drawing/2016/ink" xmlns:am3d="http://schemas.microsoft.com/office/drawing/2017/model3d" xmlns:o="urn:schemas-microsoft-com:office:office" xmlns:r="http://schemas.openxmlformats.org/officeDocument/2006/relationships" xmlns:m="http://schemas.openxmlformats.org/officeDocument/2006/math" xmlns:v="urn:schemas-microsoft-com:vml" xmlns:wp14="http://schemas.microsoft.com/office/word/2010/wordprocessingDrawing" xmlns:wp="http://schemas.openxmlformats.org/drawingml/2006/wordprocessingDrawing" xmlns:w10="urn:schemas-microsoft-com:office:word" xmlns:w="http://schemas.openxmlformats.org/wordprocessingml/2006/main" xmlns:w14="http://schemas.microsoft.com/office/word/2010/wordml" xmlns:w15="http://schemas.microsoft.com/office/word/2012/wordml" xmlns:w16cid="http://schemas.microsoft.com/office/word/2016/wordml/cid" xmlns:w16se="http://schemas.microsoft.com/office/word/2015/wordml/symex" xmlns:wpg="http://schemas.microsoft.com/office/word/2010/wordprocessingGroup" xmlns:wpi="http://schemas.microsoft.com/office/word/2010/wordprocessingInk" xmlns:wne="http://schemas.microsoft.com/office/word/2006/wordml" xmlns:wps="http://schemas.microsoft.com/office/word/2010/wordprocessingShape" mc:Ignorable="w14 w15 w16se w16cid wp14">
   <w:p>
     <w:pPr>
       <w:pStyle w:val="Header"/>
@@ -21118,7 +22434,7 @@
 </file>
 
 <file path=word/header37.xml><?xml version="1.0" encoding="utf-8"?>
-<w:hdr xmlns:wpc="http://schemas.microsoft.com/office/word/2010/wordprocessingCanvas" xmlns:mc="http://schemas.openxmlformats.org/markup-compatibility/2006" xmlns:o="urn:schemas-microsoft-com:office:office" xmlns:r="http://schemas.openxmlformats.org/officeDocument/2006/relationships" xmlns:m="http://schemas.openxmlformats.org/officeDocument/2006/math" xmlns:v="urn:schemas-microsoft-com:vml" xmlns:wp14="http://schemas.microsoft.com/office/word/2010/wordprocessingDrawing" xmlns:wp="http://schemas.openxmlformats.org/drawingml/2006/wordprocessingDrawing" xmlns:w10="urn:schemas-microsoft-com:office:word" xmlns:w="http://schemas.openxmlformats.org/wordprocessingml/2006/main" xmlns:w14="http://schemas.microsoft.com/office/word/2010/wordml" xmlns:w15="http://schemas.microsoft.com/office/word/2012/wordml" xmlns:wpg="http://schemas.microsoft.com/office/word/2010/wordprocessingGroup" xmlns:wpi="http://schemas.microsoft.com/office/word/2010/wordprocessingInk" xmlns:wne="http://schemas.microsoft.com/office/word/2006/wordml" xmlns:wps="http://schemas.microsoft.com/office/word/2010/wordprocessingShape" mc:Ignorable="w14 w15 wp14">
+<w:hdr xmlns:wpc="http://schemas.microsoft.com/office/word/2010/wordprocessingCanvas" xmlns:cx="http://schemas.microsoft.com/office/drawing/2014/chartex" xmlns:cx1="http://schemas.microsoft.com/office/drawing/2015/9/8/chartex" xmlns:cx2="http://schemas.microsoft.com/office/drawing/2015/10/21/chartex" xmlns:cx3="http://schemas.microsoft.com/office/drawing/2016/5/9/chartex" xmlns:cx4="http://schemas.microsoft.com/office/drawing/2016/5/10/chartex" xmlns:cx5="http://schemas.microsoft.com/office/drawing/2016/5/11/chartex" xmlns:cx6="http://schemas.microsoft.com/office/drawing/2016/5/12/chartex" xmlns:cx7="http://schemas.microsoft.com/office/drawing/2016/5/13/chartex" xmlns:cx8="http://schemas.microsoft.com/office/drawing/2016/5/14/chartex" xmlns:mc="http://schemas.openxmlformats.org/markup-compatibility/2006" xmlns:aink="http://schemas.microsoft.com/office/drawing/2016/ink" xmlns:am3d="http://schemas.microsoft.com/office/drawing/2017/model3d" xmlns:o="urn:schemas-microsoft-com:office:office" xmlns:r="http://schemas.openxmlformats.org/officeDocument/2006/relationships" xmlns:m="http://schemas.openxmlformats.org/officeDocument/2006/math" xmlns:v="urn:schemas-microsoft-com:vml" xmlns:wp14="http://schemas.microsoft.com/office/word/2010/wordprocessingDrawing" xmlns:wp="http://schemas.openxmlformats.org/drawingml/2006/wordprocessingDrawing" xmlns:w10="urn:schemas-microsoft-com:office:word" xmlns:w="http://schemas.openxmlformats.org/wordprocessingml/2006/main" xmlns:w14="http://schemas.microsoft.com/office/word/2010/wordml" xmlns:w15="http://schemas.microsoft.com/office/word/2012/wordml" xmlns:w16cid="http://schemas.microsoft.com/office/word/2016/wordml/cid" xmlns:w16se="http://schemas.microsoft.com/office/word/2015/wordml/symex" xmlns:wpg="http://schemas.microsoft.com/office/word/2010/wordprocessingGroup" xmlns:wpi="http://schemas.microsoft.com/office/word/2010/wordprocessingInk" xmlns:wne="http://schemas.microsoft.com/office/word/2006/wordml" xmlns:wps="http://schemas.microsoft.com/office/word/2010/wordprocessingShape" mc:Ignorable="w14 w15 w16se w16cid wp14">
   <w:p>
     <w:pPr>
       <w:pStyle w:val="Header"/>
@@ -21140,7 +22456,7 @@
 </file>
 
 <file path=word/header38.xml><?xml version="1.0" encoding="utf-8"?>
-<w:hdr xmlns:wpc="http://schemas.microsoft.com/office/word/2010/wordprocessingCanvas" xmlns:mc="http://schemas.openxmlformats.org/markup-compatibility/2006" xmlns:o="urn:schemas-microsoft-com:office:office" xmlns:r="http://schemas.openxmlformats.org/officeDocument/2006/relationships" xmlns:m="http://schemas.openxmlformats.org/officeDocument/2006/math" xmlns:v="urn:schemas-microsoft-com:vml" xmlns:wp14="http://schemas.microsoft.com/office/word/2010/wordprocessingDrawing" xmlns:wp="http://schemas.openxmlformats.org/drawingml/2006/wordprocessingDrawing" xmlns:w10="urn:schemas-microsoft-com:office:word" xmlns:w="http://schemas.openxmlformats.org/wordprocessingml/2006/main" xmlns:w14="http://schemas.microsoft.com/office/word/2010/wordml" xmlns:w15="http://schemas.microsoft.com/office/word/2012/wordml" xmlns:wpg="http://schemas.microsoft.com/office/word/2010/wordprocessingGroup" xmlns:wpi="http://schemas.microsoft.com/office/word/2010/wordprocessingInk" xmlns:wne="http://schemas.microsoft.com/office/word/2006/wordml" xmlns:wps="http://schemas.microsoft.com/office/word/2010/wordprocessingShape" mc:Ignorable="w14 w15 wp14">
+<w:hdr xmlns:wpc="http://schemas.microsoft.com/office/word/2010/wordprocessingCanvas" xmlns:cx="http://schemas.microsoft.com/office/drawing/2014/chartex" xmlns:cx1="http://schemas.microsoft.com/office/drawing/2015/9/8/chartex" xmlns:cx2="http://schemas.microsoft.com/office/drawing/2015/10/21/chartex" xmlns:cx3="http://schemas.microsoft.com/office/drawing/2016/5/9/chartex" xmlns:cx4="http://schemas.microsoft.com/office/drawing/2016/5/10/chartex" xmlns:cx5="http://schemas.microsoft.com/office/drawing/2016/5/11/chartex" xmlns:cx6="http://schemas.microsoft.com/office/drawing/2016/5/12/chartex" xmlns:cx7="http://schemas.microsoft.com/office/drawing/2016/5/13/chartex" xmlns:cx8="http://schemas.microsoft.com/office/drawing/2016/5/14/chartex" xmlns:mc="http://schemas.openxmlformats.org/markup-compatibility/2006" xmlns:aink="http://schemas.microsoft.com/office/drawing/2016/ink" xmlns:am3d="http://schemas.microsoft.com/office/drawing/2017/model3d" xmlns:o="urn:schemas-microsoft-com:office:office" xmlns:r="http://schemas.openxmlformats.org/officeDocument/2006/relationships" xmlns:m="http://schemas.openxmlformats.org/officeDocument/2006/math" xmlns:v="urn:schemas-microsoft-com:vml" xmlns:wp14="http://schemas.microsoft.com/office/word/2010/wordprocessingDrawing" xmlns:wp="http://schemas.openxmlformats.org/drawingml/2006/wordprocessingDrawing" xmlns:w10="urn:schemas-microsoft-com:office:word" xmlns:w="http://schemas.openxmlformats.org/wordprocessingml/2006/main" xmlns:w14="http://schemas.microsoft.com/office/word/2010/wordml" xmlns:w15="http://schemas.microsoft.com/office/word/2012/wordml" xmlns:w16cid="http://schemas.microsoft.com/office/word/2016/wordml/cid" xmlns:w16se="http://schemas.microsoft.com/office/word/2015/wordml/symex" xmlns:wpg="http://schemas.microsoft.com/office/word/2010/wordprocessingGroup" xmlns:wpi="http://schemas.microsoft.com/office/word/2010/wordprocessingInk" xmlns:wne="http://schemas.microsoft.com/office/word/2006/wordml" xmlns:wps="http://schemas.microsoft.com/office/word/2010/wordprocessingShape" mc:Ignorable="w14 w15 w16se w16cid wp14">
   <w:p>
     <w:pPr>
       <w:pStyle w:val="Header"/>
@@ -21235,18 +22551,56 @@
       </w:rPr>
       <w:t xml:space="preserve">Problem </w:t>
     </w:r>
-    <w:fldSimple w:instr=" SECTION   \* MERGEFORMAT ">
-      <w:r>
-        <w:rPr>
-          <w:rFonts w:ascii="Times New Roman" w:hAnsi="Times New Roman" w:cs="Times New Roman"/>
-          <w:b/>
-          <w:noProof/>
-          <w:sz w:val="32"/>
-          <w:szCs w:val="32"/>
-        </w:rPr>
-        <w:t>13</w:t>
-      </w:r>
-    </w:fldSimple>
+    <w:r>
+      <w:rPr>
+        <w:rFonts w:ascii="Times New Roman" w:hAnsi="Times New Roman" w:cs="Times New Roman"/>
+        <w:b/>
+        <w:noProof/>
+        <w:sz w:val="32"/>
+        <w:szCs w:val="32"/>
+      </w:rPr>
+      <w:fldChar w:fldCharType="begin"/>
+    </w:r>
+    <w:r>
+      <w:rPr>
+        <w:rFonts w:ascii="Times New Roman" w:hAnsi="Times New Roman" w:cs="Times New Roman"/>
+        <w:b/>
+        <w:noProof/>
+        <w:sz w:val="32"/>
+        <w:szCs w:val="32"/>
+      </w:rPr>
+      <w:instrText xml:space="preserve"> SECTION   \* MERGEFORMAT </w:instrText>
+    </w:r>
+    <w:r>
+      <w:rPr>
+        <w:rFonts w:ascii="Times New Roman" w:hAnsi="Times New Roman" w:cs="Times New Roman"/>
+        <w:b/>
+        <w:noProof/>
+        <w:sz w:val="32"/>
+        <w:szCs w:val="32"/>
+      </w:rPr>
+      <w:fldChar w:fldCharType="separate"/>
+    </w:r>
+    <w:r>
+      <w:rPr>
+        <w:rFonts w:ascii="Times New Roman" w:hAnsi="Times New Roman" w:cs="Times New Roman"/>
+        <w:b/>
+        <w:noProof/>
+        <w:sz w:val="32"/>
+        <w:szCs w:val="32"/>
+      </w:rPr>
+      <w:t>13</w:t>
+    </w:r>
+    <w:r>
+      <w:rPr>
+        <w:rFonts w:ascii="Times New Roman" w:hAnsi="Times New Roman" w:cs="Times New Roman"/>
+        <w:b/>
+        <w:noProof/>
+        <w:sz w:val="32"/>
+        <w:szCs w:val="32"/>
+      </w:rPr>
+      <w:fldChar w:fldCharType="end"/>
+    </w:r>
     <w:r>
       <w:rPr>
         <w:rFonts w:ascii="Times New Roman" w:hAnsi="Times New Roman" w:cs="Times New Roman"/>
@@ -21357,7 +22711,7 @@
 </file>
 
 <file path=word/header39.xml><?xml version="1.0" encoding="utf-8"?>
-<w:hdr xmlns:wpc="http://schemas.microsoft.com/office/word/2010/wordprocessingCanvas" xmlns:mc="http://schemas.openxmlformats.org/markup-compatibility/2006" xmlns:o="urn:schemas-microsoft-com:office:office" xmlns:r="http://schemas.openxmlformats.org/officeDocument/2006/relationships" xmlns:m="http://schemas.openxmlformats.org/officeDocument/2006/math" xmlns:v="urn:schemas-microsoft-com:vml" xmlns:wp14="http://schemas.microsoft.com/office/word/2010/wordprocessingDrawing" xmlns:wp="http://schemas.openxmlformats.org/drawingml/2006/wordprocessingDrawing" xmlns:w10="urn:schemas-microsoft-com:office:word" xmlns:w="http://schemas.openxmlformats.org/wordprocessingml/2006/main" xmlns:w14="http://schemas.microsoft.com/office/word/2010/wordml" xmlns:w15="http://schemas.microsoft.com/office/word/2012/wordml" xmlns:wpg="http://schemas.microsoft.com/office/word/2010/wordprocessingGroup" xmlns:wpi="http://schemas.microsoft.com/office/word/2010/wordprocessingInk" xmlns:wne="http://schemas.microsoft.com/office/word/2006/wordml" xmlns:wps="http://schemas.microsoft.com/office/word/2010/wordprocessingShape" mc:Ignorable="w14 w15 wp14">
+<w:hdr xmlns:wpc="http://schemas.microsoft.com/office/word/2010/wordprocessingCanvas" xmlns:cx="http://schemas.microsoft.com/office/drawing/2014/chartex" xmlns:cx1="http://schemas.microsoft.com/office/drawing/2015/9/8/chartex" xmlns:cx2="http://schemas.microsoft.com/office/drawing/2015/10/21/chartex" xmlns:cx3="http://schemas.microsoft.com/office/drawing/2016/5/9/chartex" xmlns:cx4="http://schemas.microsoft.com/office/drawing/2016/5/10/chartex" xmlns:cx5="http://schemas.microsoft.com/office/drawing/2016/5/11/chartex" xmlns:cx6="http://schemas.microsoft.com/office/drawing/2016/5/12/chartex" xmlns:cx7="http://schemas.microsoft.com/office/drawing/2016/5/13/chartex" xmlns:cx8="http://schemas.microsoft.com/office/drawing/2016/5/14/chartex" xmlns:mc="http://schemas.openxmlformats.org/markup-compatibility/2006" xmlns:aink="http://schemas.microsoft.com/office/drawing/2016/ink" xmlns:am3d="http://schemas.microsoft.com/office/drawing/2017/model3d" xmlns:o="urn:schemas-microsoft-com:office:office" xmlns:r="http://schemas.openxmlformats.org/officeDocument/2006/relationships" xmlns:m="http://schemas.openxmlformats.org/officeDocument/2006/math" xmlns:v="urn:schemas-microsoft-com:vml" xmlns:wp14="http://schemas.microsoft.com/office/word/2010/wordprocessingDrawing" xmlns:wp="http://schemas.openxmlformats.org/drawingml/2006/wordprocessingDrawing" xmlns:w10="urn:schemas-microsoft-com:office:word" xmlns:w="http://schemas.openxmlformats.org/wordprocessingml/2006/main" xmlns:w14="http://schemas.microsoft.com/office/word/2010/wordml" xmlns:w15="http://schemas.microsoft.com/office/word/2012/wordml" xmlns:w16cid="http://schemas.microsoft.com/office/word/2016/wordml/cid" xmlns:w16se="http://schemas.microsoft.com/office/word/2015/wordml/symex" xmlns:wpg="http://schemas.microsoft.com/office/word/2010/wordprocessingGroup" xmlns:wpi="http://schemas.microsoft.com/office/word/2010/wordprocessingInk" xmlns:wne="http://schemas.microsoft.com/office/word/2006/wordml" xmlns:wps="http://schemas.microsoft.com/office/word/2010/wordprocessingShape" mc:Ignorable="w14 w15 w16se w16cid wp14">
   <w:p>
     <w:pPr>
       <w:pStyle w:val="Header"/>
@@ -21379,7 +22733,7 @@
 </file>
 
 <file path=word/header4.xml><?xml version="1.0" encoding="utf-8"?>
-<w:hdr xmlns:wpc="http://schemas.microsoft.com/office/word/2010/wordprocessingCanvas" xmlns:mc="http://schemas.openxmlformats.org/markup-compatibility/2006" xmlns:o="urn:schemas-microsoft-com:office:office" xmlns:r="http://schemas.openxmlformats.org/officeDocument/2006/relationships" xmlns:m="http://schemas.openxmlformats.org/officeDocument/2006/math" xmlns:v="urn:schemas-microsoft-com:vml" xmlns:wp14="http://schemas.microsoft.com/office/word/2010/wordprocessingDrawing" xmlns:wp="http://schemas.openxmlformats.org/drawingml/2006/wordprocessingDrawing" xmlns:w10="urn:schemas-microsoft-com:office:word" xmlns:w="http://schemas.openxmlformats.org/wordprocessingml/2006/main" xmlns:w14="http://schemas.microsoft.com/office/word/2010/wordml" xmlns:w15="http://schemas.microsoft.com/office/word/2012/wordml" xmlns:wpg="http://schemas.microsoft.com/office/word/2010/wordprocessingGroup" xmlns:wpi="http://schemas.microsoft.com/office/word/2010/wordprocessingInk" xmlns:wne="http://schemas.microsoft.com/office/word/2006/wordml" xmlns:wps="http://schemas.microsoft.com/office/word/2010/wordprocessingShape" mc:Ignorable="w14 w15 wp14">
+<w:hdr xmlns:wpc="http://schemas.microsoft.com/office/word/2010/wordprocessingCanvas" xmlns:cx="http://schemas.microsoft.com/office/drawing/2014/chartex" xmlns:cx1="http://schemas.microsoft.com/office/drawing/2015/9/8/chartex" xmlns:cx2="http://schemas.microsoft.com/office/drawing/2015/10/21/chartex" xmlns:cx3="http://schemas.microsoft.com/office/drawing/2016/5/9/chartex" xmlns:cx4="http://schemas.microsoft.com/office/drawing/2016/5/10/chartex" xmlns:cx5="http://schemas.microsoft.com/office/drawing/2016/5/11/chartex" xmlns:cx6="http://schemas.microsoft.com/office/drawing/2016/5/12/chartex" xmlns:cx7="http://schemas.microsoft.com/office/drawing/2016/5/13/chartex" xmlns:cx8="http://schemas.microsoft.com/office/drawing/2016/5/14/chartex" xmlns:mc="http://schemas.openxmlformats.org/markup-compatibility/2006" xmlns:aink="http://schemas.microsoft.com/office/drawing/2016/ink" xmlns:am3d="http://schemas.microsoft.com/office/drawing/2017/model3d" xmlns:o="urn:schemas-microsoft-com:office:office" xmlns:r="http://schemas.openxmlformats.org/officeDocument/2006/relationships" xmlns:m="http://schemas.openxmlformats.org/officeDocument/2006/math" xmlns:v="urn:schemas-microsoft-com:vml" xmlns:wp14="http://schemas.microsoft.com/office/word/2010/wordprocessingDrawing" xmlns:wp="http://schemas.openxmlformats.org/drawingml/2006/wordprocessingDrawing" xmlns:w10="urn:schemas-microsoft-com:office:word" xmlns:w="http://schemas.openxmlformats.org/wordprocessingml/2006/main" xmlns:w14="http://schemas.microsoft.com/office/word/2010/wordml" xmlns:w15="http://schemas.microsoft.com/office/word/2012/wordml" xmlns:w16cid="http://schemas.microsoft.com/office/word/2016/wordml/cid" xmlns:w16se="http://schemas.microsoft.com/office/word/2015/wordml/symex" xmlns:wpg="http://schemas.microsoft.com/office/word/2010/wordprocessingGroup" xmlns:wpi="http://schemas.microsoft.com/office/word/2010/wordprocessingInk" xmlns:wne="http://schemas.microsoft.com/office/word/2006/wordml" xmlns:wps="http://schemas.microsoft.com/office/word/2010/wordprocessingShape" mc:Ignorable="w14 w15 w16se w16cid wp14">
   <w:p>
     <w:pPr>
       <w:pStyle w:val="Header"/>
@@ -21401,7 +22755,7 @@
 </file>
 
 <file path=word/header40.xml><?xml version="1.0" encoding="utf-8"?>
-<w:hdr xmlns:wpc="http://schemas.microsoft.com/office/word/2010/wordprocessingCanvas" xmlns:mc="http://schemas.openxmlformats.org/markup-compatibility/2006" xmlns:o="urn:schemas-microsoft-com:office:office" xmlns:r="http://schemas.openxmlformats.org/officeDocument/2006/relationships" xmlns:m="http://schemas.openxmlformats.org/officeDocument/2006/math" xmlns:v="urn:schemas-microsoft-com:vml" xmlns:wp14="http://schemas.microsoft.com/office/word/2010/wordprocessingDrawing" xmlns:wp="http://schemas.openxmlformats.org/drawingml/2006/wordprocessingDrawing" xmlns:w10="urn:schemas-microsoft-com:office:word" xmlns:w="http://schemas.openxmlformats.org/wordprocessingml/2006/main" xmlns:w14="http://schemas.microsoft.com/office/word/2010/wordml" xmlns:w15="http://schemas.microsoft.com/office/word/2012/wordml" xmlns:wpg="http://schemas.microsoft.com/office/word/2010/wordprocessingGroup" xmlns:wpi="http://schemas.microsoft.com/office/word/2010/wordprocessingInk" xmlns:wne="http://schemas.microsoft.com/office/word/2006/wordml" xmlns:wps="http://schemas.microsoft.com/office/word/2010/wordprocessingShape" mc:Ignorable="w14 w15 wp14">
+<w:hdr xmlns:wpc="http://schemas.microsoft.com/office/word/2010/wordprocessingCanvas" xmlns:cx="http://schemas.microsoft.com/office/drawing/2014/chartex" xmlns:cx1="http://schemas.microsoft.com/office/drawing/2015/9/8/chartex" xmlns:cx2="http://schemas.microsoft.com/office/drawing/2015/10/21/chartex" xmlns:cx3="http://schemas.microsoft.com/office/drawing/2016/5/9/chartex" xmlns:cx4="http://schemas.microsoft.com/office/drawing/2016/5/10/chartex" xmlns:cx5="http://schemas.microsoft.com/office/drawing/2016/5/11/chartex" xmlns:cx6="http://schemas.microsoft.com/office/drawing/2016/5/12/chartex" xmlns:cx7="http://schemas.microsoft.com/office/drawing/2016/5/13/chartex" xmlns:cx8="http://schemas.microsoft.com/office/drawing/2016/5/14/chartex" xmlns:mc="http://schemas.openxmlformats.org/markup-compatibility/2006" xmlns:aink="http://schemas.microsoft.com/office/drawing/2016/ink" xmlns:am3d="http://schemas.microsoft.com/office/drawing/2017/model3d" xmlns:o="urn:schemas-microsoft-com:office:office" xmlns:r="http://schemas.openxmlformats.org/officeDocument/2006/relationships" xmlns:m="http://schemas.openxmlformats.org/officeDocument/2006/math" xmlns:v="urn:schemas-microsoft-com:vml" xmlns:wp14="http://schemas.microsoft.com/office/word/2010/wordprocessingDrawing" xmlns:wp="http://schemas.openxmlformats.org/drawingml/2006/wordprocessingDrawing" xmlns:w10="urn:schemas-microsoft-com:office:word" xmlns:w="http://schemas.openxmlformats.org/wordprocessingml/2006/main" xmlns:w14="http://schemas.microsoft.com/office/word/2010/wordml" xmlns:w15="http://schemas.microsoft.com/office/word/2012/wordml" xmlns:w16cid="http://schemas.microsoft.com/office/word/2016/wordml/cid" xmlns:w16se="http://schemas.microsoft.com/office/word/2015/wordml/symex" xmlns:wpg="http://schemas.microsoft.com/office/word/2010/wordprocessingGroup" xmlns:wpi="http://schemas.microsoft.com/office/word/2010/wordprocessingInk" xmlns:wne="http://schemas.microsoft.com/office/word/2006/wordml" xmlns:wps="http://schemas.microsoft.com/office/word/2010/wordprocessingShape" mc:Ignorable="w14 w15 w16se w16cid wp14">
   <w:p>
     <w:pPr>
       <w:pStyle w:val="Header"/>
@@ -21423,7 +22777,7 @@
 </file>
 
 <file path=word/header41.xml><?xml version="1.0" encoding="utf-8"?>
-<w:hdr xmlns:wpc="http://schemas.microsoft.com/office/word/2010/wordprocessingCanvas" xmlns:mc="http://schemas.openxmlformats.org/markup-compatibility/2006" xmlns:o="urn:schemas-microsoft-com:office:office" xmlns:r="http://schemas.openxmlformats.org/officeDocument/2006/relationships" xmlns:m="http://schemas.openxmlformats.org/officeDocument/2006/math" xmlns:v="urn:schemas-microsoft-com:vml" xmlns:wp14="http://schemas.microsoft.com/office/word/2010/wordprocessingDrawing" xmlns:wp="http://schemas.openxmlformats.org/drawingml/2006/wordprocessingDrawing" xmlns:w10="urn:schemas-microsoft-com:office:word" xmlns:w="http://schemas.openxmlformats.org/wordprocessingml/2006/main" xmlns:w14="http://schemas.microsoft.com/office/word/2010/wordml" xmlns:w15="http://schemas.microsoft.com/office/word/2012/wordml" xmlns:wpg="http://schemas.microsoft.com/office/word/2010/wordprocessingGroup" xmlns:wpi="http://schemas.microsoft.com/office/word/2010/wordprocessingInk" xmlns:wne="http://schemas.microsoft.com/office/word/2006/wordml" xmlns:wps="http://schemas.microsoft.com/office/word/2010/wordprocessingShape" mc:Ignorable="w14 w15 wp14">
+<w:hdr xmlns:wpc="http://schemas.microsoft.com/office/word/2010/wordprocessingCanvas" xmlns:cx="http://schemas.microsoft.com/office/drawing/2014/chartex" xmlns:cx1="http://schemas.microsoft.com/office/drawing/2015/9/8/chartex" xmlns:cx2="http://schemas.microsoft.com/office/drawing/2015/10/21/chartex" xmlns:cx3="http://schemas.microsoft.com/office/drawing/2016/5/9/chartex" xmlns:cx4="http://schemas.microsoft.com/office/drawing/2016/5/10/chartex" xmlns:cx5="http://schemas.microsoft.com/office/drawing/2016/5/11/chartex" xmlns:cx6="http://schemas.microsoft.com/office/drawing/2016/5/12/chartex" xmlns:cx7="http://schemas.microsoft.com/office/drawing/2016/5/13/chartex" xmlns:cx8="http://schemas.microsoft.com/office/drawing/2016/5/14/chartex" xmlns:mc="http://schemas.openxmlformats.org/markup-compatibility/2006" xmlns:aink="http://schemas.microsoft.com/office/drawing/2016/ink" xmlns:am3d="http://schemas.microsoft.com/office/drawing/2017/model3d" xmlns:o="urn:schemas-microsoft-com:office:office" xmlns:r="http://schemas.openxmlformats.org/officeDocument/2006/relationships" xmlns:m="http://schemas.openxmlformats.org/officeDocument/2006/math" xmlns:v="urn:schemas-microsoft-com:vml" xmlns:wp14="http://schemas.microsoft.com/office/word/2010/wordprocessingDrawing" xmlns:wp="http://schemas.openxmlformats.org/drawingml/2006/wordprocessingDrawing" xmlns:w10="urn:schemas-microsoft-com:office:word" xmlns:w="http://schemas.openxmlformats.org/wordprocessingml/2006/main" xmlns:w14="http://schemas.microsoft.com/office/word/2010/wordml" xmlns:w15="http://schemas.microsoft.com/office/word/2012/wordml" xmlns:w16cid="http://schemas.microsoft.com/office/word/2016/wordml/cid" xmlns:w16se="http://schemas.microsoft.com/office/word/2015/wordml/symex" xmlns:wpg="http://schemas.microsoft.com/office/word/2010/wordprocessingGroup" xmlns:wpi="http://schemas.microsoft.com/office/word/2010/wordprocessingInk" xmlns:wne="http://schemas.microsoft.com/office/word/2006/wordml" xmlns:wps="http://schemas.microsoft.com/office/word/2010/wordprocessingShape" mc:Ignorable="w14 w15 w16se w16cid wp14">
   <w:p>
     <w:pPr>
       <w:pStyle w:val="Header"/>
@@ -21518,18 +22872,56 @@
       </w:rPr>
       <w:t xml:space="preserve">Problem </w:t>
     </w:r>
-    <w:fldSimple w:instr=" SECTION   \* MERGEFORMAT ">
-      <w:r>
-        <w:rPr>
-          <w:rFonts w:ascii="Times New Roman" w:hAnsi="Times New Roman" w:cs="Times New Roman"/>
-          <w:b/>
-          <w:noProof/>
-          <w:sz w:val="32"/>
-          <w:szCs w:val="32"/>
-        </w:rPr>
-        <w:t>14</w:t>
-      </w:r>
-    </w:fldSimple>
+    <w:r>
+      <w:rPr>
+        <w:rFonts w:ascii="Times New Roman" w:hAnsi="Times New Roman" w:cs="Times New Roman"/>
+        <w:b/>
+        <w:noProof/>
+        <w:sz w:val="32"/>
+        <w:szCs w:val="32"/>
+      </w:rPr>
+      <w:fldChar w:fldCharType="begin"/>
+    </w:r>
+    <w:r>
+      <w:rPr>
+        <w:rFonts w:ascii="Times New Roman" w:hAnsi="Times New Roman" w:cs="Times New Roman"/>
+        <w:b/>
+        <w:noProof/>
+        <w:sz w:val="32"/>
+        <w:szCs w:val="32"/>
+      </w:rPr>
+      <w:instrText xml:space="preserve"> SECTION   \* MERGEFORMAT </w:instrText>
+    </w:r>
+    <w:r>
+      <w:rPr>
+        <w:rFonts w:ascii="Times New Roman" w:hAnsi="Times New Roman" w:cs="Times New Roman"/>
+        <w:b/>
+        <w:noProof/>
+        <w:sz w:val="32"/>
+        <w:szCs w:val="32"/>
+      </w:rPr>
+      <w:fldChar w:fldCharType="separate"/>
+    </w:r>
+    <w:r>
+      <w:rPr>
+        <w:rFonts w:ascii="Times New Roman" w:hAnsi="Times New Roman" w:cs="Times New Roman"/>
+        <w:b/>
+        <w:noProof/>
+        <w:sz w:val="32"/>
+        <w:szCs w:val="32"/>
+      </w:rPr>
+      <w:t>14</w:t>
+    </w:r>
+    <w:r>
+      <w:rPr>
+        <w:rFonts w:ascii="Times New Roman" w:hAnsi="Times New Roman" w:cs="Times New Roman"/>
+        <w:b/>
+        <w:noProof/>
+        <w:sz w:val="32"/>
+        <w:szCs w:val="32"/>
+      </w:rPr>
+      <w:fldChar w:fldCharType="end"/>
+    </w:r>
     <w:r>
       <w:rPr>
         <w:rFonts w:ascii="Times New Roman" w:hAnsi="Times New Roman" w:cs="Times New Roman"/>
@@ -21640,7 +23032,7 @@
 </file>
 
 <file path=word/header42.xml><?xml version="1.0" encoding="utf-8"?>
-<w:hdr xmlns:wpc="http://schemas.microsoft.com/office/word/2010/wordprocessingCanvas" xmlns:mc="http://schemas.openxmlformats.org/markup-compatibility/2006" xmlns:o="urn:schemas-microsoft-com:office:office" xmlns:r="http://schemas.openxmlformats.org/officeDocument/2006/relationships" xmlns:m="http://schemas.openxmlformats.org/officeDocument/2006/math" xmlns:v="urn:schemas-microsoft-com:vml" xmlns:wp14="http://schemas.microsoft.com/office/word/2010/wordprocessingDrawing" xmlns:wp="http://schemas.openxmlformats.org/drawingml/2006/wordprocessingDrawing" xmlns:w10="urn:schemas-microsoft-com:office:word" xmlns:w="http://schemas.openxmlformats.org/wordprocessingml/2006/main" xmlns:w14="http://schemas.microsoft.com/office/word/2010/wordml" xmlns:w15="http://schemas.microsoft.com/office/word/2012/wordml" xmlns:wpg="http://schemas.microsoft.com/office/word/2010/wordprocessingGroup" xmlns:wpi="http://schemas.microsoft.com/office/word/2010/wordprocessingInk" xmlns:wne="http://schemas.microsoft.com/office/word/2006/wordml" xmlns:wps="http://schemas.microsoft.com/office/word/2010/wordprocessingShape" mc:Ignorable="w14 w15 wp14">
+<w:hdr xmlns:wpc="http://schemas.microsoft.com/office/word/2010/wordprocessingCanvas" xmlns:cx="http://schemas.microsoft.com/office/drawing/2014/chartex" xmlns:cx1="http://schemas.microsoft.com/office/drawing/2015/9/8/chartex" xmlns:cx2="http://schemas.microsoft.com/office/drawing/2015/10/21/chartex" xmlns:cx3="http://schemas.microsoft.com/office/drawing/2016/5/9/chartex" xmlns:cx4="http://schemas.microsoft.com/office/drawing/2016/5/10/chartex" xmlns:cx5="http://schemas.microsoft.com/office/drawing/2016/5/11/chartex" xmlns:cx6="http://schemas.microsoft.com/office/drawing/2016/5/12/chartex" xmlns:cx7="http://schemas.microsoft.com/office/drawing/2016/5/13/chartex" xmlns:cx8="http://schemas.microsoft.com/office/drawing/2016/5/14/chartex" xmlns:mc="http://schemas.openxmlformats.org/markup-compatibility/2006" xmlns:aink="http://schemas.microsoft.com/office/drawing/2016/ink" xmlns:am3d="http://schemas.microsoft.com/office/drawing/2017/model3d" xmlns:o="urn:schemas-microsoft-com:office:office" xmlns:r="http://schemas.openxmlformats.org/officeDocument/2006/relationships" xmlns:m="http://schemas.openxmlformats.org/officeDocument/2006/math" xmlns:v="urn:schemas-microsoft-com:vml" xmlns:wp14="http://schemas.microsoft.com/office/word/2010/wordprocessingDrawing" xmlns:wp="http://schemas.openxmlformats.org/drawingml/2006/wordprocessingDrawing" xmlns:w10="urn:schemas-microsoft-com:office:word" xmlns:w="http://schemas.openxmlformats.org/wordprocessingml/2006/main" xmlns:w14="http://schemas.microsoft.com/office/word/2010/wordml" xmlns:w15="http://schemas.microsoft.com/office/word/2012/wordml" xmlns:w16cid="http://schemas.microsoft.com/office/word/2016/wordml/cid" xmlns:w16se="http://schemas.microsoft.com/office/word/2015/wordml/symex" xmlns:wpg="http://schemas.microsoft.com/office/word/2010/wordprocessingGroup" xmlns:wpi="http://schemas.microsoft.com/office/word/2010/wordprocessingInk" xmlns:wne="http://schemas.microsoft.com/office/word/2006/wordml" xmlns:wps="http://schemas.microsoft.com/office/word/2010/wordprocessingShape" mc:Ignorable="w14 w15 w16se w16cid wp14">
   <w:p>
     <w:pPr>
       <w:pStyle w:val="Header"/>
@@ -21662,7 +23054,7 @@
 </file>
 
 <file path=word/header43.xml><?xml version="1.0" encoding="utf-8"?>
-<w:hdr xmlns:wpc="http://schemas.microsoft.com/office/word/2010/wordprocessingCanvas" xmlns:mc="http://schemas.openxmlformats.org/markup-compatibility/2006" xmlns:o="urn:schemas-microsoft-com:office:office" xmlns:r="http://schemas.openxmlformats.org/officeDocument/2006/relationships" xmlns:m="http://schemas.openxmlformats.org/officeDocument/2006/math" xmlns:v="urn:schemas-microsoft-com:vml" xmlns:wp14="http://schemas.microsoft.com/office/word/2010/wordprocessingDrawing" xmlns:wp="http://schemas.openxmlformats.org/drawingml/2006/wordprocessingDrawing" xmlns:w10="urn:schemas-microsoft-com:office:word" xmlns:w="http://schemas.openxmlformats.org/wordprocessingml/2006/main" xmlns:w14="http://schemas.microsoft.com/office/word/2010/wordml" xmlns:w15="http://schemas.microsoft.com/office/word/2012/wordml" xmlns:wpg="http://schemas.microsoft.com/office/word/2010/wordprocessingGroup" xmlns:wpi="http://schemas.microsoft.com/office/word/2010/wordprocessingInk" xmlns:wne="http://schemas.microsoft.com/office/word/2006/wordml" xmlns:wps="http://schemas.microsoft.com/office/word/2010/wordprocessingShape" mc:Ignorable="w14 w15 wp14">
+<w:hdr xmlns:wpc="http://schemas.microsoft.com/office/word/2010/wordprocessingCanvas" xmlns:cx="http://schemas.microsoft.com/office/drawing/2014/chartex" xmlns:cx1="http://schemas.microsoft.com/office/drawing/2015/9/8/chartex" xmlns:cx2="http://schemas.microsoft.com/office/drawing/2015/10/21/chartex" xmlns:cx3="http://schemas.microsoft.com/office/drawing/2016/5/9/chartex" xmlns:cx4="http://schemas.microsoft.com/office/drawing/2016/5/10/chartex" xmlns:cx5="http://schemas.microsoft.com/office/drawing/2016/5/11/chartex" xmlns:cx6="http://schemas.microsoft.com/office/drawing/2016/5/12/chartex" xmlns:cx7="http://schemas.microsoft.com/office/drawing/2016/5/13/chartex" xmlns:cx8="http://schemas.microsoft.com/office/drawing/2016/5/14/chartex" xmlns:mc="http://schemas.openxmlformats.org/markup-compatibility/2006" xmlns:aink="http://schemas.microsoft.com/office/drawing/2016/ink" xmlns:am3d="http://schemas.microsoft.com/office/drawing/2017/model3d" xmlns:o="urn:schemas-microsoft-com:office:office" xmlns:r="http://schemas.openxmlformats.org/officeDocument/2006/relationships" xmlns:m="http://schemas.openxmlformats.org/officeDocument/2006/math" xmlns:v="urn:schemas-microsoft-com:vml" xmlns:wp14="http://schemas.microsoft.com/office/word/2010/wordprocessingDrawing" xmlns:wp="http://schemas.openxmlformats.org/drawingml/2006/wordprocessingDrawing" xmlns:w10="urn:schemas-microsoft-com:office:word" xmlns:w="http://schemas.openxmlformats.org/wordprocessingml/2006/main" xmlns:w14="http://schemas.microsoft.com/office/word/2010/wordml" xmlns:w15="http://schemas.microsoft.com/office/word/2012/wordml" xmlns:w16cid="http://schemas.microsoft.com/office/word/2016/wordml/cid" xmlns:w16se="http://schemas.microsoft.com/office/word/2015/wordml/symex" xmlns:wpg="http://schemas.microsoft.com/office/word/2010/wordprocessingGroup" xmlns:wpi="http://schemas.microsoft.com/office/word/2010/wordprocessingInk" xmlns:wne="http://schemas.microsoft.com/office/word/2006/wordml" xmlns:wps="http://schemas.microsoft.com/office/word/2010/wordprocessingShape" mc:Ignorable="w14 w15 w16se w16cid wp14">
   <w:p>
     <w:pPr>
       <w:pStyle w:val="Header"/>
@@ -21685,7 +23077,7 @@
 </file>
 
 <file path=word/header44.xml><?xml version="1.0" encoding="utf-8"?>
-<w:hdr xmlns:wpc="http://schemas.microsoft.com/office/word/2010/wordprocessingCanvas" xmlns:mc="http://schemas.openxmlformats.org/markup-compatibility/2006" xmlns:o="urn:schemas-microsoft-com:office:office" xmlns:r="http://schemas.openxmlformats.org/officeDocument/2006/relationships" xmlns:m="http://schemas.openxmlformats.org/officeDocument/2006/math" xmlns:v="urn:schemas-microsoft-com:vml" xmlns:wp14="http://schemas.microsoft.com/office/word/2010/wordprocessingDrawing" xmlns:wp="http://schemas.openxmlformats.org/drawingml/2006/wordprocessingDrawing" xmlns:w10="urn:schemas-microsoft-com:office:word" xmlns:w="http://schemas.openxmlformats.org/wordprocessingml/2006/main" xmlns:w14="http://schemas.microsoft.com/office/word/2010/wordml" xmlns:w15="http://schemas.microsoft.com/office/word/2012/wordml" xmlns:wpg="http://schemas.microsoft.com/office/word/2010/wordprocessingGroup" xmlns:wpi="http://schemas.microsoft.com/office/word/2010/wordprocessingInk" xmlns:wne="http://schemas.microsoft.com/office/word/2006/wordml" xmlns:wps="http://schemas.microsoft.com/office/word/2010/wordprocessingShape" mc:Ignorable="w14 w15 wp14">
+<w:hdr xmlns:wpc="http://schemas.microsoft.com/office/word/2010/wordprocessingCanvas" xmlns:cx="http://schemas.microsoft.com/office/drawing/2014/chartex" xmlns:cx1="http://schemas.microsoft.com/office/drawing/2015/9/8/chartex" xmlns:cx2="http://schemas.microsoft.com/office/drawing/2015/10/21/chartex" xmlns:cx3="http://schemas.microsoft.com/office/drawing/2016/5/9/chartex" xmlns:cx4="http://schemas.microsoft.com/office/drawing/2016/5/10/chartex" xmlns:cx5="http://schemas.microsoft.com/office/drawing/2016/5/11/chartex" xmlns:cx6="http://schemas.microsoft.com/office/drawing/2016/5/12/chartex" xmlns:cx7="http://schemas.microsoft.com/office/drawing/2016/5/13/chartex" xmlns:cx8="http://schemas.microsoft.com/office/drawing/2016/5/14/chartex" xmlns:mc="http://schemas.openxmlformats.org/markup-compatibility/2006" xmlns:aink="http://schemas.microsoft.com/office/drawing/2016/ink" xmlns:am3d="http://schemas.microsoft.com/office/drawing/2017/model3d" xmlns:o="urn:schemas-microsoft-com:office:office" xmlns:r="http://schemas.openxmlformats.org/officeDocument/2006/relationships" xmlns:m="http://schemas.openxmlformats.org/officeDocument/2006/math" xmlns:v="urn:schemas-microsoft-com:vml" xmlns:wp14="http://schemas.microsoft.com/office/word/2010/wordprocessingDrawing" xmlns:wp="http://schemas.openxmlformats.org/drawingml/2006/wordprocessingDrawing" xmlns:w10="urn:schemas-microsoft-com:office:word" xmlns:w="http://schemas.openxmlformats.org/wordprocessingml/2006/main" xmlns:w14="http://schemas.microsoft.com/office/word/2010/wordml" xmlns:w15="http://schemas.microsoft.com/office/word/2012/wordml" xmlns:w16cid="http://schemas.microsoft.com/office/word/2016/wordml/cid" xmlns:w16se="http://schemas.microsoft.com/office/word/2015/wordml/symex" xmlns:wpg="http://schemas.microsoft.com/office/word/2010/wordprocessingGroup" xmlns:wpi="http://schemas.microsoft.com/office/word/2010/wordprocessingInk" xmlns:wne="http://schemas.microsoft.com/office/word/2006/wordml" xmlns:wps="http://schemas.microsoft.com/office/word/2010/wordprocessingShape" mc:Ignorable="w14 w15 w16se w16cid wp14">
   <w:p>
     <w:pPr>
       <w:pStyle w:val="Header"/>
@@ -21780,18 +23172,56 @@
       </w:rPr>
       <w:t xml:space="preserve">Problem </w:t>
     </w:r>
-    <w:fldSimple w:instr=" SECTION   \* MERGEFORMAT ">
-      <w:r>
-        <w:rPr>
-          <w:rFonts w:ascii="Times New Roman" w:hAnsi="Times New Roman" w:cs="Times New Roman"/>
-          <w:b/>
-          <w:noProof/>
-          <w:sz w:val="32"/>
-          <w:szCs w:val="32"/>
-        </w:rPr>
-        <w:t>15</w:t>
-      </w:r>
-    </w:fldSimple>
+    <w:r>
+      <w:rPr>
+        <w:rFonts w:ascii="Times New Roman" w:hAnsi="Times New Roman" w:cs="Times New Roman"/>
+        <w:b/>
+        <w:noProof/>
+        <w:sz w:val="32"/>
+        <w:szCs w:val="32"/>
+      </w:rPr>
+      <w:fldChar w:fldCharType="begin"/>
+    </w:r>
+    <w:r>
+      <w:rPr>
+        <w:rFonts w:ascii="Times New Roman" w:hAnsi="Times New Roman" w:cs="Times New Roman"/>
+        <w:b/>
+        <w:noProof/>
+        <w:sz w:val="32"/>
+        <w:szCs w:val="32"/>
+      </w:rPr>
+      <w:instrText xml:space="preserve"> SECTION   \* MERGEFORMAT </w:instrText>
+    </w:r>
+    <w:r>
+      <w:rPr>
+        <w:rFonts w:ascii="Times New Roman" w:hAnsi="Times New Roman" w:cs="Times New Roman"/>
+        <w:b/>
+        <w:noProof/>
+        <w:sz w:val="32"/>
+        <w:szCs w:val="32"/>
+      </w:rPr>
+      <w:fldChar w:fldCharType="separate"/>
+    </w:r>
+    <w:r>
+      <w:rPr>
+        <w:rFonts w:ascii="Times New Roman" w:hAnsi="Times New Roman" w:cs="Times New Roman"/>
+        <w:b/>
+        <w:noProof/>
+        <w:sz w:val="32"/>
+        <w:szCs w:val="32"/>
+      </w:rPr>
+      <w:t>15</w:t>
+    </w:r>
+    <w:r>
+      <w:rPr>
+        <w:rFonts w:ascii="Times New Roman" w:hAnsi="Times New Roman" w:cs="Times New Roman"/>
+        <w:b/>
+        <w:noProof/>
+        <w:sz w:val="32"/>
+        <w:szCs w:val="32"/>
+      </w:rPr>
+      <w:fldChar w:fldCharType="end"/>
+    </w:r>
     <w:r>
       <w:rPr>
         <w:rFonts w:ascii="Times New Roman" w:hAnsi="Times New Roman" w:cs="Times New Roman"/>
@@ -21902,7 +23332,7 @@
 </file>
 
 <file path=word/header45.xml><?xml version="1.0" encoding="utf-8"?>
-<w:hdr xmlns:wpc="http://schemas.microsoft.com/office/word/2010/wordprocessingCanvas" xmlns:mc="http://schemas.openxmlformats.org/markup-compatibility/2006" xmlns:o="urn:schemas-microsoft-com:office:office" xmlns:r="http://schemas.openxmlformats.org/officeDocument/2006/relationships" xmlns:m="http://schemas.openxmlformats.org/officeDocument/2006/math" xmlns:v="urn:schemas-microsoft-com:vml" xmlns:wp14="http://schemas.microsoft.com/office/word/2010/wordprocessingDrawing" xmlns:wp="http://schemas.openxmlformats.org/drawingml/2006/wordprocessingDrawing" xmlns:w10="urn:schemas-microsoft-com:office:word" xmlns:w="http://schemas.openxmlformats.org/wordprocessingml/2006/main" xmlns:w14="http://schemas.microsoft.com/office/word/2010/wordml" xmlns:w15="http://schemas.microsoft.com/office/word/2012/wordml" xmlns:wpg="http://schemas.microsoft.com/office/word/2010/wordprocessingGroup" xmlns:wpi="http://schemas.microsoft.com/office/word/2010/wordprocessingInk" xmlns:wne="http://schemas.microsoft.com/office/word/2006/wordml" xmlns:wps="http://schemas.microsoft.com/office/word/2010/wordprocessingShape" mc:Ignorable="w14 w15 wp14">
+<w:hdr xmlns:wpc="http://schemas.microsoft.com/office/word/2010/wordprocessingCanvas" xmlns:cx="http://schemas.microsoft.com/office/drawing/2014/chartex" xmlns:cx1="http://schemas.microsoft.com/office/drawing/2015/9/8/chartex" xmlns:cx2="http://schemas.microsoft.com/office/drawing/2015/10/21/chartex" xmlns:cx3="http://schemas.microsoft.com/office/drawing/2016/5/9/chartex" xmlns:cx4="http://schemas.microsoft.com/office/drawing/2016/5/10/chartex" xmlns:cx5="http://schemas.microsoft.com/office/drawing/2016/5/11/chartex" xmlns:cx6="http://schemas.microsoft.com/office/drawing/2016/5/12/chartex" xmlns:cx7="http://schemas.microsoft.com/office/drawing/2016/5/13/chartex" xmlns:cx8="http://schemas.microsoft.com/office/drawing/2016/5/14/chartex" xmlns:mc="http://schemas.openxmlformats.org/markup-compatibility/2006" xmlns:aink="http://schemas.microsoft.com/office/drawing/2016/ink" xmlns:am3d="http://schemas.microsoft.com/office/drawing/2017/model3d" xmlns:o="urn:schemas-microsoft-com:office:office" xmlns:r="http://schemas.openxmlformats.org/officeDocument/2006/relationships" xmlns:m="http://schemas.openxmlformats.org/officeDocument/2006/math" xmlns:v="urn:schemas-microsoft-com:vml" xmlns:wp14="http://schemas.microsoft.com/office/word/2010/wordprocessingDrawing" xmlns:wp="http://schemas.openxmlformats.org/drawingml/2006/wordprocessingDrawing" xmlns:w10="urn:schemas-microsoft-com:office:word" xmlns:w="http://schemas.openxmlformats.org/wordprocessingml/2006/main" xmlns:w14="http://schemas.microsoft.com/office/word/2010/wordml" xmlns:w15="http://schemas.microsoft.com/office/word/2012/wordml" xmlns:w16cid="http://schemas.microsoft.com/office/word/2016/wordml/cid" xmlns:w16se="http://schemas.microsoft.com/office/word/2015/wordml/symex" xmlns:wpg="http://schemas.microsoft.com/office/word/2010/wordprocessingGroup" xmlns:wpi="http://schemas.microsoft.com/office/word/2010/wordprocessingInk" xmlns:wne="http://schemas.microsoft.com/office/word/2006/wordml" xmlns:wps="http://schemas.microsoft.com/office/word/2010/wordprocessingShape" mc:Ignorable="w14 w15 w16se w16cid wp14">
   <w:p>
     <w:pPr>
       <w:pStyle w:val="Header"/>
@@ -21924,7 +23354,7 @@
 </file>
 
 <file path=word/header46.xml><?xml version="1.0" encoding="utf-8"?>
-<w:hdr xmlns:wpc="http://schemas.microsoft.com/office/word/2010/wordprocessingCanvas" xmlns:mc="http://schemas.openxmlformats.org/markup-compatibility/2006" xmlns:o="urn:schemas-microsoft-com:office:office" xmlns:r="http://schemas.openxmlformats.org/officeDocument/2006/relationships" xmlns:m="http://schemas.openxmlformats.org/officeDocument/2006/math" xmlns:v="urn:schemas-microsoft-com:vml" xmlns:wp14="http://schemas.microsoft.com/office/word/2010/wordprocessingDrawing" xmlns:wp="http://schemas.openxmlformats.org/drawingml/2006/wordprocessingDrawing" xmlns:w10="urn:schemas-microsoft-com:office:word" xmlns:w="http://schemas.openxmlformats.org/wordprocessingml/2006/main" xmlns:w14="http://schemas.microsoft.com/office/word/2010/wordml" xmlns:w15="http://schemas.microsoft.com/office/word/2012/wordml" xmlns:wpg="http://schemas.microsoft.com/office/word/2010/wordprocessingGroup" xmlns:wpi="http://schemas.microsoft.com/office/word/2010/wordprocessingInk" xmlns:wne="http://schemas.microsoft.com/office/word/2006/wordml" xmlns:wps="http://schemas.microsoft.com/office/word/2010/wordprocessingShape" mc:Ignorable="w14 w15 wp14">
+<w:hdr xmlns:wpc="http://schemas.microsoft.com/office/word/2010/wordprocessingCanvas" xmlns:cx="http://schemas.microsoft.com/office/drawing/2014/chartex" xmlns:cx1="http://schemas.microsoft.com/office/drawing/2015/9/8/chartex" xmlns:cx2="http://schemas.microsoft.com/office/drawing/2015/10/21/chartex" xmlns:cx3="http://schemas.microsoft.com/office/drawing/2016/5/9/chartex" xmlns:cx4="http://schemas.microsoft.com/office/drawing/2016/5/10/chartex" xmlns:cx5="http://schemas.microsoft.com/office/drawing/2016/5/11/chartex" xmlns:cx6="http://schemas.microsoft.com/office/drawing/2016/5/12/chartex" xmlns:cx7="http://schemas.microsoft.com/office/drawing/2016/5/13/chartex" xmlns:cx8="http://schemas.microsoft.com/office/drawing/2016/5/14/chartex" xmlns:mc="http://schemas.openxmlformats.org/markup-compatibility/2006" xmlns:aink="http://schemas.microsoft.com/office/drawing/2016/ink" xmlns:am3d="http://schemas.microsoft.com/office/drawing/2017/model3d" xmlns:o="urn:schemas-microsoft-com:office:office" xmlns:r="http://schemas.openxmlformats.org/officeDocument/2006/relationships" xmlns:m="http://schemas.openxmlformats.org/officeDocument/2006/math" xmlns:v="urn:schemas-microsoft-com:vml" xmlns:wp14="http://schemas.microsoft.com/office/word/2010/wordprocessingDrawing" xmlns:wp="http://schemas.openxmlformats.org/drawingml/2006/wordprocessingDrawing" xmlns:w10="urn:schemas-microsoft-com:office:word" xmlns:w="http://schemas.openxmlformats.org/wordprocessingml/2006/main" xmlns:w14="http://schemas.microsoft.com/office/word/2010/wordml" xmlns:w15="http://schemas.microsoft.com/office/word/2012/wordml" xmlns:w16cid="http://schemas.microsoft.com/office/word/2016/wordml/cid" xmlns:w16se="http://schemas.microsoft.com/office/word/2015/wordml/symex" xmlns:wpg="http://schemas.microsoft.com/office/word/2010/wordprocessingGroup" xmlns:wpi="http://schemas.microsoft.com/office/word/2010/wordprocessingInk" xmlns:wne="http://schemas.microsoft.com/office/word/2006/wordml" xmlns:wps="http://schemas.microsoft.com/office/word/2010/wordprocessingShape" mc:Ignorable="w14 w15 w16se w16cid wp14">
   <w:p>
     <w:pPr>
       <w:pStyle w:val="Header"/>
@@ -21947,7 +23377,7 @@
 </file>
 
 <file path=word/header47.xml><?xml version="1.0" encoding="utf-8"?>
-<w:hdr xmlns:wpc="http://schemas.microsoft.com/office/word/2010/wordprocessingCanvas" xmlns:mc="http://schemas.openxmlformats.org/markup-compatibility/2006" xmlns:o="urn:schemas-microsoft-com:office:office" xmlns:r="http://schemas.openxmlformats.org/officeDocument/2006/relationships" xmlns:m="http://schemas.openxmlformats.org/officeDocument/2006/math" xmlns:v="urn:schemas-microsoft-com:vml" xmlns:wp14="http://schemas.microsoft.com/office/word/2010/wordprocessingDrawing" xmlns:wp="http://schemas.openxmlformats.org/drawingml/2006/wordprocessingDrawing" xmlns:w10="urn:schemas-microsoft-com:office:word" xmlns:w="http://schemas.openxmlformats.org/wordprocessingml/2006/main" xmlns:w14="http://schemas.microsoft.com/office/word/2010/wordml" xmlns:w15="http://schemas.microsoft.com/office/word/2012/wordml" xmlns:wpg="http://schemas.microsoft.com/office/word/2010/wordprocessingGroup" xmlns:wpi="http://schemas.microsoft.com/office/word/2010/wordprocessingInk" xmlns:wne="http://schemas.microsoft.com/office/word/2006/wordml" xmlns:wps="http://schemas.microsoft.com/office/word/2010/wordprocessingShape" mc:Ignorable="w14 w15 wp14">
+<w:hdr xmlns:wpc="http://schemas.microsoft.com/office/word/2010/wordprocessingCanvas" xmlns:cx="http://schemas.microsoft.com/office/drawing/2014/chartex" xmlns:cx1="http://schemas.microsoft.com/office/drawing/2015/9/8/chartex" xmlns:cx2="http://schemas.microsoft.com/office/drawing/2015/10/21/chartex" xmlns:cx3="http://schemas.microsoft.com/office/drawing/2016/5/9/chartex" xmlns:cx4="http://schemas.microsoft.com/office/drawing/2016/5/10/chartex" xmlns:cx5="http://schemas.microsoft.com/office/drawing/2016/5/11/chartex" xmlns:cx6="http://schemas.microsoft.com/office/drawing/2016/5/12/chartex" xmlns:cx7="http://schemas.microsoft.com/office/drawing/2016/5/13/chartex" xmlns:cx8="http://schemas.microsoft.com/office/drawing/2016/5/14/chartex" xmlns:mc="http://schemas.openxmlformats.org/markup-compatibility/2006" xmlns:aink="http://schemas.microsoft.com/office/drawing/2016/ink" xmlns:am3d="http://schemas.microsoft.com/office/drawing/2017/model3d" xmlns:o="urn:schemas-microsoft-com:office:office" xmlns:r="http://schemas.openxmlformats.org/officeDocument/2006/relationships" xmlns:m="http://schemas.openxmlformats.org/officeDocument/2006/math" xmlns:v="urn:schemas-microsoft-com:vml" xmlns:wp14="http://schemas.microsoft.com/office/word/2010/wordprocessingDrawing" xmlns:wp="http://schemas.openxmlformats.org/drawingml/2006/wordprocessingDrawing" xmlns:w10="urn:schemas-microsoft-com:office:word" xmlns:w="http://schemas.openxmlformats.org/wordprocessingml/2006/main" xmlns:w14="http://schemas.microsoft.com/office/word/2010/wordml" xmlns:w15="http://schemas.microsoft.com/office/word/2012/wordml" xmlns:w16cid="http://schemas.microsoft.com/office/word/2016/wordml/cid" xmlns:w16se="http://schemas.microsoft.com/office/word/2015/wordml/symex" xmlns:wpg="http://schemas.microsoft.com/office/word/2010/wordprocessingGroup" xmlns:wpi="http://schemas.microsoft.com/office/word/2010/wordprocessingInk" xmlns:wne="http://schemas.microsoft.com/office/word/2006/wordml" xmlns:wps="http://schemas.microsoft.com/office/word/2010/wordprocessingShape" mc:Ignorable="w14 w15 w16se w16cid wp14">
   <w:p>
     <w:pPr>
       <w:pStyle w:val="Header"/>
@@ -22042,18 +23472,56 @@
       </w:rPr>
       <w:t xml:space="preserve">Problem </w:t>
     </w:r>
-    <w:fldSimple w:instr=" SECTION   \* MERGEFORMAT ">
-      <w:r>
-        <w:rPr>
-          <w:rFonts w:ascii="Times New Roman" w:hAnsi="Times New Roman" w:cs="Times New Roman"/>
-          <w:b/>
-          <w:noProof/>
-          <w:sz w:val="32"/>
-          <w:szCs w:val="32"/>
-        </w:rPr>
-        <w:t>16</w:t>
-      </w:r>
-    </w:fldSimple>
+    <w:r>
+      <w:rPr>
+        <w:rFonts w:ascii="Times New Roman" w:hAnsi="Times New Roman" w:cs="Times New Roman"/>
+        <w:b/>
+        <w:noProof/>
+        <w:sz w:val="32"/>
+        <w:szCs w:val="32"/>
+      </w:rPr>
+      <w:fldChar w:fldCharType="begin"/>
+    </w:r>
+    <w:r>
+      <w:rPr>
+        <w:rFonts w:ascii="Times New Roman" w:hAnsi="Times New Roman" w:cs="Times New Roman"/>
+        <w:b/>
+        <w:noProof/>
+        <w:sz w:val="32"/>
+        <w:szCs w:val="32"/>
+      </w:rPr>
+      <w:instrText xml:space="preserve"> SECTION   \* MERGEFORMAT </w:instrText>
+    </w:r>
+    <w:r>
+      <w:rPr>
+        <w:rFonts w:ascii="Times New Roman" w:hAnsi="Times New Roman" w:cs="Times New Roman"/>
+        <w:b/>
+        <w:noProof/>
+        <w:sz w:val="32"/>
+        <w:szCs w:val="32"/>
+      </w:rPr>
+      <w:fldChar w:fldCharType="separate"/>
+    </w:r>
+    <w:r>
+      <w:rPr>
+        <w:rFonts w:ascii="Times New Roman" w:hAnsi="Times New Roman" w:cs="Times New Roman"/>
+        <w:b/>
+        <w:noProof/>
+        <w:sz w:val="32"/>
+        <w:szCs w:val="32"/>
+      </w:rPr>
+      <w:t>16</w:t>
+    </w:r>
+    <w:r>
+      <w:rPr>
+        <w:rFonts w:ascii="Times New Roman" w:hAnsi="Times New Roman" w:cs="Times New Roman"/>
+        <w:b/>
+        <w:noProof/>
+        <w:sz w:val="32"/>
+        <w:szCs w:val="32"/>
+      </w:rPr>
+      <w:fldChar w:fldCharType="end"/>
+    </w:r>
     <w:r>
       <w:rPr>
         <w:rFonts w:ascii="Times New Roman" w:hAnsi="Times New Roman" w:cs="Times New Roman"/>
@@ -22164,7 +23632,7 @@
 </file>
 
 <file path=word/header48.xml><?xml version="1.0" encoding="utf-8"?>
-<w:hdr xmlns:wpc="http://schemas.microsoft.com/office/word/2010/wordprocessingCanvas" xmlns:mc="http://schemas.openxmlformats.org/markup-compatibility/2006" xmlns:o="urn:schemas-microsoft-com:office:office" xmlns:r="http://schemas.openxmlformats.org/officeDocument/2006/relationships" xmlns:m="http://schemas.openxmlformats.org/officeDocument/2006/math" xmlns:v="urn:schemas-microsoft-com:vml" xmlns:wp14="http://schemas.microsoft.com/office/word/2010/wordprocessingDrawing" xmlns:wp="http://schemas.openxmlformats.org/drawingml/2006/wordprocessingDrawing" xmlns:w10="urn:schemas-microsoft-com:office:word" xmlns:w="http://schemas.openxmlformats.org/wordprocessingml/2006/main" xmlns:w14="http://schemas.microsoft.com/office/word/2010/wordml" xmlns:w15="http://schemas.microsoft.com/office/word/2012/wordml" xmlns:wpg="http://schemas.microsoft.com/office/word/2010/wordprocessingGroup" xmlns:wpi="http://schemas.microsoft.com/office/word/2010/wordprocessingInk" xmlns:wne="http://schemas.microsoft.com/office/word/2006/wordml" xmlns:wps="http://schemas.microsoft.com/office/word/2010/wordprocessingShape" mc:Ignorable="w14 w15 wp14">
+<w:hdr xmlns:wpc="http://schemas.microsoft.com/office/word/2010/wordprocessingCanvas" xmlns:cx="http://schemas.microsoft.com/office/drawing/2014/chartex" xmlns:cx1="http://schemas.microsoft.com/office/drawing/2015/9/8/chartex" xmlns:cx2="http://schemas.microsoft.com/office/drawing/2015/10/21/chartex" xmlns:cx3="http://schemas.microsoft.com/office/drawing/2016/5/9/chartex" xmlns:cx4="http://schemas.microsoft.com/office/drawing/2016/5/10/chartex" xmlns:cx5="http://schemas.microsoft.com/office/drawing/2016/5/11/chartex" xmlns:cx6="http://schemas.microsoft.com/office/drawing/2016/5/12/chartex" xmlns:cx7="http://schemas.microsoft.com/office/drawing/2016/5/13/chartex" xmlns:cx8="http://schemas.microsoft.com/office/drawing/2016/5/14/chartex" xmlns:mc="http://schemas.openxmlformats.org/markup-compatibility/2006" xmlns:aink="http://schemas.microsoft.com/office/drawing/2016/ink" xmlns:am3d="http://schemas.microsoft.com/office/drawing/2017/model3d" xmlns:o="urn:schemas-microsoft-com:office:office" xmlns:r="http://schemas.openxmlformats.org/officeDocument/2006/relationships" xmlns:m="http://schemas.openxmlformats.org/officeDocument/2006/math" xmlns:v="urn:schemas-microsoft-com:vml" xmlns:wp14="http://schemas.microsoft.com/office/word/2010/wordprocessingDrawing" xmlns:wp="http://schemas.openxmlformats.org/drawingml/2006/wordprocessingDrawing" xmlns:w10="urn:schemas-microsoft-com:office:word" xmlns:w="http://schemas.openxmlformats.org/wordprocessingml/2006/main" xmlns:w14="http://schemas.microsoft.com/office/word/2010/wordml" xmlns:w15="http://schemas.microsoft.com/office/word/2012/wordml" xmlns:w16cid="http://schemas.microsoft.com/office/word/2016/wordml/cid" xmlns:w16se="http://schemas.microsoft.com/office/word/2015/wordml/symex" xmlns:wpg="http://schemas.microsoft.com/office/word/2010/wordprocessingGroup" xmlns:wpi="http://schemas.microsoft.com/office/word/2010/wordprocessingInk" xmlns:wne="http://schemas.microsoft.com/office/word/2006/wordml" xmlns:wps="http://schemas.microsoft.com/office/word/2010/wordprocessingShape" mc:Ignorable="w14 w15 w16se w16cid wp14">
   <w:p>
     <w:pPr>
       <w:pStyle w:val="Header"/>
@@ -22186,7 +23654,7 @@
 </file>
 
 <file path=word/header49.xml><?xml version="1.0" encoding="utf-8"?>
-<w:hdr xmlns:wpc="http://schemas.microsoft.com/office/word/2010/wordprocessingCanvas" xmlns:mc="http://schemas.openxmlformats.org/markup-compatibility/2006" xmlns:o="urn:schemas-microsoft-com:office:office" xmlns:r="http://schemas.openxmlformats.org/officeDocument/2006/relationships" xmlns:m="http://schemas.openxmlformats.org/officeDocument/2006/math" xmlns:v="urn:schemas-microsoft-com:vml" xmlns:wp14="http://schemas.microsoft.com/office/word/2010/wordprocessingDrawing" xmlns:wp="http://schemas.openxmlformats.org/drawingml/2006/wordprocessingDrawing" xmlns:w10="urn:schemas-microsoft-com:office:word" xmlns:w="http://schemas.openxmlformats.org/wordprocessingml/2006/main" xmlns:w14="http://schemas.microsoft.com/office/word/2010/wordml" xmlns:w15="http://schemas.microsoft.com/office/word/2012/wordml" xmlns:wpg="http://schemas.microsoft.com/office/word/2010/wordprocessingGroup" xmlns:wpi="http://schemas.microsoft.com/office/word/2010/wordprocessingInk" xmlns:wne="http://schemas.microsoft.com/office/word/2006/wordml" xmlns:wps="http://schemas.microsoft.com/office/word/2010/wordprocessingShape" mc:Ignorable="w14 w15 wp14">
+<w:hdr xmlns:wpc="http://schemas.microsoft.com/office/word/2010/wordprocessingCanvas" xmlns:cx="http://schemas.microsoft.com/office/drawing/2014/chartex" xmlns:cx1="http://schemas.microsoft.com/office/drawing/2015/9/8/chartex" xmlns:cx2="http://schemas.microsoft.com/office/drawing/2015/10/21/chartex" xmlns:cx3="http://schemas.microsoft.com/office/drawing/2016/5/9/chartex" xmlns:cx4="http://schemas.microsoft.com/office/drawing/2016/5/10/chartex" xmlns:cx5="http://schemas.microsoft.com/office/drawing/2016/5/11/chartex" xmlns:cx6="http://schemas.microsoft.com/office/drawing/2016/5/12/chartex" xmlns:cx7="http://schemas.microsoft.com/office/drawing/2016/5/13/chartex" xmlns:cx8="http://schemas.microsoft.com/office/drawing/2016/5/14/chartex" xmlns:mc="http://schemas.openxmlformats.org/markup-compatibility/2006" xmlns:aink="http://schemas.microsoft.com/office/drawing/2016/ink" xmlns:am3d="http://schemas.microsoft.com/office/drawing/2017/model3d" xmlns:o="urn:schemas-microsoft-com:office:office" xmlns:r="http://schemas.openxmlformats.org/officeDocument/2006/relationships" xmlns:m="http://schemas.openxmlformats.org/officeDocument/2006/math" xmlns:v="urn:schemas-microsoft-com:vml" xmlns:wp14="http://schemas.microsoft.com/office/word/2010/wordprocessingDrawing" xmlns:wp="http://schemas.openxmlformats.org/drawingml/2006/wordprocessingDrawing" xmlns:w10="urn:schemas-microsoft-com:office:word" xmlns:w="http://schemas.openxmlformats.org/wordprocessingml/2006/main" xmlns:w14="http://schemas.microsoft.com/office/word/2010/wordml" xmlns:w15="http://schemas.microsoft.com/office/word/2012/wordml" xmlns:w16cid="http://schemas.microsoft.com/office/word/2016/wordml/cid" xmlns:w16se="http://schemas.microsoft.com/office/word/2015/wordml/symex" xmlns:wpg="http://schemas.microsoft.com/office/word/2010/wordprocessingGroup" xmlns:wpi="http://schemas.microsoft.com/office/word/2010/wordprocessingInk" xmlns:wne="http://schemas.microsoft.com/office/word/2006/wordml" xmlns:wps="http://schemas.microsoft.com/office/word/2010/wordprocessingShape" mc:Ignorable="w14 w15 w16se w16cid wp14">
   <w:p>
     <w:pPr>
       <w:pStyle w:val="Header"/>
@@ -22209,7 +23677,7 @@
 </file>
 
 <file path=word/header5.xml><?xml version="1.0" encoding="utf-8"?>
-<w:hdr xmlns:wpc="http://schemas.microsoft.com/office/word/2010/wordprocessingCanvas" xmlns:mc="http://schemas.openxmlformats.org/markup-compatibility/2006" xmlns:o="urn:schemas-microsoft-com:office:office" xmlns:r="http://schemas.openxmlformats.org/officeDocument/2006/relationships" xmlns:m="http://schemas.openxmlformats.org/officeDocument/2006/math" xmlns:v="urn:schemas-microsoft-com:vml" xmlns:wp14="http://schemas.microsoft.com/office/word/2010/wordprocessingDrawing" xmlns:wp="http://schemas.openxmlformats.org/drawingml/2006/wordprocessingDrawing" xmlns:w10="urn:schemas-microsoft-com:office:word" xmlns:w="http://schemas.openxmlformats.org/wordprocessingml/2006/main" xmlns:w14="http://schemas.microsoft.com/office/word/2010/wordml" xmlns:w15="http://schemas.microsoft.com/office/word/2012/wordml" xmlns:wpg="http://schemas.microsoft.com/office/word/2010/wordprocessingGroup" xmlns:wpi="http://schemas.microsoft.com/office/word/2010/wordprocessingInk" xmlns:wne="http://schemas.microsoft.com/office/word/2006/wordml" xmlns:wps="http://schemas.microsoft.com/office/word/2010/wordprocessingShape" mc:Ignorable="w14 w15 wp14">
+<w:hdr xmlns:wpc="http://schemas.microsoft.com/office/word/2010/wordprocessingCanvas" xmlns:cx="http://schemas.microsoft.com/office/drawing/2014/chartex" xmlns:cx1="http://schemas.microsoft.com/office/drawing/2015/9/8/chartex" xmlns:cx2="http://schemas.microsoft.com/office/drawing/2015/10/21/chartex" xmlns:cx3="http://schemas.microsoft.com/office/drawing/2016/5/9/chartex" xmlns:cx4="http://schemas.microsoft.com/office/drawing/2016/5/10/chartex" xmlns:cx5="http://schemas.microsoft.com/office/drawing/2016/5/11/chartex" xmlns:cx6="http://schemas.microsoft.com/office/drawing/2016/5/12/chartex" xmlns:cx7="http://schemas.microsoft.com/office/drawing/2016/5/13/chartex" xmlns:cx8="http://schemas.microsoft.com/office/drawing/2016/5/14/chartex" xmlns:mc="http://schemas.openxmlformats.org/markup-compatibility/2006" xmlns:aink="http://schemas.microsoft.com/office/drawing/2016/ink" xmlns:am3d="http://schemas.microsoft.com/office/drawing/2017/model3d" xmlns:o="urn:schemas-microsoft-com:office:office" xmlns:r="http://schemas.openxmlformats.org/officeDocument/2006/relationships" xmlns:m="http://schemas.openxmlformats.org/officeDocument/2006/math" xmlns:v="urn:schemas-microsoft-com:vml" xmlns:wp14="http://schemas.microsoft.com/office/word/2010/wordprocessingDrawing" xmlns:wp="http://schemas.openxmlformats.org/drawingml/2006/wordprocessingDrawing" xmlns:w10="urn:schemas-microsoft-com:office:word" xmlns:w="http://schemas.openxmlformats.org/wordprocessingml/2006/main" xmlns:w14="http://schemas.microsoft.com/office/word/2010/wordml" xmlns:w15="http://schemas.microsoft.com/office/word/2012/wordml" xmlns:w16cid="http://schemas.microsoft.com/office/word/2016/wordml/cid" xmlns:w16se="http://schemas.microsoft.com/office/word/2015/wordml/symex" xmlns:wpg="http://schemas.microsoft.com/office/word/2010/wordprocessingGroup" xmlns:wpi="http://schemas.microsoft.com/office/word/2010/wordprocessingInk" xmlns:wne="http://schemas.microsoft.com/office/word/2006/wordml" xmlns:wps="http://schemas.microsoft.com/office/word/2010/wordprocessingShape" mc:Ignorable="w14 w15 w16se w16cid wp14">
   <w:p>
     <w:pPr>
       <w:pStyle w:val="Header"/>
@@ -22304,18 +23772,56 @@
       </w:rPr>
       <w:t xml:space="preserve">Problem </w:t>
     </w:r>
-    <w:fldSimple w:instr=" SECTION   \* MERGEFORMAT ">
-      <w:r>
-        <w:rPr>
-          <w:rFonts w:ascii="Times New Roman" w:hAnsi="Times New Roman" w:cs="Times New Roman"/>
-          <w:b/>
-          <w:noProof/>
-          <w:sz w:val="32"/>
-          <w:szCs w:val="32"/>
-        </w:rPr>
-        <w:t>2</w:t>
-      </w:r>
-    </w:fldSimple>
+    <w:r>
+      <w:rPr>
+        <w:rFonts w:ascii="Times New Roman" w:hAnsi="Times New Roman" w:cs="Times New Roman"/>
+        <w:b/>
+        <w:noProof/>
+        <w:sz w:val="32"/>
+        <w:szCs w:val="32"/>
+      </w:rPr>
+      <w:fldChar w:fldCharType="begin"/>
+    </w:r>
+    <w:r>
+      <w:rPr>
+        <w:rFonts w:ascii="Times New Roman" w:hAnsi="Times New Roman" w:cs="Times New Roman"/>
+        <w:b/>
+        <w:noProof/>
+        <w:sz w:val="32"/>
+        <w:szCs w:val="32"/>
+      </w:rPr>
+      <w:instrText xml:space="preserve"> SECTION   \* MERGEFORMAT </w:instrText>
+    </w:r>
+    <w:r>
+      <w:rPr>
+        <w:rFonts w:ascii="Times New Roman" w:hAnsi="Times New Roman" w:cs="Times New Roman"/>
+        <w:b/>
+        <w:noProof/>
+        <w:sz w:val="32"/>
+        <w:szCs w:val="32"/>
+      </w:rPr>
+      <w:fldChar w:fldCharType="separate"/>
+    </w:r>
+    <w:r>
+      <w:rPr>
+        <w:rFonts w:ascii="Times New Roman" w:hAnsi="Times New Roman" w:cs="Times New Roman"/>
+        <w:b/>
+        <w:noProof/>
+        <w:sz w:val="32"/>
+        <w:szCs w:val="32"/>
+      </w:rPr>
+      <w:t>2</w:t>
+    </w:r>
+    <w:r>
+      <w:rPr>
+        <w:rFonts w:ascii="Times New Roman" w:hAnsi="Times New Roman" w:cs="Times New Roman"/>
+        <w:b/>
+        <w:noProof/>
+        <w:sz w:val="32"/>
+        <w:szCs w:val="32"/>
+      </w:rPr>
+      <w:fldChar w:fldCharType="end"/>
+    </w:r>
     <w:r>
       <w:rPr>
         <w:rFonts w:ascii="Times New Roman" w:hAnsi="Times New Roman" w:cs="Times New Roman"/>
@@ -22426,7 +23932,7 @@
 </file>
 
 <file path=word/header50.xml><?xml version="1.0" encoding="utf-8"?>
-<w:hdr xmlns:wpc="http://schemas.microsoft.com/office/word/2010/wordprocessingCanvas" xmlns:mc="http://schemas.openxmlformats.org/markup-compatibility/2006" xmlns:o="urn:schemas-microsoft-com:office:office" xmlns:r="http://schemas.openxmlformats.org/officeDocument/2006/relationships" xmlns:m="http://schemas.openxmlformats.org/officeDocument/2006/math" xmlns:v="urn:schemas-microsoft-com:vml" xmlns:wp14="http://schemas.microsoft.com/office/word/2010/wordprocessingDrawing" xmlns:wp="http://schemas.openxmlformats.org/drawingml/2006/wordprocessingDrawing" xmlns:w10="urn:schemas-microsoft-com:office:word" xmlns:w="http://schemas.openxmlformats.org/wordprocessingml/2006/main" xmlns:w14="http://schemas.microsoft.com/office/word/2010/wordml" xmlns:w15="http://schemas.microsoft.com/office/word/2012/wordml" xmlns:wpg="http://schemas.microsoft.com/office/word/2010/wordprocessingGroup" xmlns:wpi="http://schemas.microsoft.com/office/word/2010/wordprocessingInk" xmlns:wne="http://schemas.microsoft.com/office/word/2006/wordml" xmlns:wps="http://schemas.microsoft.com/office/word/2010/wordprocessingShape" mc:Ignorable="w14 w15 wp14">
+<w:hdr xmlns:wpc="http://schemas.microsoft.com/office/word/2010/wordprocessingCanvas" xmlns:cx="http://schemas.microsoft.com/office/drawing/2014/chartex" xmlns:cx1="http://schemas.microsoft.com/office/drawing/2015/9/8/chartex" xmlns:cx2="http://schemas.microsoft.com/office/drawing/2015/10/21/chartex" xmlns:cx3="http://schemas.microsoft.com/office/drawing/2016/5/9/chartex" xmlns:cx4="http://schemas.microsoft.com/office/drawing/2016/5/10/chartex" xmlns:cx5="http://schemas.microsoft.com/office/drawing/2016/5/11/chartex" xmlns:cx6="http://schemas.microsoft.com/office/drawing/2016/5/12/chartex" xmlns:cx7="http://schemas.microsoft.com/office/drawing/2016/5/13/chartex" xmlns:cx8="http://schemas.microsoft.com/office/drawing/2016/5/14/chartex" xmlns:mc="http://schemas.openxmlformats.org/markup-compatibility/2006" xmlns:aink="http://schemas.microsoft.com/office/drawing/2016/ink" xmlns:am3d="http://schemas.microsoft.com/office/drawing/2017/model3d" xmlns:o="urn:schemas-microsoft-com:office:office" xmlns:r="http://schemas.openxmlformats.org/officeDocument/2006/relationships" xmlns:m="http://schemas.openxmlformats.org/officeDocument/2006/math" xmlns:v="urn:schemas-microsoft-com:vml" xmlns:wp14="http://schemas.microsoft.com/office/word/2010/wordprocessingDrawing" xmlns:wp="http://schemas.openxmlformats.org/drawingml/2006/wordprocessingDrawing" xmlns:w10="urn:schemas-microsoft-com:office:word" xmlns:w="http://schemas.openxmlformats.org/wordprocessingml/2006/main" xmlns:w14="http://schemas.microsoft.com/office/word/2010/wordml" xmlns:w15="http://schemas.microsoft.com/office/word/2012/wordml" xmlns:w16cid="http://schemas.microsoft.com/office/word/2016/wordml/cid" xmlns:w16se="http://schemas.microsoft.com/office/word/2015/wordml/symex" xmlns:wpg="http://schemas.microsoft.com/office/word/2010/wordprocessingGroup" xmlns:wpi="http://schemas.microsoft.com/office/word/2010/wordprocessingInk" xmlns:wne="http://schemas.microsoft.com/office/word/2006/wordml" xmlns:wps="http://schemas.microsoft.com/office/word/2010/wordprocessingShape" mc:Ignorable="w14 w15 w16se w16cid wp14">
   <w:p>
     <w:pPr>
       <w:pStyle w:val="Header"/>
@@ -22522,12 +24028,33 @@
       <w:t xml:space="preserve">Problem </w:t>
     </w:r>
     <w:r>
+      <w:rPr>
+        <w:rFonts w:ascii="Times New Roman" w:hAnsi="Times New Roman" w:cs="Times New Roman"/>
+        <w:b/>
+        <w:noProof/>
+        <w:sz w:val="32"/>
+        <w:szCs w:val="32"/>
+      </w:rPr>
       <w:fldChar w:fldCharType="begin"/>
     </w:r>
     <w:r>
+      <w:rPr>
+        <w:rFonts w:ascii="Times New Roman" w:hAnsi="Times New Roman" w:cs="Times New Roman"/>
+        <w:b/>
+        <w:noProof/>
+        <w:sz w:val="32"/>
+        <w:szCs w:val="32"/>
+      </w:rPr>
       <w:instrText xml:space="preserve"> SECTION   \* MERGEFORMAT </w:instrText>
     </w:r>
     <w:r>
+      <w:rPr>
+        <w:rFonts w:ascii="Times New Roman" w:hAnsi="Times New Roman" w:cs="Times New Roman"/>
+        <w:b/>
+        <w:noProof/>
+        <w:sz w:val="32"/>
+        <w:szCs w:val="32"/>
+      </w:rPr>
       <w:fldChar w:fldCharType="separate"/>
     </w:r>
     <w:r>
@@ -22660,7 +24187,7 @@
 </file>
 
 <file path=word/header51.xml><?xml version="1.0" encoding="utf-8"?>
-<w:hdr xmlns:wpc="http://schemas.microsoft.com/office/word/2010/wordprocessingCanvas" xmlns:mc="http://schemas.openxmlformats.org/markup-compatibility/2006" xmlns:o="urn:schemas-microsoft-com:office:office" xmlns:r="http://schemas.openxmlformats.org/officeDocument/2006/relationships" xmlns:m="http://schemas.openxmlformats.org/officeDocument/2006/math" xmlns:v="urn:schemas-microsoft-com:vml" xmlns:wp14="http://schemas.microsoft.com/office/word/2010/wordprocessingDrawing" xmlns:wp="http://schemas.openxmlformats.org/drawingml/2006/wordprocessingDrawing" xmlns:w10="urn:schemas-microsoft-com:office:word" xmlns:w="http://schemas.openxmlformats.org/wordprocessingml/2006/main" xmlns:w14="http://schemas.microsoft.com/office/word/2010/wordml" xmlns:w15="http://schemas.microsoft.com/office/word/2012/wordml" xmlns:wpg="http://schemas.microsoft.com/office/word/2010/wordprocessingGroup" xmlns:wpi="http://schemas.microsoft.com/office/word/2010/wordprocessingInk" xmlns:wne="http://schemas.microsoft.com/office/word/2006/wordml" xmlns:wps="http://schemas.microsoft.com/office/word/2010/wordprocessingShape" mc:Ignorable="w14 w15 wp14">
+<w:hdr xmlns:wpc="http://schemas.microsoft.com/office/word/2010/wordprocessingCanvas" xmlns:cx="http://schemas.microsoft.com/office/drawing/2014/chartex" xmlns:cx1="http://schemas.microsoft.com/office/drawing/2015/9/8/chartex" xmlns:cx2="http://schemas.microsoft.com/office/drawing/2015/10/21/chartex" xmlns:cx3="http://schemas.microsoft.com/office/drawing/2016/5/9/chartex" xmlns:cx4="http://schemas.microsoft.com/office/drawing/2016/5/10/chartex" xmlns:cx5="http://schemas.microsoft.com/office/drawing/2016/5/11/chartex" xmlns:cx6="http://schemas.microsoft.com/office/drawing/2016/5/12/chartex" xmlns:cx7="http://schemas.microsoft.com/office/drawing/2016/5/13/chartex" xmlns:cx8="http://schemas.microsoft.com/office/drawing/2016/5/14/chartex" xmlns:mc="http://schemas.openxmlformats.org/markup-compatibility/2006" xmlns:aink="http://schemas.microsoft.com/office/drawing/2016/ink" xmlns:am3d="http://schemas.microsoft.com/office/drawing/2017/model3d" xmlns:o="urn:schemas-microsoft-com:office:office" xmlns:r="http://schemas.openxmlformats.org/officeDocument/2006/relationships" xmlns:m="http://schemas.openxmlformats.org/officeDocument/2006/math" xmlns:v="urn:schemas-microsoft-com:vml" xmlns:wp14="http://schemas.microsoft.com/office/word/2010/wordprocessingDrawing" xmlns:wp="http://schemas.openxmlformats.org/drawingml/2006/wordprocessingDrawing" xmlns:w10="urn:schemas-microsoft-com:office:word" xmlns:w="http://schemas.openxmlformats.org/wordprocessingml/2006/main" xmlns:w14="http://schemas.microsoft.com/office/word/2010/wordml" xmlns:w15="http://schemas.microsoft.com/office/word/2012/wordml" xmlns:w16cid="http://schemas.microsoft.com/office/word/2016/wordml/cid" xmlns:w16se="http://schemas.microsoft.com/office/word/2015/wordml/symex" xmlns:wpg="http://schemas.microsoft.com/office/word/2010/wordprocessingGroup" xmlns:wpi="http://schemas.microsoft.com/office/word/2010/wordprocessingInk" xmlns:wne="http://schemas.microsoft.com/office/word/2006/wordml" xmlns:wps="http://schemas.microsoft.com/office/word/2010/wordprocessingShape" mc:Ignorable="w14 w15 w16se w16cid wp14">
   <w:p>
     <w:pPr>
       <w:pStyle w:val="Header"/>
@@ -22682,7 +24209,7 @@
 </file>
 
 <file path=word/header52.xml><?xml version="1.0" encoding="utf-8"?>
-<w:hdr xmlns:wpc="http://schemas.microsoft.com/office/word/2010/wordprocessingCanvas" xmlns:mc="http://schemas.openxmlformats.org/markup-compatibility/2006" xmlns:o="urn:schemas-microsoft-com:office:office" xmlns:r="http://schemas.openxmlformats.org/officeDocument/2006/relationships" xmlns:m="http://schemas.openxmlformats.org/officeDocument/2006/math" xmlns:v="urn:schemas-microsoft-com:vml" xmlns:wp14="http://schemas.microsoft.com/office/word/2010/wordprocessingDrawing" xmlns:wp="http://schemas.openxmlformats.org/drawingml/2006/wordprocessingDrawing" xmlns:w10="urn:schemas-microsoft-com:office:word" xmlns:w="http://schemas.openxmlformats.org/wordprocessingml/2006/main" xmlns:w14="http://schemas.microsoft.com/office/word/2010/wordml" xmlns:w15="http://schemas.microsoft.com/office/word/2012/wordml" xmlns:wpg="http://schemas.microsoft.com/office/word/2010/wordprocessingGroup" xmlns:wpi="http://schemas.microsoft.com/office/word/2010/wordprocessingInk" xmlns:wne="http://schemas.microsoft.com/office/word/2006/wordml" xmlns:wps="http://schemas.microsoft.com/office/word/2010/wordprocessingShape" mc:Ignorable="w14 w15 wp14">
+<w:hdr xmlns:wpc="http://schemas.microsoft.com/office/word/2010/wordprocessingCanvas" xmlns:cx="http://schemas.microsoft.com/office/drawing/2014/chartex" xmlns:cx1="http://schemas.microsoft.com/office/drawing/2015/9/8/chartex" xmlns:cx2="http://schemas.microsoft.com/office/drawing/2015/10/21/chartex" xmlns:cx3="http://schemas.microsoft.com/office/drawing/2016/5/9/chartex" xmlns:cx4="http://schemas.microsoft.com/office/drawing/2016/5/10/chartex" xmlns:cx5="http://schemas.microsoft.com/office/drawing/2016/5/11/chartex" xmlns:cx6="http://schemas.microsoft.com/office/drawing/2016/5/12/chartex" xmlns:cx7="http://schemas.microsoft.com/office/drawing/2016/5/13/chartex" xmlns:cx8="http://schemas.microsoft.com/office/drawing/2016/5/14/chartex" xmlns:mc="http://schemas.openxmlformats.org/markup-compatibility/2006" xmlns:aink="http://schemas.microsoft.com/office/drawing/2016/ink" xmlns:am3d="http://schemas.microsoft.com/office/drawing/2017/model3d" xmlns:o="urn:schemas-microsoft-com:office:office" xmlns:r="http://schemas.openxmlformats.org/officeDocument/2006/relationships" xmlns:m="http://schemas.openxmlformats.org/officeDocument/2006/math" xmlns:v="urn:schemas-microsoft-com:vml" xmlns:wp14="http://schemas.microsoft.com/office/word/2010/wordprocessingDrawing" xmlns:wp="http://schemas.openxmlformats.org/drawingml/2006/wordprocessingDrawing" xmlns:w10="urn:schemas-microsoft-com:office:word" xmlns:w="http://schemas.openxmlformats.org/wordprocessingml/2006/main" xmlns:w14="http://schemas.microsoft.com/office/word/2010/wordml" xmlns:w15="http://schemas.microsoft.com/office/word/2012/wordml" xmlns:w16cid="http://schemas.microsoft.com/office/word/2016/wordml/cid" xmlns:w16se="http://schemas.microsoft.com/office/word/2015/wordml/symex" xmlns:wpg="http://schemas.microsoft.com/office/word/2010/wordprocessingGroup" xmlns:wpi="http://schemas.microsoft.com/office/word/2010/wordprocessingInk" xmlns:wne="http://schemas.microsoft.com/office/word/2006/wordml" xmlns:wps="http://schemas.microsoft.com/office/word/2010/wordprocessingShape" mc:Ignorable="w14 w15 w16se w16cid wp14">
   <w:p>
     <w:pPr>
       <w:pStyle w:val="Header"/>
@@ -22705,7 +24232,7 @@
 </file>
 
 <file path=word/header53.xml><?xml version="1.0" encoding="utf-8"?>
-<w:hdr xmlns:wpc="http://schemas.microsoft.com/office/word/2010/wordprocessingCanvas" xmlns:mc="http://schemas.openxmlformats.org/markup-compatibility/2006" xmlns:o="urn:schemas-microsoft-com:office:office" xmlns:r="http://schemas.openxmlformats.org/officeDocument/2006/relationships" xmlns:m="http://schemas.openxmlformats.org/officeDocument/2006/math" xmlns:v="urn:schemas-microsoft-com:vml" xmlns:wp14="http://schemas.microsoft.com/office/word/2010/wordprocessingDrawing" xmlns:wp="http://schemas.openxmlformats.org/drawingml/2006/wordprocessingDrawing" xmlns:w10="urn:schemas-microsoft-com:office:word" xmlns:w="http://schemas.openxmlformats.org/wordprocessingml/2006/main" xmlns:w14="http://schemas.microsoft.com/office/word/2010/wordml" xmlns:w15="http://schemas.microsoft.com/office/word/2012/wordml" xmlns:wpg="http://schemas.microsoft.com/office/word/2010/wordprocessingGroup" xmlns:wpi="http://schemas.microsoft.com/office/word/2010/wordprocessingInk" xmlns:wne="http://schemas.microsoft.com/office/word/2006/wordml" xmlns:wps="http://schemas.microsoft.com/office/word/2010/wordprocessingShape" mc:Ignorable="w14 w15 wp14">
+<w:hdr xmlns:wpc="http://schemas.microsoft.com/office/word/2010/wordprocessingCanvas" xmlns:cx="http://schemas.microsoft.com/office/drawing/2014/chartex" xmlns:cx1="http://schemas.microsoft.com/office/drawing/2015/9/8/chartex" xmlns:cx2="http://schemas.microsoft.com/office/drawing/2015/10/21/chartex" xmlns:cx3="http://schemas.microsoft.com/office/drawing/2016/5/9/chartex" xmlns:cx4="http://schemas.microsoft.com/office/drawing/2016/5/10/chartex" xmlns:cx5="http://schemas.microsoft.com/office/drawing/2016/5/11/chartex" xmlns:cx6="http://schemas.microsoft.com/office/drawing/2016/5/12/chartex" xmlns:cx7="http://schemas.microsoft.com/office/drawing/2016/5/13/chartex" xmlns:cx8="http://schemas.microsoft.com/office/drawing/2016/5/14/chartex" xmlns:mc="http://schemas.openxmlformats.org/markup-compatibility/2006" xmlns:aink="http://schemas.microsoft.com/office/drawing/2016/ink" xmlns:am3d="http://schemas.microsoft.com/office/drawing/2017/model3d" xmlns:o="urn:schemas-microsoft-com:office:office" xmlns:r="http://schemas.openxmlformats.org/officeDocument/2006/relationships" xmlns:m="http://schemas.openxmlformats.org/officeDocument/2006/math" xmlns:v="urn:schemas-microsoft-com:vml" xmlns:wp14="http://schemas.microsoft.com/office/word/2010/wordprocessingDrawing" xmlns:wp="http://schemas.openxmlformats.org/drawingml/2006/wordprocessingDrawing" xmlns:w10="urn:schemas-microsoft-com:office:word" xmlns:w="http://schemas.openxmlformats.org/wordprocessingml/2006/main" xmlns:w14="http://schemas.microsoft.com/office/word/2010/wordml" xmlns:w15="http://schemas.microsoft.com/office/word/2012/wordml" xmlns:w16cid="http://schemas.microsoft.com/office/word/2016/wordml/cid" xmlns:w16se="http://schemas.microsoft.com/office/word/2015/wordml/symex" xmlns:wpg="http://schemas.microsoft.com/office/word/2010/wordprocessingGroup" xmlns:wpi="http://schemas.microsoft.com/office/word/2010/wordprocessingInk" xmlns:wne="http://schemas.microsoft.com/office/word/2006/wordml" xmlns:wps="http://schemas.microsoft.com/office/word/2010/wordprocessingShape" mc:Ignorable="w14 w15 w16se w16cid wp14">
   <w:p>
     <w:pPr>
       <w:pStyle w:val="Header"/>
@@ -22801,15 +24328,6 @@
       <w:t xml:space="preserve">Problem </w:t>
     </w:r>
     <w:r>
-      <w:fldChar w:fldCharType="begin"/>
-    </w:r>
-    <w:r>
-      <w:instrText xml:space="preserve"> SECTION   \* MERGEFORMAT </w:instrText>
-    </w:r>
-    <w:r>
-      <w:fldChar w:fldCharType="separate"/>
-    </w:r>
-    <w:r>
       <w:rPr>
         <w:rFonts w:ascii="Times New Roman" w:hAnsi="Times New Roman" w:cs="Times New Roman"/>
         <w:b/>
@@ -22817,7 +24335,7 @@
         <w:sz w:val="32"/>
         <w:szCs w:val="32"/>
       </w:rPr>
-      <w:t>18</w:t>
+      <w:fldChar w:fldCharType="begin"/>
     </w:r>
     <w:r>
       <w:rPr>
@@ -22827,7 +24345,7 @@
         <w:sz w:val="32"/>
         <w:szCs w:val="32"/>
       </w:rPr>
-      <w:fldChar w:fldCharType="end"/>
+      <w:instrText xml:space="preserve"> SECTION   \* MERGEFORMAT </w:instrText>
     </w:r>
     <w:r>
       <w:rPr>
@@ -22837,7 +24355,7 @@
         <w:sz w:val="32"/>
         <w:szCs w:val="32"/>
       </w:rPr>
-      <w:t>:</w:t>
+      <w:fldChar w:fldCharType="separate"/>
     </w:r>
     <w:r>
       <w:rPr>
@@ -22847,7 +24365,7 @@
         <w:sz w:val="32"/>
         <w:szCs w:val="32"/>
       </w:rPr>
-      <w:t xml:space="preserve"> </w:t>
+      <w:t>18</w:t>
     </w:r>
     <w:r>
       <w:rPr>
@@ -22857,7 +24375,7 @@
         <w:sz w:val="32"/>
         <w:szCs w:val="32"/>
       </w:rPr>
-      <w:t>Dominating Disney</w:t>
+      <w:fldChar w:fldCharType="end"/>
     </w:r>
     <w:r>
       <w:rPr>
@@ -22867,12 +24385,9 @@
         <w:sz w:val="32"/>
         <w:szCs w:val="32"/>
       </w:rPr>
-      <w:tab/>
-    </w:r>
-  </w:p>
-  <w:p>
-    <w:pPr>
-      <w:pStyle w:val="Header"/>
+      <w:t>:</w:t>
+    </w:r>
+    <w:r>
       <w:rPr>
         <w:rFonts w:ascii="Times New Roman" w:hAnsi="Times New Roman" w:cs="Times New Roman"/>
         <w:b/>
@@ -22880,7 +24395,8 @@
         <w:sz w:val="32"/>
         <w:szCs w:val="32"/>
       </w:rPr>
-    </w:pPr>
+      <w:t xml:space="preserve"> </w:t>
+    </w:r>
     <w:r>
       <w:rPr>
         <w:rFonts w:ascii="Times New Roman" w:hAnsi="Times New Roman" w:cs="Times New Roman"/>
@@ -22889,7 +24405,7 @@
         <w:sz w:val="32"/>
         <w:szCs w:val="32"/>
       </w:rPr>
-      <w:t>60</w:t>
+      <w:t>Dominating Disney</w:t>
     </w:r>
     <w:r>
       <w:rPr>
@@ -22899,7 +24415,29 @@
         <w:sz w:val="32"/>
         <w:szCs w:val="32"/>
       </w:rPr>
-      <w:t xml:space="preserve"> points</w:t>
+      <w:tab/>
+    </w:r>
+  </w:p>
+  <w:p>
+    <w:pPr>
+      <w:pStyle w:val="Header"/>
+      <w:rPr>
+        <w:rFonts w:ascii="Times New Roman" w:hAnsi="Times New Roman" w:cs="Times New Roman"/>
+        <w:b/>
+        <w:noProof/>
+        <w:sz w:val="32"/>
+        <w:szCs w:val="32"/>
+      </w:rPr>
+    </w:pPr>
+    <w:r>
+      <w:rPr>
+        <w:rFonts w:ascii="Times New Roman" w:hAnsi="Times New Roman" w:cs="Times New Roman"/>
+        <w:b/>
+        <w:noProof/>
+        <w:sz w:val="32"/>
+        <w:szCs w:val="32"/>
+      </w:rPr>
+      <w:t>60 points</w:t>
     </w:r>
     <w:r>
       <w:rPr>
@@ -22949,7 +24487,7 @@
 </file>
 
 <file path=word/header54.xml><?xml version="1.0" encoding="utf-8"?>
-<w:hdr xmlns:wpc="http://schemas.microsoft.com/office/word/2010/wordprocessingCanvas" xmlns:mc="http://schemas.openxmlformats.org/markup-compatibility/2006" xmlns:o="urn:schemas-microsoft-com:office:office" xmlns:r="http://schemas.openxmlformats.org/officeDocument/2006/relationships" xmlns:m="http://schemas.openxmlformats.org/officeDocument/2006/math" xmlns:v="urn:schemas-microsoft-com:vml" xmlns:wp14="http://schemas.microsoft.com/office/word/2010/wordprocessingDrawing" xmlns:wp="http://schemas.openxmlformats.org/drawingml/2006/wordprocessingDrawing" xmlns:w10="urn:schemas-microsoft-com:office:word" xmlns:w="http://schemas.openxmlformats.org/wordprocessingml/2006/main" xmlns:w14="http://schemas.microsoft.com/office/word/2010/wordml" xmlns:w15="http://schemas.microsoft.com/office/word/2012/wordml" xmlns:wpg="http://schemas.microsoft.com/office/word/2010/wordprocessingGroup" xmlns:wpi="http://schemas.microsoft.com/office/word/2010/wordprocessingInk" xmlns:wne="http://schemas.microsoft.com/office/word/2006/wordml" xmlns:wps="http://schemas.microsoft.com/office/word/2010/wordprocessingShape" mc:Ignorable="w14 w15 wp14">
+<w:hdr xmlns:wpc="http://schemas.microsoft.com/office/word/2010/wordprocessingCanvas" xmlns:cx="http://schemas.microsoft.com/office/drawing/2014/chartex" xmlns:cx1="http://schemas.microsoft.com/office/drawing/2015/9/8/chartex" xmlns:cx2="http://schemas.microsoft.com/office/drawing/2015/10/21/chartex" xmlns:cx3="http://schemas.microsoft.com/office/drawing/2016/5/9/chartex" xmlns:cx4="http://schemas.microsoft.com/office/drawing/2016/5/10/chartex" xmlns:cx5="http://schemas.microsoft.com/office/drawing/2016/5/11/chartex" xmlns:cx6="http://schemas.microsoft.com/office/drawing/2016/5/12/chartex" xmlns:cx7="http://schemas.microsoft.com/office/drawing/2016/5/13/chartex" xmlns:cx8="http://schemas.microsoft.com/office/drawing/2016/5/14/chartex" xmlns:mc="http://schemas.openxmlformats.org/markup-compatibility/2006" xmlns:aink="http://schemas.microsoft.com/office/drawing/2016/ink" xmlns:am3d="http://schemas.microsoft.com/office/drawing/2017/model3d" xmlns:o="urn:schemas-microsoft-com:office:office" xmlns:r="http://schemas.openxmlformats.org/officeDocument/2006/relationships" xmlns:m="http://schemas.openxmlformats.org/officeDocument/2006/math" xmlns:v="urn:schemas-microsoft-com:vml" xmlns:wp14="http://schemas.microsoft.com/office/word/2010/wordprocessingDrawing" xmlns:wp="http://schemas.openxmlformats.org/drawingml/2006/wordprocessingDrawing" xmlns:w10="urn:schemas-microsoft-com:office:word" xmlns:w="http://schemas.openxmlformats.org/wordprocessingml/2006/main" xmlns:w14="http://schemas.microsoft.com/office/word/2010/wordml" xmlns:w15="http://schemas.microsoft.com/office/word/2012/wordml" xmlns:w16cid="http://schemas.microsoft.com/office/word/2016/wordml/cid" xmlns:w16se="http://schemas.microsoft.com/office/word/2015/wordml/symex" xmlns:wpg="http://schemas.microsoft.com/office/word/2010/wordprocessingGroup" xmlns:wpi="http://schemas.microsoft.com/office/word/2010/wordprocessingInk" xmlns:wne="http://schemas.microsoft.com/office/word/2006/wordml" xmlns:wps="http://schemas.microsoft.com/office/word/2010/wordprocessingShape" mc:Ignorable="w14 w15 w16se w16cid wp14">
   <w:p>
     <w:pPr>
       <w:pStyle w:val="Header"/>
@@ -22971,7 +24509,7 @@
 </file>
 
 <file path=word/header55.xml><?xml version="1.0" encoding="utf-8"?>
-<w:hdr xmlns:wpc="http://schemas.microsoft.com/office/word/2010/wordprocessingCanvas" xmlns:mc="http://schemas.openxmlformats.org/markup-compatibility/2006" xmlns:o="urn:schemas-microsoft-com:office:office" xmlns:r="http://schemas.openxmlformats.org/officeDocument/2006/relationships" xmlns:m="http://schemas.openxmlformats.org/officeDocument/2006/math" xmlns:v="urn:schemas-microsoft-com:vml" xmlns:wp14="http://schemas.microsoft.com/office/word/2010/wordprocessingDrawing" xmlns:wp="http://schemas.openxmlformats.org/drawingml/2006/wordprocessingDrawing" xmlns:w10="urn:schemas-microsoft-com:office:word" xmlns:w="http://schemas.openxmlformats.org/wordprocessingml/2006/main" xmlns:w14="http://schemas.microsoft.com/office/word/2010/wordml" xmlns:w15="http://schemas.microsoft.com/office/word/2012/wordml" xmlns:wpg="http://schemas.microsoft.com/office/word/2010/wordprocessingGroup" xmlns:wpi="http://schemas.microsoft.com/office/word/2010/wordprocessingInk" xmlns:wne="http://schemas.microsoft.com/office/word/2006/wordml" xmlns:wps="http://schemas.microsoft.com/office/word/2010/wordprocessingShape" mc:Ignorable="w14 w15 wp14">
+<w:hdr xmlns:wpc="http://schemas.microsoft.com/office/word/2010/wordprocessingCanvas" xmlns:cx="http://schemas.microsoft.com/office/drawing/2014/chartex" xmlns:cx1="http://schemas.microsoft.com/office/drawing/2015/9/8/chartex" xmlns:cx2="http://schemas.microsoft.com/office/drawing/2015/10/21/chartex" xmlns:cx3="http://schemas.microsoft.com/office/drawing/2016/5/9/chartex" xmlns:cx4="http://schemas.microsoft.com/office/drawing/2016/5/10/chartex" xmlns:cx5="http://schemas.microsoft.com/office/drawing/2016/5/11/chartex" xmlns:cx6="http://schemas.microsoft.com/office/drawing/2016/5/12/chartex" xmlns:cx7="http://schemas.microsoft.com/office/drawing/2016/5/13/chartex" xmlns:cx8="http://schemas.microsoft.com/office/drawing/2016/5/14/chartex" xmlns:mc="http://schemas.openxmlformats.org/markup-compatibility/2006" xmlns:aink="http://schemas.microsoft.com/office/drawing/2016/ink" xmlns:am3d="http://schemas.microsoft.com/office/drawing/2017/model3d" xmlns:o="urn:schemas-microsoft-com:office:office" xmlns:r="http://schemas.openxmlformats.org/officeDocument/2006/relationships" xmlns:m="http://schemas.openxmlformats.org/officeDocument/2006/math" xmlns:v="urn:schemas-microsoft-com:vml" xmlns:wp14="http://schemas.microsoft.com/office/word/2010/wordprocessingDrawing" xmlns:wp="http://schemas.openxmlformats.org/drawingml/2006/wordprocessingDrawing" xmlns:w10="urn:schemas-microsoft-com:office:word" xmlns:w="http://schemas.openxmlformats.org/wordprocessingml/2006/main" xmlns:w14="http://schemas.microsoft.com/office/word/2010/wordml" xmlns:w15="http://schemas.microsoft.com/office/word/2012/wordml" xmlns:w16cid="http://schemas.microsoft.com/office/word/2016/wordml/cid" xmlns:w16se="http://schemas.microsoft.com/office/word/2015/wordml/symex" xmlns:wpg="http://schemas.microsoft.com/office/word/2010/wordprocessingGroup" xmlns:wpi="http://schemas.microsoft.com/office/word/2010/wordprocessingInk" xmlns:wne="http://schemas.microsoft.com/office/word/2006/wordml" xmlns:wps="http://schemas.microsoft.com/office/word/2010/wordprocessingShape" mc:Ignorable="w14 w15 w16se w16cid wp14">
   <w:p>
     <w:pPr>
       <w:pStyle w:val="Header"/>
@@ -22994,7 +24532,7 @@
 </file>
 
 <file path=word/header56.xml><?xml version="1.0" encoding="utf-8"?>
-<w:hdr xmlns:wpc="http://schemas.microsoft.com/office/word/2010/wordprocessingCanvas" xmlns:mc="http://schemas.openxmlformats.org/markup-compatibility/2006" xmlns:o="urn:schemas-microsoft-com:office:office" xmlns:r="http://schemas.openxmlformats.org/officeDocument/2006/relationships" xmlns:m="http://schemas.openxmlformats.org/officeDocument/2006/math" xmlns:v="urn:schemas-microsoft-com:vml" xmlns:wp14="http://schemas.microsoft.com/office/word/2010/wordprocessingDrawing" xmlns:wp="http://schemas.openxmlformats.org/drawingml/2006/wordprocessingDrawing" xmlns:w10="urn:schemas-microsoft-com:office:word" xmlns:w="http://schemas.openxmlformats.org/wordprocessingml/2006/main" xmlns:w14="http://schemas.microsoft.com/office/word/2010/wordml" xmlns:w15="http://schemas.microsoft.com/office/word/2012/wordml" xmlns:wpg="http://schemas.microsoft.com/office/word/2010/wordprocessingGroup" xmlns:wpi="http://schemas.microsoft.com/office/word/2010/wordprocessingInk" xmlns:wne="http://schemas.microsoft.com/office/word/2006/wordml" xmlns:wps="http://schemas.microsoft.com/office/word/2010/wordprocessingShape" mc:Ignorable="w14 w15 wp14">
+<w:hdr xmlns:wpc="http://schemas.microsoft.com/office/word/2010/wordprocessingCanvas" xmlns:cx="http://schemas.microsoft.com/office/drawing/2014/chartex" xmlns:cx1="http://schemas.microsoft.com/office/drawing/2015/9/8/chartex" xmlns:cx2="http://schemas.microsoft.com/office/drawing/2015/10/21/chartex" xmlns:cx3="http://schemas.microsoft.com/office/drawing/2016/5/9/chartex" xmlns:cx4="http://schemas.microsoft.com/office/drawing/2016/5/10/chartex" xmlns:cx5="http://schemas.microsoft.com/office/drawing/2016/5/11/chartex" xmlns:cx6="http://schemas.microsoft.com/office/drawing/2016/5/12/chartex" xmlns:cx7="http://schemas.microsoft.com/office/drawing/2016/5/13/chartex" xmlns:cx8="http://schemas.microsoft.com/office/drawing/2016/5/14/chartex" xmlns:mc="http://schemas.openxmlformats.org/markup-compatibility/2006" xmlns:aink="http://schemas.microsoft.com/office/drawing/2016/ink" xmlns:am3d="http://schemas.microsoft.com/office/drawing/2017/model3d" xmlns:o="urn:schemas-microsoft-com:office:office" xmlns:r="http://schemas.openxmlformats.org/officeDocument/2006/relationships" xmlns:m="http://schemas.openxmlformats.org/officeDocument/2006/math" xmlns:v="urn:schemas-microsoft-com:vml" xmlns:wp14="http://schemas.microsoft.com/office/word/2010/wordprocessingDrawing" xmlns:wp="http://schemas.openxmlformats.org/drawingml/2006/wordprocessingDrawing" xmlns:w10="urn:schemas-microsoft-com:office:word" xmlns:w="http://schemas.openxmlformats.org/wordprocessingml/2006/main" xmlns:w14="http://schemas.microsoft.com/office/word/2010/wordml" xmlns:w15="http://schemas.microsoft.com/office/word/2012/wordml" xmlns:w16cid="http://schemas.microsoft.com/office/word/2016/wordml/cid" xmlns:w16se="http://schemas.microsoft.com/office/word/2015/wordml/symex" xmlns:wpg="http://schemas.microsoft.com/office/word/2010/wordprocessingGroup" xmlns:wpi="http://schemas.microsoft.com/office/word/2010/wordprocessingInk" xmlns:wne="http://schemas.microsoft.com/office/word/2006/wordml" xmlns:wps="http://schemas.microsoft.com/office/word/2010/wordprocessingShape" mc:Ignorable="w14 w15 w16se w16cid wp14">
   <w:p>
     <w:pPr>
       <w:pStyle w:val="Header"/>
@@ -23090,15 +24628,6 @@
       <w:t xml:space="preserve">Problem </w:t>
     </w:r>
     <w:r>
-      <w:fldChar w:fldCharType="begin"/>
-    </w:r>
-    <w:r>
-      <w:instrText xml:space="preserve"> SECTION   \* MERGEFORMAT </w:instrText>
-    </w:r>
-    <w:r>
-      <w:fldChar w:fldCharType="separate"/>
-    </w:r>
-    <w:r>
       <w:rPr>
         <w:rFonts w:ascii="Times New Roman" w:hAnsi="Times New Roman" w:cs="Times New Roman"/>
         <w:b/>
@@ -23106,7 +24635,7 @@
         <w:sz w:val="32"/>
         <w:szCs w:val="32"/>
       </w:rPr>
-      <w:t>19</w:t>
+      <w:fldChar w:fldCharType="begin"/>
     </w:r>
     <w:r>
       <w:rPr>
@@ -23116,7 +24645,7 @@
         <w:sz w:val="32"/>
         <w:szCs w:val="32"/>
       </w:rPr>
-      <w:fldChar w:fldCharType="end"/>
+      <w:instrText xml:space="preserve"> SECTION   \* MERGEFORMAT </w:instrText>
     </w:r>
     <w:r>
       <w:rPr>
@@ -23126,7 +24655,7 @@
         <w:sz w:val="32"/>
         <w:szCs w:val="32"/>
       </w:rPr>
-      <w:t>:</w:t>
+      <w:fldChar w:fldCharType="separate"/>
     </w:r>
     <w:r>
       <w:rPr>
@@ -23136,7 +24665,7 @@
         <w:sz w:val="32"/>
         <w:szCs w:val="32"/>
       </w:rPr>
-      <w:t xml:space="preserve"> </w:t>
+      <w:t>19</w:t>
     </w:r>
     <w:r>
       <w:rPr>
@@ -23146,7 +24675,7 @@
         <w:sz w:val="32"/>
         <w:szCs w:val="32"/>
       </w:rPr>
-      <w:t>It’s an Enigma!</w:t>
+      <w:fldChar w:fldCharType="end"/>
     </w:r>
     <w:r>
       <w:rPr>
@@ -23156,12 +24685,9 @@
         <w:sz w:val="32"/>
         <w:szCs w:val="32"/>
       </w:rPr>
-      <w:tab/>
-    </w:r>
-  </w:p>
-  <w:p>
-    <w:pPr>
-      <w:pStyle w:val="Header"/>
+      <w:t>:</w:t>
+    </w:r>
+    <w:r>
       <w:rPr>
         <w:rFonts w:ascii="Times New Roman" w:hAnsi="Times New Roman" w:cs="Times New Roman"/>
         <w:b/>
@@ -23169,7 +24695,8 @@
         <w:sz w:val="32"/>
         <w:szCs w:val="32"/>
       </w:rPr>
-    </w:pPr>
+      <w:t xml:space="preserve"> </w:t>
+    </w:r>
     <w:r>
       <w:rPr>
         <w:rFonts w:ascii="Times New Roman" w:hAnsi="Times New Roman" w:cs="Times New Roman"/>
@@ -23178,7 +24705,7 @@
         <w:sz w:val="32"/>
         <w:szCs w:val="32"/>
       </w:rPr>
-      <w:t>7</w:t>
+      <w:t>It’s an Enigma!</w:t>
     </w:r>
     <w:r>
       <w:rPr>
@@ -23188,7 +24715,29 @@
         <w:sz w:val="32"/>
         <w:szCs w:val="32"/>
       </w:rPr>
-      <w:t>0 points</w:t>
+      <w:tab/>
+    </w:r>
+  </w:p>
+  <w:p>
+    <w:pPr>
+      <w:pStyle w:val="Header"/>
+      <w:rPr>
+        <w:rFonts w:ascii="Times New Roman" w:hAnsi="Times New Roman" w:cs="Times New Roman"/>
+        <w:b/>
+        <w:noProof/>
+        <w:sz w:val="32"/>
+        <w:szCs w:val="32"/>
+      </w:rPr>
+    </w:pPr>
+    <w:r>
+      <w:rPr>
+        <w:rFonts w:ascii="Times New Roman" w:hAnsi="Times New Roman" w:cs="Times New Roman"/>
+        <w:b/>
+        <w:noProof/>
+        <w:sz w:val="32"/>
+        <w:szCs w:val="32"/>
+      </w:rPr>
+      <w:t>70 points</w:t>
     </w:r>
     <w:r>
       <w:rPr>
@@ -23238,7 +24787,7 @@
 </file>
 
 <file path=word/header57.xml><?xml version="1.0" encoding="utf-8"?>
-<w:hdr xmlns:wpc="http://schemas.microsoft.com/office/word/2010/wordprocessingCanvas" xmlns:mc="http://schemas.openxmlformats.org/markup-compatibility/2006" xmlns:o="urn:schemas-microsoft-com:office:office" xmlns:r="http://schemas.openxmlformats.org/officeDocument/2006/relationships" xmlns:m="http://schemas.openxmlformats.org/officeDocument/2006/math" xmlns:v="urn:schemas-microsoft-com:vml" xmlns:wp14="http://schemas.microsoft.com/office/word/2010/wordprocessingDrawing" xmlns:wp="http://schemas.openxmlformats.org/drawingml/2006/wordprocessingDrawing" xmlns:w10="urn:schemas-microsoft-com:office:word" xmlns:w="http://schemas.openxmlformats.org/wordprocessingml/2006/main" xmlns:w14="http://schemas.microsoft.com/office/word/2010/wordml" xmlns:w15="http://schemas.microsoft.com/office/word/2012/wordml" xmlns:wpg="http://schemas.microsoft.com/office/word/2010/wordprocessingGroup" xmlns:wpi="http://schemas.microsoft.com/office/word/2010/wordprocessingInk" xmlns:wne="http://schemas.microsoft.com/office/word/2006/wordml" xmlns:wps="http://schemas.microsoft.com/office/word/2010/wordprocessingShape" mc:Ignorable="w14 w15 wp14">
+<w:hdr xmlns:wpc="http://schemas.microsoft.com/office/word/2010/wordprocessingCanvas" xmlns:cx="http://schemas.microsoft.com/office/drawing/2014/chartex" xmlns:cx1="http://schemas.microsoft.com/office/drawing/2015/9/8/chartex" xmlns:cx2="http://schemas.microsoft.com/office/drawing/2015/10/21/chartex" xmlns:cx3="http://schemas.microsoft.com/office/drawing/2016/5/9/chartex" xmlns:cx4="http://schemas.microsoft.com/office/drawing/2016/5/10/chartex" xmlns:cx5="http://schemas.microsoft.com/office/drawing/2016/5/11/chartex" xmlns:cx6="http://schemas.microsoft.com/office/drawing/2016/5/12/chartex" xmlns:cx7="http://schemas.microsoft.com/office/drawing/2016/5/13/chartex" xmlns:cx8="http://schemas.microsoft.com/office/drawing/2016/5/14/chartex" xmlns:mc="http://schemas.openxmlformats.org/markup-compatibility/2006" xmlns:aink="http://schemas.microsoft.com/office/drawing/2016/ink" xmlns:am3d="http://schemas.microsoft.com/office/drawing/2017/model3d" xmlns:o="urn:schemas-microsoft-com:office:office" xmlns:r="http://schemas.openxmlformats.org/officeDocument/2006/relationships" xmlns:m="http://schemas.openxmlformats.org/officeDocument/2006/math" xmlns:v="urn:schemas-microsoft-com:vml" xmlns:wp14="http://schemas.microsoft.com/office/word/2010/wordprocessingDrawing" xmlns:wp="http://schemas.openxmlformats.org/drawingml/2006/wordprocessingDrawing" xmlns:w10="urn:schemas-microsoft-com:office:word" xmlns:w="http://schemas.openxmlformats.org/wordprocessingml/2006/main" xmlns:w14="http://schemas.microsoft.com/office/word/2010/wordml" xmlns:w15="http://schemas.microsoft.com/office/word/2012/wordml" xmlns:w16cid="http://schemas.microsoft.com/office/word/2016/wordml/cid" xmlns:w16se="http://schemas.microsoft.com/office/word/2015/wordml/symex" xmlns:wpg="http://schemas.microsoft.com/office/word/2010/wordprocessingGroup" xmlns:wpi="http://schemas.microsoft.com/office/word/2010/wordprocessingInk" xmlns:wne="http://schemas.microsoft.com/office/word/2006/wordml" xmlns:wps="http://schemas.microsoft.com/office/word/2010/wordprocessingShape" mc:Ignorable="w14 w15 w16se w16cid wp14">
   <w:p>
     <w:pPr>
       <w:pStyle w:val="Header"/>
@@ -23260,7 +24809,7 @@
 </file>
 
 <file path=word/header58.xml><?xml version="1.0" encoding="utf-8"?>
-<w:hdr xmlns:wpc="http://schemas.microsoft.com/office/word/2010/wordprocessingCanvas" xmlns:mc="http://schemas.openxmlformats.org/markup-compatibility/2006" xmlns:o="urn:schemas-microsoft-com:office:office" xmlns:r="http://schemas.openxmlformats.org/officeDocument/2006/relationships" xmlns:m="http://schemas.openxmlformats.org/officeDocument/2006/math" xmlns:v="urn:schemas-microsoft-com:vml" xmlns:wp14="http://schemas.microsoft.com/office/word/2010/wordprocessingDrawing" xmlns:wp="http://schemas.openxmlformats.org/drawingml/2006/wordprocessingDrawing" xmlns:w10="urn:schemas-microsoft-com:office:word" xmlns:w="http://schemas.openxmlformats.org/wordprocessingml/2006/main" xmlns:w14="http://schemas.microsoft.com/office/word/2010/wordml" xmlns:w15="http://schemas.microsoft.com/office/word/2012/wordml" xmlns:wpg="http://schemas.microsoft.com/office/word/2010/wordprocessingGroup" xmlns:wpi="http://schemas.microsoft.com/office/word/2010/wordprocessingInk" xmlns:wne="http://schemas.microsoft.com/office/word/2006/wordml" xmlns:wps="http://schemas.microsoft.com/office/word/2010/wordprocessingShape" mc:Ignorable="w14 w15 wp14">
+<w:hdr xmlns:wpc="http://schemas.microsoft.com/office/word/2010/wordprocessingCanvas" xmlns:cx="http://schemas.microsoft.com/office/drawing/2014/chartex" xmlns:cx1="http://schemas.microsoft.com/office/drawing/2015/9/8/chartex" xmlns:cx2="http://schemas.microsoft.com/office/drawing/2015/10/21/chartex" xmlns:cx3="http://schemas.microsoft.com/office/drawing/2016/5/9/chartex" xmlns:cx4="http://schemas.microsoft.com/office/drawing/2016/5/10/chartex" xmlns:cx5="http://schemas.microsoft.com/office/drawing/2016/5/11/chartex" xmlns:cx6="http://schemas.microsoft.com/office/drawing/2016/5/12/chartex" xmlns:cx7="http://schemas.microsoft.com/office/drawing/2016/5/13/chartex" xmlns:cx8="http://schemas.microsoft.com/office/drawing/2016/5/14/chartex" xmlns:mc="http://schemas.openxmlformats.org/markup-compatibility/2006" xmlns:aink="http://schemas.microsoft.com/office/drawing/2016/ink" xmlns:am3d="http://schemas.microsoft.com/office/drawing/2017/model3d" xmlns:o="urn:schemas-microsoft-com:office:office" xmlns:r="http://schemas.openxmlformats.org/officeDocument/2006/relationships" xmlns:m="http://schemas.openxmlformats.org/officeDocument/2006/math" xmlns:v="urn:schemas-microsoft-com:vml" xmlns:wp14="http://schemas.microsoft.com/office/word/2010/wordprocessingDrawing" xmlns:wp="http://schemas.openxmlformats.org/drawingml/2006/wordprocessingDrawing" xmlns:w10="urn:schemas-microsoft-com:office:word" xmlns:w="http://schemas.openxmlformats.org/wordprocessingml/2006/main" xmlns:w14="http://schemas.microsoft.com/office/word/2010/wordml" xmlns:w15="http://schemas.microsoft.com/office/word/2012/wordml" xmlns:w16cid="http://schemas.microsoft.com/office/word/2016/wordml/cid" xmlns:w16se="http://schemas.microsoft.com/office/word/2015/wordml/symex" xmlns:wpg="http://schemas.microsoft.com/office/word/2010/wordprocessingGroup" xmlns:wpi="http://schemas.microsoft.com/office/word/2010/wordprocessingInk" xmlns:wne="http://schemas.microsoft.com/office/word/2006/wordml" xmlns:wps="http://schemas.microsoft.com/office/word/2010/wordprocessingShape" mc:Ignorable="w14 w15 w16se w16cid wp14">
   <w:p>
     <w:pPr>
       <w:pStyle w:val="Header"/>
@@ -23425,7 +24974,7 @@
 </file>
 
 <file path=word/header6.xml><?xml version="1.0" encoding="utf-8"?>
-<w:hdr xmlns:wpc="http://schemas.microsoft.com/office/word/2010/wordprocessingCanvas" xmlns:mc="http://schemas.openxmlformats.org/markup-compatibility/2006" xmlns:o="urn:schemas-microsoft-com:office:office" xmlns:r="http://schemas.openxmlformats.org/officeDocument/2006/relationships" xmlns:m="http://schemas.openxmlformats.org/officeDocument/2006/math" xmlns:v="urn:schemas-microsoft-com:vml" xmlns:wp14="http://schemas.microsoft.com/office/word/2010/wordprocessingDrawing" xmlns:wp="http://schemas.openxmlformats.org/drawingml/2006/wordprocessingDrawing" xmlns:w10="urn:schemas-microsoft-com:office:word" xmlns:w="http://schemas.openxmlformats.org/wordprocessingml/2006/main" xmlns:w14="http://schemas.microsoft.com/office/word/2010/wordml" xmlns:w15="http://schemas.microsoft.com/office/word/2012/wordml" xmlns:wpg="http://schemas.microsoft.com/office/word/2010/wordprocessingGroup" xmlns:wpi="http://schemas.microsoft.com/office/word/2010/wordprocessingInk" xmlns:wne="http://schemas.microsoft.com/office/word/2006/wordml" xmlns:wps="http://schemas.microsoft.com/office/word/2010/wordprocessingShape" mc:Ignorable="w14 w15 wp14">
+<w:hdr xmlns:wpc="http://schemas.microsoft.com/office/word/2010/wordprocessingCanvas" xmlns:cx="http://schemas.microsoft.com/office/drawing/2014/chartex" xmlns:cx1="http://schemas.microsoft.com/office/drawing/2015/9/8/chartex" xmlns:cx2="http://schemas.microsoft.com/office/drawing/2015/10/21/chartex" xmlns:cx3="http://schemas.microsoft.com/office/drawing/2016/5/9/chartex" xmlns:cx4="http://schemas.microsoft.com/office/drawing/2016/5/10/chartex" xmlns:cx5="http://schemas.microsoft.com/office/drawing/2016/5/11/chartex" xmlns:cx6="http://schemas.microsoft.com/office/drawing/2016/5/12/chartex" xmlns:cx7="http://schemas.microsoft.com/office/drawing/2016/5/13/chartex" xmlns:cx8="http://schemas.microsoft.com/office/drawing/2016/5/14/chartex" xmlns:mc="http://schemas.openxmlformats.org/markup-compatibility/2006" xmlns:aink="http://schemas.microsoft.com/office/drawing/2016/ink" xmlns:am3d="http://schemas.microsoft.com/office/drawing/2017/model3d" xmlns:o="urn:schemas-microsoft-com:office:office" xmlns:r="http://schemas.openxmlformats.org/officeDocument/2006/relationships" xmlns:m="http://schemas.openxmlformats.org/officeDocument/2006/math" xmlns:v="urn:schemas-microsoft-com:vml" xmlns:wp14="http://schemas.microsoft.com/office/word/2010/wordprocessingDrawing" xmlns:wp="http://schemas.openxmlformats.org/drawingml/2006/wordprocessingDrawing" xmlns:w10="urn:schemas-microsoft-com:office:word" xmlns:w="http://schemas.openxmlformats.org/wordprocessingml/2006/main" xmlns:w14="http://schemas.microsoft.com/office/word/2010/wordml" xmlns:w15="http://schemas.microsoft.com/office/word/2012/wordml" xmlns:w16cid="http://schemas.microsoft.com/office/word/2016/wordml/cid" xmlns:w16se="http://schemas.microsoft.com/office/word/2015/wordml/symex" xmlns:wpg="http://schemas.microsoft.com/office/word/2010/wordprocessingGroup" xmlns:wpi="http://schemas.microsoft.com/office/word/2010/wordprocessingInk" xmlns:wne="http://schemas.microsoft.com/office/word/2006/wordml" xmlns:wps="http://schemas.microsoft.com/office/word/2010/wordprocessingShape" mc:Ignorable="w14 w15 w16se w16cid wp14">
   <w:p>
     <w:pPr>
       <w:pStyle w:val="Header"/>
@@ -23447,7 +24996,7 @@
 </file>
 
 <file path=word/header7.xml><?xml version="1.0" encoding="utf-8"?>
-<w:hdr xmlns:wpc="http://schemas.microsoft.com/office/word/2010/wordprocessingCanvas" xmlns:mc="http://schemas.openxmlformats.org/markup-compatibility/2006" xmlns:o="urn:schemas-microsoft-com:office:office" xmlns:r="http://schemas.openxmlformats.org/officeDocument/2006/relationships" xmlns:m="http://schemas.openxmlformats.org/officeDocument/2006/math" xmlns:v="urn:schemas-microsoft-com:vml" xmlns:wp14="http://schemas.microsoft.com/office/word/2010/wordprocessingDrawing" xmlns:wp="http://schemas.openxmlformats.org/drawingml/2006/wordprocessingDrawing" xmlns:w10="urn:schemas-microsoft-com:office:word" xmlns:w="http://schemas.openxmlformats.org/wordprocessingml/2006/main" xmlns:w14="http://schemas.microsoft.com/office/word/2010/wordml" xmlns:w15="http://schemas.microsoft.com/office/word/2012/wordml" xmlns:wpg="http://schemas.microsoft.com/office/word/2010/wordprocessingGroup" xmlns:wpi="http://schemas.microsoft.com/office/word/2010/wordprocessingInk" xmlns:wne="http://schemas.microsoft.com/office/word/2006/wordml" xmlns:wps="http://schemas.microsoft.com/office/word/2010/wordprocessingShape" mc:Ignorable="w14 w15 wp14">
+<w:hdr xmlns:wpc="http://schemas.microsoft.com/office/word/2010/wordprocessingCanvas" xmlns:cx="http://schemas.microsoft.com/office/drawing/2014/chartex" xmlns:cx1="http://schemas.microsoft.com/office/drawing/2015/9/8/chartex" xmlns:cx2="http://schemas.microsoft.com/office/drawing/2015/10/21/chartex" xmlns:cx3="http://schemas.microsoft.com/office/drawing/2016/5/9/chartex" xmlns:cx4="http://schemas.microsoft.com/office/drawing/2016/5/10/chartex" xmlns:cx5="http://schemas.microsoft.com/office/drawing/2016/5/11/chartex" xmlns:cx6="http://schemas.microsoft.com/office/drawing/2016/5/12/chartex" xmlns:cx7="http://schemas.microsoft.com/office/drawing/2016/5/13/chartex" xmlns:cx8="http://schemas.microsoft.com/office/drawing/2016/5/14/chartex" xmlns:mc="http://schemas.openxmlformats.org/markup-compatibility/2006" xmlns:aink="http://schemas.microsoft.com/office/drawing/2016/ink" xmlns:am3d="http://schemas.microsoft.com/office/drawing/2017/model3d" xmlns:o="urn:schemas-microsoft-com:office:office" xmlns:r="http://schemas.openxmlformats.org/officeDocument/2006/relationships" xmlns:m="http://schemas.openxmlformats.org/officeDocument/2006/math" xmlns:v="urn:schemas-microsoft-com:vml" xmlns:wp14="http://schemas.microsoft.com/office/word/2010/wordprocessingDrawing" xmlns:wp="http://schemas.openxmlformats.org/drawingml/2006/wordprocessingDrawing" xmlns:w10="urn:schemas-microsoft-com:office:word" xmlns:w="http://schemas.openxmlformats.org/wordprocessingml/2006/main" xmlns:w14="http://schemas.microsoft.com/office/word/2010/wordml" xmlns:w15="http://schemas.microsoft.com/office/word/2012/wordml" xmlns:w16cid="http://schemas.microsoft.com/office/word/2016/wordml/cid" xmlns:w16se="http://schemas.microsoft.com/office/word/2015/wordml/symex" xmlns:wpg="http://schemas.microsoft.com/office/word/2010/wordprocessingGroup" xmlns:wpi="http://schemas.microsoft.com/office/word/2010/wordprocessingInk" xmlns:wne="http://schemas.microsoft.com/office/word/2006/wordml" xmlns:wps="http://schemas.microsoft.com/office/word/2010/wordprocessingShape" mc:Ignorable="w14 w15 w16se w16cid wp14">
   <w:p>
     <w:pPr>
       <w:pStyle w:val="Header"/>
@@ -23469,7 +25018,7 @@
 </file>
 
 <file path=word/header8.xml><?xml version="1.0" encoding="utf-8"?>
-<w:hdr xmlns:wpc="http://schemas.microsoft.com/office/word/2010/wordprocessingCanvas" xmlns:mc="http://schemas.openxmlformats.org/markup-compatibility/2006" xmlns:o="urn:schemas-microsoft-com:office:office" xmlns:r="http://schemas.openxmlformats.org/officeDocument/2006/relationships" xmlns:m="http://schemas.openxmlformats.org/officeDocument/2006/math" xmlns:v="urn:schemas-microsoft-com:vml" xmlns:wp14="http://schemas.microsoft.com/office/word/2010/wordprocessingDrawing" xmlns:wp="http://schemas.openxmlformats.org/drawingml/2006/wordprocessingDrawing" xmlns:w10="urn:schemas-microsoft-com:office:word" xmlns:w="http://schemas.openxmlformats.org/wordprocessingml/2006/main" xmlns:w14="http://schemas.microsoft.com/office/word/2010/wordml" xmlns:w15="http://schemas.microsoft.com/office/word/2012/wordml" xmlns:wpg="http://schemas.microsoft.com/office/word/2010/wordprocessingGroup" xmlns:wpi="http://schemas.microsoft.com/office/word/2010/wordprocessingInk" xmlns:wne="http://schemas.microsoft.com/office/word/2006/wordml" xmlns:wps="http://schemas.microsoft.com/office/word/2010/wordprocessingShape" mc:Ignorable="w14 w15 wp14">
+<w:hdr xmlns:wpc="http://schemas.microsoft.com/office/word/2010/wordprocessingCanvas" xmlns:cx="http://schemas.microsoft.com/office/drawing/2014/chartex" xmlns:cx1="http://schemas.microsoft.com/office/drawing/2015/9/8/chartex" xmlns:cx2="http://schemas.microsoft.com/office/drawing/2015/10/21/chartex" xmlns:cx3="http://schemas.microsoft.com/office/drawing/2016/5/9/chartex" xmlns:cx4="http://schemas.microsoft.com/office/drawing/2016/5/10/chartex" xmlns:cx5="http://schemas.microsoft.com/office/drawing/2016/5/11/chartex" xmlns:cx6="http://schemas.microsoft.com/office/drawing/2016/5/12/chartex" xmlns:cx7="http://schemas.microsoft.com/office/drawing/2016/5/13/chartex" xmlns:cx8="http://schemas.microsoft.com/office/drawing/2016/5/14/chartex" xmlns:mc="http://schemas.openxmlformats.org/markup-compatibility/2006" xmlns:aink="http://schemas.microsoft.com/office/drawing/2016/ink" xmlns:am3d="http://schemas.microsoft.com/office/drawing/2017/model3d" xmlns:o="urn:schemas-microsoft-com:office:office" xmlns:r="http://schemas.openxmlformats.org/officeDocument/2006/relationships" xmlns:m="http://schemas.openxmlformats.org/officeDocument/2006/math" xmlns:v="urn:schemas-microsoft-com:vml" xmlns:wp14="http://schemas.microsoft.com/office/word/2010/wordprocessingDrawing" xmlns:wp="http://schemas.openxmlformats.org/drawingml/2006/wordprocessingDrawing" xmlns:w10="urn:schemas-microsoft-com:office:word" xmlns:w="http://schemas.openxmlformats.org/wordprocessingml/2006/main" xmlns:w14="http://schemas.microsoft.com/office/word/2010/wordml" xmlns:w15="http://schemas.microsoft.com/office/word/2012/wordml" xmlns:w16cid="http://schemas.microsoft.com/office/word/2016/wordml/cid" xmlns:w16se="http://schemas.microsoft.com/office/word/2015/wordml/symex" xmlns:wpg="http://schemas.microsoft.com/office/word/2010/wordprocessingGroup" xmlns:wpi="http://schemas.microsoft.com/office/word/2010/wordprocessingInk" xmlns:wne="http://schemas.microsoft.com/office/word/2006/wordml" xmlns:wps="http://schemas.microsoft.com/office/word/2010/wordprocessingShape" mc:Ignorable="w14 w15 w16se w16cid wp14">
   <w:p>
     <w:pPr>
       <w:pStyle w:val="Header"/>
@@ -23564,18 +25113,56 @@
       </w:rPr>
       <w:t xml:space="preserve">Problem </w:t>
     </w:r>
-    <w:fldSimple w:instr=" SECTION   \* MERGEFORMAT ">
-      <w:r>
-        <w:rPr>
-          <w:rFonts w:ascii="Times New Roman" w:hAnsi="Times New Roman" w:cs="Times New Roman"/>
-          <w:b/>
-          <w:noProof/>
-          <w:sz w:val="32"/>
-          <w:szCs w:val="32"/>
-        </w:rPr>
-        <w:t>3</w:t>
-      </w:r>
-    </w:fldSimple>
+    <w:r>
+      <w:rPr>
+        <w:rFonts w:ascii="Times New Roman" w:hAnsi="Times New Roman" w:cs="Times New Roman"/>
+        <w:b/>
+        <w:noProof/>
+        <w:sz w:val="32"/>
+        <w:szCs w:val="32"/>
+      </w:rPr>
+      <w:fldChar w:fldCharType="begin"/>
+    </w:r>
+    <w:r>
+      <w:rPr>
+        <w:rFonts w:ascii="Times New Roman" w:hAnsi="Times New Roman" w:cs="Times New Roman"/>
+        <w:b/>
+        <w:noProof/>
+        <w:sz w:val="32"/>
+        <w:szCs w:val="32"/>
+      </w:rPr>
+      <w:instrText xml:space="preserve"> SECTION   \* MERGEFORMAT </w:instrText>
+    </w:r>
+    <w:r>
+      <w:rPr>
+        <w:rFonts w:ascii="Times New Roman" w:hAnsi="Times New Roman" w:cs="Times New Roman"/>
+        <w:b/>
+        <w:noProof/>
+        <w:sz w:val="32"/>
+        <w:szCs w:val="32"/>
+      </w:rPr>
+      <w:fldChar w:fldCharType="separate"/>
+    </w:r>
+    <w:r>
+      <w:rPr>
+        <w:rFonts w:ascii="Times New Roman" w:hAnsi="Times New Roman" w:cs="Times New Roman"/>
+        <w:b/>
+        <w:noProof/>
+        <w:sz w:val="32"/>
+        <w:szCs w:val="32"/>
+      </w:rPr>
+      <w:t>3</w:t>
+    </w:r>
+    <w:r>
+      <w:rPr>
+        <w:rFonts w:ascii="Times New Roman" w:hAnsi="Times New Roman" w:cs="Times New Roman"/>
+        <w:b/>
+        <w:noProof/>
+        <w:sz w:val="32"/>
+        <w:szCs w:val="32"/>
+      </w:rPr>
+      <w:fldChar w:fldCharType="end"/>
+    </w:r>
     <w:r>
       <w:rPr>
         <w:rFonts w:ascii="Times New Roman" w:hAnsi="Times New Roman" w:cs="Times New Roman"/>
@@ -23686,7 +25273,7 @@
 </file>
 
 <file path=word/header9.xml><?xml version="1.0" encoding="utf-8"?>
-<w:hdr xmlns:wpc="http://schemas.microsoft.com/office/word/2010/wordprocessingCanvas" xmlns:mc="http://schemas.openxmlformats.org/markup-compatibility/2006" xmlns:o="urn:schemas-microsoft-com:office:office" xmlns:r="http://schemas.openxmlformats.org/officeDocument/2006/relationships" xmlns:m="http://schemas.openxmlformats.org/officeDocument/2006/math" xmlns:v="urn:schemas-microsoft-com:vml" xmlns:wp14="http://schemas.microsoft.com/office/word/2010/wordprocessingDrawing" xmlns:wp="http://schemas.openxmlformats.org/drawingml/2006/wordprocessingDrawing" xmlns:w10="urn:schemas-microsoft-com:office:word" xmlns:w="http://schemas.openxmlformats.org/wordprocessingml/2006/main" xmlns:w14="http://schemas.microsoft.com/office/word/2010/wordml" xmlns:w15="http://schemas.microsoft.com/office/word/2012/wordml" xmlns:wpg="http://schemas.microsoft.com/office/word/2010/wordprocessingGroup" xmlns:wpi="http://schemas.microsoft.com/office/word/2010/wordprocessingInk" xmlns:wne="http://schemas.microsoft.com/office/word/2006/wordml" xmlns:wps="http://schemas.microsoft.com/office/word/2010/wordprocessingShape" mc:Ignorable="w14 w15 wp14">
+<w:hdr xmlns:wpc="http://schemas.microsoft.com/office/word/2010/wordprocessingCanvas" xmlns:cx="http://schemas.microsoft.com/office/drawing/2014/chartex" xmlns:cx1="http://schemas.microsoft.com/office/drawing/2015/9/8/chartex" xmlns:cx2="http://schemas.microsoft.com/office/drawing/2015/10/21/chartex" xmlns:cx3="http://schemas.microsoft.com/office/drawing/2016/5/9/chartex" xmlns:cx4="http://schemas.microsoft.com/office/drawing/2016/5/10/chartex" xmlns:cx5="http://schemas.microsoft.com/office/drawing/2016/5/11/chartex" xmlns:cx6="http://schemas.microsoft.com/office/drawing/2016/5/12/chartex" xmlns:cx7="http://schemas.microsoft.com/office/drawing/2016/5/13/chartex" xmlns:cx8="http://schemas.microsoft.com/office/drawing/2016/5/14/chartex" xmlns:mc="http://schemas.openxmlformats.org/markup-compatibility/2006" xmlns:aink="http://schemas.microsoft.com/office/drawing/2016/ink" xmlns:am3d="http://schemas.microsoft.com/office/drawing/2017/model3d" xmlns:o="urn:schemas-microsoft-com:office:office" xmlns:r="http://schemas.openxmlformats.org/officeDocument/2006/relationships" xmlns:m="http://schemas.openxmlformats.org/officeDocument/2006/math" xmlns:v="urn:schemas-microsoft-com:vml" xmlns:wp14="http://schemas.microsoft.com/office/word/2010/wordprocessingDrawing" xmlns:wp="http://schemas.openxmlformats.org/drawingml/2006/wordprocessingDrawing" xmlns:w10="urn:schemas-microsoft-com:office:word" xmlns:w="http://schemas.openxmlformats.org/wordprocessingml/2006/main" xmlns:w14="http://schemas.microsoft.com/office/word/2010/wordml" xmlns:w15="http://schemas.microsoft.com/office/word/2012/wordml" xmlns:w16cid="http://schemas.microsoft.com/office/word/2016/wordml/cid" xmlns:w16se="http://schemas.microsoft.com/office/word/2015/wordml/symex" xmlns:wpg="http://schemas.microsoft.com/office/word/2010/wordprocessingGroup" xmlns:wpi="http://schemas.microsoft.com/office/word/2010/wordprocessingInk" xmlns:wne="http://schemas.microsoft.com/office/word/2006/wordml" xmlns:wps="http://schemas.microsoft.com/office/word/2010/wordprocessingShape" mc:Ignorable="w14 w15 w16se w16cid wp14">
   <w:p>
     <w:pPr>
       <w:pStyle w:val="Header"/>
@@ -23708,7 +25295,7 @@
 </file>
 
 <file path=word/numbering.xml><?xml version="1.0" encoding="utf-8"?>
-<w:numbering xmlns:wpc="http://schemas.microsoft.com/office/word/2010/wordprocessingCanvas" xmlns:mc="http://schemas.openxmlformats.org/markup-compatibility/2006" xmlns:o="urn:schemas-microsoft-com:office:office" xmlns:r="http://schemas.openxmlformats.org/officeDocument/2006/relationships" xmlns:m="http://schemas.openxmlformats.org/officeDocument/2006/math" xmlns:v="urn:schemas-microsoft-com:vml" xmlns:wp14="http://schemas.microsoft.com/office/word/2010/wordprocessingDrawing" xmlns:wp="http://schemas.openxmlformats.org/drawingml/2006/wordprocessingDrawing" xmlns:w10="urn:schemas-microsoft-com:office:word" xmlns:w="http://schemas.openxmlformats.org/wordprocessingml/2006/main" xmlns:w14="http://schemas.microsoft.com/office/word/2010/wordml" xmlns:w15="http://schemas.microsoft.com/office/word/2012/wordml" xmlns:wpg="http://schemas.microsoft.com/office/word/2010/wordprocessingGroup" xmlns:wpi="http://schemas.microsoft.com/office/word/2010/wordprocessingInk" xmlns:wne="http://schemas.microsoft.com/office/word/2006/wordml" xmlns:wps="http://schemas.microsoft.com/office/word/2010/wordprocessingShape" mc:Ignorable="w14 w15 wp14">
+<w:numbering xmlns:wpc="http://schemas.microsoft.com/office/word/2010/wordprocessingCanvas" xmlns:cx="http://schemas.microsoft.com/office/drawing/2014/chartex" xmlns:cx1="http://schemas.microsoft.com/office/drawing/2015/9/8/chartex" xmlns:cx2="http://schemas.microsoft.com/office/drawing/2015/10/21/chartex" xmlns:cx3="http://schemas.microsoft.com/office/drawing/2016/5/9/chartex" xmlns:cx4="http://schemas.microsoft.com/office/drawing/2016/5/10/chartex" xmlns:cx5="http://schemas.microsoft.com/office/drawing/2016/5/11/chartex" xmlns:cx6="http://schemas.microsoft.com/office/drawing/2016/5/12/chartex" xmlns:cx7="http://schemas.microsoft.com/office/drawing/2016/5/13/chartex" xmlns:cx8="http://schemas.microsoft.com/office/drawing/2016/5/14/chartex" xmlns:mc="http://schemas.openxmlformats.org/markup-compatibility/2006" xmlns:aink="http://schemas.microsoft.com/office/drawing/2016/ink" xmlns:am3d="http://schemas.microsoft.com/office/drawing/2017/model3d" xmlns:o="urn:schemas-microsoft-com:office:office" xmlns:r="http://schemas.openxmlformats.org/officeDocument/2006/relationships" xmlns:m="http://schemas.openxmlformats.org/officeDocument/2006/math" xmlns:v="urn:schemas-microsoft-com:vml" xmlns:wp14="http://schemas.microsoft.com/office/word/2010/wordprocessingDrawing" xmlns:wp="http://schemas.openxmlformats.org/drawingml/2006/wordprocessingDrawing" xmlns:w10="urn:schemas-microsoft-com:office:word" xmlns:w="http://schemas.openxmlformats.org/wordprocessingml/2006/main" xmlns:w14="http://schemas.microsoft.com/office/word/2010/wordml" xmlns:w15="http://schemas.microsoft.com/office/word/2012/wordml" xmlns:w16cid="http://schemas.microsoft.com/office/word/2016/wordml/cid" xmlns:w16se="http://schemas.microsoft.com/office/word/2015/wordml/symex" xmlns:wpg="http://schemas.microsoft.com/office/word/2010/wordprocessingGroup" xmlns:wpi="http://schemas.microsoft.com/office/word/2010/wordprocessingInk" xmlns:wne="http://schemas.microsoft.com/office/word/2006/wordml" xmlns:wps="http://schemas.microsoft.com/office/word/2010/wordprocessingShape" mc:Ignorable="w14 w15 w16se w16cid wp14">
   <w:abstractNum w:abstractNumId="0" w15:restartNumberingAfterBreak="0">
     <w:nsid w:val="09135CAB"/>
     <w:multiLevelType w:val="hybridMultilevel"/>
@@ -28713,7 +30300,7 @@
 </file>
 
 <file path=word/styles.xml><?xml version="1.0" encoding="utf-8"?>
-<w:styles xmlns:mc="http://schemas.openxmlformats.org/markup-compatibility/2006" xmlns:r="http://schemas.openxmlformats.org/officeDocument/2006/relationships" xmlns:w="http://schemas.openxmlformats.org/wordprocessingml/2006/main" xmlns:w14="http://schemas.microsoft.com/office/word/2010/wordml" xmlns:w15="http://schemas.microsoft.com/office/word/2012/wordml" mc:Ignorable="w14 w15">
+<w:styles xmlns:mc="http://schemas.openxmlformats.org/markup-compatibility/2006" xmlns:r="http://schemas.openxmlformats.org/officeDocument/2006/relationships" xmlns:w="http://schemas.openxmlformats.org/wordprocessingml/2006/main" xmlns:w14="http://schemas.microsoft.com/office/word/2010/wordml" xmlns:w15="http://schemas.microsoft.com/office/word/2012/wordml" xmlns:w16cid="http://schemas.microsoft.com/office/word/2016/wordml/cid" xmlns:w16se="http://schemas.microsoft.com/office/word/2015/wordml/symex" mc:Ignorable="w14 w15 w16se w16cid">
   <w:docDefaults>
     <w:rPrDefault>
       <w:rPr>
@@ -28729,7 +30316,7 @@
       </w:pPr>
     </w:pPrDefault>
   </w:docDefaults>
-  <w:latentStyles w:defLockedState="0" w:defUIPriority="99" w:defSemiHidden="0" w:defUnhideWhenUsed="0" w:defQFormat="0" w:count="371">
+  <w:latentStyles w:defLockedState="0" w:defUIPriority="99" w:defSemiHidden="0" w:defUnhideWhenUsed="0" w:defQFormat="0" w:count="375">
     <w:lsdException w:name="Normal" w:uiPriority="0" w:qFormat="1"/>
     <w:lsdException w:name="heading 1" w:uiPriority="9" w:qFormat="1"/>
     <w:lsdException w:name="heading 2" w:semiHidden="1" w:uiPriority="9" w:unhideWhenUsed="1" w:qFormat="1"/>
@@ -29101,6 +30688,10 @@
     <w:lsdException w:name="List Table 5 Dark Accent 6" w:uiPriority="50"/>
     <w:lsdException w:name="List Table 6 Colorful Accent 6" w:uiPriority="51"/>
     <w:lsdException w:name="List Table 7 Colorful Accent 6" w:uiPriority="52"/>
+    <w:lsdException w:name="Mention" w:semiHidden="1" w:unhideWhenUsed="1"/>
+    <w:lsdException w:name="Smart Hyperlink" w:semiHidden="1" w:unhideWhenUsed="1"/>
+    <w:lsdException w:name="Hashtag" w:semiHidden="1" w:unhideWhenUsed="1"/>
+    <w:lsdException w:name="Unresolved Mention" w:semiHidden="1" w:unhideWhenUsed="1"/>
   </w:latentStyles>
   <w:style w:type="paragraph" w:default="1" w:styleId="Normal">
     <w:name w:val="Normal"/>
@@ -30021,14 +31612,8 @@
 <ds:datastoreItem xmlns:ds="http://schemas.openxmlformats.org/officeDocument/2006/customXml" ds:itemID="{55CC0F03-C8C4-45E3-82DD-553C3007144A}">
   <ds:schemaRefs>
     <ds:schemaRef ds:uri="http://schemas.microsoft.com/office/2006/metadata/properties"/>
-    <ds:schemaRef ds:uri="http://schemas.microsoft.com/office/2006/documentManagement/types"/>
-    <ds:schemaRef ds:uri="http://purl.org/dc/terms/"/>
-    <ds:schemaRef ds:uri="http://www.w3.org/XML/1998/namespace"/>
+    <ds:schemaRef ds:uri="http://schemas.microsoft.com/office/infopath/2007/PartnerControls"/>
     <ds:schemaRef ds:uri="ca1ee809-fe31-4552-ad78-974ae7dfa253"/>
-    <ds:schemaRef ds:uri="http://schemas.microsoft.com/office/infopath/2007/PartnerControls"/>
-    <ds:schemaRef ds:uri="http://schemas.openxmlformats.org/package/2006/metadata/core-properties"/>
-    <ds:schemaRef ds:uri="http://purl.org/dc/dcmitype/"/>
-    <ds:schemaRef ds:uri="http://purl.org/dc/elements/1.1/"/>
   </ds:schemaRefs>
 </ds:datastoreItem>
 </file>
@@ -30042,7 +31627,7 @@
 </file>
 
 <file path=customXml/itemProps4.xml><?xml version="1.0" encoding="utf-8"?>
-<ds:datastoreItem xmlns:ds="http://schemas.openxmlformats.org/officeDocument/2006/customXml" ds:itemID="{744CA6B3-8707-4D5C-ACCC-52E0296C590A}">
+<ds:datastoreItem xmlns:ds="http://schemas.openxmlformats.org/officeDocument/2006/customXml" ds:itemID="{15E3BEAF-5441-44AF-948F-EBF8F83D5807}">
   <ds:schemaRefs>
     <ds:schemaRef ds:uri="http://schemas.openxmlformats.org/officeDocument/2006/bibliography"/>
   </ds:schemaRefs>

</xml_diff>